<commit_message>
Minor edits to final draft
</commit_message>
<xml_diff>
--- a/ccsc-final-draft.docx
+++ b/ccsc-final-draft.docx
@@ -1,6 +1,6 @@
 
 <file path=word/document.xml><?xml version="1.0" encoding="utf-8"?>
-<w:document xmlns:wpc="http://schemas.microsoft.com/office/word/2010/wordprocessingCanvas" xmlns:cx="http://schemas.microsoft.com/office/drawing/2014/chartex" xmlns:cx1="http://schemas.microsoft.com/office/drawing/2015/9/8/chartex" xmlns:cx2="http://schemas.microsoft.com/office/drawing/2015/10/21/chartex" xmlns:cx3="http://schemas.microsoft.com/office/drawing/2016/5/9/chartex" xmlns:cx4="http://schemas.microsoft.com/office/drawing/2016/5/10/chartex" xmlns:cx5="http://schemas.microsoft.com/office/drawing/2016/5/11/chartex" xmlns:mc="http://schemas.openxmlformats.org/markup-compatibility/2006" xmlns:o="urn:schemas-microsoft-com:office:office" xmlns:r="http://schemas.openxmlformats.org/officeDocument/2006/relationships" xmlns:m="http://schemas.openxmlformats.org/officeDocument/2006/math" xmlns:v="urn:schemas-microsoft-com:vml" xmlns:wp14="http://schemas.microsoft.com/office/word/2010/wordprocessingDrawing" xmlns:wp="http://schemas.openxmlformats.org/drawingml/2006/wordprocessingDrawing" xmlns:w10="urn:schemas-microsoft-com:office:word" xmlns:w="http://schemas.openxmlformats.org/wordprocessingml/2006/main" xmlns:w14="http://schemas.microsoft.com/office/word/2010/wordml" xmlns:w15="http://schemas.microsoft.com/office/word/2012/wordml" xmlns:w16se="http://schemas.microsoft.com/office/word/2015/wordml/symex" xmlns:wpg="http://schemas.microsoft.com/office/word/2010/wordprocessingGroup" xmlns:wpi="http://schemas.microsoft.com/office/word/2010/wordprocessingInk" xmlns:wne="http://schemas.microsoft.com/office/word/2006/wordml" xmlns:wps="http://schemas.microsoft.com/office/word/2010/wordprocessingShape" mc:Ignorable="w14 w15 w16se wp14">
+<w:document xmlns:wpc="http://schemas.microsoft.com/office/word/2010/wordprocessingCanvas" xmlns:mo="http://schemas.microsoft.com/office/mac/office/2008/main" xmlns:mc="http://schemas.openxmlformats.org/markup-compatibility/2006" xmlns:mv="urn:schemas-microsoft-com:mac:vml" xmlns:o="urn:schemas-microsoft-com:office:office" xmlns:r="http://schemas.openxmlformats.org/officeDocument/2006/relationships" xmlns:m="http://schemas.openxmlformats.org/officeDocument/2006/math" xmlns:v="urn:schemas-microsoft-com:vml" xmlns:wp14="http://schemas.microsoft.com/office/word/2010/wordprocessingDrawing" xmlns:wp="http://schemas.openxmlformats.org/drawingml/2006/wordprocessingDrawing" xmlns:w10="urn:schemas-microsoft-com:office:word" xmlns:w="http://schemas.openxmlformats.org/wordprocessingml/2006/main" xmlns:w14="http://schemas.microsoft.com/office/word/2010/wordml" xmlns:wpg="http://schemas.microsoft.com/office/word/2010/wordprocessingGroup" xmlns:wpi="http://schemas.microsoft.com/office/word/2010/wordprocessingInk" xmlns:wne="http://schemas.microsoft.com/office/word/2006/wordml" xmlns:wps="http://schemas.microsoft.com/office/word/2010/wordprocessingShape" mc:Ignorable="w14 wp14">
   <w:body>
     <w:p>
       <w:pPr>
@@ -64,25 +64,7 @@
           <w:sz w:val="24"/>
           <w:szCs w:val="24"/>
         </w:rPr>
-        <w:t>1</w:t>
-      </w:r>
-      <w:r>
-        <w:rPr>
-          <w:rStyle w:val="cmr-12x-x-1201"/>
-          <w:rFonts w:eastAsia="Times New Roman"/>
-          <w:sz w:val="24"/>
-          <w:szCs w:val="24"/>
-        </w:rPr>
-        <w:t xml:space="preserve"> </w:t>
-      </w:r>
-      <w:r>
-        <w:rPr>
-          <w:rStyle w:val="cmr-12x-x-1201"/>
-          <w:rFonts w:eastAsia="Times New Roman"/>
-          <w:sz w:val="24"/>
-          <w:szCs w:val="24"/>
-        </w:rPr>
-        <w:t>ABSTRACT</w:t>
+        <w:t>1 ABSTRACT</w:t>
       </w:r>
     </w:p>
     <w:p>
@@ -130,7 +112,17 @@
           <w:sz w:val="24"/>
           <w:szCs w:val="24"/>
         </w:rPr>
-        <w:t>group of participants. Using an open source C implementation of Shamir’s</w:t>
+        <w:t>group of participants. Using an open source C imple</w:t>
+      </w:r>
+      <w:bookmarkStart w:id="0" w:name="_GoBack"/>
+      <w:bookmarkEnd w:id="0"/>
+      <w:r>
+        <w:rPr>
+          <w:rStyle w:val="cmr-12x-x-1201"/>
+          <w:sz w:val="24"/>
+          <w:szCs w:val="24"/>
+        </w:rPr>
+        <w:t>mentation of Shamir’s</w:t>
       </w:r>
       <w:r>
         <w:t xml:space="preserve"> </w:t>
@@ -170,26 +162,66 @@
           <w:sz w:val="24"/>
           <w:szCs w:val="24"/>
         </w:rPr>
-        <w:t>parallel reduced execution time significantly. We were able to see near linear</w:t>
-      </w:r>
-      <w:r>
-        <w:t xml:space="preserve"> </w:t>
-      </w:r>
-      <w:r>
-        <w:rPr>
-          <w:rStyle w:val="cmr-12x-x-1201"/>
-          <w:sz w:val="24"/>
-          <w:szCs w:val="24"/>
-        </w:rPr>
-        <w:t xml:space="preserve">strong scaling results in both </w:t>
-      </w:r>
-      <w:r>
-        <w:rPr>
-          <w:rStyle w:val="cmr-12x-x-1201"/>
-          <w:sz w:val="24"/>
-          <w:szCs w:val="24"/>
-        </w:rPr>
-        <w:t>the key share generation phase and the</w:t>
+        <w:t>parallel reduced execution time significantly. We were able to see near</w:t>
+      </w:r>
+      <w:ins w:id="1" w:author="Michael Lam" w:date="2017-05-25T20:49:00Z">
+        <w:r>
+          <w:rPr>
+            <w:rStyle w:val="cmr-12x-x-1201"/>
+            <w:sz w:val="24"/>
+            <w:szCs w:val="24"/>
+          </w:rPr>
+          <w:t>-</w:t>
+        </w:r>
+      </w:ins>
+      <w:del w:id="2" w:author="Michael Lam" w:date="2017-05-25T20:49:00Z">
+        <w:r>
+          <w:rPr>
+            <w:rStyle w:val="cmr-12x-x-1201"/>
+            <w:sz w:val="24"/>
+            <w:szCs w:val="24"/>
+          </w:rPr>
+          <w:delText xml:space="preserve"> </w:delText>
+        </w:r>
+      </w:del>
+      <w:r>
+        <w:rPr>
+          <w:rStyle w:val="cmr-12x-x-1201"/>
+          <w:sz w:val="24"/>
+          <w:szCs w:val="24"/>
+        </w:rPr>
+        <w:t>linear</w:t>
+      </w:r>
+      <w:r>
+        <w:t xml:space="preserve"> </w:t>
+      </w:r>
+      <w:del w:id="3" w:author="Michael Lam" w:date="2017-05-25T20:49:00Z">
+        <w:r>
+          <w:rPr>
+            <w:rStyle w:val="cmr-12x-x-1201"/>
+            <w:sz w:val="24"/>
+            <w:szCs w:val="24"/>
+          </w:rPr>
+          <w:delText>strong scaling results</w:delText>
+        </w:r>
+      </w:del>
+      <w:ins w:id="4" w:author="Michael Lam" w:date="2017-05-25T20:49:00Z">
+        <w:r>
+          <w:rPr>
+            <w:rStyle w:val="cmr-12x-x-1201"/>
+            <w:sz w:val="24"/>
+            <w:szCs w:val="24"/>
+          </w:rPr>
+          <w:t>speedup</w:t>
+        </w:r>
+      </w:ins>
+      <w:r>
+        <w:rPr>
+          <w:rStyle w:val="cmr-12x-x-1201"/>
+          <w:sz w:val="24"/>
+          <w:szCs w:val="24"/>
+        </w:rPr>
+        <w:t xml:space="preserve"> in both the key share generation phase and the</w:t>
       </w:r>
       <w:r>
         <w:t xml:space="preserve"> </w:t>
@@ -258,25 +290,7 @@
           <w:sz w:val="24"/>
           <w:szCs w:val="24"/>
         </w:rPr>
-        <w:t>2</w:t>
-      </w:r>
-      <w:r>
-        <w:rPr>
-          <w:rStyle w:val="cmr-12x-x-1201"/>
-          <w:rFonts w:eastAsia="Times New Roman"/>
-          <w:sz w:val="24"/>
-          <w:szCs w:val="24"/>
-        </w:rPr>
-        <w:t xml:space="preserve"> </w:t>
-      </w:r>
-      <w:r>
-        <w:rPr>
-          <w:rStyle w:val="cmr-12x-x-1201"/>
-          <w:rFonts w:eastAsia="Times New Roman"/>
-          <w:sz w:val="24"/>
-          <w:szCs w:val="24"/>
-        </w:rPr>
-        <w:t>INTRODUCTION</w:t>
+        <w:t>2 INTRODUCTION</w:t>
       </w:r>
     </w:p>
     <w:p>
@@ -302,15 +316,7 @@
           <w:sz w:val="24"/>
           <w:szCs w:val="24"/>
         </w:rPr>
-        <w:t>Shamir’s secret sharing scheme is a method for</w:t>
-      </w:r>
-      <w:r>
-        <w:rPr>
-          <w:rStyle w:val="cmr-12x-x-1201"/>
-          <w:sz w:val="24"/>
-          <w:szCs w:val="24"/>
-        </w:rPr>
-        <w:t xml:space="preserve"> dividing a secret among a group,</w:t>
+        <w:t>Shamir’s secret sharing scheme is a method for dividing a secret among a group,</w:t>
       </w:r>
       <w:r>
         <w:t xml:space="preserve"> </w:t>
@@ -359,15 +365,7 @@
           <w:sz w:val="24"/>
           <w:szCs w:val="24"/>
         </w:rPr>
-        <w:t xml:space="preserve">slow and expensive, especially if the number of participants </w:t>
-      </w:r>
-      <w:r>
-        <w:rPr>
-          <w:rStyle w:val="cmr-12x-x-1201"/>
-          <w:sz w:val="24"/>
-          <w:szCs w:val="24"/>
-        </w:rPr>
-        <w:t>and the threshold are</w:t>
+        <w:t>slow and expensive, especially if the number of participants and the threshold are</w:t>
       </w:r>
       <w:r>
         <w:t xml:space="preserve"> </w:t>
@@ -416,82 +414,245 @@
           <w:sz w:val="24"/>
           <w:szCs w:val="24"/>
         </w:rPr>
-        <w:t>scalable manner. Scaling in performance analysis is broken into two ca</w:t>
-      </w:r>
-      <w:r>
-        <w:rPr>
-          <w:rStyle w:val="cmr-12x-x-1201"/>
-          <w:sz w:val="24"/>
-          <w:szCs w:val="24"/>
-        </w:rPr>
-        <w:t>tegories:</w:t>
-      </w:r>
-      <w:r>
-        <w:t xml:space="preserve"> </w:t>
-      </w:r>
-      <w:r>
-        <w:rPr>
-          <w:rStyle w:val="cmr-12x-x-1201"/>
-          <w:sz w:val="24"/>
-          <w:szCs w:val="24"/>
-        </w:rPr>
-        <w:t>weak and strong scaling. A program scales weakly if when the problem size and</w:t>
-      </w:r>
-      <w:r>
-        <w:t xml:space="preserve"> </w:t>
-      </w:r>
-      <w:r>
-        <w:rPr>
-          <w:rStyle w:val="cmr-12x-x-1201"/>
-          <w:sz w:val="24"/>
-          <w:szCs w:val="24"/>
-        </w:rPr>
-        <w:t>number of processes/threads increases proportionally, the execution time stays</w:t>
-      </w:r>
-      <w:r>
-        <w:t xml:space="preserve"> </w:t>
-      </w:r>
-      <w:r>
-        <w:rPr>
-          <w:rStyle w:val="cmr-12x-x-1201"/>
-          <w:sz w:val="24"/>
-          <w:szCs w:val="24"/>
-        </w:rPr>
-        <w:t>relatively the same. A program scales strongly if when the number of</w:t>
-      </w:r>
-      <w:r>
-        <w:t xml:space="preserve"> </w:t>
-      </w:r>
-      <w:r>
-        <w:rPr>
-          <w:rStyle w:val="cmr-12x-x-1201"/>
-          <w:sz w:val="24"/>
-          <w:szCs w:val="24"/>
-        </w:rPr>
-        <w:t>processes/threads in</w:t>
-      </w:r>
-      <w:r>
-        <w:rPr>
-          <w:rStyle w:val="cmr-12x-x-1201"/>
-          <w:sz w:val="24"/>
-          <w:szCs w:val="24"/>
-        </w:rPr>
-        <w:t>creases while keeping a constant problem size, the execution</w:t>
-      </w:r>
-      <w:r>
-        <w:t xml:space="preserve"> </w:t>
-      </w:r>
-      <w:r>
-        <w:rPr>
-          <w:rStyle w:val="cmr-12x-x-1201"/>
-          <w:sz w:val="24"/>
-          <w:szCs w:val="24"/>
-        </w:rPr>
-        <w:t>time decreases.</w:t>
-      </w:r>
-      <w:r>
-        <w:t xml:space="preserve"> </w:t>
-      </w:r>
+        <w:t xml:space="preserve">scalable manner. Scaling in </w:t>
+      </w:r>
+      <w:ins w:id="5" w:author="Michael Lam" w:date="2017-05-25T20:36:00Z">
+        <w:r>
+          <w:rPr>
+            <w:rStyle w:val="cmr-12x-x-1201"/>
+            <w:sz w:val="24"/>
+            <w:szCs w:val="24"/>
+          </w:rPr>
+          <w:t>high-</w:t>
+        </w:r>
+      </w:ins>
+      <w:r>
+        <w:rPr>
+          <w:rStyle w:val="cmr-12x-x-1201"/>
+          <w:sz w:val="24"/>
+          <w:szCs w:val="24"/>
+        </w:rPr>
+        <w:t xml:space="preserve">performance </w:t>
+      </w:r>
+      <w:del w:id="6" w:author="Michael Lam" w:date="2017-05-25T20:36:00Z">
+        <w:r>
+          <w:rPr>
+            <w:rStyle w:val="cmr-12x-x-1201"/>
+            <w:sz w:val="24"/>
+            <w:szCs w:val="24"/>
+          </w:rPr>
+          <w:delText xml:space="preserve">analysis </w:delText>
+        </w:r>
+      </w:del>
+      <w:ins w:id="7" w:author="Michael Lam" w:date="2017-05-25T20:36:00Z">
+        <w:r>
+          <w:rPr>
+            <w:rStyle w:val="cmr-12x-x-1201"/>
+            <w:sz w:val="24"/>
+            <w:szCs w:val="24"/>
+          </w:rPr>
+          <w:t>computing</w:t>
+        </w:r>
+        <w:r>
+          <w:rPr>
+            <w:rStyle w:val="cmr-12x-x-1201"/>
+            <w:sz w:val="24"/>
+            <w:szCs w:val="24"/>
+          </w:rPr>
+          <w:t xml:space="preserve"> </w:t>
+        </w:r>
+      </w:ins>
+      <w:r>
+        <w:rPr>
+          <w:rStyle w:val="cmr-12x-x-1201"/>
+          <w:sz w:val="24"/>
+          <w:szCs w:val="24"/>
+        </w:rPr>
+        <w:t>is broken into two categories:</w:t>
+      </w:r>
+      <w:r>
+        <w:t xml:space="preserve"> </w:t>
+      </w:r>
+      <w:ins w:id="8" w:author="Michael Lam" w:date="2017-05-25T20:37:00Z">
+        <w:r>
+          <w:t xml:space="preserve">strong and </w:t>
+        </w:r>
+      </w:ins>
+      <w:r>
+        <w:rPr>
+          <w:rStyle w:val="cmr-12x-x-1201"/>
+          <w:sz w:val="24"/>
+          <w:szCs w:val="24"/>
+        </w:rPr>
+        <w:t xml:space="preserve">weak </w:t>
+      </w:r>
+      <w:del w:id="9" w:author="Michael Lam" w:date="2017-05-25T20:37:00Z">
+        <w:r>
+          <w:rPr>
+            <w:rStyle w:val="cmr-12x-x-1201"/>
+            <w:sz w:val="24"/>
+            <w:szCs w:val="24"/>
+          </w:rPr>
+          <w:delText xml:space="preserve">and strong </w:delText>
+        </w:r>
+      </w:del>
+      <w:r>
+        <w:rPr>
+          <w:rStyle w:val="cmr-12x-x-1201"/>
+          <w:sz w:val="24"/>
+          <w:szCs w:val="24"/>
+        </w:rPr>
+        <w:t xml:space="preserve">scaling. </w:t>
+      </w:r>
+      <w:del w:id="10" w:author="Michael Lam" w:date="2017-05-25T20:37:00Z">
+        <w:r>
+          <w:rPr>
+            <w:rStyle w:val="cmr-12x-x-1201"/>
+            <w:sz w:val="24"/>
+            <w:szCs w:val="24"/>
+          </w:rPr>
+          <w:delText>A program scales weakly if when the problem size and</w:delText>
+        </w:r>
+        <w:r>
+          <w:delText xml:space="preserve"> </w:delText>
+        </w:r>
+        <w:r>
+          <w:rPr>
+            <w:rStyle w:val="cmr-12x-x-1201"/>
+            <w:sz w:val="24"/>
+            <w:szCs w:val="24"/>
+          </w:rPr>
+          <w:delText>number of processes/threads increases proportionally, the execution time stays</w:delText>
+        </w:r>
+        <w:r>
+          <w:delText xml:space="preserve"> </w:delText>
+        </w:r>
+        <w:r>
+          <w:rPr>
+            <w:rStyle w:val="cmr-12x-x-1201"/>
+            <w:sz w:val="24"/>
+            <w:szCs w:val="24"/>
+          </w:rPr>
+          <w:delText>relatively the same. A program scales strongly if when the number of</w:delText>
+        </w:r>
+        <w:r>
+          <w:delText xml:space="preserve"> </w:delText>
+        </w:r>
+        <w:r>
+          <w:rPr>
+            <w:rStyle w:val="cmr-12x-x-1201"/>
+            <w:sz w:val="24"/>
+            <w:szCs w:val="24"/>
+          </w:rPr>
+          <w:delText>processes/threads increases while keeping a constant problem size, the execution</w:delText>
+        </w:r>
+        <w:r>
+          <w:delText xml:space="preserve"> </w:delText>
+        </w:r>
+        <w:r>
+          <w:rPr>
+            <w:rStyle w:val="cmr-12x-x-1201"/>
+            <w:sz w:val="24"/>
+            <w:szCs w:val="24"/>
+          </w:rPr>
+          <w:delText>time decreases.</w:delText>
+        </w:r>
+      </w:del>
+      <w:ins w:id="11" w:author="Michael Lam" w:date="2017-05-25T20:38:00Z">
+        <w:r>
+          <w:rPr>
+            <w:rStyle w:val="cmr-12x-x-1201"/>
+            <w:sz w:val="24"/>
+            <w:szCs w:val="24"/>
+          </w:rPr>
+          <w:t>Strong scaling</w:t>
+        </w:r>
+      </w:ins>
+      <w:ins w:id="12" w:author="Michael Lam" w:date="2017-05-25T20:37:00Z">
+        <w:r>
+          <w:rPr>
+            <w:rStyle w:val="cmr-12x-x-1201"/>
+            <w:sz w:val="24"/>
+            <w:szCs w:val="24"/>
+          </w:rPr>
+          <w:t xml:space="preserve"> </w:t>
+        </w:r>
+      </w:ins>
+      <w:ins w:id="13" w:author="Michael Lam" w:date="2017-05-25T20:39:00Z">
+        <w:r>
+          <w:rPr>
+            <w:rStyle w:val="cmr-12x-x-1201"/>
+            <w:sz w:val="24"/>
+            <w:szCs w:val="24"/>
+          </w:rPr>
+          <w:t>describes</w:t>
+        </w:r>
+      </w:ins>
+      <w:ins w:id="14" w:author="Michael Lam" w:date="2017-05-25T20:37:00Z">
+        <w:r>
+          <w:rPr>
+            <w:rStyle w:val="cmr-12x-x-1201"/>
+            <w:sz w:val="24"/>
+            <w:szCs w:val="24"/>
+          </w:rPr>
+          <w:t xml:space="preserve"> how performance </w:t>
+        </w:r>
+      </w:ins>
+      <w:ins w:id="15" w:author="Michael Lam" w:date="2017-05-25T20:38:00Z">
+        <w:r>
+          <w:rPr>
+            <w:rStyle w:val="cmr-12x-x-1201"/>
+            <w:sz w:val="24"/>
+            <w:szCs w:val="24"/>
+          </w:rPr>
+          <w:t>changes</w:t>
+        </w:r>
+      </w:ins>
+      <w:ins w:id="16" w:author="Michael Lam" w:date="2017-05-25T20:37:00Z">
+        <w:r>
+          <w:rPr>
+            <w:rStyle w:val="cmr-12x-x-1201"/>
+            <w:sz w:val="24"/>
+            <w:szCs w:val="24"/>
+          </w:rPr>
+          <w:t xml:space="preserve"> as the number of processes or threads increases for a fixed problem size, while </w:t>
+        </w:r>
+      </w:ins>
+      <w:ins w:id="17" w:author="Michael Lam" w:date="2017-05-25T20:39:00Z">
+        <w:r>
+          <w:rPr>
+            <w:rStyle w:val="cmr-12x-x-1201"/>
+            <w:sz w:val="24"/>
+            <w:szCs w:val="24"/>
+          </w:rPr>
+          <w:t>weak scaling</w:t>
+        </w:r>
+      </w:ins>
+      <w:ins w:id="18" w:author="Michael Lam" w:date="2017-05-25T20:37:00Z">
+        <w:r>
+          <w:rPr>
+            <w:rStyle w:val="cmr-12x-x-1201"/>
+            <w:sz w:val="24"/>
+            <w:szCs w:val="24"/>
+          </w:rPr>
+          <w:t xml:space="preserve"> examines how performance changes as </w:t>
+        </w:r>
+      </w:ins>
+      <w:ins w:id="19" w:author="Michael Lam" w:date="2017-05-25T20:38:00Z">
+        <w:r>
+          <w:rPr>
+            <w:rStyle w:val="cmr-12x-x-1201"/>
+            <w:sz w:val="24"/>
+            <w:szCs w:val="24"/>
+          </w:rPr>
+          <w:t>both the processor/thread count and problem size increase.</w:t>
+        </w:r>
+      </w:ins>
+      <w:del w:id="20" w:author="Michael Lam" w:date="2017-05-25T20:37:00Z">
+        <w:r>
+          <w:delText xml:space="preserve"> </w:delText>
+        </w:r>
+      </w:del>
     </w:p>
     <w:p>
       <w:pPr>
@@ -523,25 +684,7 @@
           <w:sz w:val="24"/>
           <w:szCs w:val="24"/>
         </w:rPr>
-        <w:t>2.1</w:t>
-      </w:r>
-      <w:r>
-        <w:rPr>
-          <w:rStyle w:val="cmr-12x-x-1201"/>
-          <w:rFonts w:eastAsia="Times New Roman"/>
-          <w:sz w:val="24"/>
-          <w:szCs w:val="24"/>
-        </w:rPr>
-        <w:t xml:space="preserve"> </w:t>
-      </w:r>
-      <w:r>
-        <w:rPr>
-          <w:rStyle w:val="cmr-12x-x-1201"/>
-          <w:rFonts w:eastAsia="Times New Roman"/>
-          <w:sz w:val="24"/>
-          <w:szCs w:val="24"/>
-        </w:rPr>
-        <w:t>Background</w:t>
+        <w:t>2.1 Background</w:t>
       </w:r>
     </w:p>
     <w:p>
@@ -614,15 +757,7 @@
           <w:sz w:val="24"/>
           <w:szCs w:val="24"/>
         </w:rPr>
-        <w:t xml:space="preserve">of keys desired (n) and the threshold that is required to </w:t>
-      </w:r>
-      <w:r>
-        <w:rPr>
-          <w:rStyle w:val="cmr-12x-x-1201"/>
-          <w:sz w:val="24"/>
-          <w:szCs w:val="24"/>
-        </w:rPr>
-        <w:t>unlock the secret (t). The</w:t>
+        <w:t>of keys desired (n) and the threshold that is required to unlock the secret (t). The</w:t>
       </w:r>
       <w:r>
         <w:t xml:space="preserve"> </w:t>
@@ -688,13 +823,14 @@
           <w:rFonts w:eastAsia="Times New Roman"/>
         </w:rPr>
       </w:pPr>
+      <w:commentRangeStart w:id="21"/>
       <w:r>
         <w:rPr>
           <w:rFonts w:eastAsia="Times New Roman"/>
           <w:noProof/>
         </w:rPr>
         <w:drawing>
-          <wp:inline distT="0" distB="0" distL="0" distR="0">
+          <wp:inline distT="0" distB="0" distL="0" distR="0" wp14:anchorId="61231AED" wp14:editId="1ACCE5BE">
             <wp:extent cx="1903486" cy="191180"/>
             <wp:effectExtent l="0" t="0" r="1905" b="0"/>
             <wp:docPr id="3" name="Picture 3" descr="4x3 +  9x2  + 3x  + secret&#10;"/>
@@ -711,7 +847,7 @@
                     </pic:cNvPicPr>
                   </pic:nvPicPr>
                   <pic:blipFill>
-                    <a:blip r:link="rId6">
+                    <a:blip r:link="rId7">
                       <a:extLst>
                         <a:ext uri="{28A0092B-C50C-407E-A947-70E740481C1C}">
                           <a14:useLocalDpi xmlns:a14="http://schemas.microsoft.com/office/drawing/2010/main" val="0"/>
@@ -742,6 +878,13 @@
           </wp:inline>
         </w:drawing>
       </w:r>
+      <w:commentRangeEnd w:id="21"/>
+      <w:r>
+        <w:rPr>
+          <w:rStyle w:val="CommentReference"/>
+        </w:rPr>
+        <w:commentReference w:id="21"/>
+      </w:r>
     </w:p>
     <w:p>
       <w:pPr>
@@ -756,33 +899,67 @@
         <w:pStyle w:val="indent"/>
         <w:spacing w:before="0" w:beforeAutospacing="0" w:after="0" w:afterAutospacing="0"/>
         <w:ind w:firstLine="720"/>
-      </w:pPr>
-      <w:r>
-        <w:rPr>
-          <w:rStyle w:val="cmr-12x-x-1201"/>
-          <w:sz w:val="24"/>
-          <w:szCs w:val="24"/>
-        </w:rPr>
-        <w:t>The required threshold to reproduce the secret of the function listed in Example</w:t>
-      </w:r>
-      <w:r>
-        <w:t xml:space="preserve"> </w:t>
-      </w:r>
-      <w:r>
-        <w:rPr>
-          <w:rStyle w:val="cmr-12x-x-1201"/>
-          <w:sz w:val="24"/>
-          <w:szCs w:val="24"/>
-        </w:rPr>
-        <w:t>2-1 would be 4 keys (t - 1 = degree 3 poly</w:t>
-      </w:r>
-      <w:r>
-        <w:rPr>
-          <w:rStyle w:val="cmr-12x-x-1201"/>
-          <w:sz w:val="24"/>
-          <w:szCs w:val="24"/>
-        </w:rPr>
-        <w:t>nomial). After generating the random</w:t>
+        <w:rPr>
+          <w:ins w:id="22" w:author="Michael Lam" w:date="2017-05-25T20:41:00Z"/>
+          <w:rStyle w:val="cmr-12x-x-1201"/>
+          <w:sz w:val="24"/>
+          <w:szCs w:val="24"/>
+        </w:rPr>
+      </w:pPr>
+      <w:r>
+        <w:rPr>
+          <w:rStyle w:val="cmr-12x-x-1201"/>
+          <w:sz w:val="24"/>
+          <w:szCs w:val="24"/>
+        </w:rPr>
+        <w:t xml:space="preserve">The required </w:t>
+      </w:r>
+      <w:proofErr w:type="gramStart"/>
+      <w:r>
+        <w:rPr>
+          <w:rStyle w:val="cmr-12x-x-1201"/>
+          <w:sz w:val="24"/>
+          <w:szCs w:val="24"/>
+        </w:rPr>
+        <w:t>threshold</w:t>
+      </w:r>
+      <w:proofErr w:type="gramEnd"/>
+      <w:r>
+        <w:rPr>
+          <w:rStyle w:val="cmr-12x-x-1201"/>
+          <w:sz w:val="24"/>
+          <w:szCs w:val="24"/>
+        </w:rPr>
+        <w:t xml:space="preserve"> to reproduce the secret of the function listed in Example</w:t>
+      </w:r>
+      <w:r>
+        <w:t xml:space="preserve"> </w:t>
+      </w:r>
+      <w:r>
+        <w:rPr>
+          <w:rStyle w:val="cmr-12x-x-1201"/>
+          <w:sz w:val="24"/>
+          <w:szCs w:val="24"/>
+        </w:rPr>
+        <w:t xml:space="preserve">2-1 would be </w:t>
+      </w:r>
+      <w:proofErr w:type="gramStart"/>
+      <w:r>
+        <w:rPr>
+          <w:rStyle w:val="cmr-12x-x-1201"/>
+          <w:sz w:val="24"/>
+          <w:szCs w:val="24"/>
+        </w:rPr>
+        <w:t>4 keys</w:t>
+      </w:r>
+      <w:proofErr w:type="gramEnd"/>
+      <w:r>
+        <w:rPr>
+          <w:rStyle w:val="cmr-12x-x-1201"/>
+          <w:sz w:val="24"/>
+          <w:szCs w:val="24"/>
+        </w:rPr>
+        <w:t xml:space="preserve"> (t - 1 = degree 3 polynomial). After generating the random</w:t>
       </w:r>
       <w:r>
         <w:t xml:space="preserve"> </w:t>
@@ -831,15 +1008,7 @@
           <w:sz w:val="24"/>
           <w:szCs w:val="24"/>
         </w:rPr>
-        <w:t>corresponding Y value. This is repeated n times for each character in the i</w:t>
-      </w:r>
-      <w:r>
-        <w:rPr>
-          <w:rStyle w:val="cmr-12x-x-1201"/>
-          <w:sz w:val="24"/>
-          <w:szCs w:val="24"/>
-        </w:rPr>
-        <w:t>nput</w:t>
+        <w:t>corresponding Y value. This is repeated n times for each character in the input</w:t>
       </w:r>
       <w:r>
         <w:t xml:space="preserve"> </w:t>
@@ -862,69 +1031,72 @@
           <w:szCs w:val="24"/>
         </w:rPr>
         <w:t xml:space="preserve">group. </w:t>
-      </w:r>
-      <w:r>
-        <w:br/>
-      </w:r>
-      <w:r>
-        <w:rPr>
-          <w:rStyle w:val="cmr-12x-x-1201"/>
-          <w:sz w:val="24"/>
-          <w:szCs w:val="24"/>
-        </w:rPr>
-        <w:lastRenderedPageBreak/>
-        <w:t>The problem with this approach (when computed serially) is that an XY</w:t>
-      </w:r>
-      <w:r>
-        <w:t xml:space="preserve"> </w:t>
-      </w:r>
-      <w:r>
-        <w:rPr>
-          <w:rStyle w:val="cmr-12x-x-1201"/>
-          <w:sz w:val="24"/>
-          <w:szCs w:val="24"/>
-        </w:rPr>
-        <w:t>ordered pair for each character of the input data must be computed n</w:t>
-      </w:r>
-      <w:r>
-        <w:t xml:space="preserve"> </w:t>
-      </w:r>
-      <w:r>
-        <w:rPr>
-          <w:rStyle w:val="cmr-12x-x-1201"/>
-          <w:sz w:val="24"/>
-          <w:szCs w:val="24"/>
-        </w:rPr>
-        <w:t xml:space="preserve">number of times. This </w:t>
-      </w:r>
-      <w:r>
-        <w:rPr>
-          <w:rStyle w:val="cmr-12x-x-1201"/>
-          <w:sz w:val="24"/>
-          <w:szCs w:val="24"/>
-        </w:rPr>
-        <w:t>process is slow and provides opportunities for data</w:t>
-      </w:r>
-      <w:r>
-        <w:t xml:space="preserve"> </w:t>
-      </w:r>
-      <w:r>
-        <w:rPr>
-          <w:rStyle w:val="cmr-12x-x-1201"/>
-          <w:sz w:val="24"/>
-          <w:szCs w:val="24"/>
-        </w:rPr>
-        <w:t>parallelism.</w:t>
-      </w:r>
-      <w:r>
-        <w:t xml:space="preserve"> </w:t>
       </w:r>
     </w:p>
     <w:p>
       <w:pPr>
         <w:pStyle w:val="indent"/>
         <w:spacing w:before="0" w:beforeAutospacing="0" w:after="0" w:afterAutospacing="0"/>
-      </w:pPr>
+        <w:ind w:firstLine="720"/>
+      </w:pPr>
+      <w:r>
+        <w:lastRenderedPageBreak/>
+        <w:br/>
+      </w:r>
+      <w:ins w:id="23" w:author="Michael Lam" w:date="2017-05-25T20:41:00Z">
+        <w:r>
+          <w:rPr>
+            <w:rStyle w:val="cmr-12x-x-1201"/>
+            <w:sz w:val="24"/>
+            <w:szCs w:val="24"/>
+          </w:rPr>
+          <w:tab/>
+        </w:r>
+      </w:ins>
+      <w:r>
+        <w:rPr>
+          <w:rStyle w:val="cmr-12x-x-1201"/>
+          <w:sz w:val="24"/>
+          <w:szCs w:val="24"/>
+        </w:rPr>
+        <w:t>The problem with this approach (when computed serially) is that an XY</w:t>
+      </w:r>
+      <w:r>
+        <w:t xml:space="preserve"> </w:t>
+      </w:r>
+      <w:r>
+        <w:rPr>
+          <w:rStyle w:val="cmr-12x-x-1201"/>
+          <w:sz w:val="24"/>
+          <w:szCs w:val="24"/>
+        </w:rPr>
+        <w:t>ordered pair for each character of the input data must be computed n</w:t>
+      </w:r>
+      <w:r>
+        <w:t xml:space="preserve"> </w:t>
+      </w:r>
+      <w:r>
+        <w:rPr>
+          <w:rStyle w:val="cmr-12x-x-1201"/>
+          <w:sz w:val="24"/>
+          <w:szCs w:val="24"/>
+        </w:rPr>
+        <w:t>number of times. This process is slow and provides opportunities for data</w:t>
+      </w:r>
+      <w:r>
+        <w:t xml:space="preserve"> </w:t>
+      </w:r>
+      <w:r>
+        <w:rPr>
+          <w:rStyle w:val="cmr-12x-x-1201"/>
+          <w:sz w:val="24"/>
+          <w:szCs w:val="24"/>
+        </w:rPr>
+        <w:t>parallelism.</w:t>
+      </w:r>
+      <w:r>
+        <w:t xml:space="preserve"> </w:t>
+      </w:r>
     </w:p>
     <w:p>
       <w:pPr>
@@ -934,6 +1106,12 @@
     </w:p>
     <w:p>
       <w:pPr>
+        <w:pStyle w:val="indent"/>
+        <w:spacing w:before="0" w:beforeAutospacing="0" w:after="0" w:afterAutospacing="0"/>
+      </w:pPr>
+    </w:p>
+    <w:p>
+      <w:pPr>
         <w:pStyle w:val="Heading4"/>
         <w:spacing w:before="0" w:beforeAutospacing="0" w:after="0" w:afterAutospacing="0"/>
         <w:rPr>
@@ -950,25 +1128,7 @@
           <w:sz w:val="24"/>
           <w:szCs w:val="24"/>
         </w:rPr>
-        <w:t>2.2</w:t>
-      </w:r>
-      <w:r>
-        <w:rPr>
-          <w:rStyle w:val="cmr-12x-x-1201"/>
-          <w:rFonts w:eastAsia="Times New Roman"/>
-          <w:sz w:val="24"/>
-          <w:szCs w:val="24"/>
-        </w:rPr>
-        <w:t xml:space="preserve"> </w:t>
-      </w:r>
-      <w:r>
-        <w:rPr>
-          <w:rStyle w:val="cmr-12x-x-1201"/>
-          <w:rFonts w:eastAsia="Times New Roman"/>
-          <w:sz w:val="24"/>
-          <w:szCs w:val="24"/>
-        </w:rPr>
-        <w:t>Project goals</w:t>
+        <w:t>2.2 Project goals</w:t>
       </w:r>
     </w:p>
     <w:p>
@@ -1011,7 +1171,35 @@
           <w:sz w:val="24"/>
           <w:szCs w:val="24"/>
         </w:rPr>
-        <w:t>we set out to explore the possible benefits of parallelizing Shamir’s secret</w:t>
+        <w:t xml:space="preserve">we </w:t>
+      </w:r>
+      <w:del w:id="24" w:author="Michael Lam" w:date="2017-05-25T20:42:00Z">
+        <w:r>
+          <w:rPr>
+            <w:rStyle w:val="cmr-12x-x-1201"/>
+            <w:sz w:val="24"/>
+            <w:szCs w:val="24"/>
+          </w:rPr>
+          <w:delText>set out to explore the possible</w:delText>
+        </w:r>
+      </w:del>
+      <w:ins w:id="25" w:author="Michael Lam" w:date="2017-05-25T20:42:00Z">
+        <w:r>
+          <w:rPr>
+            <w:rStyle w:val="cmr-12x-x-1201"/>
+            <w:sz w:val="24"/>
+            <w:szCs w:val="24"/>
+          </w:rPr>
+          <w:t>explored the</w:t>
+        </w:r>
+      </w:ins>
+      <w:r>
+        <w:rPr>
+          <w:rStyle w:val="cmr-12x-x-1201"/>
+          <w:sz w:val="24"/>
+          <w:szCs w:val="24"/>
+        </w:rPr>
+        <w:t xml:space="preserve"> benefits of parallelizing Shamir’s secret</w:t>
       </w:r>
       <w:r>
         <w:t xml:space="preserve"> </w:t>
@@ -1080,25 +1268,7 @@
           <w:sz w:val="24"/>
           <w:szCs w:val="24"/>
         </w:rPr>
-        <w:t>3</w:t>
-      </w:r>
-      <w:r>
-        <w:rPr>
-          <w:rStyle w:val="cmr-12x-x-1201"/>
-          <w:rFonts w:eastAsia="Times New Roman"/>
-          <w:sz w:val="24"/>
-          <w:szCs w:val="24"/>
-        </w:rPr>
-        <w:t xml:space="preserve"> </w:t>
-      </w:r>
-      <w:r>
-        <w:rPr>
-          <w:rStyle w:val="cmr-12x-x-1201"/>
-          <w:rFonts w:eastAsia="Times New Roman"/>
-          <w:sz w:val="24"/>
-          <w:szCs w:val="24"/>
-        </w:rPr>
-        <w:t>METHODS</w:t>
+        <w:t>3 METHODS</w:t>
       </w:r>
     </w:p>
     <w:p>
@@ -1118,32 +1288,54 @@
         <w:spacing w:before="0" w:beforeAutospacing="0" w:after="0" w:afterAutospacing="0"/>
         <w:ind w:firstLine="720"/>
       </w:pPr>
-      <w:r>
-        <w:rPr>
-          <w:rStyle w:val="cmr-12x-x-1201"/>
-          <w:sz w:val="24"/>
-          <w:szCs w:val="24"/>
-        </w:rPr>
-        <w:t>Utilizing a single Dell PowerEdge R430 with a Xeon E5-2630v3 processor with</w:t>
-      </w:r>
-      <w:r>
-        <w:rPr>
-          <w:rStyle w:val="cmr-12x-x-1201"/>
-          <w:sz w:val="24"/>
-          <w:szCs w:val="24"/>
-        </w:rPr>
-        <w:t xml:space="preserve"> 8</w:t>
-      </w:r>
-      <w:r>
-        <w:t xml:space="preserve"> </w:t>
-      </w:r>
-      <w:r>
-        <w:rPr>
-          <w:rStyle w:val="cmr-12x-x-1201"/>
-          <w:sz w:val="24"/>
-          <w:szCs w:val="24"/>
-        </w:rPr>
-        <w:t xml:space="preserve">cores (2.4Ghz w/ hyperthreading), we tackled this problem using </w:t>
+      <w:del w:id="26" w:author="Michael Lam" w:date="2017-05-25T20:43:00Z">
+        <w:r>
+          <w:rPr>
+            <w:rStyle w:val="cmr-12x-x-1201"/>
+            <w:sz w:val="24"/>
+            <w:szCs w:val="24"/>
+          </w:rPr>
+          <w:delText>Utilizing a single Dell PowerEdge R430 with a Xeon E5-2630v3 processor with 8</w:delText>
+        </w:r>
+        <w:r>
+          <w:delText xml:space="preserve"> </w:delText>
+        </w:r>
+        <w:r>
+          <w:rPr>
+            <w:rStyle w:val="cmr-12x-x-1201"/>
+            <w:sz w:val="24"/>
+            <w:szCs w:val="24"/>
+          </w:rPr>
+          <w:delText>cores (2.4Ghz w/ hyperthreading), we tackled this problem</w:delText>
+        </w:r>
+      </w:del>
+      <w:ins w:id="27" w:author="Michael Lam" w:date="2017-05-25T20:43:00Z">
+        <w:r>
+          <w:rPr>
+            <w:rStyle w:val="cmr-12x-x-1201"/>
+            <w:sz w:val="24"/>
+            <w:szCs w:val="24"/>
+          </w:rPr>
+          <w:t>We used</w:t>
+        </w:r>
+      </w:ins>
+      <w:del w:id="28" w:author="Michael Lam" w:date="2017-05-25T20:43:00Z">
+        <w:r>
+          <w:rPr>
+            <w:rStyle w:val="cmr-12x-x-1201"/>
+            <w:sz w:val="24"/>
+            <w:szCs w:val="24"/>
+          </w:rPr>
+          <w:delText xml:space="preserve"> using</w:delText>
+        </w:r>
+      </w:del>
+      <w:r>
+        <w:rPr>
+          <w:rStyle w:val="cmr-12x-x-1201"/>
+          <w:sz w:val="24"/>
+          <w:szCs w:val="24"/>
+        </w:rPr>
+        <w:t xml:space="preserve"> </w:t>
       </w:r>
       <w:proofErr w:type="spellStart"/>
       <w:r>
@@ -1161,7 +1353,25 @@
           <w:sz w:val="24"/>
           <w:szCs w:val="24"/>
         </w:rPr>
-        <w:t xml:space="preserve"> to take</w:t>
+        <w:t xml:space="preserve"> </w:t>
+      </w:r>
+      <w:ins w:id="29" w:author="Michael Lam" w:date="2017-05-25T20:44:00Z">
+        <w:r>
+          <w:rPr>
+            <w:rStyle w:val="cmr-12x-x-1201"/>
+            <w:sz w:val="24"/>
+            <w:szCs w:val="24"/>
+          </w:rPr>
+          <w:t xml:space="preserve">in order </w:t>
+        </w:r>
+      </w:ins>
+      <w:r>
+        <w:rPr>
+          <w:rStyle w:val="cmr-12x-x-1201"/>
+          <w:sz w:val="24"/>
+          <w:szCs w:val="24"/>
+        </w:rPr>
+        <w:t>to take</w:t>
       </w:r>
       <w:r>
         <w:t xml:space="preserve"> </w:t>
@@ -1194,15 +1404,139 @@
           <w:sz w:val="24"/>
           <w:szCs w:val="24"/>
         </w:rPr>
-        <w:t>were co</w:t>
-      </w:r>
-      <w:r>
-        <w:rPr>
-          <w:rStyle w:val="cmr-12x-x-1201"/>
-          <w:sz w:val="24"/>
-          <w:szCs w:val="24"/>
-        </w:rPr>
-        <w:t>nducted on the Dell PowerEdge, using the maximum number of shares and</w:t>
+        <w:t xml:space="preserve">were conducted on </w:t>
+      </w:r>
+      <w:del w:id="30" w:author="Michael Lam" w:date="2017-05-25T20:44:00Z">
+        <w:r>
+          <w:rPr>
+            <w:rStyle w:val="cmr-12x-x-1201"/>
+            <w:sz w:val="24"/>
+            <w:szCs w:val="24"/>
+          </w:rPr>
+          <w:delText xml:space="preserve">the </w:delText>
+        </w:r>
+      </w:del>
+      <w:ins w:id="31" w:author="Michael Lam" w:date="2017-05-25T20:44:00Z">
+        <w:r>
+          <w:rPr>
+            <w:rStyle w:val="cmr-12x-x-1201"/>
+            <w:sz w:val="24"/>
+            <w:szCs w:val="24"/>
+          </w:rPr>
+          <w:t>a</w:t>
+        </w:r>
+        <w:r>
+          <w:rPr>
+            <w:rStyle w:val="cmr-12x-x-1201"/>
+            <w:sz w:val="24"/>
+            <w:szCs w:val="24"/>
+          </w:rPr>
+          <w:t xml:space="preserve"> </w:t>
+        </w:r>
+      </w:ins>
+      <w:r>
+        <w:rPr>
+          <w:rStyle w:val="cmr-12x-x-1201"/>
+          <w:sz w:val="24"/>
+          <w:szCs w:val="24"/>
+        </w:rPr>
+        <w:t xml:space="preserve">Dell </w:t>
+      </w:r>
+      <w:del w:id="32" w:author="Michael Lam" w:date="2017-05-25T20:43:00Z">
+        <w:r>
+          <w:rPr>
+            <w:rStyle w:val="cmr-12x-x-1201"/>
+            <w:sz w:val="24"/>
+            <w:szCs w:val="24"/>
+          </w:rPr>
+          <w:delText>PowerEdge</w:delText>
+        </w:r>
+      </w:del>
+      <w:ins w:id="33" w:author="Michael Lam" w:date="2017-05-25T20:43:00Z">
+        <w:r>
+          <w:rPr>
+            <w:rStyle w:val="cmr-12x-x-1201"/>
+            <w:sz w:val="24"/>
+            <w:szCs w:val="24"/>
+          </w:rPr>
+          <w:t xml:space="preserve">server with an 8-core </w:t>
+        </w:r>
+        <w:r>
+          <w:rPr>
+            <w:rStyle w:val="cmr-12x-x-1201"/>
+            <w:sz w:val="24"/>
+            <w:szCs w:val="24"/>
+          </w:rPr>
+          <w:t xml:space="preserve">(2.4Ghz w/ </w:t>
+        </w:r>
+        <w:proofErr w:type="spellStart"/>
+        <w:r>
+          <w:rPr>
+            <w:rStyle w:val="cmr-12x-x-1201"/>
+            <w:sz w:val="24"/>
+            <w:szCs w:val="24"/>
+          </w:rPr>
+          <w:t>hyperthreading</w:t>
+        </w:r>
+        <w:proofErr w:type="spellEnd"/>
+        <w:r>
+          <w:rPr>
+            <w:rStyle w:val="cmr-12x-x-1201"/>
+            <w:sz w:val="24"/>
+            <w:szCs w:val="24"/>
+          </w:rPr>
+          <w:t>)</w:t>
+        </w:r>
+        <w:r>
+          <w:rPr>
+            <w:rStyle w:val="cmr-12x-x-1201"/>
+            <w:sz w:val="24"/>
+            <w:szCs w:val="24"/>
+          </w:rPr>
+          <w:t xml:space="preserve"> </w:t>
+        </w:r>
+        <w:r>
+          <w:rPr>
+            <w:rStyle w:val="cmr-12x-x-1201"/>
+            <w:sz w:val="24"/>
+            <w:szCs w:val="24"/>
+          </w:rPr>
+          <w:t>Xeon E5-2630v3 processor</w:t>
+        </w:r>
+        <w:r>
+          <w:rPr>
+            <w:rStyle w:val="cmr-12x-x-1201"/>
+            <w:sz w:val="24"/>
+            <w:szCs w:val="24"/>
+          </w:rPr>
+          <w:t xml:space="preserve"> with 32GB RAM</w:t>
+        </w:r>
+        <w:r>
+          <w:rPr>
+            <w:rStyle w:val="cmr-12x-x-1201"/>
+            <w:sz w:val="24"/>
+            <w:szCs w:val="24"/>
+          </w:rPr>
+          <w:t xml:space="preserve"> </w:t>
+        </w:r>
+      </w:ins>
+      <w:del w:id="34" w:author="Michael Lam" w:date="2017-05-25T20:43:00Z">
+        <w:r>
+          <w:rPr>
+            <w:rStyle w:val="cmr-12x-x-1201"/>
+            <w:sz w:val="24"/>
+            <w:szCs w:val="24"/>
+          </w:rPr>
+          <w:delText xml:space="preserve">, </w:delText>
+        </w:r>
+      </w:del>
+      <w:r>
+        <w:rPr>
+          <w:rStyle w:val="cmr-12x-x-1201"/>
+          <w:sz w:val="24"/>
+          <w:szCs w:val="24"/>
+        </w:rPr>
+        <w:t>using the maximum number of shares and</w:t>
       </w:r>
       <w:r>
         <w:t xml:space="preserve"> </w:t>
@@ -1235,15 +1569,7 @@
           <w:sz w:val="24"/>
           <w:szCs w:val="24"/>
         </w:rPr>
-        <w:t>2160, 4320, and 8640 characters. We a</w:t>
-      </w:r>
-      <w:r>
-        <w:rPr>
-          <w:rStyle w:val="cmr-12x-x-1201"/>
-          <w:sz w:val="24"/>
-          <w:szCs w:val="24"/>
-        </w:rPr>
-        <w:t>lso used a 4096 bit RSA private</w:t>
+        <w:t>2160, 4320, and 8640 characters. We also used a 4096 bit RSA private</w:t>
       </w:r>
       <w:r>
         <w:t xml:space="preserve"> </w:t>
@@ -1287,15 +1613,7 @@
           <w:sz w:val="24"/>
           <w:szCs w:val="24"/>
         </w:rPr>
-        <w:t>c</w:t>
-      </w:r>
-      <w:r>
-        <w:rPr>
-          <w:rStyle w:val="cmr-12x-x-1201"/>
-          <w:sz w:val="24"/>
-          <w:szCs w:val="24"/>
-        </w:rPr>
-        <w:t>ount.</w:t>
+        <w:t>count.</w:t>
       </w:r>
       <w:r>
         <w:t xml:space="preserve"> </w:t>
@@ -1357,15 +1675,7 @@
           <w:sz w:val="24"/>
           <w:szCs w:val="24"/>
         </w:rPr>
-        <w:t>parallelize th</w:t>
-      </w:r>
-      <w:r>
-        <w:rPr>
-          <w:rStyle w:val="cmr-12x-x-1201"/>
-          <w:sz w:val="24"/>
-          <w:szCs w:val="24"/>
-        </w:rPr>
-        <w:t>e for loop that generates the random coefficients used in the</w:t>
+        <w:t>parallelize the for loop that generates the random coefficients used in the</w:t>
       </w:r>
       <w:r>
         <w:t xml:space="preserve"> </w:t>
@@ -1398,15 +1708,7 @@
           <w:sz w:val="24"/>
           <w:szCs w:val="24"/>
         </w:rPr>
-        <w:t>we were able to verify the correctne</w:t>
-      </w:r>
-      <w:r>
-        <w:rPr>
-          <w:rStyle w:val="cmr-12x-x-1201"/>
-          <w:sz w:val="24"/>
-          <w:szCs w:val="24"/>
-        </w:rPr>
-        <w:t>ss of this parallelization because the key</w:t>
+        <w:t>we were able to verify the correctness of this parallelization because the key</w:t>
       </w:r>
       <w:r>
         <w:t xml:space="preserve"> </w:t>
@@ -1456,178 +1758,307 @@
         <w:spacing w:before="0" w:beforeAutospacing="0" w:after="0" w:afterAutospacing="0"/>
         <w:ind w:firstLine="720"/>
         <w:rPr>
-          <w:rStyle w:val="cmr-12x-x-1201"/>
-          <w:sz w:val="24"/>
-          <w:szCs w:val="24"/>
-        </w:rPr>
-      </w:pPr>
-      <w:r>
-        <w:rPr>
-          <w:rStyle w:val="cmr-12x-x-1201"/>
-          <w:sz w:val="24"/>
-          <w:szCs w:val="24"/>
-        </w:rPr>
-        <w:t>The</w:t>
-      </w:r>
-      <w:r>
-        <w:t xml:space="preserve"> </w:t>
-      </w:r>
-      <w:r>
-        <w:rPr>
-          <w:rStyle w:val="cmr-12x-x-1201"/>
-          <w:sz w:val="24"/>
-          <w:szCs w:val="24"/>
-        </w:rPr>
-        <w:t>challenge with parallelizing the key joining stage of Shamir’s secret sharing is</w:t>
-      </w:r>
-      <w:r>
-        <w:t xml:space="preserve"> </w:t>
-      </w:r>
-      <w:r>
-        <w:rPr>
-          <w:rStyle w:val="cmr-12x-x-1201"/>
-          <w:sz w:val="24"/>
-          <w:szCs w:val="24"/>
-        </w:rPr>
-        <w:t xml:space="preserve">correctly identifying </w:t>
-      </w:r>
-      <w:proofErr w:type="spellStart"/>
-      <w:r>
-        <w:rPr>
-          <w:rStyle w:val="cmr-12x-x-1201"/>
-          <w:sz w:val="24"/>
-          <w:szCs w:val="24"/>
-        </w:rPr>
-        <w:t>OpenMP</w:t>
-      </w:r>
-      <w:proofErr w:type="spellEnd"/>
-      <w:r>
-        <w:rPr>
-          <w:rStyle w:val="cmr-12x-x-1201"/>
-          <w:sz w:val="24"/>
-          <w:szCs w:val="24"/>
-        </w:rPr>
-        <w:t xml:space="preserve"> variable scope (which variables should be visible to</w:t>
-      </w:r>
-      <w:r>
-        <w:t xml:space="preserve"> </w:t>
-      </w:r>
-      <w:r>
-        <w:rPr>
-          <w:rStyle w:val="cmr-12x-x-1201"/>
-          <w:sz w:val="24"/>
-          <w:szCs w:val="24"/>
-        </w:rPr>
-        <w:t xml:space="preserve">all threads) </w:t>
-      </w:r>
-      <w:r>
-        <w:rPr>
-          <w:rStyle w:val="cmr-12x-x-1201"/>
-          <w:sz w:val="24"/>
-          <w:szCs w:val="24"/>
-        </w:rPr>
-        <w:t>as well as identifying and annotating critical regions to prevent race</w:t>
-      </w:r>
-      <w:r>
-        <w:t xml:space="preserve"> </w:t>
-      </w:r>
-      <w:r>
-        <w:rPr>
-          <w:rStyle w:val="cmr-12x-x-1201"/>
-          <w:sz w:val="24"/>
-          <w:szCs w:val="24"/>
-        </w:rPr>
-        <w:t>conditions. The most important region to consider is where each thread</w:t>
-      </w:r>
-      <w:r>
-        <w:t xml:space="preserve"> </w:t>
-      </w:r>
-      <w:r>
-        <w:rPr>
-          <w:rStyle w:val="cmr-12x-x-1201"/>
-          <w:sz w:val="24"/>
-          <w:szCs w:val="24"/>
-        </w:rPr>
-        <w:t>updates the secret after computing Lagrange interpolating polynomials.</w:t>
-      </w:r>
-      <w:r>
-        <w:t xml:space="preserve"> </w:t>
-      </w:r>
-      <w:r>
-        <w:rPr>
-          <w:rStyle w:val="cmr-12x-x-1201"/>
-          <w:sz w:val="24"/>
-          <w:szCs w:val="24"/>
-        </w:rPr>
-        <w:t>Access to this region has to be synchronize</w:t>
-      </w:r>
-      <w:r>
-        <w:rPr>
-          <w:rStyle w:val="cmr-12x-x-1201"/>
-          <w:sz w:val="24"/>
-          <w:szCs w:val="24"/>
-        </w:rPr>
-        <w:t>d. By correctly identifying</w:t>
-      </w:r>
-      <w:r>
-        <w:t xml:space="preserve"> </w:t>
-      </w:r>
-      <w:r>
-        <w:rPr>
-          <w:rStyle w:val="cmr-12x-x-1201"/>
-          <w:sz w:val="24"/>
-          <w:szCs w:val="24"/>
-        </w:rPr>
-        <w:t>this region, we were able to parallelize the for loop that computes the</w:t>
-      </w:r>
-      <w:r>
-        <w:t xml:space="preserve"> </w:t>
-      </w:r>
-      <w:r>
-        <w:rPr>
-          <w:rStyle w:val="cmr-12x-x-1201"/>
-          <w:sz w:val="24"/>
-          <w:szCs w:val="24"/>
-        </w:rPr>
-        <w:t>Lagrange interpolating polynomial of the function used to generate the</w:t>
-      </w:r>
-      <w:r>
-        <w:t xml:space="preserve"> </w:t>
-      </w:r>
-      <w:r>
-        <w:rPr>
-          <w:rStyle w:val="cmr-12x-x-1201"/>
-          <w:sz w:val="24"/>
-          <w:szCs w:val="24"/>
-        </w:rPr>
-        <w:t>keys.</w:t>
-      </w:r>
+          <w:ins w:id="35" w:author="Michael Lam" w:date="2017-05-25T20:44:00Z"/>
+          <w:rStyle w:val="cmr-12x-x-1201"/>
+          <w:sz w:val="24"/>
+          <w:szCs w:val="24"/>
+        </w:rPr>
+      </w:pPr>
     </w:p>
     <w:p>
       <w:pPr>
         <w:pStyle w:val="indent"/>
         <w:spacing w:before="0" w:beforeAutospacing="0" w:after="0" w:afterAutospacing="0"/>
-        <w:rPr>
-          <w:rStyle w:val="cmr-12x-x-1201"/>
-          <w:sz w:val="24"/>
-          <w:szCs w:val="24"/>
-        </w:rPr>
-      </w:pPr>
+        <w:ind w:firstLine="720"/>
+        <w:rPr>
+          <w:rStyle w:val="cmr-12x-x-1201"/>
+          <w:sz w:val="24"/>
+          <w:szCs w:val="24"/>
+        </w:rPr>
+      </w:pPr>
+      <w:r>
+        <w:rPr>
+          <w:rStyle w:val="cmr-12x-x-1201"/>
+          <w:sz w:val="24"/>
+          <w:szCs w:val="24"/>
+        </w:rPr>
+        <w:t>The</w:t>
+      </w:r>
+      <w:r>
+        <w:t xml:space="preserve"> </w:t>
+      </w:r>
+      <w:r>
+        <w:rPr>
+          <w:rStyle w:val="cmr-12x-x-1201"/>
+          <w:sz w:val="24"/>
+          <w:szCs w:val="24"/>
+        </w:rPr>
+        <w:t>challenge with parallelizing the key joining stage of Shamir’s secret sharing is</w:t>
+      </w:r>
+      <w:r>
+        <w:t xml:space="preserve"> </w:t>
+      </w:r>
+      <w:r>
+        <w:rPr>
+          <w:rStyle w:val="cmr-12x-x-1201"/>
+          <w:sz w:val="24"/>
+          <w:szCs w:val="24"/>
+        </w:rPr>
+        <w:t xml:space="preserve">correctly identifying </w:t>
+      </w:r>
+      <w:proofErr w:type="spellStart"/>
+      <w:r>
+        <w:rPr>
+          <w:rStyle w:val="cmr-12x-x-1201"/>
+          <w:sz w:val="24"/>
+          <w:szCs w:val="24"/>
+        </w:rPr>
+        <w:t>OpenMP</w:t>
+      </w:r>
+      <w:proofErr w:type="spellEnd"/>
+      <w:r>
+        <w:rPr>
+          <w:rStyle w:val="cmr-12x-x-1201"/>
+          <w:sz w:val="24"/>
+          <w:szCs w:val="24"/>
+        </w:rPr>
+        <w:t xml:space="preserve"> variable scope (</w:t>
+      </w:r>
+      <w:ins w:id="36" w:author="Michael Lam" w:date="2017-05-25T20:44:00Z">
+        <w:r>
+          <w:rPr>
+            <w:rStyle w:val="cmr-12x-x-1201"/>
+            <w:sz w:val="24"/>
+            <w:szCs w:val="24"/>
+          </w:rPr>
+          <w:t xml:space="preserve">i.e., </w:t>
+        </w:r>
+      </w:ins>
+      <w:ins w:id="37" w:author="Michael Lam" w:date="2017-05-25T20:45:00Z">
+        <w:r>
+          <w:rPr>
+            <w:rStyle w:val="cmr-12x-x-1201"/>
+            <w:sz w:val="24"/>
+            <w:szCs w:val="24"/>
+          </w:rPr>
+          <w:t>selecting the</w:t>
+        </w:r>
+      </w:ins>
+      <w:del w:id="38" w:author="Michael Lam" w:date="2017-05-25T20:45:00Z">
+        <w:r>
+          <w:rPr>
+            <w:rStyle w:val="cmr-12x-x-1201"/>
+            <w:sz w:val="24"/>
+            <w:szCs w:val="24"/>
+          </w:rPr>
+          <w:delText>which</w:delText>
+        </w:r>
+      </w:del>
+      <w:r>
+        <w:rPr>
+          <w:rStyle w:val="cmr-12x-x-1201"/>
+          <w:sz w:val="24"/>
+          <w:szCs w:val="24"/>
+        </w:rPr>
+        <w:t xml:space="preserve"> variables</w:t>
+      </w:r>
+      <w:ins w:id="39" w:author="Michael Lam" w:date="2017-05-25T20:45:00Z">
+        <w:r>
+          <w:rPr>
+            <w:rStyle w:val="cmr-12x-x-1201"/>
+            <w:sz w:val="24"/>
+            <w:szCs w:val="24"/>
+          </w:rPr>
+          <w:t xml:space="preserve"> that</w:t>
+        </w:r>
+      </w:ins>
+      <w:r>
+        <w:rPr>
+          <w:rStyle w:val="cmr-12x-x-1201"/>
+          <w:sz w:val="24"/>
+          <w:szCs w:val="24"/>
+        </w:rPr>
+        <w:t xml:space="preserve"> should be visible to</w:t>
+      </w:r>
+      <w:r>
+        <w:t xml:space="preserve"> </w:t>
+      </w:r>
+      <w:r>
+        <w:rPr>
+          <w:rStyle w:val="cmr-12x-x-1201"/>
+          <w:sz w:val="24"/>
+          <w:szCs w:val="24"/>
+        </w:rPr>
+        <w:t>all threads) as well as identifying and annotating critical regions to prevent race</w:t>
+      </w:r>
+      <w:r>
+        <w:t xml:space="preserve"> </w:t>
+      </w:r>
+      <w:r>
+        <w:rPr>
+          <w:rStyle w:val="cmr-12x-x-1201"/>
+          <w:sz w:val="24"/>
+          <w:szCs w:val="24"/>
+        </w:rPr>
+        <w:t>conditions. The most important region to consider is where each thread</w:t>
+      </w:r>
+      <w:r>
+        <w:t xml:space="preserve"> </w:t>
+      </w:r>
+      <w:r>
+        <w:rPr>
+          <w:rStyle w:val="cmr-12x-x-1201"/>
+          <w:sz w:val="24"/>
+          <w:szCs w:val="24"/>
+        </w:rPr>
+        <w:t>updates the secret after computing Lagrange interpolating polynomials.</w:t>
+      </w:r>
+      <w:r>
+        <w:t xml:space="preserve"> </w:t>
+      </w:r>
+      <w:r>
+        <w:rPr>
+          <w:rStyle w:val="cmr-12x-x-1201"/>
+          <w:sz w:val="24"/>
+          <w:szCs w:val="24"/>
+        </w:rPr>
+        <w:t xml:space="preserve">Access to this region </w:t>
+      </w:r>
+      <w:del w:id="40" w:author="Michael Lam" w:date="2017-05-25T20:45:00Z">
+        <w:r>
+          <w:rPr>
+            <w:rStyle w:val="cmr-12x-x-1201"/>
+            <w:sz w:val="24"/>
+            <w:szCs w:val="24"/>
+          </w:rPr>
+          <w:delText xml:space="preserve">has </w:delText>
+        </w:r>
+      </w:del>
+      <w:ins w:id="41" w:author="Michael Lam" w:date="2017-05-25T20:45:00Z">
+        <w:r>
+          <w:rPr>
+            <w:rStyle w:val="cmr-12x-x-1201"/>
+            <w:sz w:val="24"/>
+            <w:szCs w:val="24"/>
+          </w:rPr>
+          <w:t>had</w:t>
+        </w:r>
+        <w:r>
+          <w:rPr>
+            <w:rStyle w:val="cmr-12x-x-1201"/>
+            <w:sz w:val="24"/>
+            <w:szCs w:val="24"/>
+          </w:rPr>
+          <w:t xml:space="preserve"> </w:t>
+        </w:r>
+      </w:ins>
+      <w:r>
+        <w:rPr>
+          <w:rStyle w:val="cmr-12x-x-1201"/>
+          <w:sz w:val="24"/>
+          <w:szCs w:val="24"/>
+        </w:rPr>
+        <w:t>to be synchronized</w:t>
+      </w:r>
+      <w:ins w:id="42" w:author="Michael Lam" w:date="2017-05-25T20:45:00Z">
+        <w:r>
+          <w:rPr>
+            <w:rStyle w:val="cmr-12x-x-1201"/>
+            <w:sz w:val="24"/>
+            <w:szCs w:val="24"/>
+          </w:rPr>
+          <w:t xml:space="preserve"> using the </w:t>
+        </w:r>
+        <w:proofErr w:type="spellStart"/>
+        <w:r>
+          <w:rPr>
+            <w:rStyle w:val="cmr-12x-x-1201"/>
+            <w:sz w:val="24"/>
+            <w:szCs w:val="24"/>
+          </w:rPr>
+          <w:t>OpenMP</w:t>
+        </w:r>
+        <w:proofErr w:type="spellEnd"/>
+        <w:r>
+          <w:rPr>
+            <w:rStyle w:val="cmr-12x-x-1201"/>
+            <w:sz w:val="24"/>
+            <w:szCs w:val="24"/>
+          </w:rPr>
+          <w:t xml:space="preserve"> “critical” construct, enabling us to</w:t>
+        </w:r>
+      </w:ins>
+      <w:del w:id="43" w:author="Michael Lam" w:date="2017-05-25T20:46:00Z">
+        <w:r>
+          <w:rPr>
+            <w:rStyle w:val="cmr-12x-x-1201"/>
+            <w:sz w:val="24"/>
+            <w:szCs w:val="24"/>
+          </w:rPr>
+          <w:delText>. By correctly identifying</w:delText>
+        </w:r>
+        <w:r>
+          <w:delText xml:space="preserve"> </w:delText>
+        </w:r>
+        <w:r>
+          <w:rPr>
+            <w:rStyle w:val="cmr-12x-x-1201"/>
+            <w:sz w:val="24"/>
+            <w:szCs w:val="24"/>
+          </w:rPr>
+          <w:delText>this region, we were able to</w:delText>
+        </w:r>
+      </w:del>
+      <w:r>
+        <w:rPr>
+          <w:rStyle w:val="cmr-12x-x-1201"/>
+          <w:sz w:val="24"/>
+          <w:szCs w:val="24"/>
+        </w:rPr>
+        <w:t xml:space="preserve"> parallelize the for loop that computes the</w:t>
+      </w:r>
+      <w:r>
+        <w:t xml:space="preserve"> </w:t>
+      </w:r>
+      <w:r>
+        <w:rPr>
+          <w:rStyle w:val="cmr-12x-x-1201"/>
+          <w:sz w:val="24"/>
+          <w:szCs w:val="24"/>
+        </w:rPr>
+        <w:t>Lagrange interpolating polynomial of the function used to generate the</w:t>
+      </w:r>
+      <w:r>
+        <w:t xml:space="preserve"> </w:t>
+      </w:r>
+      <w:r>
+        <w:rPr>
+          <w:rStyle w:val="cmr-12x-x-1201"/>
+          <w:sz w:val="24"/>
+          <w:szCs w:val="24"/>
+        </w:rPr>
+        <w:t>keys.</w:t>
+      </w:r>
     </w:p>
     <w:p>
       <w:pPr>
         <w:pStyle w:val="indent"/>
         <w:spacing w:before="0" w:beforeAutospacing="0" w:after="0" w:afterAutospacing="0"/>
-      </w:pPr>
-      <w:r>
-        <w:t xml:space="preserve"> </w:t>
-      </w:r>
+        <w:rPr>
+          <w:rStyle w:val="cmr-12x-x-1201"/>
+          <w:sz w:val="24"/>
+          <w:szCs w:val="24"/>
+        </w:rPr>
+      </w:pPr>
     </w:p>
     <w:p>
       <w:pPr>
         <w:pStyle w:val="indent"/>
         <w:spacing w:before="0" w:beforeAutospacing="0" w:after="0" w:afterAutospacing="0"/>
       </w:pPr>
+      <w:r>
+        <w:t xml:space="preserve"> </w:t>
+      </w:r>
     </w:p>
     <w:p>
       <w:pPr>
@@ -1637,6 +2068,12 @@
     </w:p>
     <w:p>
       <w:pPr>
+        <w:pStyle w:val="indent"/>
+        <w:spacing w:before="0" w:beforeAutospacing="0" w:after="0" w:afterAutospacing="0"/>
+      </w:pPr>
+    </w:p>
+    <w:p>
+      <w:pPr>
         <w:pStyle w:val="Heading3"/>
         <w:spacing w:before="0" w:beforeAutospacing="0" w:after="0" w:afterAutospacing="0"/>
         <w:rPr>
@@ -1652,26 +2089,7 @@
           <w:sz w:val="24"/>
           <w:szCs w:val="24"/>
         </w:rPr>
-        <w:lastRenderedPageBreak/>
-        <w:t>4</w:t>
-      </w:r>
-      <w:r>
-        <w:rPr>
-          <w:rStyle w:val="cmr-12x-x-1201"/>
-          <w:rFonts w:eastAsia="Times New Roman"/>
-          <w:sz w:val="24"/>
-          <w:szCs w:val="24"/>
-        </w:rPr>
-        <w:t xml:space="preserve"> </w:t>
-      </w:r>
-      <w:r>
-        <w:rPr>
-          <w:rStyle w:val="cmr-12x-x-1201"/>
-          <w:rFonts w:eastAsia="Times New Roman"/>
-          <w:sz w:val="24"/>
-          <w:szCs w:val="24"/>
-        </w:rPr>
-        <w:t>RESULTS</w:t>
+        <w:t>4 RESULTS</w:t>
       </w:r>
     </w:p>
     <w:p>
@@ -1693,15 +2111,7 @@
           <w:sz w:val="24"/>
           <w:szCs w:val="24"/>
         </w:rPr>
-        <w:t>We were able to significantly speed up the secret split</w:t>
-      </w:r>
-      <w:r>
-        <w:rPr>
-          <w:rStyle w:val="cmr-12x-x-1201"/>
-          <w:sz w:val="24"/>
-          <w:szCs w:val="24"/>
-        </w:rPr>
-        <w:t>ting and joining using</w:t>
+        <w:t>We were able to significantly speed up the secret splitting and joining using</w:t>
       </w:r>
       <w:r>
         <w:t xml:space="preserve"> </w:t>
@@ -1722,7 +2132,43 @@
           <w:sz w:val="24"/>
           <w:szCs w:val="24"/>
         </w:rPr>
-        <w:t>. Our approach shows substantial strong and weak scaling. This section</w:t>
+        <w:t xml:space="preserve">. Our approach shows </w:t>
+      </w:r>
+      <w:del w:id="44" w:author="Michael Lam" w:date="2017-05-25T20:46:00Z">
+        <w:r>
+          <w:rPr>
+            <w:rStyle w:val="cmr-12x-x-1201"/>
+            <w:sz w:val="24"/>
+            <w:szCs w:val="24"/>
+          </w:rPr>
+          <w:delText xml:space="preserve">substantial </w:delText>
+        </w:r>
+      </w:del>
+      <w:ins w:id="45" w:author="Michael Lam" w:date="2017-05-25T20:46:00Z">
+        <w:r>
+          <w:rPr>
+            <w:rStyle w:val="cmr-12x-x-1201"/>
+            <w:sz w:val="24"/>
+            <w:szCs w:val="24"/>
+          </w:rPr>
+          <w:t>excellent</w:t>
+        </w:r>
+        <w:r>
+          <w:rPr>
+            <w:rStyle w:val="cmr-12x-x-1201"/>
+            <w:sz w:val="24"/>
+            <w:szCs w:val="24"/>
+          </w:rPr>
+          <w:t xml:space="preserve"> </w:t>
+        </w:r>
+      </w:ins>
+      <w:r>
+        <w:rPr>
+          <w:rStyle w:val="cmr-12x-x-1201"/>
+          <w:sz w:val="24"/>
+          <w:szCs w:val="24"/>
+        </w:rPr>
+        <w:t>strong and weak scaling. This section</w:t>
       </w:r>
       <w:r>
         <w:t xml:space="preserve"> </w:t>
@@ -1763,25 +2209,7 @@
           <w:sz w:val="24"/>
           <w:szCs w:val="24"/>
         </w:rPr>
-        <w:t>4.1</w:t>
-      </w:r>
-      <w:r>
-        <w:rPr>
-          <w:rStyle w:val="cmr-12x-x-1201"/>
-          <w:rFonts w:eastAsia="Times New Roman"/>
-          <w:sz w:val="24"/>
-          <w:szCs w:val="24"/>
-        </w:rPr>
-        <w:t xml:space="preserve"> </w:t>
-      </w:r>
-      <w:r>
-        <w:rPr>
-          <w:rStyle w:val="cmr-12x-x-1201"/>
-          <w:rFonts w:eastAsia="Times New Roman"/>
-          <w:sz w:val="24"/>
-          <w:szCs w:val="24"/>
-        </w:rPr>
-        <w:t>Strong Scaling</w:t>
+        <w:t>4.1 Strong Scaling</w:t>
       </w:r>
     </w:p>
     <w:p>
@@ -1895,7 +2323,7 @@
           <w:noProof/>
         </w:rPr>
         <w:drawing>
-          <wp:inline distT="0" distB="0" distL="0" distR="0">
+          <wp:inline distT="0" distB="0" distL="0" distR="0" wp14:anchorId="4196763A" wp14:editId="44425E7F">
             <wp:extent cx="5113020" cy="3387725"/>
             <wp:effectExtent l="0" t="0" r="0" b="3175"/>
             <wp:docPr id="8" name="Picture 8"/>
@@ -1910,7 +2338,7 @@
                     <pic:cNvPicPr/>
                   </pic:nvPicPr>
                   <pic:blipFill>
-                    <a:blip r:embed="rId7" cstate="print">
+                    <a:blip r:embed="rId9" cstate="print">
                       <a:extLst>
                         <a:ext uri="{28A0092B-C50C-407E-A947-70E740481C1C}">
                           <a14:useLocalDpi xmlns:a14="http://schemas.microsoft.com/office/drawing/2010/main" val="0"/>
@@ -2664,15 +3092,7 @@
           <w:sz w:val="24"/>
           <w:szCs w:val="24"/>
         </w:rPr>
-        <w:t>). At this point, increasing the num</w:t>
-      </w:r>
-      <w:r>
-        <w:rPr>
-          <w:rStyle w:val="cmr-12x-x-1201"/>
-          <w:sz w:val="24"/>
-          <w:szCs w:val="24"/>
-        </w:rPr>
-        <w:t>ber of threads</w:t>
+        <w:t>). At this point, increasing the number of threads</w:t>
       </w:r>
       <w:r>
         <w:t xml:space="preserve"> </w:t>
@@ -2728,7 +3148,7 @@
           <w:noProof/>
         </w:rPr>
         <w:drawing>
-          <wp:inline distT="0" distB="0" distL="0" distR="0">
+          <wp:inline distT="0" distB="0" distL="0" distR="0" wp14:anchorId="412FF64B" wp14:editId="68087203">
             <wp:extent cx="5135880" cy="3242945"/>
             <wp:effectExtent l="0" t="0" r="7620" b="0"/>
             <wp:docPr id="16" name="Picture 16"/>
@@ -2743,7 +3163,7 @@
                     <pic:cNvPicPr/>
                   </pic:nvPicPr>
                   <pic:blipFill>
-                    <a:blip r:embed="rId8" cstate="print">
+                    <a:blip r:embed="rId10" cstate="print">
                       <a:extLst>
                         <a:ext uri="{28A0092B-C50C-407E-A947-70E740481C1C}">
                           <a14:useLocalDpi xmlns:a14="http://schemas.microsoft.com/office/drawing/2010/main" val="0"/>
@@ -2790,14 +3210,7 @@
           <w:rStyle w:val="content"/>
           <w:rFonts w:eastAsia="Times New Roman"/>
         </w:rPr>
-        <w:t>Results of joining all 255 key</w:t>
-      </w:r>
-      <w:r>
-        <w:rPr>
-          <w:rStyle w:val="content"/>
-          <w:rFonts w:eastAsia="Times New Roman"/>
-        </w:rPr>
-        <w:t>s to reproduce the secret from the RSA key and the 1</w:t>
+        <w:t>Results of joining all 255 keys to reproduce the secret from the RSA key and the 1</w:t>
       </w:r>
       <w:r>
         <w:rPr>
@@ -3291,14 +3704,7 @@
           <w:rStyle w:val="content"/>
           <w:rFonts w:eastAsia="Times New Roman"/>
         </w:rPr>
-        <w:t>Times taken to reassemble the 255 keys to reproduce the sec</w:t>
-      </w:r>
-      <w:r>
-        <w:rPr>
-          <w:rStyle w:val="content"/>
-          <w:rFonts w:eastAsia="Times New Roman"/>
-        </w:rPr>
-        <w:t>ret</w:t>
+        <w:t>Times taken to reassemble the 255 keys to reproduce the secret</w:t>
       </w:r>
     </w:p>
     <w:p>
@@ -3343,25 +3749,7 @@
           <w:sz w:val="24"/>
           <w:szCs w:val="24"/>
         </w:rPr>
-        <w:t>4.2</w:t>
-      </w:r>
-      <w:r>
-        <w:rPr>
-          <w:rStyle w:val="cmr-12x-x-1201"/>
-          <w:rFonts w:eastAsia="Times New Roman"/>
-          <w:sz w:val="24"/>
-          <w:szCs w:val="24"/>
-        </w:rPr>
-        <w:t xml:space="preserve"> </w:t>
-      </w:r>
-      <w:r>
-        <w:rPr>
-          <w:rStyle w:val="cmr-12x-x-1201"/>
-          <w:rFonts w:eastAsia="Times New Roman"/>
-          <w:sz w:val="24"/>
-          <w:szCs w:val="24"/>
-        </w:rPr>
-        <w:t>Weak Scaling</w:t>
+        <w:t>4.2 Weak Scaling</w:t>
       </w:r>
     </w:p>
     <w:p>
@@ -3415,7 +3803,25 @@
           <w:sz w:val="24"/>
           <w:szCs w:val="24"/>
         </w:rPr>
-        <w:t xml:space="preserve">beneficial results in our weak scaling test. Table </w:t>
+        <w:t>beneficial results in our weak scaling test</w:t>
+      </w:r>
+      <w:ins w:id="46" w:author="Michael Lam" w:date="2017-05-25T20:47:00Z">
+        <w:r>
+          <w:rPr>
+            <w:rStyle w:val="cmr-12x-x-1201"/>
+            <w:sz w:val="24"/>
+            <w:szCs w:val="24"/>
+          </w:rPr>
+          <w:t>s</w:t>
+        </w:r>
+      </w:ins>
+      <w:r>
+        <w:rPr>
+          <w:rStyle w:val="cmr-12x-x-1201"/>
+          <w:sz w:val="24"/>
+          <w:szCs w:val="24"/>
+        </w:rPr>
+        <w:t xml:space="preserve">. Table </w:t>
       </w:r>
       <w:hyperlink w:anchor="x1-8001r3" w:history="1">
         <w:r>
@@ -3436,29 +3842,149 @@
           <w:sz w:val="24"/>
           <w:szCs w:val="24"/>
         </w:rPr>
-        <w:t>shows our time results for our</w:t>
-      </w:r>
-      <w:r>
-        <w:t xml:space="preserve"> </w:t>
-      </w:r>
-      <w:r>
-        <w:rPr>
-          <w:rStyle w:val="cmr-12x-x-1201"/>
-          <w:sz w:val="24"/>
-          <w:szCs w:val="24"/>
-        </w:rPr>
-        <w:t>weak scaling test. Here we had good results with our weak scaling tests, because</w:t>
-      </w:r>
-      <w:r>
-        <w:t xml:space="preserve"> </w:t>
-      </w:r>
-      <w:r>
-        <w:rPr>
-          <w:rStyle w:val="cmr-12x-x-1201"/>
-          <w:sz w:val="24"/>
-          <w:szCs w:val="24"/>
-        </w:rPr>
-        <w:t>the times do not increase proportionally when we double the input and number of</w:t>
+        <w:t xml:space="preserve">shows </w:t>
+      </w:r>
+      <w:del w:id="47" w:author="Michael Lam" w:date="2017-05-25T20:47:00Z">
+        <w:r>
+          <w:rPr>
+            <w:rStyle w:val="cmr-12x-x-1201"/>
+            <w:sz w:val="24"/>
+            <w:szCs w:val="24"/>
+          </w:rPr>
+          <w:delText>our time results for our</w:delText>
+        </w:r>
+        <w:r>
+          <w:delText xml:space="preserve"> </w:delText>
+        </w:r>
+        <w:r>
+          <w:rPr>
+            <w:rStyle w:val="cmr-12x-x-1201"/>
+            <w:sz w:val="24"/>
+            <w:szCs w:val="24"/>
+          </w:rPr>
+          <w:delText>weak scaling test</w:delText>
+        </w:r>
+      </w:del>
+      <w:ins w:id="48" w:author="Michael Lam" w:date="2017-05-25T20:47:00Z">
+        <w:r>
+          <w:rPr>
+            <w:rStyle w:val="cmr-12x-x-1201"/>
+            <w:sz w:val="24"/>
+            <w:szCs w:val="24"/>
+          </w:rPr>
+          <w:t>that</w:t>
+        </w:r>
+      </w:ins>
+      <w:del w:id="49" w:author="Michael Lam" w:date="2017-05-25T20:47:00Z">
+        <w:r>
+          <w:rPr>
+            <w:rStyle w:val="cmr-12x-x-1201"/>
+            <w:sz w:val="24"/>
+            <w:szCs w:val="24"/>
+          </w:rPr>
+          <w:delText>. Here we had good results with our weak scaling tests, because</w:delText>
+        </w:r>
+      </w:del>
+      <w:r>
+        <w:t xml:space="preserve"> </w:t>
+      </w:r>
+      <w:r>
+        <w:rPr>
+          <w:rStyle w:val="cmr-12x-x-1201"/>
+          <w:sz w:val="24"/>
+          <w:szCs w:val="24"/>
+        </w:rPr>
+        <w:t xml:space="preserve">the times do not increase proportionally </w:t>
+      </w:r>
+      <w:del w:id="50" w:author="Michael Lam" w:date="2017-05-25T20:48:00Z">
+        <w:r>
+          <w:rPr>
+            <w:rStyle w:val="cmr-12x-x-1201"/>
+            <w:sz w:val="24"/>
+            <w:szCs w:val="24"/>
+          </w:rPr>
+          <w:delText xml:space="preserve">when </w:delText>
+        </w:r>
+      </w:del>
+      <w:ins w:id="51" w:author="Michael Lam" w:date="2017-05-25T20:48:00Z">
+        <w:r>
+          <w:rPr>
+            <w:rStyle w:val="cmr-12x-x-1201"/>
+            <w:sz w:val="24"/>
+            <w:szCs w:val="24"/>
+          </w:rPr>
+          <w:t>as</w:t>
+        </w:r>
+        <w:r>
+          <w:rPr>
+            <w:rStyle w:val="cmr-12x-x-1201"/>
+            <w:sz w:val="24"/>
+            <w:szCs w:val="24"/>
+          </w:rPr>
+          <w:t xml:space="preserve"> </w:t>
+        </w:r>
+      </w:ins>
+      <w:r>
+        <w:rPr>
+          <w:rStyle w:val="cmr-12x-x-1201"/>
+          <w:sz w:val="24"/>
+          <w:szCs w:val="24"/>
+        </w:rPr>
+        <w:t>we double</w:t>
+      </w:r>
+      <w:ins w:id="52" w:author="Michael Lam" w:date="2017-05-25T20:48:00Z">
+        <w:r>
+          <w:rPr>
+            <w:rStyle w:val="cmr-12x-x-1201"/>
+            <w:sz w:val="24"/>
+            <w:szCs w:val="24"/>
+          </w:rPr>
+          <w:t>d both</w:t>
+        </w:r>
+      </w:ins>
+      <w:r>
+        <w:rPr>
+          <w:rStyle w:val="cmr-12x-x-1201"/>
+          <w:sz w:val="24"/>
+          <w:szCs w:val="24"/>
+        </w:rPr>
+        <w:t xml:space="preserve"> the input </w:t>
+      </w:r>
+      <w:ins w:id="53" w:author="Michael Lam" w:date="2017-05-25T20:48:00Z">
+        <w:r>
+          <w:rPr>
+            <w:rStyle w:val="cmr-12x-x-1201"/>
+            <w:sz w:val="24"/>
+            <w:szCs w:val="24"/>
+          </w:rPr>
+          <w:t xml:space="preserve">size </w:t>
+        </w:r>
+      </w:ins>
+      <w:r>
+        <w:rPr>
+          <w:rStyle w:val="cmr-12x-x-1201"/>
+          <w:sz w:val="24"/>
+          <w:szCs w:val="24"/>
+        </w:rPr>
+        <w:t xml:space="preserve">and </w:t>
+      </w:r>
+      <w:ins w:id="54" w:author="Michael Lam" w:date="2017-05-25T20:48:00Z">
+        <w:r>
+          <w:rPr>
+            <w:rStyle w:val="cmr-12x-x-1201"/>
+            <w:sz w:val="24"/>
+            <w:szCs w:val="24"/>
+          </w:rPr>
+          <w:t xml:space="preserve">the </w:t>
+        </w:r>
+      </w:ins>
+      <w:r>
+        <w:rPr>
+          <w:rStyle w:val="cmr-12x-x-1201"/>
+          <w:sz w:val="24"/>
+          <w:szCs w:val="24"/>
+        </w:rPr>
+        <w:t>number of</w:t>
       </w:r>
       <w:r>
         <w:t xml:space="preserve"> </w:t>
@@ -4098,25 +4624,7 @@
           <w:sz w:val="24"/>
           <w:szCs w:val="24"/>
         </w:rPr>
-        <w:t>5</w:t>
-      </w:r>
-      <w:r>
-        <w:rPr>
-          <w:rStyle w:val="cmr-12x-x-1201"/>
-          <w:rFonts w:eastAsia="Times New Roman"/>
-          <w:sz w:val="24"/>
-          <w:szCs w:val="24"/>
-        </w:rPr>
-        <w:t xml:space="preserve"> </w:t>
-      </w:r>
-      <w:r>
-        <w:rPr>
-          <w:rStyle w:val="cmr-12x-x-1201"/>
-          <w:rFonts w:eastAsia="Times New Roman"/>
-          <w:sz w:val="24"/>
-          <w:szCs w:val="24"/>
-        </w:rPr>
-        <w:t>CONCLUSION</w:t>
+        <w:t>5 CONCLUSION</w:t>
       </w:r>
     </w:p>
     <w:p>
@@ -4142,18 +4650,92 @@
           <w:sz w:val="24"/>
           <w:szCs w:val="24"/>
         </w:rPr>
-        <w:t>We were successful in parallelizing Shamir’s secret sharing algorithm, and achieved</w:t>
-      </w:r>
-      <w:r>
-        <w:t xml:space="preserve"> </w:t>
-      </w:r>
-      <w:r>
-        <w:rPr>
-          <w:rStyle w:val="cmr-12x-x-1201"/>
-          <w:sz w:val="24"/>
-          <w:szCs w:val="24"/>
-        </w:rPr>
-        <w:t xml:space="preserve">near linear scaling using </w:t>
+        <w:t xml:space="preserve">We were successful in parallelizing Shamir’s secret sharing algorithm, </w:t>
+      </w:r>
+      <w:del w:id="55" w:author="Michael Lam" w:date="2017-05-25T20:48:00Z">
+        <w:r>
+          <w:rPr>
+            <w:rStyle w:val="cmr-12x-x-1201"/>
+            <w:sz w:val="24"/>
+            <w:szCs w:val="24"/>
+          </w:rPr>
+          <w:delText xml:space="preserve">and </w:delText>
+        </w:r>
+      </w:del>
+      <w:r>
+        <w:rPr>
+          <w:rStyle w:val="cmr-12x-x-1201"/>
+          <w:sz w:val="24"/>
+          <w:szCs w:val="24"/>
+        </w:rPr>
+        <w:t>achiev</w:t>
+      </w:r>
+      <w:ins w:id="56" w:author="Michael Lam" w:date="2017-05-25T20:48:00Z">
+        <w:r>
+          <w:rPr>
+            <w:rStyle w:val="cmr-12x-x-1201"/>
+            <w:sz w:val="24"/>
+            <w:szCs w:val="24"/>
+          </w:rPr>
+          <w:t>ing</w:t>
+        </w:r>
+      </w:ins>
+      <w:del w:id="57" w:author="Michael Lam" w:date="2017-05-25T20:48:00Z">
+        <w:r>
+          <w:rPr>
+            <w:rStyle w:val="cmr-12x-x-1201"/>
+            <w:sz w:val="24"/>
+            <w:szCs w:val="24"/>
+          </w:rPr>
+          <w:delText>ed</w:delText>
+        </w:r>
+      </w:del>
+      <w:r>
+        <w:t xml:space="preserve"> </w:t>
+      </w:r>
+      <w:r>
+        <w:rPr>
+          <w:rStyle w:val="cmr-12x-x-1201"/>
+          <w:sz w:val="24"/>
+          <w:szCs w:val="24"/>
+        </w:rPr>
+        <w:t xml:space="preserve">near linear </w:t>
+      </w:r>
+      <w:del w:id="58" w:author="Michael Lam" w:date="2017-05-25T20:48:00Z">
+        <w:r>
+          <w:rPr>
+            <w:rStyle w:val="cmr-12x-x-1201"/>
+            <w:sz w:val="24"/>
+            <w:szCs w:val="24"/>
+          </w:rPr>
+          <w:delText xml:space="preserve">scaling </w:delText>
+        </w:r>
+      </w:del>
+      <w:ins w:id="59" w:author="Michael Lam" w:date="2017-05-25T20:48:00Z">
+        <w:r>
+          <w:rPr>
+            <w:rStyle w:val="cmr-12x-x-1201"/>
+            <w:sz w:val="24"/>
+            <w:szCs w:val="24"/>
+          </w:rPr>
+          <w:t>speedup</w:t>
+        </w:r>
+        <w:r>
+          <w:rPr>
+            <w:rStyle w:val="cmr-12x-x-1201"/>
+            <w:sz w:val="24"/>
+            <w:szCs w:val="24"/>
+          </w:rPr>
+          <w:t xml:space="preserve"> </w:t>
+        </w:r>
+      </w:ins>
+      <w:r>
+        <w:rPr>
+          <w:rStyle w:val="cmr-12x-x-1201"/>
+          <w:sz w:val="24"/>
+          <w:szCs w:val="24"/>
+        </w:rPr>
+        <w:t xml:space="preserve">using </w:t>
       </w:r>
       <w:proofErr w:type="spellStart"/>
       <w:r>
@@ -4222,35 +4804,84 @@
         </w:rPr>
         <w:t>]</w:t>
       </w:r>
-      <w:r>
-        <w:t xml:space="preserve">, </w:t>
-      </w:r>
-      <w:r>
-        <w:rPr>
-          <w:rStyle w:val="cmr-12x-x-1201"/>
-          <w:sz w:val="24"/>
-          <w:szCs w:val="24"/>
-        </w:rPr>
-        <w:t>would also be a good</w:t>
-      </w:r>
-      <w:r>
-        <w:t xml:space="preserve"> </w:t>
-      </w:r>
-      <w:r>
-        <w:rPr>
-          <w:rStyle w:val="cmr-12x-x-1201"/>
-          <w:sz w:val="24"/>
-          <w:szCs w:val="24"/>
-        </w:rPr>
-        <w:t>option for parallelism in future</w:t>
-      </w:r>
-      <w:r>
-        <w:rPr>
-          <w:rStyle w:val="cmr-12x-x-1201"/>
-          <w:sz w:val="24"/>
-          <w:szCs w:val="24"/>
-        </w:rPr>
-        <w:t xml:space="preserve"> research. We hope our work can serve as a</w:t>
+      <w:del w:id="60" w:author="Michael Lam" w:date="2017-05-25T20:48:00Z">
+        <w:r>
+          <w:delText>,</w:delText>
+        </w:r>
+      </w:del>
+      <w:r>
+        <w:t xml:space="preserve"> </w:t>
+      </w:r>
+      <w:r>
+        <w:rPr>
+          <w:rStyle w:val="cmr-12x-x-1201"/>
+          <w:sz w:val="24"/>
+          <w:szCs w:val="24"/>
+        </w:rPr>
+        <w:t xml:space="preserve">would also be a </w:t>
+      </w:r>
+      <w:commentRangeStart w:id="61"/>
+      <w:r>
+        <w:rPr>
+          <w:rStyle w:val="cmr-12x-x-1201"/>
+          <w:sz w:val="24"/>
+          <w:szCs w:val="24"/>
+        </w:rPr>
+        <w:t>good</w:t>
+      </w:r>
+      <w:r>
+        <w:t xml:space="preserve"> </w:t>
+      </w:r>
+      <w:del w:id="62" w:author="Michael Lam" w:date="2017-05-25T20:49:00Z">
+        <w:r>
+          <w:rPr>
+            <w:rStyle w:val="cmr-12x-x-1201"/>
+            <w:sz w:val="24"/>
+            <w:szCs w:val="24"/>
+          </w:rPr>
+          <w:delText xml:space="preserve">option </w:delText>
+        </w:r>
+      </w:del>
+      <w:ins w:id="63" w:author="Michael Lam" w:date="2017-05-25T20:49:00Z">
+        <w:r>
+          <w:rPr>
+            <w:rStyle w:val="cmr-12x-x-1201"/>
+            <w:sz w:val="24"/>
+            <w:szCs w:val="24"/>
+          </w:rPr>
+          <w:t>candidate</w:t>
+        </w:r>
+        <w:r>
+          <w:rPr>
+            <w:rStyle w:val="cmr-12x-x-1201"/>
+            <w:sz w:val="24"/>
+            <w:szCs w:val="24"/>
+          </w:rPr>
+          <w:t xml:space="preserve"> </w:t>
+        </w:r>
+      </w:ins>
+      <w:r>
+        <w:rPr>
+          <w:rStyle w:val="cmr-12x-x-1201"/>
+          <w:sz w:val="24"/>
+          <w:szCs w:val="24"/>
+        </w:rPr>
+        <w:t>for parallelism in future research</w:t>
+      </w:r>
+      <w:commentRangeEnd w:id="61"/>
+      <w:r>
+        <w:rPr>
+          <w:rStyle w:val="CommentReference"/>
+        </w:rPr>
+        <w:commentReference w:id="61"/>
+      </w:r>
+      <w:r>
+        <w:rPr>
+          <w:rStyle w:val="cmr-12x-x-1201"/>
+          <w:sz w:val="24"/>
+          <w:szCs w:val="24"/>
+        </w:rPr>
+        <w:t>. We hope our work can serve as a</w:t>
       </w:r>
       <w:r>
         <w:t xml:space="preserve"> </w:t>
@@ -4321,25 +4952,7 @@
           <w:sz w:val="24"/>
           <w:szCs w:val="24"/>
         </w:rPr>
-        <w:t>6</w:t>
-      </w:r>
-      <w:r>
-        <w:rPr>
-          <w:rStyle w:val="cmr-12x-x-1201"/>
-          <w:rFonts w:eastAsia="Times New Roman"/>
-          <w:sz w:val="24"/>
-          <w:szCs w:val="24"/>
-        </w:rPr>
-        <w:t xml:space="preserve"> </w:t>
-      </w:r>
-      <w:r>
-        <w:rPr>
-          <w:rStyle w:val="cmr-12x-x-1201"/>
-          <w:rFonts w:eastAsia="Times New Roman"/>
-          <w:sz w:val="24"/>
-          <w:szCs w:val="24"/>
-        </w:rPr>
-        <w:t>References</w:t>
+        <w:t>6 References</w:t>
       </w:r>
     </w:p>
     <w:p>
@@ -4495,7 +5108,7 @@
         </w:rPr>
         <w:t xml:space="preserve">  </w:t>
       </w:r>
-      <w:hyperlink r:id="rId9" w:history="1">
+      <w:hyperlink r:id="rId11" w:history="1">
         <w:r>
           <w:rPr>
             <w:rStyle w:val="Hyperlink"/>
@@ -4629,11 +5242,9 @@
           <w:szCs w:val="24"/>
         </w:rPr>
       </w:pPr>
-      <w:bookmarkStart w:id="0" w:name="_GoBack"/>
-      <w:bookmarkEnd w:id="0"/>
     </w:p>
     <w:sectPr>
-      <w:footerReference w:type="default" r:id="rId10"/>
+      <w:footerReference w:type="default" r:id="rId12"/>
       <w:pgSz w:w="12240" w:h="15840"/>
       <w:pgMar w:top="1440" w:right="1440" w:bottom="1440" w:left="1440" w:header="720" w:footer="720" w:gutter="0"/>
       <w:cols w:space="720"/>
@@ -4643,8 +5254,45 @@
 </w:document>
 </file>
 
+<file path=word/comments.xml><?xml version="1.0" encoding="utf-8"?>
+<w:comments xmlns:wpc="http://schemas.microsoft.com/office/word/2010/wordprocessingCanvas" xmlns:mo="http://schemas.microsoft.com/office/mac/office/2008/main" xmlns:mc="http://schemas.openxmlformats.org/markup-compatibility/2006" xmlns:mv="urn:schemas-microsoft-com:mac:vml" xmlns:o="urn:schemas-microsoft-com:office:office" xmlns:r="http://schemas.openxmlformats.org/officeDocument/2006/relationships" xmlns:m="http://schemas.openxmlformats.org/officeDocument/2006/math" xmlns:v="urn:schemas-microsoft-com:vml" xmlns:wp14="http://schemas.microsoft.com/office/word/2010/wordprocessingDrawing" xmlns:wp="http://schemas.openxmlformats.org/drawingml/2006/wordprocessingDrawing" xmlns:w10="urn:schemas-microsoft-com:office:word" xmlns:w="http://schemas.openxmlformats.org/wordprocessingml/2006/main" xmlns:w14="http://schemas.microsoft.com/office/word/2010/wordml" xmlns:wpg="http://schemas.microsoft.com/office/word/2010/wordprocessingGroup" xmlns:wpi="http://schemas.microsoft.com/office/word/2010/wordprocessingInk" xmlns:wne="http://schemas.microsoft.com/office/word/2006/wordml" xmlns:wps="http://schemas.microsoft.com/office/word/2010/wordprocessingShape" mc:Ignorable="w14 wp14">
+  <w:comment w:id="21" w:author="Michael Lam" w:date="2017-05-25T20:40:00Z" w:initials="ML">
+    <w:p>
+      <w:pPr>
+        <w:pStyle w:val="CommentText"/>
+      </w:pPr>
+      <w:r>
+        <w:rPr>
+          <w:rStyle w:val="CommentReference"/>
+        </w:rPr>
+        <w:annotationRef/>
+      </w:r>
+      <w:r>
+        <w:t>I don’t see an image here; I think you linked the image rather than embedding it.</w:t>
+      </w:r>
+    </w:p>
+  </w:comment>
+  <w:comment w:id="61" w:author="Michael Lam" w:date="2017-05-25T20:49:00Z" w:initials="ML">
+    <w:p>
+      <w:pPr>
+        <w:pStyle w:val="CommentText"/>
+      </w:pPr>
+      <w:r>
+        <w:rPr>
+          <w:rStyle w:val="CommentReference"/>
+        </w:rPr>
+        <w:annotationRef/>
+      </w:r>
+      <w:r>
+        <w:t>Maybe a short phrase or sentence describing why Rabin’s is a good candidate?</w:t>
+      </w:r>
+    </w:p>
+  </w:comment>
+</w:comments>
+</file>
+
 <file path=word/endnotes.xml><?xml version="1.0" encoding="utf-8"?>
-<w:endnotes xmlns:wpc="http://schemas.microsoft.com/office/word/2010/wordprocessingCanvas" xmlns:cx="http://schemas.microsoft.com/office/drawing/2014/chartex" xmlns:cx1="http://schemas.microsoft.com/office/drawing/2015/9/8/chartex" xmlns:cx2="http://schemas.microsoft.com/office/drawing/2015/10/21/chartex" xmlns:cx3="http://schemas.microsoft.com/office/drawing/2016/5/9/chartex" xmlns:cx4="http://schemas.microsoft.com/office/drawing/2016/5/10/chartex" xmlns:cx5="http://schemas.microsoft.com/office/drawing/2016/5/11/chartex" xmlns:mc="http://schemas.openxmlformats.org/markup-compatibility/2006" xmlns:o="urn:schemas-microsoft-com:office:office" xmlns:r="http://schemas.openxmlformats.org/officeDocument/2006/relationships" xmlns:m="http://schemas.openxmlformats.org/officeDocument/2006/math" xmlns:v="urn:schemas-microsoft-com:vml" xmlns:wp14="http://schemas.microsoft.com/office/word/2010/wordprocessingDrawing" xmlns:wp="http://schemas.openxmlformats.org/drawingml/2006/wordprocessingDrawing" xmlns:w10="urn:schemas-microsoft-com:office:word" xmlns:w="http://schemas.openxmlformats.org/wordprocessingml/2006/main" xmlns:w14="http://schemas.microsoft.com/office/word/2010/wordml" xmlns:w15="http://schemas.microsoft.com/office/word/2012/wordml" xmlns:w16se="http://schemas.microsoft.com/office/word/2015/wordml/symex" xmlns:wpg="http://schemas.microsoft.com/office/word/2010/wordprocessingGroup" xmlns:wpi="http://schemas.microsoft.com/office/word/2010/wordprocessingInk" xmlns:wne="http://schemas.microsoft.com/office/word/2006/wordml" xmlns:wps="http://schemas.microsoft.com/office/word/2010/wordprocessingShape" mc:Ignorable="w14 w15 w16se wp14">
+<w:endnotes xmlns:wpc="http://schemas.microsoft.com/office/word/2010/wordprocessingCanvas" xmlns:mo="http://schemas.microsoft.com/office/mac/office/2008/main" xmlns:mc="http://schemas.openxmlformats.org/markup-compatibility/2006" xmlns:mv="urn:schemas-microsoft-com:mac:vml" xmlns:o="urn:schemas-microsoft-com:office:office" xmlns:r="http://schemas.openxmlformats.org/officeDocument/2006/relationships" xmlns:m="http://schemas.openxmlformats.org/officeDocument/2006/math" xmlns:v="urn:schemas-microsoft-com:vml" xmlns:wp14="http://schemas.microsoft.com/office/word/2010/wordprocessingDrawing" xmlns:wp="http://schemas.openxmlformats.org/drawingml/2006/wordprocessingDrawing" xmlns:w10="urn:schemas-microsoft-com:office:word" xmlns:w="http://schemas.openxmlformats.org/wordprocessingml/2006/main" xmlns:w14="http://schemas.microsoft.com/office/word/2010/wordml" xmlns:wpg="http://schemas.microsoft.com/office/word/2010/wordprocessingGroup" xmlns:wpi="http://schemas.microsoft.com/office/word/2010/wordprocessingInk" xmlns:wne="http://schemas.microsoft.com/office/word/2006/wordml" xmlns:wps="http://schemas.microsoft.com/office/word/2010/wordprocessingShape" mc:Ignorable="w14 wp14">
   <w:endnote w:type="separator" w:id="-1">
     <w:p>
       <w:r>
@@ -4663,7 +5311,7 @@
 </file>
 
 <file path=word/footer1.xml><?xml version="1.0" encoding="utf-8"?>
-<w:ftr xmlns:wpc="http://schemas.microsoft.com/office/word/2010/wordprocessingCanvas" xmlns:cx="http://schemas.microsoft.com/office/drawing/2014/chartex" xmlns:cx1="http://schemas.microsoft.com/office/drawing/2015/9/8/chartex" xmlns:cx2="http://schemas.microsoft.com/office/drawing/2015/10/21/chartex" xmlns:cx3="http://schemas.microsoft.com/office/drawing/2016/5/9/chartex" xmlns:cx4="http://schemas.microsoft.com/office/drawing/2016/5/10/chartex" xmlns:cx5="http://schemas.microsoft.com/office/drawing/2016/5/11/chartex" xmlns:mc="http://schemas.openxmlformats.org/markup-compatibility/2006" xmlns:o="urn:schemas-microsoft-com:office:office" xmlns:r="http://schemas.openxmlformats.org/officeDocument/2006/relationships" xmlns:m="http://schemas.openxmlformats.org/officeDocument/2006/math" xmlns:v="urn:schemas-microsoft-com:vml" xmlns:wp14="http://schemas.microsoft.com/office/word/2010/wordprocessingDrawing" xmlns:wp="http://schemas.openxmlformats.org/drawingml/2006/wordprocessingDrawing" xmlns:w10="urn:schemas-microsoft-com:office:word" xmlns:w="http://schemas.openxmlformats.org/wordprocessingml/2006/main" xmlns:w14="http://schemas.microsoft.com/office/word/2010/wordml" xmlns:w15="http://schemas.microsoft.com/office/word/2012/wordml" xmlns:w16se="http://schemas.microsoft.com/office/word/2015/wordml/symex" xmlns:wpg="http://schemas.microsoft.com/office/word/2010/wordprocessingGroup" xmlns:wpi="http://schemas.microsoft.com/office/word/2010/wordprocessingInk" xmlns:wne="http://schemas.microsoft.com/office/word/2006/wordml" xmlns:wps="http://schemas.microsoft.com/office/word/2010/wordprocessingShape" mc:Ignorable="w14 w15 w16se wp14">
+<w:ftr xmlns:wpc="http://schemas.microsoft.com/office/word/2010/wordprocessingCanvas" xmlns:mo="http://schemas.microsoft.com/office/mac/office/2008/main" xmlns:mc="http://schemas.openxmlformats.org/markup-compatibility/2006" xmlns:mv="urn:schemas-microsoft-com:mac:vml" xmlns:o="urn:schemas-microsoft-com:office:office" xmlns:r="http://schemas.openxmlformats.org/officeDocument/2006/relationships" xmlns:m="http://schemas.openxmlformats.org/officeDocument/2006/math" xmlns:v="urn:schemas-microsoft-com:vml" xmlns:wp14="http://schemas.microsoft.com/office/word/2010/wordprocessingDrawing" xmlns:wp="http://schemas.openxmlformats.org/drawingml/2006/wordprocessingDrawing" xmlns:w10="urn:schemas-microsoft-com:office:word" xmlns:w="http://schemas.openxmlformats.org/wordprocessingml/2006/main" xmlns:w14="http://schemas.microsoft.com/office/word/2010/wordml" xmlns:wpg="http://schemas.microsoft.com/office/word/2010/wordprocessingGroup" xmlns:wpi="http://schemas.microsoft.com/office/word/2010/wordprocessingInk" xmlns:wne="http://schemas.microsoft.com/office/word/2006/wordml" xmlns:wps="http://schemas.microsoft.com/office/word/2010/wordprocessingShape" mc:Ignorable="w14 wp14">
   <w:p>
     <w:pPr>
       <w:pStyle w:val="Footer"/>
@@ -4686,7 +5334,7 @@
 </file>
 
 <file path=word/footnotes.xml><?xml version="1.0" encoding="utf-8"?>
-<w:footnotes xmlns:wpc="http://schemas.microsoft.com/office/word/2010/wordprocessingCanvas" xmlns:cx="http://schemas.microsoft.com/office/drawing/2014/chartex" xmlns:cx1="http://schemas.microsoft.com/office/drawing/2015/9/8/chartex" xmlns:cx2="http://schemas.microsoft.com/office/drawing/2015/10/21/chartex" xmlns:cx3="http://schemas.microsoft.com/office/drawing/2016/5/9/chartex" xmlns:cx4="http://schemas.microsoft.com/office/drawing/2016/5/10/chartex" xmlns:cx5="http://schemas.microsoft.com/office/drawing/2016/5/11/chartex" xmlns:mc="http://schemas.openxmlformats.org/markup-compatibility/2006" xmlns:o="urn:schemas-microsoft-com:office:office" xmlns:r="http://schemas.openxmlformats.org/officeDocument/2006/relationships" xmlns:m="http://schemas.openxmlformats.org/officeDocument/2006/math" xmlns:v="urn:schemas-microsoft-com:vml" xmlns:wp14="http://schemas.microsoft.com/office/word/2010/wordprocessingDrawing" xmlns:wp="http://schemas.openxmlformats.org/drawingml/2006/wordprocessingDrawing" xmlns:w10="urn:schemas-microsoft-com:office:word" xmlns:w="http://schemas.openxmlformats.org/wordprocessingml/2006/main" xmlns:w14="http://schemas.microsoft.com/office/word/2010/wordml" xmlns:w15="http://schemas.microsoft.com/office/word/2012/wordml" xmlns:w16se="http://schemas.microsoft.com/office/word/2015/wordml/symex" xmlns:wpg="http://schemas.microsoft.com/office/word/2010/wordprocessingGroup" xmlns:wpi="http://schemas.microsoft.com/office/word/2010/wordprocessingInk" xmlns:wne="http://schemas.microsoft.com/office/word/2006/wordml" xmlns:wps="http://schemas.microsoft.com/office/word/2010/wordprocessingShape" mc:Ignorable="w14 w15 w16se wp14">
+<w:footnotes xmlns:wpc="http://schemas.microsoft.com/office/word/2010/wordprocessingCanvas" xmlns:mo="http://schemas.microsoft.com/office/mac/office/2008/main" xmlns:mc="http://schemas.openxmlformats.org/markup-compatibility/2006" xmlns:mv="urn:schemas-microsoft-com:mac:vml" xmlns:o="urn:schemas-microsoft-com:office:office" xmlns:r="http://schemas.openxmlformats.org/officeDocument/2006/relationships" xmlns:m="http://schemas.openxmlformats.org/officeDocument/2006/math" xmlns:v="urn:schemas-microsoft-com:vml" xmlns:wp14="http://schemas.microsoft.com/office/word/2010/wordprocessingDrawing" xmlns:wp="http://schemas.openxmlformats.org/drawingml/2006/wordprocessingDrawing" xmlns:w10="urn:schemas-microsoft-com:office:word" xmlns:w="http://schemas.openxmlformats.org/wordprocessingml/2006/main" xmlns:w14="http://schemas.microsoft.com/office/word/2010/wordml" xmlns:wpg="http://schemas.microsoft.com/office/word/2010/wordprocessingGroup" xmlns:wpi="http://schemas.microsoft.com/office/word/2010/wordprocessingInk" xmlns:wne="http://schemas.microsoft.com/office/word/2006/wordml" xmlns:wps="http://schemas.microsoft.com/office/word/2010/wordprocessingShape" mc:Ignorable="w14 wp14">
   <w:footnote w:type="separator" w:id="-1">
     <w:p>
       <w:r>
@@ -4705,7 +5353,7 @@
 </file>
 
 <file path=word/styles.xml><?xml version="1.0" encoding="utf-8"?>
-<w:styles xmlns:mc="http://schemas.openxmlformats.org/markup-compatibility/2006" xmlns:r="http://schemas.openxmlformats.org/officeDocument/2006/relationships" xmlns:w="http://schemas.openxmlformats.org/wordprocessingml/2006/main" xmlns:w14="http://schemas.microsoft.com/office/word/2010/wordml" xmlns:w15="http://schemas.microsoft.com/office/word/2012/wordml" xmlns:w16se="http://schemas.microsoft.com/office/word/2015/wordml/symex" mc:Ignorable="w14 w15 w16se">
+<w:styles xmlns:mc="http://schemas.openxmlformats.org/markup-compatibility/2006" xmlns:r="http://schemas.openxmlformats.org/officeDocument/2006/relationships" xmlns:w="http://schemas.openxmlformats.org/wordprocessingml/2006/main" xmlns:w14="http://schemas.microsoft.com/office/word/2010/wordml" mc:Ignorable="w14">
   <w:docDefaults>
     <w:rPrDefault>
       <w:rPr>
@@ -4715,381 +5363,153 @@
     </w:rPrDefault>
     <w:pPrDefault/>
   </w:docDefaults>
-  <w:latentStyles w:defLockedState="0" w:defUIPriority="99" w:defSemiHidden="0" w:defUnhideWhenUsed="0" w:defQFormat="0" w:count="374">
-    <w:lsdException w:name="Normal" w:uiPriority="0" w:qFormat="1"/>
-    <w:lsdException w:name="heading 1" w:uiPriority="9" w:qFormat="1"/>
-    <w:lsdException w:name="heading 2" w:uiPriority="9" w:qFormat="1"/>
-    <w:lsdException w:name="heading 3" w:uiPriority="9" w:qFormat="1"/>
-    <w:lsdException w:name="heading 4" w:uiPriority="9" w:qFormat="1"/>
-    <w:lsdException w:name="heading 5" w:semiHidden="1" w:uiPriority="9" w:unhideWhenUsed="1" w:qFormat="1"/>
-    <w:lsdException w:name="heading 6" w:semiHidden="1" w:uiPriority="9" w:unhideWhenUsed="1" w:qFormat="1"/>
-    <w:lsdException w:name="heading 7" w:semiHidden="1" w:uiPriority="9" w:unhideWhenUsed="1" w:qFormat="1"/>
-    <w:lsdException w:name="heading 8" w:semiHidden="1" w:uiPriority="9" w:unhideWhenUsed="1" w:qFormat="1"/>
-    <w:lsdException w:name="heading 9" w:semiHidden="1" w:uiPriority="9" w:unhideWhenUsed="1" w:qFormat="1"/>
-    <w:lsdException w:name="index 1" w:semiHidden="1" w:unhideWhenUsed="1"/>
-    <w:lsdException w:name="index 2" w:semiHidden="1" w:unhideWhenUsed="1"/>
-    <w:lsdException w:name="index 3" w:semiHidden="1" w:unhideWhenUsed="1"/>
-    <w:lsdException w:name="index 4" w:semiHidden="1" w:unhideWhenUsed="1"/>
-    <w:lsdException w:name="index 5" w:semiHidden="1" w:unhideWhenUsed="1"/>
-    <w:lsdException w:name="index 6" w:semiHidden="1" w:unhideWhenUsed="1"/>
-    <w:lsdException w:name="index 7" w:semiHidden="1" w:unhideWhenUsed="1"/>
-    <w:lsdException w:name="index 8" w:semiHidden="1" w:unhideWhenUsed="1"/>
-    <w:lsdException w:name="index 9" w:semiHidden="1" w:unhideWhenUsed="1"/>
-    <w:lsdException w:name="toc 1" w:semiHidden="1" w:uiPriority="39" w:unhideWhenUsed="1"/>
-    <w:lsdException w:name="toc 2" w:semiHidden="1" w:uiPriority="39" w:unhideWhenUsed="1"/>
-    <w:lsdException w:name="toc 3" w:semiHidden="1" w:uiPriority="39" w:unhideWhenUsed="1"/>
-    <w:lsdException w:name="toc 4" w:semiHidden="1" w:uiPriority="39" w:unhideWhenUsed="1"/>
-    <w:lsdException w:name="toc 5" w:semiHidden="1" w:uiPriority="39" w:unhideWhenUsed="1"/>
-    <w:lsdException w:name="toc 6" w:semiHidden="1" w:uiPriority="39" w:unhideWhenUsed="1"/>
-    <w:lsdException w:name="toc 7" w:semiHidden="1" w:uiPriority="39" w:unhideWhenUsed="1"/>
-    <w:lsdException w:name="toc 8" w:semiHidden="1" w:uiPriority="39" w:unhideWhenUsed="1"/>
-    <w:lsdException w:name="toc 9" w:semiHidden="1" w:uiPriority="39" w:unhideWhenUsed="1"/>
-    <w:lsdException w:name="Normal Indent" w:semiHidden="1" w:unhideWhenUsed="1"/>
-    <w:lsdException w:name="footnote text" w:semiHidden="1" w:unhideWhenUsed="1"/>
-    <w:lsdException w:name="annotation text" w:semiHidden="1" w:unhideWhenUsed="1"/>
-    <w:lsdException w:name="header" w:semiHidden="1" w:unhideWhenUsed="1"/>
-    <w:lsdException w:name="footer" w:semiHidden="1" w:unhideWhenUsed="1"/>
-    <w:lsdException w:name="index heading" w:semiHidden="1" w:unhideWhenUsed="1"/>
-    <w:lsdException w:name="caption" w:semiHidden="1" w:uiPriority="35" w:unhideWhenUsed="1" w:qFormat="1"/>
-    <w:lsdException w:name="table of figures" w:semiHidden="1" w:unhideWhenUsed="1"/>
-    <w:lsdException w:name="envelope address" w:semiHidden="1" w:unhideWhenUsed="1"/>
-    <w:lsdException w:name="envelope return" w:semiHidden="1" w:unhideWhenUsed="1"/>
-    <w:lsdException w:name="footnote reference" w:semiHidden="1" w:unhideWhenUsed="1"/>
-    <w:lsdException w:name="annotation reference" w:semiHidden="1" w:unhideWhenUsed="1"/>
-    <w:lsdException w:name="line number" w:semiHidden="1" w:unhideWhenUsed="1"/>
-    <w:lsdException w:name="page number" w:semiHidden="1" w:unhideWhenUsed="1"/>
-    <w:lsdException w:name="endnote reference" w:semiHidden="1" w:unhideWhenUsed="1"/>
-    <w:lsdException w:name="endnote text" w:semiHidden="1" w:unhideWhenUsed="1"/>
-    <w:lsdException w:name="table of authorities" w:semiHidden="1" w:unhideWhenUsed="1"/>
-    <w:lsdException w:name="macro" w:semiHidden="1" w:unhideWhenUsed="1"/>
-    <w:lsdException w:name="toa heading" w:semiHidden="1" w:unhideWhenUsed="1"/>
-    <w:lsdException w:name="List" w:semiHidden="1" w:unhideWhenUsed="1"/>
-    <w:lsdException w:name="List Bullet" w:semiHidden="1" w:unhideWhenUsed="1"/>
-    <w:lsdException w:name="List Number" w:semiHidden="1" w:unhideWhenUsed="1"/>
-    <w:lsdException w:name="List 2" w:semiHidden="1" w:unhideWhenUsed="1"/>
-    <w:lsdException w:name="List 3" w:semiHidden="1" w:unhideWhenUsed="1"/>
-    <w:lsdException w:name="List 4" w:semiHidden="1" w:unhideWhenUsed="1"/>
-    <w:lsdException w:name="List 5" w:semiHidden="1" w:unhideWhenUsed="1"/>
-    <w:lsdException w:name="List Bullet 2" w:semiHidden="1" w:unhideWhenUsed="1"/>
-    <w:lsdException w:name="List Bullet 3" w:semiHidden="1" w:unhideWhenUsed="1"/>
-    <w:lsdException w:name="List Bullet 4" w:semiHidden="1" w:unhideWhenUsed="1"/>
-    <w:lsdException w:name="List Bullet 5" w:semiHidden="1" w:unhideWhenUsed="1"/>
-    <w:lsdException w:name="List Number 2" w:semiHidden="1" w:unhideWhenUsed="1"/>
-    <w:lsdException w:name="List Number 3" w:semiHidden="1" w:unhideWhenUsed="1"/>
-    <w:lsdException w:name="List Number 4" w:semiHidden="1" w:unhideWhenUsed="1"/>
-    <w:lsdException w:name="List Number 5" w:semiHidden="1" w:unhideWhenUsed="1"/>
-    <w:lsdException w:name="Title" w:uiPriority="10" w:qFormat="1"/>
-    <w:lsdException w:name="Closing" w:semiHidden="1" w:unhideWhenUsed="1"/>
-    <w:lsdException w:name="Signature" w:semiHidden="1" w:unhideWhenUsed="1"/>
-    <w:lsdException w:name="Default Paragraph Font" w:semiHidden="1" w:uiPriority="1" w:unhideWhenUsed="1"/>
-    <w:lsdException w:name="Body Text" w:semiHidden="1" w:unhideWhenUsed="1"/>
-    <w:lsdException w:name="Body Text Indent" w:semiHidden="1" w:unhideWhenUsed="1"/>
-    <w:lsdException w:name="List Continue" w:semiHidden="1" w:unhideWhenUsed="1"/>
-    <w:lsdException w:name="List Continue 2" w:semiHidden="1" w:unhideWhenUsed="1"/>
-    <w:lsdException w:name="List Continue 3" w:semiHidden="1" w:unhideWhenUsed="1"/>
-    <w:lsdException w:name="List Continue 4" w:semiHidden="1" w:unhideWhenUsed="1"/>
-    <w:lsdException w:name="List Continue 5" w:semiHidden="1" w:unhideWhenUsed="1"/>
-    <w:lsdException w:name="Message Header" w:semiHidden="1" w:unhideWhenUsed="1"/>
-    <w:lsdException w:name="Subtitle" w:uiPriority="11" w:qFormat="1"/>
-    <w:lsdException w:name="Salutation" w:semiHidden="1" w:unhideWhenUsed="1"/>
-    <w:lsdException w:name="Date" w:semiHidden="1" w:unhideWhenUsed="1"/>
-    <w:lsdException w:name="Body Text First Indent" w:semiHidden="1" w:unhideWhenUsed="1"/>
-    <w:lsdException w:name="Body Text First Indent 2" w:semiHidden="1" w:unhideWhenUsed="1"/>
-    <w:lsdException w:name="Note Heading" w:semiHidden="1" w:unhideWhenUsed="1"/>
-    <w:lsdException w:name="Body Text 2" w:semiHidden="1" w:unhideWhenUsed="1"/>
-    <w:lsdException w:name="Body Text 3" w:semiHidden="1" w:unhideWhenUsed="1"/>
-    <w:lsdException w:name="Body Text Indent 2" w:semiHidden="1" w:unhideWhenUsed="1"/>
-    <w:lsdException w:name="Body Text Indent 3" w:semiHidden="1" w:unhideWhenUsed="1"/>
-    <w:lsdException w:name="Block Text" w:semiHidden="1" w:unhideWhenUsed="1"/>
-    <w:lsdException w:name="Hyperlink" w:semiHidden="1" w:unhideWhenUsed="1"/>
-    <w:lsdException w:name="FollowedHyperlink" w:semiHidden="1" w:unhideWhenUsed="1"/>
-    <w:lsdException w:name="Strong" w:uiPriority="22" w:qFormat="1"/>
-    <w:lsdException w:name="Emphasis" w:uiPriority="20" w:qFormat="1"/>
-    <w:lsdException w:name="Document Map" w:semiHidden="1" w:unhideWhenUsed="1"/>
-    <w:lsdException w:name="Plain Text" w:semiHidden="1" w:unhideWhenUsed="1"/>
-    <w:lsdException w:name="E-mail Signature" w:semiHidden="1" w:unhideWhenUsed="1"/>
-    <w:lsdException w:name="HTML Top of Form" w:semiHidden="1" w:unhideWhenUsed="1"/>
-    <w:lsdException w:name="HTML Bottom of Form" w:semiHidden="1" w:unhideWhenUsed="1"/>
-    <w:lsdException w:name="Normal (Web)" w:semiHidden="1" w:unhideWhenUsed="1"/>
-    <w:lsdException w:name="HTML Acronym" w:semiHidden="1" w:unhideWhenUsed="1"/>
-    <w:lsdException w:name="HTML Address" w:semiHidden="1" w:unhideWhenUsed="1"/>
-    <w:lsdException w:name="HTML Cite" w:semiHidden="1" w:unhideWhenUsed="1"/>
-    <w:lsdException w:name="HTML Code" w:semiHidden="1" w:unhideWhenUsed="1"/>
-    <w:lsdException w:name="HTML Definition" w:semiHidden="1" w:unhideWhenUsed="1"/>
-    <w:lsdException w:name="HTML Keyboard" w:semiHidden="1" w:unhideWhenUsed="1"/>
-    <w:lsdException w:name="HTML Preformatted" w:semiHidden="1" w:unhideWhenUsed="1"/>
-    <w:lsdException w:name="HTML Sample" w:semiHidden="1" w:unhideWhenUsed="1"/>
-    <w:lsdException w:name="HTML Typewriter" w:semiHidden="1" w:unhideWhenUsed="1"/>
-    <w:lsdException w:name="HTML Variable" w:semiHidden="1" w:unhideWhenUsed="1"/>
-    <w:lsdException w:name="Normal Table" w:semiHidden="1" w:unhideWhenUsed="1"/>
-    <w:lsdException w:name="annotation subject" w:semiHidden="1" w:unhideWhenUsed="1"/>
-    <w:lsdException w:name="No List" w:semiHidden="1" w:unhideWhenUsed="1"/>
-    <w:lsdException w:name="Outline List 1" w:semiHidden="1" w:unhideWhenUsed="1"/>
-    <w:lsdException w:name="Outline List 2" w:semiHidden="1" w:unhideWhenUsed="1"/>
-    <w:lsdException w:name="Outline List 3" w:semiHidden="1" w:unhideWhenUsed="1"/>
-    <w:lsdException w:name="Table Simple 1" w:semiHidden="1" w:unhideWhenUsed="1"/>
-    <w:lsdException w:name="Table Simple 2" w:semiHidden="1" w:unhideWhenUsed="1"/>
-    <w:lsdException w:name="Table Simple 3" w:semiHidden="1" w:unhideWhenUsed="1"/>
-    <w:lsdException w:name="Table Classic 1" w:semiHidden="1" w:unhideWhenUsed="1"/>
-    <w:lsdException w:name="Table Classic 2" w:semiHidden="1" w:unhideWhenUsed="1"/>
-    <w:lsdException w:name="Table Classic 3" w:semiHidden="1" w:unhideWhenUsed="1"/>
-    <w:lsdException w:name="Table Classic 4" w:semiHidden="1" w:unhideWhenUsed="1"/>
-    <w:lsdException w:name="Table Colorful 1" w:semiHidden="1" w:unhideWhenUsed="1"/>
-    <w:lsdException w:name="Table Colorful 2" w:semiHidden="1" w:unhideWhenUsed="1"/>
-    <w:lsdException w:name="Table Colorful 3" w:semiHidden="1" w:unhideWhenUsed="1"/>
-    <w:lsdException w:name="Table Columns 1" w:semiHidden="1" w:unhideWhenUsed="1"/>
-    <w:lsdException w:name="Table Columns 2" w:semiHidden="1" w:unhideWhenUsed="1"/>
-    <w:lsdException w:name="Table Columns 3" w:semiHidden="1" w:unhideWhenUsed="1"/>
-    <w:lsdException w:name="Table Columns 4" w:semiHidden="1" w:unhideWhenUsed="1"/>
-    <w:lsdException w:name="Table Columns 5" w:semiHidden="1" w:unhideWhenUsed="1"/>
-    <w:lsdException w:name="Table Grid 1" w:semiHidden="1" w:unhideWhenUsed="1"/>
-    <w:lsdException w:name="Table Grid 2" w:semiHidden="1" w:unhideWhenUsed="1"/>
-    <w:lsdException w:name="Table Grid 3" w:semiHidden="1" w:unhideWhenUsed="1"/>
-    <w:lsdException w:name="Table Grid 4" w:semiHidden="1" w:unhideWhenUsed="1"/>
-    <w:lsdException w:name="Table Grid 5" w:semiHidden="1" w:unhideWhenUsed="1"/>
-    <w:lsdException w:name="Table Grid 6" w:semiHidden="1" w:unhideWhenUsed="1"/>
-    <w:lsdException w:name="Table Grid 7" w:semiHidden="1" w:unhideWhenUsed="1"/>
-    <w:lsdException w:name="Table Grid 8" w:semiHidden="1" w:unhideWhenUsed="1"/>
-    <w:lsdException w:name="Table List 1" w:semiHidden="1" w:unhideWhenUsed="1"/>
-    <w:lsdException w:name="Table List 2" w:semiHidden="1" w:unhideWhenUsed="1"/>
-    <w:lsdException w:name="Table List 3" w:semiHidden="1" w:unhideWhenUsed="1"/>
-    <w:lsdException w:name="Table List 4" w:semiHidden="1" w:unhideWhenUsed="1"/>
-    <w:lsdException w:name="Table List 5" w:semiHidden="1" w:unhideWhenUsed="1"/>
-    <w:lsdException w:name="Table List 6" w:semiHidden="1" w:unhideWhenUsed="1"/>
-    <w:lsdException w:name="Table List 7" w:semiHidden="1" w:unhideWhenUsed="1"/>
-    <w:lsdException w:name="Table List 8" w:semiHidden="1" w:unhideWhenUsed="1"/>
-    <w:lsdException w:name="Table 3D effects 1" w:semiHidden="1" w:unhideWhenUsed="1"/>
-    <w:lsdException w:name="Table 3D effects 2" w:semiHidden="1" w:unhideWhenUsed="1"/>
-    <w:lsdException w:name="Table 3D effects 3" w:semiHidden="1" w:unhideWhenUsed="1"/>
-    <w:lsdException w:name="Table Contemporary" w:semiHidden="1" w:unhideWhenUsed="1"/>
-    <w:lsdException w:name="Table Elegant" w:semiHidden="1" w:unhideWhenUsed="1"/>
-    <w:lsdException w:name="Table Professional" w:semiHidden="1" w:unhideWhenUsed="1"/>
-    <w:lsdException w:name="Table Subtle 1" w:semiHidden="1" w:unhideWhenUsed="1"/>
-    <w:lsdException w:name="Table Subtle 2" w:semiHidden="1" w:unhideWhenUsed="1"/>
-    <w:lsdException w:name="Table Web 1" w:semiHidden="1" w:unhideWhenUsed="1"/>
-    <w:lsdException w:name="Table Web 2" w:semiHidden="1" w:unhideWhenUsed="1"/>
-    <w:lsdException w:name="Table Web 3" w:semiHidden="1" w:unhideWhenUsed="1"/>
-    <w:lsdException w:name="Balloon Text" w:semiHidden="1" w:unhideWhenUsed="1"/>
-    <w:lsdException w:name="Table Grid" w:uiPriority="39"/>
-    <w:lsdException w:name="Table Theme" w:semiHidden="1" w:unhideWhenUsed="1"/>
-    <w:lsdException w:name="Placeholder Text" w:semiHidden="1"/>
-    <w:lsdException w:name="No Spacing" w:uiPriority="1" w:qFormat="1"/>
-    <w:lsdException w:name="Light Shading" w:uiPriority="60"/>
-    <w:lsdException w:name="Light List" w:uiPriority="61"/>
-    <w:lsdException w:name="Light Grid" w:uiPriority="62"/>
-    <w:lsdException w:name="Medium Shading 1" w:uiPriority="63"/>
-    <w:lsdException w:name="Medium Shading 2" w:uiPriority="64"/>
-    <w:lsdException w:name="Medium List 1" w:uiPriority="65"/>
-    <w:lsdException w:name="Medium List 2" w:uiPriority="66"/>
-    <w:lsdException w:name="Medium Grid 1" w:uiPriority="67"/>
-    <w:lsdException w:name="Medium Grid 2" w:uiPriority="68"/>
-    <w:lsdException w:name="Medium Grid 3" w:uiPriority="69"/>
-    <w:lsdException w:name="Dark List" w:uiPriority="70"/>
-    <w:lsdException w:name="Colorful Shading" w:uiPriority="71"/>
-    <w:lsdException w:name="Colorful List" w:uiPriority="72"/>
-    <w:lsdException w:name="Colorful Grid" w:uiPriority="73"/>
-    <w:lsdException w:name="Light Shading Accent 1" w:uiPriority="60"/>
-    <w:lsdException w:name="Light List Accent 1" w:uiPriority="61"/>
-    <w:lsdException w:name="Light Grid Accent 1" w:uiPriority="62"/>
-    <w:lsdException w:name="Medium Shading 1 Accent 1" w:uiPriority="63"/>
-    <w:lsdException w:name="Medium Shading 2 Accent 1" w:uiPriority="64"/>
-    <w:lsdException w:name="Medium List 1 Accent 1" w:uiPriority="65"/>
-    <w:lsdException w:name="Revision" w:semiHidden="1"/>
-    <w:lsdException w:name="List Paragraph" w:uiPriority="34" w:qFormat="1"/>
-    <w:lsdException w:name="Quote" w:uiPriority="29" w:qFormat="1"/>
-    <w:lsdException w:name="Intense Quote" w:uiPriority="30" w:qFormat="1"/>
-    <w:lsdException w:name="Medium List 2 Accent 1" w:uiPriority="66"/>
-    <w:lsdException w:name="Medium Grid 1 Accent 1" w:uiPriority="67"/>
-    <w:lsdException w:name="Medium Grid 2 Accent 1" w:uiPriority="68"/>
-    <w:lsdException w:name="Medium Grid 3 Accent 1" w:uiPriority="69"/>
-    <w:lsdException w:name="Dark List Accent 1" w:uiPriority="70"/>
-    <w:lsdException w:name="Colorful Shading Accent 1" w:uiPriority="71"/>
-    <w:lsdException w:name="Colorful List Accent 1" w:uiPriority="72"/>
-    <w:lsdException w:name="Colorful Grid Accent 1" w:uiPriority="73"/>
-    <w:lsdException w:name="Light Shading Accent 2" w:uiPriority="60"/>
-    <w:lsdException w:name="Light List Accent 2" w:uiPriority="61"/>
-    <w:lsdException w:name="Light Grid Accent 2" w:uiPriority="62"/>
-    <w:lsdException w:name="Medium Shading 1 Accent 2" w:uiPriority="63"/>
-    <w:lsdException w:name="Medium Shading 2 Accent 2" w:uiPriority="64"/>
-    <w:lsdException w:name="Medium List 1 Accent 2" w:uiPriority="65"/>
-    <w:lsdException w:name="Medium List 2 Accent 2" w:uiPriority="66"/>
-    <w:lsdException w:name="Medium Grid 1 Accent 2" w:uiPriority="67"/>
-    <w:lsdException w:name="Medium Grid 2 Accent 2" w:uiPriority="68"/>
-    <w:lsdException w:name="Medium Grid 3 Accent 2" w:uiPriority="69"/>
-    <w:lsdException w:name="Dark List Accent 2" w:uiPriority="70"/>
-    <w:lsdException w:name="Colorful Shading Accent 2" w:uiPriority="71"/>
-    <w:lsdException w:name="Colorful List Accent 2" w:uiPriority="72"/>
-    <w:lsdException w:name="Colorful Grid Accent 2" w:uiPriority="73"/>
-    <w:lsdException w:name="Light Shading Accent 3" w:uiPriority="60"/>
-    <w:lsdException w:name="Light List Accent 3" w:uiPriority="61"/>
-    <w:lsdException w:name="Light Grid Accent 3" w:uiPriority="62"/>
-    <w:lsdException w:name="Medium Shading 1 Accent 3" w:uiPriority="63"/>
-    <w:lsdException w:name="Medium Shading 2 Accent 3" w:uiPriority="64"/>
-    <w:lsdException w:name="Medium List 1 Accent 3" w:uiPriority="65"/>
-    <w:lsdException w:name="Medium List 2 Accent 3" w:uiPriority="66"/>
-    <w:lsdException w:name="Medium Grid 1 Accent 3" w:uiPriority="67"/>
-    <w:lsdException w:name="Medium Grid 2 Accent 3" w:uiPriority="68"/>
-    <w:lsdException w:name="Medium Grid 3 Accent 3" w:uiPriority="69"/>
-    <w:lsdException w:name="Dark List Accent 3" w:uiPriority="70"/>
-    <w:lsdException w:name="Colorful Shading Accent 3" w:uiPriority="71"/>
-    <w:lsdException w:name="Colorful List Accent 3" w:uiPriority="72"/>
-    <w:lsdException w:name="Colorful Grid Accent 3" w:uiPriority="73"/>
-    <w:lsdException w:name="Light Shading Accent 4" w:uiPriority="60"/>
-    <w:lsdException w:name="Light List Accent 4" w:uiPriority="61"/>
-    <w:lsdException w:name="Light Grid Accent 4" w:uiPriority="62"/>
-    <w:lsdException w:name="Medium Shading 1 Accent 4" w:uiPriority="63"/>
-    <w:lsdException w:name="Medium Shading 2 Accent 4" w:uiPriority="64"/>
-    <w:lsdException w:name="Medium List 1 Accent 4" w:uiPriority="65"/>
-    <w:lsdException w:name="Medium List 2 Accent 4" w:uiPriority="66"/>
-    <w:lsdException w:name="Medium Grid 1 Accent 4" w:uiPriority="67"/>
-    <w:lsdException w:name="Medium Grid 2 Accent 4" w:uiPriority="68"/>
-    <w:lsdException w:name="Medium Grid 3 Accent 4" w:uiPriority="69"/>
-    <w:lsdException w:name="Dark List Accent 4" w:uiPriority="70"/>
-    <w:lsdException w:name="Colorful Shading Accent 4" w:uiPriority="71"/>
-    <w:lsdException w:name="Colorful List Accent 4" w:uiPriority="72"/>
-    <w:lsdException w:name="Colorful Grid Accent 4" w:uiPriority="73"/>
-    <w:lsdException w:name="Light Shading Accent 5" w:uiPriority="60"/>
-    <w:lsdException w:name="Light List Accent 5" w:uiPriority="61"/>
-    <w:lsdException w:name="Light Grid Accent 5" w:uiPriority="62"/>
-    <w:lsdException w:name="Medium Shading 1 Accent 5" w:uiPriority="63"/>
-    <w:lsdException w:name="Medium Shading 2 Accent 5" w:uiPriority="64"/>
-    <w:lsdException w:name="Medium List 1 Accent 5" w:uiPriority="65"/>
-    <w:lsdException w:name="Medium List 2 Accent 5" w:uiPriority="66"/>
-    <w:lsdException w:name="Medium Grid 1 Accent 5" w:uiPriority="67"/>
-    <w:lsdException w:name="Medium Grid 2 Accent 5" w:uiPriority="68"/>
-    <w:lsdException w:name="Medium Grid 3 Accent 5" w:uiPriority="69"/>
-    <w:lsdException w:name="Dark List Accent 5" w:uiPriority="70"/>
-    <w:lsdException w:name="Colorful Shading Accent 5" w:uiPriority="71"/>
-    <w:lsdException w:name="Colorful List Accent 5" w:uiPriority="72"/>
-    <w:lsdException w:name="Colorful Grid Accent 5" w:uiPriority="73"/>
-    <w:lsdException w:name="Light Shading Accent 6" w:uiPriority="60"/>
-    <w:lsdException w:name="Light List Accent 6" w:uiPriority="61"/>
-    <w:lsdException w:name="Light Grid Accent 6" w:uiPriority="62"/>
-    <w:lsdException w:name="Medium Shading 1 Accent 6" w:uiPriority="63"/>
-    <w:lsdException w:name="Medium Shading 2 Accent 6" w:uiPriority="64"/>
-    <w:lsdException w:name="Medium List 1 Accent 6" w:uiPriority="65"/>
-    <w:lsdException w:name="Medium List 2 Accent 6" w:uiPriority="66"/>
-    <w:lsdException w:name="Medium Grid 1 Accent 6" w:uiPriority="67"/>
-    <w:lsdException w:name="Medium Grid 2 Accent 6" w:uiPriority="68"/>
-    <w:lsdException w:name="Medium Grid 3 Accent 6" w:uiPriority="69"/>
-    <w:lsdException w:name="Dark List Accent 6" w:uiPriority="70"/>
-    <w:lsdException w:name="Colorful Shading Accent 6" w:uiPriority="71"/>
-    <w:lsdException w:name="Colorful List Accent 6" w:uiPriority="72"/>
-    <w:lsdException w:name="Colorful Grid Accent 6" w:uiPriority="73"/>
-    <w:lsdException w:name="Subtle Emphasis" w:uiPriority="19" w:qFormat="1"/>
-    <w:lsdException w:name="Intense Emphasis" w:uiPriority="21" w:qFormat="1"/>
-    <w:lsdException w:name="Subtle Reference" w:uiPriority="31" w:qFormat="1"/>
-    <w:lsdException w:name="Intense Reference" w:uiPriority="32" w:qFormat="1"/>
-    <w:lsdException w:name="Book Title" w:uiPriority="33" w:qFormat="1"/>
-    <w:lsdException w:name="Bibliography" w:semiHidden="1" w:uiPriority="37" w:unhideWhenUsed="1"/>
-    <w:lsdException w:name="TOC Heading" w:semiHidden="1" w:uiPriority="39" w:unhideWhenUsed="1" w:qFormat="1"/>
-    <w:lsdException w:name="Plain Table 1" w:uiPriority="41"/>
-    <w:lsdException w:name="Plain Table 2" w:uiPriority="42"/>
-    <w:lsdException w:name="Plain Table 3" w:uiPriority="43"/>
-    <w:lsdException w:name="Plain Table 4" w:uiPriority="44"/>
-    <w:lsdException w:name="Plain Table 5" w:uiPriority="45"/>
-    <w:lsdException w:name="Grid Table Light" w:uiPriority="40"/>
-    <w:lsdException w:name="Grid Table 1 Light" w:uiPriority="46"/>
-    <w:lsdException w:name="Grid Table 2" w:uiPriority="47"/>
-    <w:lsdException w:name="Grid Table 3" w:uiPriority="48"/>
-    <w:lsdException w:name="Grid Table 4" w:uiPriority="49"/>
-    <w:lsdException w:name="Grid Table 5 Dark" w:uiPriority="50"/>
-    <w:lsdException w:name="Grid Table 6 Colorful" w:uiPriority="51"/>
-    <w:lsdException w:name="Grid Table 7 Colorful" w:uiPriority="52"/>
-    <w:lsdException w:name="Grid Table 1 Light Accent 1" w:uiPriority="46"/>
-    <w:lsdException w:name="Grid Table 2 Accent 1" w:uiPriority="47"/>
-    <w:lsdException w:name="Grid Table 3 Accent 1" w:uiPriority="48"/>
-    <w:lsdException w:name="Grid Table 4 Accent 1" w:uiPriority="49"/>
-    <w:lsdException w:name="Grid Table 5 Dark Accent 1" w:uiPriority="50"/>
-    <w:lsdException w:name="Grid Table 6 Colorful Accent 1" w:uiPriority="51"/>
-    <w:lsdException w:name="Grid Table 7 Colorful Accent 1" w:uiPriority="52"/>
-    <w:lsdException w:name="Grid Table 1 Light Accent 2" w:uiPriority="46"/>
-    <w:lsdException w:name="Grid Table 2 Accent 2" w:uiPriority="47"/>
-    <w:lsdException w:name="Grid Table 3 Accent 2" w:uiPriority="48"/>
-    <w:lsdException w:name="Grid Table 4 Accent 2" w:uiPriority="49"/>
-    <w:lsdException w:name="Grid Table 5 Dark Accent 2" w:uiPriority="50"/>
-    <w:lsdException w:name="Grid Table 6 Colorful Accent 2" w:uiPriority="51"/>
-    <w:lsdException w:name="Grid Table 7 Colorful Accent 2" w:uiPriority="52"/>
-    <w:lsdException w:name="Grid Table 1 Light Accent 3" w:uiPriority="46"/>
-    <w:lsdException w:name="Grid Table 2 Accent 3" w:uiPriority="47"/>
-    <w:lsdException w:name="Grid Table 3 Accent 3" w:uiPriority="48"/>
-    <w:lsdException w:name="Grid Table 4 Accent 3" w:uiPriority="49"/>
-    <w:lsdException w:name="Grid Table 5 Dark Accent 3" w:uiPriority="50"/>
-    <w:lsdException w:name="Grid Table 6 Colorful Accent 3" w:uiPriority="51"/>
-    <w:lsdException w:name="Grid Table 7 Colorful Accent 3" w:uiPriority="52"/>
-    <w:lsdException w:name="Grid Table 1 Light Accent 4" w:uiPriority="46"/>
-    <w:lsdException w:name="Grid Table 2 Accent 4" w:uiPriority="47"/>
-    <w:lsdException w:name="Grid Table 3 Accent 4" w:uiPriority="48"/>
-    <w:lsdException w:name="Grid Table 4 Accent 4" w:uiPriority="49"/>
-    <w:lsdException w:name="Grid Table 5 Dark Accent 4" w:uiPriority="50"/>
-    <w:lsdException w:name="Grid Table 6 Colorful Accent 4" w:uiPriority="51"/>
-    <w:lsdException w:name="Grid Table 7 Colorful Accent 4" w:uiPriority="52"/>
-    <w:lsdException w:name="Grid Table 1 Light Accent 5" w:uiPriority="46"/>
-    <w:lsdException w:name="Grid Table 2 Accent 5" w:uiPriority="47"/>
-    <w:lsdException w:name="Grid Table 3 Accent 5" w:uiPriority="48"/>
-    <w:lsdException w:name="Grid Table 4 Accent 5" w:uiPriority="49"/>
-    <w:lsdException w:name="Grid Table 5 Dark Accent 5" w:uiPriority="50"/>
-    <w:lsdException w:name="Grid Table 6 Colorful Accent 5" w:uiPriority="51"/>
-    <w:lsdException w:name="Grid Table 7 Colorful Accent 5" w:uiPriority="52"/>
-    <w:lsdException w:name="Grid Table 1 Light Accent 6" w:uiPriority="46"/>
-    <w:lsdException w:name="Grid Table 2 Accent 6" w:uiPriority="47"/>
-    <w:lsdException w:name="Grid Table 3 Accent 6" w:uiPriority="48"/>
-    <w:lsdException w:name="Grid Table 4 Accent 6" w:uiPriority="49"/>
-    <w:lsdException w:name="Grid Table 5 Dark Accent 6" w:uiPriority="50"/>
-    <w:lsdException w:name="Grid Table 6 Colorful Accent 6" w:uiPriority="51"/>
-    <w:lsdException w:name="Grid Table 7 Colorful Accent 6" w:uiPriority="52"/>
-    <w:lsdException w:name="List Table 1 Light" w:uiPriority="46"/>
-    <w:lsdException w:name="List Table 2" w:uiPriority="47"/>
-    <w:lsdException w:name="List Table 3" w:uiPriority="48"/>
-    <w:lsdException w:name="List Table 4" w:uiPriority="49"/>
-    <w:lsdException w:name="List Table 5 Dark" w:uiPriority="50"/>
-    <w:lsdException w:name="List Table 6 Colorful" w:uiPriority="51"/>
-    <w:lsdException w:name="List Table 7 Colorful" w:uiPriority="52"/>
-    <w:lsdException w:name="List Table 1 Light Accent 1" w:uiPriority="46"/>
-    <w:lsdException w:name="List Table 2 Accent 1" w:uiPriority="47"/>
-    <w:lsdException w:name="List Table 3 Accent 1" w:uiPriority="48"/>
-    <w:lsdException w:name="List Table 4 Accent 1" w:uiPriority="49"/>
-    <w:lsdException w:name="List Table 5 Dark Accent 1" w:uiPriority="50"/>
-    <w:lsdException w:name="List Table 6 Colorful Accent 1" w:uiPriority="51"/>
-    <w:lsdException w:name="List Table 7 Colorful Accent 1" w:uiPriority="52"/>
-    <w:lsdException w:name="List Table 1 Light Accent 2" w:uiPriority="46"/>
-    <w:lsdException w:name="List Table 2 Accent 2" w:uiPriority="47"/>
-    <w:lsdException w:name="List Table 3 Accent 2" w:uiPriority="48"/>
-    <w:lsdException w:name="List Table 4 Accent 2" w:uiPriority="49"/>
-    <w:lsdException w:name="List Table 5 Dark Accent 2" w:uiPriority="50"/>
-    <w:lsdException w:name="List Table 6 Colorful Accent 2" w:uiPriority="51"/>
-    <w:lsdException w:name="List Table 7 Colorful Accent 2" w:uiPriority="52"/>
-    <w:lsdException w:name="List Table 1 Light Accent 3" w:uiPriority="46"/>
-    <w:lsdException w:name="List Table 2 Accent 3" w:uiPriority="47"/>
-    <w:lsdException w:name="List Table 3 Accent 3" w:uiPriority="48"/>
-    <w:lsdException w:name="List Table 4 Accent 3" w:uiPriority="49"/>
-    <w:lsdException w:name="List Table 5 Dark Accent 3" w:uiPriority="50"/>
-    <w:lsdException w:name="List Table 6 Colorful Accent 3" w:uiPriority="51"/>
-    <w:lsdException w:name="List Table 7 Colorful Accent 3" w:uiPriority="52"/>
-    <w:lsdException w:name="List Table 1 Light Accent 4" w:uiPriority="46"/>
-    <w:lsdException w:name="List Table 2 Accent 4" w:uiPriority="47"/>
-    <w:lsdException w:name="List Table 3 Accent 4" w:uiPriority="48"/>
-    <w:lsdException w:name="List Table 4 Accent 4" w:uiPriority="49"/>
-    <w:lsdException w:name="List Table 5 Dark Accent 4" w:uiPriority="50"/>
-    <w:lsdException w:name="List Table 6 Colorful Accent 4" w:uiPriority="51"/>
-    <w:lsdException w:name="List Table 7 Colorful Accent 4" w:uiPriority="52"/>
-    <w:lsdException w:name="List Table 1 Light Accent 5" w:uiPriority="46"/>
-    <w:lsdException w:name="List Table 2 Accent 5" w:uiPriority="47"/>
-    <w:lsdException w:name="List Table 3 Accent 5" w:uiPriority="48"/>
-    <w:lsdException w:name="List Table 4 Accent 5" w:uiPriority="49"/>
-    <w:lsdException w:name="List Table 5 Dark Accent 5" w:uiPriority="50"/>
-    <w:lsdException w:name="List Table 6 Colorful Accent 5" w:uiPriority="51"/>
-    <w:lsdException w:name="List Table 7 Colorful Accent 5" w:uiPriority="52"/>
-    <w:lsdException w:name="List Table 1 Light Accent 6" w:uiPriority="46"/>
-    <w:lsdException w:name="List Table 2 Accent 6" w:uiPriority="47"/>
-    <w:lsdException w:name="List Table 3 Accent 6" w:uiPriority="48"/>
-    <w:lsdException w:name="List Table 4 Accent 6" w:uiPriority="49"/>
-    <w:lsdException w:name="List Table 5 Dark Accent 6" w:uiPriority="50"/>
-    <w:lsdException w:name="List Table 6 Colorful Accent 6" w:uiPriority="51"/>
-    <w:lsdException w:name="List Table 7 Colorful Accent 6" w:uiPriority="52"/>
-    <w:lsdException w:name="Mention" w:semiHidden="1" w:unhideWhenUsed="1"/>
-    <w:lsdException w:name="Smart Hyperlink" w:semiHidden="1" w:unhideWhenUsed="1"/>
-    <w:lsdException w:name="Hashtag" w:semiHidden="1" w:unhideWhenUsed="1"/>
+  <w:latentStyles w:defLockedState="0" w:defUIPriority="99" w:defSemiHidden="1" w:defUnhideWhenUsed="1" w:defQFormat="0" w:count="276">
+    <w:lsdException w:name="Normal" w:semiHidden="0" w:uiPriority="0" w:unhideWhenUsed="0" w:qFormat="1"/>
+    <w:lsdException w:name="heading 1" w:semiHidden="0" w:uiPriority="9" w:unhideWhenUsed="0" w:qFormat="1"/>
+    <w:lsdException w:name="heading 2" w:semiHidden="0" w:uiPriority="9" w:unhideWhenUsed="0" w:qFormat="1"/>
+    <w:lsdException w:name="heading 3" w:semiHidden="0" w:uiPriority="9" w:unhideWhenUsed="0" w:qFormat="1"/>
+    <w:lsdException w:name="heading 4" w:semiHidden="0" w:uiPriority="9" w:unhideWhenUsed="0" w:qFormat="1"/>
+    <w:lsdException w:name="heading 5" w:uiPriority="9" w:qFormat="1"/>
+    <w:lsdException w:name="heading 6" w:uiPriority="9" w:qFormat="1"/>
+    <w:lsdException w:name="heading 7" w:uiPriority="9" w:qFormat="1"/>
+    <w:lsdException w:name="heading 8" w:uiPriority="9" w:qFormat="1"/>
+    <w:lsdException w:name="heading 9" w:uiPriority="9" w:qFormat="1"/>
+    <w:lsdException w:name="toc 1" w:uiPriority="39"/>
+    <w:lsdException w:name="toc 2" w:uiPriority="39"/>
+    <w:lsdException w:name="toc 3" w:uiPriority="39"/>
+    <w:lsdException w:name="toc 4" w:uiPriority="39"/>
+    <w:lsdException w:name="toc 5" w:uiPriority="39"/>
+    <w:lsdException w:name="toc 6" w:uiPriority="39"/>
+    <w:lsdException w:name="toc 7" w:uiPriority="39"/>
+    <w:lsdException w:name="toc 8" w:uiPriority="39"/>
+    <w:lsdException w:name="toc 9" w:uiPriority="39"/>
+    <w:lsdException w:name="caption" w:uiPriority="35" w:qFormat="1"/>
+    <w:lsdException w:name="Title" w:semiHidden="0" w:uiPriority="10" w:unhideWhenUsed="0" w:qFormat="1"/>
+    <w:lsdException w:name="Default Paragraph Font" w:uiPriority="1"/>
+    <w:lsdException w:name="Subtitle" w:semiHidden="0" w:uiPriority="11" w:unhideWhenUsed="0" w:qFormat="1"/>
+    <w:lsdException w:name="Strong" w:semiHidden="0" w:uiPriority="22" w:unhideWhenUsed="0" w:qFormat="1"/>
+    <w:lsdException w:name="Emphasis" w:semiHidden="0" w:uiPriority="20" w:unhideWhenUsed="0" w:qFormat="1"/>
+    <w:lsdException w:name="Table Grid" w:semiHidden="0" w:uiPriority="39" w:unhideWhenUsed="0"/>
+    <w:lsdException w:name="Note Level 1" w:semiHidden="0" w:unhideWhenUsed="0"/>
+    <w:lsdException w:name="Note Level 2" w:semiHidden="0" w:unhideWhenUsed="0"/>
+    <w:lsdException w:name="Note Level 3" w:semiHidden="0" w:unhideWhenUsed="0"/>
+    <w:lsdException w:name="Note Level 4" w:semiHidden="0" w:unhideWhenUsed="0"/>
+    <w:lsdException w:name="Note Level 5" w:semiHidden="0" w:unhideWhenUsed="0"/>
+    <w:lsdException w:name="Note Level 6" w:semiHidden="0" w:unhideWhenUsed="0"/>
+    <w:lsdException w:name="Note Level 7" w:semiHidden="0" w:unhideWhenUsed="0"/>
+    <w:lsdException w:name="Note Level 8" w:semiHidden="0" w:unhideWhenUsed="0"/>
+    <w:lsdException w:name="Note Level 9" w:semiHidden="0" w:unhideWhenUsed="0"/>
+    <w:lsdException w:name="Placeholder Text" w:unhideWhenUsed="0"/>
+    <w:lsdException w:name="No Spacing" w:semiHidden="0" w:uiPriority="1" w:unhideWhenUsed="0" w:qFormat="1"/>
+    <w:lsdException w:name="Light Shading" w:semiHidden="0" w:uiPriority="60" w:unhideWhenUsed="0"/>
+    <w:lsdException w:name="Light List" w:semiHidden="0" w:uiPriority="61" w:unhideWhenUsed="0"/>
+    <w:lsdException w:name="Light Grid" w:semiHidden="0" w:uiPriority="62" w:unhideWhenUsed="0"/>
+    <w:lsdException w:name="Medium Shading 1" w:semiHidden="0" w:uiPriority="63" w:unhideWhenUsed="0"/>
+    <w:lsdException w:name="Medium Shading 2" w:semiHidden="0" w:uiPriority="64" w:unhideWhenUsed="0"/>
+    <w:lsdException w:name="Medium List 1" w:semiHidden="0" w:uiPriority="65" w:unhideWhenUsed="0"/>
+    <w:lsdException w:name="Medium List 2" w:semiHidden="0" w:uiPriority="66" w:unhideWhenUsed="0"/>
+    <w:lsdException w:name="Medium Grid 1" w:semiHidden="0" w:uiPriority="67" w:unhideWhenUsed="0"/>
+    <w:lsdException w:name="Medium Grid 2" w:semiHidden="0" w:uiPriority="68" w:unhideWhenUsed="0"/>
+    <w:lsdException w:name="Medium Grid 3" w:semiHidden="0" w:uiPriority="69" w:unhideWhenUsed="0"/>
+    <w:lsdException w:name="Dark List" w:semiHidden="0" w:uiPriority="70" w:unhideWhenUsed="0"/>
+    <w:lsdException w:name="Colorful Shading" w:semiHidden="0" w:uiPriority="71" w:unhideWhenUsed="0"/>
+    <w:lsdException w:name="Colorful List" w:semiHidden="0" w:uiPriority="72" w:unhideWhenUsed="0"/>
+    <w:lsdException w:name="Colorful Grid" w:semiHidden="0" w:uiPriority="73" w:unhideWhenUsed="0"/>
+    <w:lsdException w:name="Light Shading Accent 1" w:semiHidden="0" w:uiPriority="60" w:unhideWhenUsed="0"/>
+    <w:lsdException w:name="Light List Accent 1" w:semiHidden="0" w:uiPriority="61" w:unhideWhenUsed="0"/>
+    <w:lsdException w:name="Light Grid Accent 1" w:semiHidden="0" w:uiPriority="62" w:unhideWhenUsed="0"/>
+    <w:lsdException w:name="Medium Shading 1 Accent 1" w:semiHidden="0" w:uiPriority="63" w:unhideWhenUsed="0"/>
+    <w:lsdException w:name="Medium Shading 2 Accent 1" w:semiHidden="0" w:uiPriority="64" w:unhideWhenUsed="0"/>
+    <w:lsdException w:name="Medium List 1 Accent 1" w:semiHidden="0" w:uiPriority="65" w:unhideWhenUsed="0"/>
+    <w:lsdException w:name="Revision" w:unhideWhenUsed="0"/>
+    <w:lsdException w:name="List Paragraph" w:semiHidden="0" w:uiPriority="34" w:unhideWhenUsed="0" w:qFormat="1"/>
+    <w:lsdException w:name="Quote" w:semiHidden="0" w:uiPriority="29" w:unhideWhenUsed="0" w:qFormat="1"/>
+    <w:lsdException w:name="Intense Quote" w:semiHidden="0" w:uiPriority="30" w:unhideWhenUsed="0" w:qFormat="1"/>
+    <w:lsdException w:name="Medium List 2 Accent 1" w:semiHidden="0" w:uiPriority="66" w:unhideWhenUsed="0"/>
+    <w:lsdException w:name="Medium Grid 1 Accent 1" w:semiHidden="0" w:uiPriority="67" w:unhideWhenUsed="0"/>
+    <w:lsdException w:name="Medium Grid 2 Accent 1" w:semiHidden="0" w:uiPriority="68" w:unhideWhenUsed="0"/>
+    <w:lsdException w:name="Medium Grid 3 Accent 1" w:semiHidden="0" w:uiPriority="69" w:unhideWhenUsed="0"/>
+    <w:lsdException w:name="Dark List Accent 1" w:semiHidden="0" w:uiPriority="70" w:unhideWhenUsed="0"/>
+    <w:lsdException w:name="Colorful Shading Accent 1" w:semiHidden="0" w:uiPriority="71" w:unhideWhenUsed="0"/>
+    <w:lsdException w:name="Colorful List Accent 1" w:semiHidden="0" w:uiPriority="72" w:unhideWhenUsed="0"/>
+    <w:lsdException w:name="Colorful Grid Accent 1" w:semiHidden="0" w:uiPriority="73" w:unhideWhenUsed="0"/>
+    <w:lsdException w:name="Light Shading Accent 2" w:semiHidden="0" w:uiPriority="60" w:unhideWhenUsed="0"/>
+    <w:lsdException w:name="Light List Accent 2" w:semiHidden="0" w:uiPriority="61" w:unhideWhenUsed="0"/>
+    <w:lsdException w:name="Light Grid Accent 2" w:semiHidden="0" w:uiPriority="62" w:unhideWhenUsed="0"/>
+    <w:lsdException w:name="Medium Shading 1 Accent 2" w:semiHidden="0" w:uiPriority="63" w:unhideWhenUsed="0"/>
+    <w:lsdException w:name="Medium Shading 2 Accent 2" w:semiHidden="0" w:uiPriority="64" w:unhideWhenUsed="0"/>
+    <w:lsdException w:name="Medium List 1 Accent 2" w:semiHidden="0" w:uiPriority="65" w:unhideWhenUsed="0"/>
+    <w:lsdException w:name="Medium List 2 Accent 2" w:semiHidden="0" w:uiPriority="66" w:unhideWhenUsed="0"/>
+    <w:lsdException w:name="Medium Grid 1 Accent 2" w:semiHidden="0" w:uiPriority="67" w:unhideWhenUsed="0"/>
+    <w:lsdException w:name="Medium Grid 2 Accent 2" w:semiHidden="0" w:uiPriority="68" w:unhideWhenUsed="0"/>
+    <w:lsdException w:name="Medium Grid 3 Accent 2" w:semiHidden="0" w:uiPriority="69" w:unhideWhenUsed="0"/>
+    <w:lsdException w:name="Dark List Accent 2" w:semiHidden="0" w:uiPriority="70" w:unhideWhenUsed="0"/>
+    <w:lsdException w:name="Colorful Shading Accent 2" w:semiHidden="0" w:uiPriority="71" w:unhideWhenUsed="0"/>
+    <w:lsdException w:name="Colorful List Accent 2" w:semiHidden="0" w:uiPriority="72" w:unhideWhenUsed="0"/>
+    <w:lsdException w:name="Colorful Grid Accent 2" w:semiHidden="0" w:uiPriority="73" w:unhideWhenUsed="0"/>
+    <w:lsdException w:name="Light Shading Accent 3" w:semiHidden="0" w:uiPriority="60" w:unhideWhenUsed="0"/>
+    <w:lsdException w:name="Light List Accent 3" w:semiHidden="0" w:uiPriority="61" w:unhideWhenUsed="0"/>
+    <w:lsdException w:name="Light Grid Accent 3" w:semiHidden="0" w:uiPriority="62" w:unhideWhenUsed="0"/>
+    <w:lsdException w:name="Medium Shading 1 Accent 3" w:semiHidden="0" w:uiPriority="63" w:unhideWhenUsed="0"/>
+    <w:lsdException w:name="Medium Shading 2 Accent 3" w:semiHidden="0" w:uiPriority="64" w:unhideWhenUsed="0"/>
+    <w:lsdException w:name="Medium List 1 Accent 3" w:semiHidden="0" w:uiPriority="65" w:unhideWhenUsed="0"/>
+    <w:lsdException w:name="Medium List 2 Accent 3" w:semiHidden="0" w:uiPriority="66" w:unhideWhenUsed="0"/>
+    <w:lsdException w:name="Medium Grid 1 Accent 3" w:semiHidden="0" w:uiPriority="67" w:unhideWhenUsed="0"/>
+    <w:lsdException w:name="Medium Grid 2 Accent 3" w:semiHidden="0" w:uiPriority="68" w:unhideWhenUsed="0"/>
+    <w:lsdException w:name="Medium Grid 3 Accent 3" w:semiHidden="0" w:uiPriority="69" w:unhideWhenUsed="0"/>
+    <w:lsdException w:name="Dark List Accent 3" w:semiHidden="0" w:uiPriority="70" w:unhideWhenUsed="0"/>
+    <w:lsdException w:name="Colorful Shading Accent 3" w:semiHidden="0" w:uiPriority="71" w:unhideWhenUsed="0"/>
+    <w:lsdException w:name="Colorful List Accent 3" w:semiHidden="0" w:uiPriority="72" w:unhideWhenUsed="0"/>
+    <w:lsdException w:name="Colorful Grid Accent 3" w:semiHidden="0" w:uiPriority="73" w:unhideWhenUsed="0"/>
+    <w:lsdException w:name="Light Shading Accent 4" w:semiHidden="0" w:uiPriority="60" w:unhideWhenUsed="0"/>
+    <w:lsdException w:name="Light List Accent 4" w:semiHidden="0" w:uiPriority="61" w:unhideWhenUsed="0"/>
+    <w:lsdException w:name="Light Grid Accent 4" w:semiHidden="0" w:uiPriority="62" w:unhideWhenUsed="0"/>
+    <w:lsdException w:name="Medium Shading 1 Accent 4" w:semiHidden="0" w:uiPriority="63" w:unhideWhenUsed="0"/>
+    <w:lsdException w:name="Medium Shading 2 Accent 4" w:semiHidden="0" w:uiPriority="64" w:unhideWhenUsed="0"/>
+    <w:lsdException w:name="Medium List 1 Accent 4" w:semiHidden="0" w:uiPriority="65" w:unhideWhenUsed="0"/>
+    <w:lsdException w:name="Medium List 2 Accent 4" w:semiHidden="0" w:uiPriority="66" w:unhideWhenUsed="0"/>
+    <w:lsdException w:name="Medium Grid 1 Accent 4" w:semiHidden="0" w:uiPriority="67" w:unhideWhenUsed="0"/>
+    <w:lsdException w:name="Medium Grid 2 Accent 4" w:semiHidden="0" w:uiPriority="68" w:unhideWhenUsed="0"/>
+    <w:lsdException w:name="Medium Grid 3 Accent 4" w:semiHidden="0" w:uiPriority="69" w:unhideWhenUsed="0"/>
+    <w:lsdException w:name="Dark List Accent 4" w:semiHidden="0" w:uiPriority="70" w:unhideWhenUsed="0"/>
+    <w:lsdException w:name="Colorful Shading Accent 4" w:semiHidden="0" w:uiPriority="71" w:unhideWhenUsed="0"/>
+    <w:lsdException w:name="Colorful List Accent 4" w:semiHidden="0" w:uiPriority="72" w:unhideWhenUsed="0"/>
+    <w:lsdException w:name="Colorful Grid Accent 4" w:semiHidden="0" w:uiPriority="73" w:unhideWhenUsed="0"/>
+    <w:lsdException w:name="Light Shading Accent 5" w:semiHidden="0" w:uiPriority="60" w:unhideWhenUsed="0"/>
+    <w:lsdException w:name="Light List Accent 5" w:semiHidden="0" w:uiPriority="61" w:unhideWhenUsed="0"/>
+    <w:lsdException w:name="Light Grid Accent 5" w:semiHidden="0" w:uiPriority="62" w:unhideWhenUsed="0"/>
+    <w:lsdException w:name="Medium Shading 1 Accent 5" w:semiHidden="0" w:uiPriority="63" w:unhideWhenUsed="0"/>
+    <w:lsdException w:name="Medium Shading 2 Accent 5" w:semiHidden="0" w:uiPriority="64" w:unhideWhenUsed="0"/>
+    <w:lsdException w:name="Medium List 1 Accent 5" w:semiHidden="0" w:uiPriority="65" w:unhideWhenUsed="0"/>
+    <w:lsdException w:name="Medium List 2 Accent 5" w:semiHidden="0" w:uiPriority="66" w:unhideWhenUsed="0"/>
+    <w:lsdException w:name="Medium Grid 1 Accent 5" w:semiHidden="0" w:uiPriority="67" w:unhideWhenUsed="0"/>
+    <w:lsdException w:name="Medium Grid 2 Accent 5" w:semiHidden="0" w:uiPriority="68" w:unhideWhenUsed="0"/>
+    <w:lsdException w:name="Medium Grid 3 Accent 5" w:semiHidden="0" w:uiPriority="69" w:unhideWhenUsed="0"/>
+    <w:lsdException w:name="Dark List Accent 5" w:semiHidden="0" w:uiPriority="70" w:unhideWhenUsed="0"/>
+    <w:lsdException w:name="Colorful Shading Accent 5" w:semiHidden="0" w:uiPriority="71" w:unhideWhenUsed="0"/>
+    <w:lsdException w:name="Colorful List Accent 5" w:semiHidden="0" w:uiPriority="72" w:unhideWhenUsed="0"/>
+    <w:lsdException w:name="Colorful Grid Accent 5" w:semiHidden="0" w:uiPriority="73" w:unhideWhenUsed="0"/>
+    <w:lsdException w:name="Light Shading Accent 6" w:semiHidden="0" w:uiPriority="60" w:unhideWhenUsed="0"/>
+    <w:lsdException w:name="Light List Accent 6" w:semiHidden="0" w:uiPriority="61" w:unhideWhenUsed="0"/>
+    <w:lsdException w:name="Light Grid Accent 6" w:semiHidden="0" w:uiPriority="62" w:unhideWhenUsed="0"/>
+    <w:lsdException w:name="Medium Shading 1 Accent 6" w:semiHidden="0" w:uiPriority="63" w:unhideWhenUsed="0"/>
+    <w:lsdException w:name="Medium Shading 2 Accent 6" w:semiHidden="0" w:uiPriority="64" w:unhideWhenUsed="0"/>
+    <w:lsdException w:name="Medium List 1 Accent 6" w:semiHidden="0" w:uiPriority="65" w:unhideWhenUsed="0"/>
+    <w:lsdException w:name="Medium List 2 Accent 6" w:semiHidden="0" w:uiPriority="66" w:unhideWhenUsed="0"/>
+    <w:lsdException w:name="Medium Grid 1 Accent 6" w:semiHidden="0" w:uiPriority="67" w:unhideWhenUsed="0"/>
+    <w:lsdException w:name="Medium Grid 2 Accent 6" w:semiHidden="0" w:uiPriority="68" w:unhideWhenUsed="0"/>
+    <w:lsdException w:name="Medium Grid 3 Accent 6" w:semiHidden="0" w:uiPriority="69" w:unhideWhenUsed="0"/>
+    <w:lsdException w:name="Dark List Accent 6" w:semiHidden="0" w:uiPriority="70" w:unhideWhenUsed="0"/>
+    <w:lsdException w:name="Colorful Shading Accent 6" w:semiHidden="0" w:uiPriority="71" w:unhideWhenUsed="0"/>
+    <w:lsdException w:name="Colorful List Accent 6" w:semiHidden="0" w:uiPriority="72" w:unhideWhenUsed="0"/>
+    <w:lsdException w:name="Colorful Grid Accent 6" w:semiHidden="0" w:uiPriority="73" w:unhideWhenUsed="0"/>
+    <w:lsdException w:name="Subtle Emphasis" w:semiHidden="0" w:uiPriority="19" w:unhideWhenUsed="0" w:qFormat="1"/>
+    <w:lsdException w:name="Intense Emphasis" w:semiHidden="0" w:uiPriority="21" w:unhideWhenUsed="0" w:qFormat="1"/>
+    <w:lsdException w:name="Subtle Reference" w:semiHidden="0" w:uiPriority="31" w:unhideWhenUsed="0" w:qFormat="1"/>
+    <w:lsdException w:name="Intense Reference" w:semiHidden="0" w:uiPriority="32" w:unhideWhenUsed="0" w:qFormat="1"/>
+    <w:lsdException w:name="Book Title" w:semiHidden="0" w:uiPriority="33" w:unhideWhenUsed="0" w:qFormat="1"/>
+    <w:lsdException w:name="Bibliography" w:uiPriority="37"/>
+    <w:lsdException w:name="TOC Heading" w:uiPriority="39" w:qFormat="1"/>
   </w:latentStyles>
   <w:style w:type="paragraph" w:default="1" w:styleId="Normal">
     <w:name w:val="Normal"/>
@@ -5906,6 +6326,7 @@
     <w:uiPriority w:val="39"/>
     <w:rsid w:val="008C1776"/>
     <w:tblPr>
+      <w:tblInd w:w="0" w:type="dxa"/>
       <w:tblBorders>
         <w:top w:val="single" w:sz="4" w:space="0" w:color="auto"/>
         <w:left w:val="single" w:sz="4" w:space="0" w:color="auto"/>
@@ -5914,7 +6335,1191 @@
         <w:insideH w:val="single" w:sz="4" w:space="0" w:color="auto"/>
         <w:insideV w:val="single" w:sz="4" w:space="0" w:color="auto"/>
       </w:tblBorders>
+      <w:tblCellMar>
+        <w:top w:w="0" w:type="dxa"/>
+        <w:left w:w="108" w:type="dxa"/>
+        <w:bottom w:w="0" w:type="dxa"/>
+        <w:right w:w="108" w:type="dxa"/>
+      </w:tblCellMar>
     </w:tblPr>
+  </w:style>
+  <w:style w:type="paragraph" w:styleId="BalloonText">
+    <w:name w:val="Balloon Text"/>
+    <w:basedOn w:val="Normal"/>
+    <w:link w:val="BalloonTextChar"/>
+    <w:uiPriority w:val="99"/>
+    <w:semiHidden/>
+    <w:unhideWhenUsed/>
+    <w:rsid w:val="00D2402F"/>
+    <w:rPr>
+      <w:rFonts w:ascii="Lucida Grande" w:hAnsi="Lucida Grande"/>
+      <w:sz w:val="18"/>
+      <w:szCs w:val="18"/>
+    </w:rPr>
+  </w:style>
+  <w:style w:type="character" w:customStyle="1" w:styleId="BalloonTextChar">
+    <w:name w:val="Balloon Text Char"/>
+    <w:basedOn w:val="DefaultParagraphFont"/>
+    <w:link w:val="BalloonText"/>
+    <w:uiPriority w:val="99"/>
+    <w:semiHidden/>
+    <w:rsid w:val="00D2402F"/>
+    <w:rPr>
+      <w:rFonts w:ascii="Lucida Grande" w:eastAsiaTheme="minorEastAsia" w:hAnsi="Lucida Grande"/>
+      <w:sz w:val="18"/>
+      <w:szCs w:val="18"/>
+    </w:rPr>
+  </w:style>
+  <w:style w:type="character" w:styleId="CommentReference">
+    <w:name w:val="annotation reference"/>
+    <w:basedOn w:val="DefaultParagraphFont"/>
+    <w:uiPriority w:val="99"/>
+    <w:semiHidden/>
+    <w:unhideWhenUsed/>
+    <w:rsid w:val="00D2402F"/>
+    <w:rPr>
+      <w:sz w:val="18"/>
+      <w:szCs w:val="18"/>
+    </w:rPr>
+  </w:style>
+  <w:style w:type="paragraph" w:styleId="CommentText">
+    <w:name w:val="annotation text"/>
+    <w:basedOn w:val="Normal"/>
+    <w:link w:val="CommentTextChar"/>
+    <w:uiPriority w:val="99"/>
+    <w:semiHidden/>
+    <w:unhideWhenUsed/>
+    <w:rsid w:val="00D2402F"/>
+  </w:style>
+  <w:style w:type="character" w:customStyle="1" w:styleId="CommentTextChar">
+    <w:name w:val="Comment Text Char"/>
+    <w:basedOn w:val="DefaultParagraphFont"/>
+    <w:link w:val="CommentText"/>
+    <w:uiPriority w:val="99"/>
+    <w:semiHidden/>
+    <w:rsid w:val="00D2402F"/>
+    <w:rPr>
+      <w:rFonts w:eastAsiaTheme="minorEastAsia"/>
+      <w:sz w:val="24"/>
+      <w:szCs w:val="24"/>
+    </w:rPr>
+  </w:style>
+  <w:style w:type="paragraph" w:styleId="CommentSubject">
+    <w:name w:val="annotation subject"/>
+    <w:basedOn w:val="CommentText"/>
+    <w:next w:val="CommentText"/>
+    <w:link w:val="CommentSubjectChar"/>
+    <w:uiPriority w:val="99"/>
+    <w:semiHidden/>
+    <w:unhideWhenUsed/>
+    <w:rsid w:val="00D2402F"/>
+    <w:rPr>
+      <w:b/>
+      <w:bCs/>
+      <w:sz w:val="20"/>
+      <w:szCs w:val="20"/>
+    </w:rPr>
+  </w:style>
+  <w:style w:type="character" w:customStyle="1" w:styleId="CommentSubjectChar">
+    <w:name w:val="Comment Subject Char"/>
+    <w:basedOn w:val="CommentTextChar"/>
+    <w:link w:val="CommentSubject"/>
+    <w:uiPriority w:val="99"/>
+    <w:semiHidden/>
+    <w:rsid w:val="00D2402F"/>
+    <w:rPr>
+      <w:rFonts w:eastAsiaTheme="minorEastAsia"/>
+      <w:b/>
+      <w:bCs/>
+      <w:sz w:val="24"/>
+      <w:szCs w:val="24"/>
+    </w:rPr>
+  </w:style>
+</w:styles>
+</file>
+
+<file path=word/stylesWithEffects.xml><?xml version="1.0" encoding="utf-8"?>
+<w:styles xmlns:wpc="http://schemas.microsoft.com/office/word/2010/wordprocessingCanvas" xmlns:mo="http://schemas.microsoft.com/office/mac/office/2008/main" xmlns:mc="http://schemas.openxmlformats.org/markup-compatibility/2006" xmlns:mv="urn:schemas-microsoft-com:mac:vml" xmlns:o="urn:schemas-microsoft-com:office:office" xmlns:r="http://schemas.openxmlformats.org/officeDocument/2006/relationships" xmlns:m="http://schemas.openxmlformats.org/officeDocument/2006/math" xmlns:v="urn:schemas-microsoft-com:vml" xmlns:wp14="http://schemas.microsoft.com/office/word/2010/wordprocessingDrawing" xmlns:wp="http://schemas.openxmlformats.org/drawingml/2006/wordprocessingDrawing" xmlns:w10="urn:schemas-microsoft-com:office:word" xmlns:w="http://schemas.openxmlformats.org/wordprocessingml/2006/main" xmlns:w14="http://schemas.microsoft.com/office/word/2010/wordml" xmlns:wpg="http://schemas.microsoft.com/office/word/2010/wordprocessingGroup" xmlns:wpi="http://schemas.microsoft.com/office/word/2010/wordprocessingInk" xmlns:wne="http://schemas.microsoft.com/office/word/2006/wordml" xmlns:wps="http://schemas.microsoft.com/office/word/2010/wordprocessingShape" mc:Ignorable="w14 wp14">
+  <w:docDefaults>
+    <w:rPrDefault>
+      <w:rPr>
+        <w:rFonts w:ascii="Times New Roman" w:eastAsia="Times New Roman" w:hAnsi="Times New Roman" w:cs="Times New Roman"/>
+        <w:lang w:val="en-US" w:eastAsia="en-US" w:bidi="ar-SA"/>
+      </w:rPr>
+    </w:rPrDefault>
+    <w:pPrDefault/>
+  </w:docDefaults>
+  <w:latentStyles w:defLockedState="0" w:defUIPriority="99" w:defSemiHidden="1" w:defUnhideWhenUsed="1" w:defQFormat="0" w:count="276">
+    <w:lsdException w:name="Normal" w:semiHidden="0" w:uiPriority="0" w:unhideWhenUsed="0" w:qFormat="1"/>
+    <w:lsdException w:name="heading 1" w:semiHidden="0" w:uiPriority="9" w:unhideWhenUsed="0" w:qFormat="1"/>
+    <w:lsdException w:name="heading 2" w:semiHidden="0" w:uiPriority="9" w:unhideWhenUsed="0" w:qFormat="1"/>
+    <w:lsdException w:name="heading 3" w:semiHidden="0" w:uiPriority="9" w:unhideWhenUsed="0" w:qFormat="1"/>
+    <w:lsdException w:name="heading 4" w:semiHidden="0" w:uiPriority="9" w:unhideWhenUsed="0" w:qFormat="1"/>
+    <w:lsdException w:name="heading 5" w:uiPriority="9" w:qFormat="1"/>
+    <w:lsdException w:name="heading 6" w:uiPriority="9" w:qFormat="1"/>
+    <w:lsdException w:name="heading 7" w:uiPriority="9" w:qFormat="1"/>
+    <w:lsdException w:name="heading 8" w:uiPriority="9" w:qFormat="1"/>
+    <w:lsdException w:name="heading 9" w:uiPriority="9" w:qFormat="1"/>
+    <w:lsdException w:name="toc 1" w:uiPriority="39"/>
+    <w:lsdException w:name="toc 2" w:uiPriority="39"/>
+    <w:lsdException w:name="toc 3" w:uiPriority="39"/>
+    <w:lsdException w:name="toc 4" w:uiPriority="39"/>
+    <w:lsdException w:name="toc 5" w:uiPriority="39"/>
+    <w:lsdException w:name="toc 6" w:uiPriority="39"/>
+    <w:lsdException w:name="toc 7" w:uiPriority="39"/>
+    <w:lsdException w:name="toc 8" w:uiPriority="39"/>
+    <w:lsdException w:name="toc 9" w:uiPriority="39"/>
+    <w:lsdException w:name="caption" w:uiPriority="35" w:qFormat="1"/>
+    <w:lsdException w:name="Title" w:semiHidden="0" w:uiPriority="10" w:unhideWhenUsed="0" w:qFormat="1"/>
+    <w:lsdException w:name="Default Paragraph Font" w:uiPriority="1"/>
+    <w:lsdException w:name="Subtitle" w:semiHidden="0" w:uiPriority="11" w:unhideWhenUsed="0" w:qFormat="1"/>
+    <w:lsdException w:name="Strong" w:semiHidden="0" w:uiPriority="22" w:unhideWhenUsed="0" w:qFormat="1"/>
+    <w:lsdException w:name="Emphasis" w:semiHidden="0" w:uiPriority="20" w:unhideWhenUsed="0" w:qFormat="1"/>
+    <w:lsdException w:name="Table Grid" w:semiHidden="0" w:uiPriority="39" w:unhideWhenUsed="0"/>
+    <w:lsdException w:name="Note Level 1" w:semiHidden="0" w:unhideWhenUsed="0"/>
+    <w:lsdException w:name="Note Level 2" w:semiHidden="0" w:unhideWhenUsed="0"/>
+    <w:lsdException w:name="Note Level 3" w:semiHidden="0" w:unhideWhenUsed="0"/>
+    <w:lsdException w:name="Note Level 4" w:semiHidden="0" w:unhideWhenUsed="0"/>
+    <w:lsdException w:name="Note Level 5" w:semiHidden="0" w:unhideWhenUsed="0"/>
+    <w:lsdException w:name="Note Level 6" w:semiHidden="0" w:unhideWhenUsed="0"/>
+    <w:lsdException w:name="Note Level 7" w:semiHidden="0" w:unhideWhenUsed="0"/>
+    <w:lsdException w:name="Note Level 8" w:semiHidden="0" w:unhideWhenUsed="0"/>
+    <w:lsdException w:name="Note Level 9" w:semiHidden="0" w:unhideWhenUsed="0"/>
+    <w:lsdException w:name="Placeholder Text" w:unhideWhenUsed="0"/>
+    <w:lsdException w:name="No Spacing" w:semiHidden="0" w:uiPriority="1" w:unhideWhenUsed="0" w:qFormat="1"/>
+    <w:lsdException w:name="Light Shading" w:semiHidden="0" w:uiPriority="60" w:unhideWhenUsed="0"/>
+    <w:lsdException w:name="Light List" w:semiHidden="0" w:uiPriority="61" w:unhideWhenUsed="0"/>
+    <w:lsdException w:name="Light Grid" w:semiHidden="0" w:uiPriority="62" w:unhideWhenUsed="0"/>
+    <w:lsdException w:name="Medium Shading 1" w:semiHidden="0" w:uiPriority="63" w:unhideWhenUsed="0"/>
+    <w:lsdException w:name="Medium Shading 2" w:semiHidden="0" w:uiPriority="64" w:unhideWhenUsed="0"/>
+    <w:lsdException w:name="Medium List 1" w:semiHidden="0" w:uiPriority="65" w:unhideWhenUsed="0"/>
+    <w:lsdException w:name="Medium List 2" w:semiHidden="0" w:uiPriority="66" w:unhideWhenUsed="0"/>
+    <w:lsdException w:name="Medium Grid 1" w:semiHidden="0" w:uiPriority="67" w:unhideWhenUsed="0"/>
+    <w:lsdException w:name="Medium Grid 2" w:semiHidden="0" w:uiPriority="68" w:unhideWhenUsed="0"/>
+    <w:lsdException w:name="Medium Grid 3" w:semiHidden="0" w:uiPriority="69" w:unhideWhenUsed="0"/>
+    <w:lsdException w:name="Dark List" w:semiHidden="0" w:uiPriority="70" w:unhideWhenUsed="0"/>
+    <w:lsdException w:name="Colorful Shading" w:semiHidden="0" w:uiPriority="71" w:unhideWhenUsed="0"/>
+    <w:lsdException w:name="Colorful List" w:semiHidden="0" w:uiPriority="72" w:unhideWhenUsed="0"/>
+    <w:lsdException w:name="Colorful Grid" w:semiHidden="0" w:uiPriority="73" w:unhideWhenUsed="0"/>
+    <w:lsdException w:name="Light Shading Accent 1" w:semiHidden="0" w:uiPriority="60" w:unhideWhenUsed="0"/>
+    <w:lsdException w:name="Light List Accent 1" w:semiHidden="0" w:uiPriority="61" w:unhideWhenUsed="0"/>
+    <w:lsdException w:name="Light Grid Accent 1" w:semiHidden="0" w:uiPriority="62" w:unhideWhenUsed="0"/>
+    <w:lsdException w:name="Medium Shading 1 Accent 1" w:semiHidden="0" w:uiPriority="63" w:unhideWhenUsed="0"/>
+    <w:lsdException w:name="Medium Shading 2 Accent 1" w:semiHidden="0" w:uiPriority="64" w:unhideWhenUsed="0"/>
+    <w:lsdException w:name="Medium List 1 Accent 1" w:semiHidden="0" w:uiPriority="65" w:unhideWhenUsed="0"/>
+    <w:lsdException w:name="Revision" w:unhideWhenUsed="0"/>
+    <w:lsdException w:name="List Paragraph" w:semiHidden="0" w:uiPriority="34" w:unhideWhenUsed="0" w:qFormat="1"/>
+    <w:lsdException w:name="Quote" w:semiHidden="0" w:uiPriority="29" w:unhideWhenUsed="0" w:qFormat="1"/>
+    <w:lsdException w:name="Intense Quote" w:semiHidden="0" w:uiPriority="30" w:unhideWhenUsed="0" w:qFormat="1"/>
+    <w:lsdException w:name="Medium List 2 Accent 1" w:semiHidden="0" w:uiPriority="66" w:unhideWhenUsed="0"/>
+    <w:lsdException w:name="Medium Grid 1 Accent 1" w:semiHidden="0" w:uiPriority="67" w:unhideWhenUsed="0"/>
+    <w:lsdException w:name="Medium Grid 2 Accent 1" w:semiHidden="0" w:uiPriority="68" w:unhideWhenUsed="0"/>
+    <w:lsdException w:name="Medium Grid 3 Accent 1" w:semiHidden="0" w:uiPriority="69" w:unhideWhenUsed="0"/>
+    <w:lsdException w:name="Dark List Accent 1" w:semiHidden="0" w:uiPriority="70" w:unhideWhenUsed="0"/>
+    <w:lsdException w:name="Colorful Shading Accent 1" w:semiHidden="0" w:uiPriority="71" w:unhideWhenUsed="0"/>
+    <w:lsdException w:name="Colorful List Accent 1" w:semiHidden="0" w:uiPriority="72" w:unhideWhenUsed="0"/>
+    <w:lsdException w:name="Colorful Grid Accent 1" w:semiHidden="0" w:uiPriority="73" w:unhideWhenUsed="0"/>
+    <w:lsdException w:name="Light Shading Accent 2" w:semiHidden="0" w:uiPriority="60" w:unhideWhenUsed="0"/>
+    <w:lsdException w:name="Light List Accent 2" w:semiHidden="0" w:uiPriority="61" w:unhideWhenUsed="0"/>
+    <w:lsdException w:name="Light Grid Accent 2" w:semiHidden="0" w:uiPriority="62" w:unhideWhenUsed="0"/>
+    <w:lsdException w:name="Medium Shading 1 Accent 2" w:semiHidden="0" w:uiPriority="63" w:unhideWhenUsed="0"/>
+    <w:lsdException w:name="Medium Shading 2 Accent 2" w:semiHidden="0" w:uiPriority="64" w:unhideWhenUsed="0"/>
+    <w:lsdException w:name="Medium List 1 Accent 2" w:semiHidden="0" w:uiPriority="65" w:unhideWhenUsed="0"/>
+    <w:lsdException w:name="Medium List 2 Accent 2" w:semiHidden="0" w:uiPriority="66" w:unhideWhenUsed="0"/>
+    <w:lsdException w:name="Medium Grid 1 Accent 2" w:semiHidden="0" w:uiPriority="67" w:unhideWhenUsed="0"/>
+    <w:lsdException w:name="Medium Grid 2 Accent 2" w:semiHidden="0" w:uiPriority="68" w:unhideWhenUsed="0"/>
+    <w:lsdException w:name="Medium Grid 3 Accent 2" w:semiHidden="0" w:uiPriority="69" w:unhideWhenUsed="0"/>
+    <w:lsdException w:name="Dark List Accent 2" w:semiHidden="0" w:uiPriority="70" w:unhideWhenUsed="0"/>
+    <w:lsdException w:name="Colorful Shading Accent 2" w:semiHidden="0" w:uiPriority="71" w:unhideWhenUsed="0"/>
+    <w:lsdException w:name="Colorful List Accent 2" w:semiHidden="0" w:uiPriority="72" w:unhideWhenUsed="0"/>
+    <w:lsdException w:name="Colorful Grid Accent 2" w:semiHidden="0" w:uiPriority="73" w:unhideWhenUsed="0"/>
+    <w:lsdException w:name="Light Shading Accent 3" w:semiHidden="0" w:uiPriority="60" w:unhideWhenUsed="0"/>
+    <w:lsdException w:name="Light List Accent 3" w:semiHidden="0" w:uiPriority="61" w:unhideWhenUsed="0"/>
+    <w:lsdException w:name="Light Grid Accent 3" w:semiHidden="0" w:uiPriority="62" w:unhideWhenUsed="0"/>
+    <w:lsdException w:name="Medium Shading 1 Accent 3" w:semiHidden="0" w:uiPriority="63" w:unhideWhenUsed="0"/>
+    <w:lsdException w:name="Medium Shading 2 Accent 3" w:semiHidden="0" w:uiPriority="64" w:unhideWhenUsed="0"/>
+    <w:lsdException w:name="Medium List 1 Accent 3" w:semiHidden="0" w:uiPriority="65" w:unhideWhenUsed="0"/>
+    <w:lsdException w:name="Medium List 2 Accent 3" w:semiHidden="0" w:uiPriority="66" w:unhideWhenUsed="0"/>
+    <w:lsdException w:name="Medium Grid 1 Accent 3" w:semiHidden="0" w:uiPriority="67" w:unhideWhenUsed="0"/>
+    <w:lsdException w:name="Medium Grid 2 Accent 3" w:semiHidden="0" w:uiPriority="68" w:unhideWhenUsed="0"/>
+    <w:lsdException w:name="Medium Grid 3 Accent 3" w:semiHidden="0" w:uiPriority="69" w:unhideWhenUsed="0"/>
+    <w:lsdException w:name="Dark List Accent 3" w:semiHidden="0" w:uiPriority="70" w:unhideWhenUsed="0"/>
+    <w:lsdException w:name="Colorful Shading Accent 3" w:semiHidden="0" w:uiPriority="71" w:unhideWhenUsed="0"/>
+    <w:lsdException w:name="Colorful List Accent 3" w:semiHidden="0" w:uiPriority="72" w:unhideWhenUsed="0"/>
+    <w:lsdException w:name="Colorful Grid Accent 3" w:semiHidden="0" w:uiPriority="73" w:unhideWhenUsed="0"/>
+    <w:lsdException w:name="Light Shading Accent 4" w:semiHidden="0" w:uiPriority="60" w:unhideWhenUsed="0"/>
+    <w:lsdException w:name="Light List Accent 4" w:semiHidden="0" w:uiPriority="61" w:unhideWhenUsed="0"/>
+    <w:lsdException w:name="Light Grid Accent 4" w:semiHidden="0" w:uiPriority="62" w:unhideWhenUsed="0"/>
+    <w:lsdException w:name="Medium Shading 1 Accent 4" w:semiHidden="0" w:uiPriority="63" w:unhideWhenUsed="0"/>
+    <w:lsdException w:name="Medium Shading 2 Accent 4" w:semiHidden="0" w:uiPriority="64" w:unhideWhenUsed="0"/>
+    <w:lsdException w:name="Medium List 1 Accent 4" w:semiHidden="0" w:uiPriority="65" w:unhideWhenUsed="0"/>
+    <w:lsdException w:name="Medium List 2 Accent 4" w:semiHidden="0" w:uiPriority="66" w:unhideWhenUsed="0"/>
+    <w:lsdException w:name="Medium Grid 1 Accent 4" w:semiHidden="0" w:uiPriority="67" w:unhideWhenUsed="0"/>
+    <w:lsdException w:name="Medium Grid 2 Accent 4" w:semiHidden="0" w:uiPriority="68" w:unhideWhenUsed="0"/>
+    <w:lsdException w:name="Medium Grid 3 Accent 4" w:semiHidden="0" w:uiPriority="69" w:unhideWhenUsed="0"/>
+    <w:lsdException w:name="Dark List Accent 4" w:semiHidden="0" w:uiPriority="70" w:unhideWhenUsed="0"/>
+    <w:lsdException w:name="Colorful Shading Accent 4" w:semiHidden="0" w:uiPriority="71" w:unhideWhenUsed="0"/>
+    <w:lsdException w:name="Colorful List Accent 4" w:semiHidden="0" w:uiPriority="72" w:unhideWhenUsed="0"/>
+    <w:lsdException w:name="Colorful Grid Accent 4" w:semiHidden="0" w:uiPriority="73" w:unhideWhenUsed="0"/>
+    <w:lsdException w:name="Light Shading Accent 5" w:semiHidden="0" w:uiPriority="60" w:unhideWhenUsed="0"/>
+    <w:lsdException w:name="Light List Accent 5" w:semiHidden="0" w:uiPriority="61" w:unhideWhenUsed="0"/>
+    <w:lsdException w:name="Light Grid Accent 5" w:semiHidden="0" w:uiPriority="62" w:unhideWhenUsed="0"/>
+    <w:lsdException w:name="Medium Shading 1 Accent 5" w:semiHidden="0" w:uiPriority="63" w:unhideWhenUsed="0"/>
+    <w:lsdException w:name="Medium Shading 2 Accent 5" w:semiHidden="0" w:uiPriority="64" w:unhideWhenUsed="0"/>
+    <w:lsdException w:name="Medium List 1 Accent 5" w:semiHidden="0" w:uiPriority="65" w:unhideWhenUsed="0"/>
+    <w:lsdException w:name="Medium List 2 Accent 5" w:semiHidden="0" w:uiPriority="66" w:unhideWhenUsed="0"/>
+    <w:lsdException w:name="Medium Grid 1 Accent 5" w:semiHidden="0" w:uiPriority="67" w:unhideWhenUsed="0"/>
+    <w:lsdException w:name="Medium Grid 2 Accent 5" w:semiHidden="0" w:uiPriority="68" w:unhideWhenUsed="0"/>
+    <w:lsdException w:name="Medium Grid 3 Accent 5" w:semiHidden="0" w:uiPriority="69" w:unhideWhenUsed="0"/>
+    <w:lsdException w:name="Dark List Accent 5" w:semiHidden="0" w:uiPriority="70" w:unhideWhenUsed="0"/>
+    <w:lsdException w:name="Colorful Shading Accent 5" w:semiHidden="0" w:uiPriority="71" w:unhideWhenUsed="0"/>
+    <w:lsdException w:name="Colorful List Accent 5" w:semiHidden="0" w:uiPriority="72" w:unhideWhenUsed="0"/>
+    <w:lsdException w:name="Colorful Grid Accent 5" w:semiHidden="0" w:uiPriority="73" w:unhideWhenUsed="0"/>
+    <w:lsdException w:name="Light Shading Accent 6" w:semiHidden="0" w:uiPriority="60" w:unhideWhenUsed="0"/>
+    <w:lsdException w:name="Light List Accent 6" w:semiHidden="0" w:uiPriority="61" w:unhideWhenUsed="0"/>
+    <w:lsdException w:name="Light Grid Accent 6" w:semiHidden="0" w:uiPriority="62" w:unhideWhenUsed="0"/>
+    <w:lsdException w:name="Medium Shading 1 Accent 6" w:semiHidden="0" w:uiPriority="63" w:unhideWhenUsed="0"/>
+    <w:lsdException w:name="Medium Shading 2 Accent 6" w:semiHidden="0" w:uiPriority="64" w:unhideWhenUsed="0"/>
+    <w:lsdException w:name="Medium List 1 Accent 6" w:semiHidden="0" w:uiPriority="65" w:unhideWhenUsed="0"/>
+    <w:lsdException w:name="Medium List 2 Accent 6" w:semiHidden="0" w:uiPriority="66" w:unhideWhenUsed="0"/>
+    <w:lsdException w:name="Medium Grid 1 Accent 6" w:semiHidden="0" w:uiPriority="67" w:unhideWhenUsed="0"/>
+    <w:lsdException w:name="Medium Grid 2 Accent 6" w:semiHidden="0" w:uiPriority="68" w:unhideWhenUsed="0"/>
+    <w:lsdException w:name="Medium Grid 3 Accent 6" w:semiHidden="0" w:uiPriority="69" w:unhideWhenUsed="0"/>
+    <w:lsdException w:name="Dark List Accent 6" w:semiHidden="0" w:uiPriority="70" w:unhideWhenUsed="0"/>
+    <w:lsdException w:name="Colorful Shading Accent 6" w:semiHidden="0" w:uiPriority="71" w:unhideWhenUsed="0"/>
+    <w:lsdException w:name="Colorful List Accent 6" w:semiHidden="0" w:uiPriority="72" w:unhideWhenUsed="0"/>
+    <w:lsdException w:name="Colorful Grid Accent 6" w:semiHidden="0" w:uiPriority="73" w:unhideWhenUsed="0"/>
+    <w:lsdException w:name="Subtle Emphasis" w:semiHidden="0" w:uiPriority="19" w:unhideWhenUsed="0" w:qFormat="1"/>
+    <w:lsdException w:name="Intense Emphasis" w:semiHidden="0" w:uiPriority="21" w:unhideWhenUsed="0" w:qFormat="1"/>
+    <w:lsdException w:name="Subtle Reference" w:semiHidden="0" w:uiPriority="31" w:unhideWhenUsed="0" w:qFormat="1"/>
+    <w:lsdException w:name="Intense Reference" w:semiHidden="0" w:uiPriority="32" w:unhideWhenUsed="0" w:qFormat="1"/>
+    <w:lsdException w:name="Book Title" w:semiHidden="0" w:uiPriority="33" w:unhideWhenUsed="0" w:qFormat="1"/>
+    <w:lsdException w:name="Bibliography" w:uiPriority="37"/>
+    <w:lsdException w:name="TOC Heading" w:uiPriority="39" w:qFormat="1"/>
+  </w:latentStyles>
+  <w:style w:type="paragraph" w:default="1" w:styleId="Normal">
+    <w:name w:val="Normal"/>
+    <w:qFormat/>
+    <w:rPr>
+      <w:rFonts w:eastAsiaTheme="minorEastAsia"/>
+      <w:sz w:val="24"/>
+      <w:szCs w:val="24"/>
+    </w:rPr>
+  </w:style>
+  <w:style w:type="paragraph" w:styleId="Heading1">
+    <w:name w:val="heading 1"/>
+    <w:basedOn w:val="Normal"/>
+    <w:link w:val="Heading1Char"/>
+    <w:uiPriority w:val="9"/>
+    <w:qFormat/>
+    <w:pPr>
+      <w:spacing w:before="100" w:beforeAutospacing="1" w:after="100" w:afterAutospacing="1"/>
+      <w:outlineLvl w:val="0"/>
+    </w:pPr>
+    <w:rPr>
+      <w:b/>
+      <w:bCs/>
+      <w:kern w:val="36"/>
+      <w:sz w:val="48"/>
+      <w:szCs w:val="48"/>
+    </w:rPr>
+  </w:style>
+  <w:style w:type="paragraph" w:styleId="Heading2">
+    <w:name w:val="heading 2"/>
+    <w:basedOn w:val="Normal"/>
+    <w:link w:val="Heading2Char"/>
+    <w:uiPriority w:val="9"/>
+    <w:qFormat/>
+    <w:pPr>
+      <w:spacing w:before="100" w:beforeAutospacing="1" w:after="100" w:afterAutospacing="1"/>
+      <w:outlineLvl w:val="1"/>
+    </w:pPr>
+    <w:rPr>
+      <w:b/>
+      <w:bCs/>
+      <w:sz w:val="36"/>
+      <w:szCs w:val="36"/>
+    </w:rPr>
+  </w:style>
+  <w:style w:type="paragraph" w:styleId="Heading3">
+    <w:name w:val="heading 3"/>
+    <w:basedOn w:val="Normal"/>
+    <w:link w:val="Heading3Char"/>
+    <w:uiPriority w:val="9"/>
+    <w:qFormat/>
+    <w:pPr>
+      <w:spacing w:before="100" w:beforeAutospacing="1" w:after="100" w:afterAutospacing="1"/>
+      <w:outlineLvl w:val="2"/>
+    </w:pPr>
+    <w:rPr>
+      <w:b/>
+      <w:bCs/>
+      <w:sz w:val="27"/>
+      <w:szCs w:val="27"/>
+    </w:rPr>
+  </w:style>
+  <w:style w:type="paragraph" w:styleId="Heading4">
+    <w:name w:val="heading 4"/>
+    <w:basedOn w:val="Normal"/>
+    <w:link w:val="Heading4Char"/>
+    <w:uiPriority w:val="9"/>
+    <w:qFormat/>
+    <w:pPr>
+      <w:spacing w:before="100" w:beforeAutospacing="1" w:after="100" w:afterAutospacing="1"/>
+      <w:outlineLvl w:val="3"/>
+    </w:pPr>
+    <w:rPr>
+      <w:b/>
+      <w:bCs/>
+    </w:rPr>
+  </w:style>
+  <w:style w:type="character" w:default="1" w:styleId="DefaultParagraphFont">
+    <w:name w:val="Default Paragraph Font"/>
+    <w:uiPriority w:val="1"/>
+    <w:semiHidden/>
+    <w:unhideWhenUsed/>
+  </w:style>
+  <w:style w:type="table" w:default="1" w:styleId="TableNormal">
+    <w:name w:val="Normal Table"/>
+    <w:uiPriority w:val="99"/>
+    <w:semiHidden/>
+    <w:unhideWhenUsed/>
+    <w:tblPr>
+      <w:tblInd w:w="0" w:type="dxa"/>
+      <w:tblCellMar>
+        <w:top w:w="0" w:type="dxa"/>
+        <w:left w:w="108" w:type="dxa"/>
+        <w:bottom w:w="0" w:type="dxa"/>
+        <w:right w:w="108" w:type="dxa"/>
+      </w:tblCellMar>
+    </w:tblPr>
+  </w:style>
+  <w:style w:type="numbering" w:default="1" w:styleId="NoList">
+    <w:name w:val="No List"/>
+    <w:uiPriority w:val="99"/>
+    <w:semiHidden/>
+    <w:unhideWhenUsed/>
+  </w:style>
+  <w:style w:type="character" w:styleId="Hyperlink">
+    <w:name w:val="Hyperlink"/>
+    <w:basedOn w:val="DefaultParagraphFont"/>
+    <w:uiPriority w:val="99"/>
+    <w:unhideWhenUsed/>
+    <w:rPr>
+      <w:color w:val="0000FF"/>
+      <w:u w:val="single"/>
+    </w:rPr>
+  </w:style>
+  <w:style w:type="character" w:styleId="FollowedHyperlink">
+    <w:name w:val="FollowedHyperlink"/>
+    <w:basedOn w:val="DefaultParagraphFont"/>
+    <w:uiPriority w:val="99"/>
+    <w:semiHidden/>
+    <w:unhideWhenUsed/>
+    <w:rPr>
+      <w:color w:val="800080"/>
+      <w:u w:val="single"/>
+    </w:rPr>
+  </w:style>
+  <w:style w:type="character" w:customStyle="1" w:styleId="Heading1Char">
+    <w:name w:val="Heading 1 Char"/>
+    <w:basedOn w:val="DefaultParagraphFont"/>
+    <w:link w:val="Heading1"/>
+    <w:uiPriority w:val="9"/>
+    <w:rPr>
+      <w:rFonts w:asciiTheme="majorHAnsi" w:eastAsiaTheme="majorEastAsia" w:hAnsiTheme="majorHAnsi" w:cstheme="majorBidi"/>
+      <w:color w:val="2E74B5" w:themeColor="accent1" w:themeShade="BF"/>
+      <w:sz w:val="32"/>
+      <w:szCs w:val="32"/>
+    </w:rPr>
+  </w:style>
+  <w:style w:type="character" w:customStyle="1" w:styleId="Heading2Char">
+    <w:name w:val="Heading 2 Char"/>
+    <w:basedOn w:val="DefaultParagraphFont"/>
+    <w:link w:val="Heading2"/>
+    <w:uiPriority w:val="9"/>
+    <w:semiHidden/>
+    <w:rPr>
+      <w:rFonts w:asciiTheme="majorHAnsi" w:eastAsiaTheme="majorEastAsia" w:hAnsiTheme="majorHAnsi" w:cstheme="majorBidi"/>
+      <w:color w:val="2E74B5" w:themeColor="accent1" w:themeShade="BF"/>
+      <w:sz w:val="26"/>
+      <w:szCs w:val="26"/>
+    </w:rPr>
+  </w:style>
+  <w:style w:type="paragraph" w:customStyle="1" w:styleId="msonormal0">
+    <w:name w:val="msonormal"/>
+    <w:basedOn w:val="Normal"/>
+    <w:pPr>
+      <w:spacing w:before="100" w:beforeAutospacing="1" w:after="100" w:afterAutospacing="1"/>
+    </w:pPr>
+  </w:style>
+  <w:style w:type="paragraph" w:customStyle="1" w:styleId="noindent">
+    <w:name w:val="noindent"/>
+    <w:basedOn w:val="Normal"/>
+    <w:pPr>
+      <w:spacing w:before="100" w:beforeAutospacing="1" w:after="100" w:afterAutospacing="1"/>
+    </w:pPr>
+  </w:style>
+  <w:style w:type="paragraph" w:customStyle="1" w:styleId="nopar">
+    <w:name w:val="nopar"/>
+    <w:basedOn w:val="Normal"/>
+    <w:pPr>
+      <w:spacing w:before="100" w:beforeAutospacing="1" w:after="100" w:afterAutospacing="1"/>
+    </w:pPr>
+  </w:style>
+  <w:style w:type="paragraph" w:customStyle="1" w:styleId="indent">
+    <w:name w:val="indent"/>
+    <w:basedOn w:val="Normal"/>
+    <w:pPr>
+      <w:spacing w:before="100" w:beforeAutospacing="1" w:after="100" w:afterAutospacing="1"/>
+      <w:ind w:firstLine="360"/>
+    </w:pPr>
+  </w:style>
+  <w:style w:type="paragraph" w:styleId="NormalWeb">
+    <w:name w:val="Normal (Web)"/>
+    <w:basedOn w:val="Normal"/>
+    <w:uiPriority w:val="99"/>
+    <w:semiHidden/>
+    <w:unhideWhenUsed/>
+    <w:pPr>
+      <w:spacing w:before="100" w:beforeAutospacing="1" w:after="100" w:afterAutospacing="1"/>
+    </w:pPr>
+  </w:style>
+  <w:style w:type="paragraph" w:customStyle="1" w:styleId="bibitem">
+    <w:name w:val="bibitem"/>
+    <w:basedOn w:val="Normal"/>
+    <w:pPr>
+      <w:spacing w:before="144" w:after="144"/>
+      <w:ind w:left="480" w:hanging="480"/>
+    </w:pPr>
+  </w:style>
+  <w:style w:type="paragraph" w:customStyle="1" w:styleId="bibitem-p">
+    <w:name w:val="bibitem-p"/>
+    <w:basedOn w:val="Normal"/>
+    <w:pPr>
+      <w:spacing w:before="144" w:after="144"/>
+      <w:ind w:left="480"/>
+    </w:pPr>
+  </w:style>
+  <w:style w:type="paragraph" w:customStyle="1" w:styleId="cmr-12x-x-120">
+    <w:name w:val="cmr-12x-x-120"/>
+    <w:basedOn w:val="Normal"/>
+    <w:pPr>
+      <w:spacing w:before="100" w:beforeAutospacing="1" w:after="100" w:afterAutospacing="1"/>
+    </w:pPr>
+    <w:rPr>
+      <w:sz w:val="35"/>
+      <w:szCs w:val="35"/>
+    </w:rPr>
+  </w:style>
+  <w:style w:type="paragraph" w:customStyle="1" w:styleId="cmbx-12x-x-120">
+    <w:name w:val="cmbx-12x-x-120"/>
+    <w:basedOn w:val="Normal"/>
+    <w:pPr>
+      <w:spacing w:before="100" w:beforeAutospacing="1" w:after="100" w:afterAutospacing="1"/>
+    </w:pPr>
+    <w:rPr>
+      <w:b/>
+      <w:bCs/>
+      <w:sz w:val="35"/>
+      <w:szCs w:val="35"/>
+    </w:rPr>
+  </w:style>
+  <w:style w:type="paragraph" w:customStyle="1" w:styleId="cmmi-12x-x-120">
+    <w:name w:val="cmmi-12x-x-120"/>
+    <w:basedOn w:val="Normal"/>
+    <w:pPr>
+      <w:spacing w:before="100" w:beforeAutospacing="1" w:after="100" w:afterAutospacing="1"/>
+    </w:pPr>
+    <w:rPr>
+      <w:i/>
+      <w:iCs/>
+      <w:sz w:val="35"/>
+      <w:szCs w:val="35"/>
+    </w:rPr>
+  </w:style>
+  <w:style w:type="paragraph" w:customStyle="1" w:styleId="cmtt-10">
+    <w:name w:val="cmtt-10"/>
+    <w:basedOn w:val="Normal"/>
+    <w:pPr>
+      <w:spacing w:before="100" w:beforeAutospacing="1" w:after="100" w:afterAutospacing="1"/>
+    </w:pPr>
+    <w:rPr>
+      <w:rFonts w:ascii="Courier New" w:hAnsi="Courier New" w:cs="Courier New"/>
+    </w:rPr>
+  </w:style>
+  <w:style w:type="paragraph" w:customStyle="1" w:styleId="cmbx-10">
+    <w:name w:val="cmbx-10"/>
+    <w:basedOn w:val="Normal"/>
+    <w:pPr>
+      <w:spacing w:before="100" w:beforeAutospacing="1" w:after="100" w:afterAutospacing="1"/>
+    </w:pPr>
+    <w:rPr>
+      <w:b/>
+      <w:bCs/>
+    </w:rPr>
+  </w:style>
+  <w:style w:type="paragraph" w:customStyle="1" w:styleId="enumerate1">
+    <w:name w:val="enumerate1"/>
+    <w:basedOn w:val="Normal"/>
+    <w:pPr>
+      <w:spacing w:before="100" w:beforeAutospacing="1" w:after="100" w:afterAutospacing="1"/>
+    </w:pPr>
+  </w:style>
+  <w:style w:type="paragraph" w:customStyle="1" w:styleId="enumerate2">
+    <w:name w:val="enumerate2"/>
+    <w:basedOn w:val="Normal"/>
+    <w:pPr>
+      <w:spacing w:before="100" w:beforeAutospacing="1" w:after="100" w:afterAutospacing="1"/>
+    </w:pPr>
+  </w:style>
+  <w:style w:type="paragraph" w:customStyle="1" w:styleId="enumerate3">
+    <w:name w:val="enumerate3"/>
+    <w:basedOn w:val="Normal"/>
+    <w:pPr>
+      <w:spacing w:before="100" w:beforeAutospacing="1" w:after="100" w:afterAutospacing="1"/>
+    </w:pPr>
+  </w:style>
+  <w:style w:type="paragraph" w:customStyle="1" w:styleId="enumerate4">
+    <w:name w:val="enumerate4"/>
+    <w:basedOn w:val="Normal"/>
+    <w:pPr>
+      <w:spacing w:before="100" w:beforeAutospacing="1" w:after="100" w:afterAutospacing="1"/>
+    </w:pPr>
+  </w:style>
+  <w:style w:type="paragraph" w:customStyle="1" w:styleId="obeylines-h">
+    <w:name w:val="obeylines-h"/>
+    <w:basedOn w:val="Normal"/>
+    <w:pPr>
+      <w:spacing w:before="100" w:beforeAutospacing="1" w:after="100" w:afterAutospacing="1"/>
+    </w:pPr>
+  </w:style>
+  <w:style w:type="paragraph" w:customStyle="1" w:styleId="obeylines-v">
+    <w:name w:val="obeylines-v"/>
+    <w:basedOn w:val="Normal"/>
+    <w:pPr>
+      <w:spacing w:before="100" w:beforeAutospacing="1" w:after="100" w:afterAutospacing="1"/>
+    </w:pPr>
+  </w:style>
+  <w:style w:type="paragraph" w:customStyle="1" w:styleId="centerline">
+    <w:name w:val="centerline"/>
+    <w:basedOn w:val="Normal"/>
+    <w:pPr>
+      <w:spacing w:before="100" w:beforeAutospacing="1" w:after="100" w:afterAutospacing="1"/>
+      <w:jc w:val="center"/>
+    </w:pPr>
+  </w:style>
+  <w:style w:type="paragraph" w:customStyle="1" w:styleId="rightline">
+    <w:name w:val="rightline"/>
+    <w:basedOn w:val="Normal"/>
+    <w:pPr>
+      <w:spacing w:before="100" w:beforeAutospacing="1" w:after="100" w:afterAutospacing="1"/>
+      <w:jc w:val="right"/>
+    </w:pPr>
+  </w:style>
+  <w:style w:type="paragraph" w:customStyle="1" w:styleId="fbox">
+    <w:name w:val="fbox"/>
+    <w:basedOn w:val="Normal"/>
+    <w:pPr>
+      <w:pBdr>
+        <w:top w:val="single" w:sz="2" w:space="0" w:color="000000"/>
+        <w:left w:val="single" w:sz="2" w:space="3" w:color="000000"/>
+        <w:bottom w:val="single" w:sz="2" w:space="0" w:color="000000"/>
+        <w:right w:val="single" w:sz="2" w:space="3" w:color="000000"/>
+      </w:pBdr>
+      <w:spacing w:before="100" w:beforeAutospacing="1" w:after="100" w:afterAutospacing="1"/>
+    </w:pPr>
+  </w:style>
+  <w:style w:type="paragraph" w:customStyle="1" w:styleId="underline">
+    <w:name w:val="underline"/>
+    <w:basedOn w:val="Normal"/>
+    <w:pPr>
+      <w:spacing w:before="100" w:beforeAutospacing="1" w:after="100" w:afterAutospacing="1"/>
+    </w:pPr>
+    <w:rPr>
+      <w:u w:val="single"/>
+    </w:rPr>
+  </w:style>
+  <w:style w:type="paragraph" w:customStyle="1" w:styleId="framebox-c">
+    <w:name w:val="framebox-c"/>
+    <w:basedOn w:val="Normal"/>
+    <w:pPr>
+      <w:pBdr>
+        <w:top w:val="single" w:sz="2" w:space="0" w:color="000000"/>
+        <w:left w:val="single" w:sz="2" w:space="3" w:color="000000"/>
+        <w:bottom w:val="single" w:sz="2" w:space="0" w:color="000000"/>
+        <w:right w:val="single" w:sz="2" w:space="3" w:color="000000"/>
+      </w:pBdr>
+      <w:spacing w:before="100" w:beforeAutospacing="1" w:after="100" w:afterAutospacing="1"/>
+      <w:jc w:val="center"/>
+    </w:pPr>
+  </w:style>
+  <w:style w:type="paragraph" w:customStyle="1" w:styleId="framebox-l">
+    <w:name w:val="framebox-l"/>
+    <w:basedOn w:val="Normal"/>
+    <w:pPr>
+      <w:pBdr>
+        <w:top w:val="single" w:sz="2" w:space="0" w:color="000000"/>
+        <w:left w:val="single" w:sz="2" w:space="3" w:color="000000"/>
+        <w:bottom w:val="single" w:sz="2" w:space="0" w:color="000000"/>
+        <w:right w:val="single" w:sz="2" w:space="3" w:color="000000"/>
+      </w:pBdr>
+      <w:spacing w:before="100" w:beforeAutospacing="1" w:after="100" w:afterAutospacing="1"/>
+    </w:pPr>
+  </w:style>
+  <w:style w:type="paragraph" w:customStyle="1" w:styleId="framebox-r">
+    <w:name w:val="framebox-r"/>
+    <w:basedOn w:val="Normal"/>
+    <w:pPr>
+      <w:pBdr>
+        <w:top w:val="single" w:sz="2" w:space="0" w:color="000000"/>
+        <w:left w:val="single" w:sz="2" w:space="3" w:color="000000"/>
+        <w:bottom w:val="single" w:sz="2" w:space="0" w:color="000000"/>
+        <w:right w:val="single" w:sz="2" w:space="3" w:color="000000"/>
+      </w:pBdr>
+      <w:spacing w:before="100" w:beforeAutospacing="1" w:after="100" w:afterAutospacing="1"/>
+      <w:jc w:val="right"/>
+    </w:pPr>
+  </w:style>
+  <w:style w:type="paragraph" w:customStyle="1" w:styleId="tabbing-right">
+    <w:name w:val="tabbing-right"/>
+    <w:basedOn w:val="Normal"/>
+    <w:pPr>
+      <w:spacing w:before="100" w:beforeAutospacing="1" w:after="100" w:afterAutospacing="1"/>
+      <w:jc w:val="right"/>
+    </w:pPr>
+  </w:style>
+  <w:style w:type="paragraph" w:customStyle="1" w:styleId="marginpar">
+    <w:name w:val="marginpar"/>
+    <w:basedOn w:val="Normal"/>
+    <w:pPr>
+      <w:spacing w:before="120" w:after="100" w:afterAutospacing="1"/>
+    </w:pPr>
+    <w:rPr>
+      <w:sz w:val="20"/>
+      <w:szCs w:val="20"/>
+      <w:u w:val="single"/>
+    </w:rPr>
+  </w:style>
+  <w:style w:type="paragraph" w:customStyle="1" w:styleId="parttoc">
+    <w:name w:val="parttoc"/>
+    <w:basedOn w:val="Normal"/>
+    <w:pPr>
+      <w:spacing w:before="100" w:beforeAutospacing="1" w:after="100" w:afterAutospacing="1" w:line="480" w:lineRule="auto"/>
+    </w:pPr>
+    <w:rPr>
+      <w:b/>
+      <w:bCs/>
+      <w:sz w:val="26"/>
+      <w:szCs w:val="26"/>
+    </w:rPr>
+  </w:style>
+  <w:style w:type="paragraph" w:customStyle="1" w:styleId="likeparttoc">
+    <w:name w:val="likeparttoc"/>
+    <w:basedOn w:val="Normal"/>
+    <w:pPr>
+      <w:spacing w:before="100" w:beforeAutospacing="1" w:after="100" w:afterAutospacing="1" w:line="480" w:lineRule="auto"/>
+    </w:pPr>
+    <w:rPr>
+      <w:b/>
+      <w:bCs/>
+      <w:sz w:val="26"/>
+      <w:szCs w:val="26"/>
+    </w:rPr>
+  </w:style>
+  <w:style w:type="paragraph" w:customStyle="1" w:styleId="chaptertoc">
+    <w:name w:val="chaptertoc"/>
+    <w:basedOn w:val="Normal"/>
+    <w:pPr>
+      <w:spacing w:before="100" w:beforeAutospacing="1" w:after="100" w:afterAutospacing="1" w:line="480" w:lineRule="auto"/>
+    </w:pPr>
+    <w:rPr>
+      <w:b/>
+      <w:bCs/>
+    </w:rPr>
+  </w:style>
+  <w:style w:type="paragraph" w:customStyle="1" w:styleId="likechaptertoc">
+    <w:name w:val="likechaptertoc"/>
+    <w:basedOn w:val="Normal"/>
+    <w:pPr>
+      <w:spacing w:before="100" w:beforeAutospacing="1" w:after="100" w:afterAutospacing="1" w:line="480" w:lineRule="auto"/>
+    </w:pPr>
+    <w:rPr>
+      <w:b/>
+      <w:bCs/>
+    </w:rPr>
+  </w:style>
+  <w:style w:type="paragraph" w:customStyle="1" w:styleId="appendixtoc">
+    <w:name w:val="appendixtoc"/>
+    <w:basedOn w:val="Normal"/>
+    <w:pPr>
+      <w:spacing w:before="100" w:beforeAutospacing="1" w:after="100" w:afterAutospacing="1" w:line="480" w:lineRule="auto"/>
+    </w:pPr>
+    <w:rPr>
+      <w:b/>
+      <w:bCs/>
+    </w:rPr>
+  </w:style>
+  <w:style w:type="paragraph" w:customStyle="1" w:styleId="index-item">
+    <w:name w:val="index-item"/>
+    <w:basedOn w:val="Normal"/>
+    <w:pPr>
+      <w:spacing w:before="100" w:beforeAutospacing="1" w:after="100" w:afterAutospacing="1"/>
+    </w:pPr>
+  </w:style>
+  <w:style w:type="paragraph" w:customStyle="1" w:styleId="index-subitem">
+    <w:name w:val="index-subitem"/>
+    <w:basedOn w:val="Normal"/>
+    <w:pPr>
+      <w:spacing w:before="100" w:beforeAutospacing="1" w:after="100" w:afterAutospacing="1"/>
+    </w:pPr>
+  </w:style>
+  <w:style w:type="paragraph" w:customStyle="1" w:styleId="index-subsubitem">
+    <w:name w:val="index-subsubitem"/>
+    <w:basedOn w:val="Normal"/>
+    <w:pPr>
+      <w:spacing w:before="100" w:beforeAutospacing="1" w:after="100" w:afterAutospacing="1"/>
+    </w:pPr>
+  </w:style>
+  <w:style w:type="paragraph" w:customStyle="1" w:styleId="paragraphhead">
+    <w:name w:val="paragraphhead"/>
+    <w:basedOn w:val="Normal"/>
+    <w:pPr>
+      <w:spacing w:before="480" w:after="100" w:afterAutospacing="1"/>
+    </w:pPr>
+    <w:rPr>
+      <w:b/>
+      <w:bCs/>
+    </w:rPr>
+  </w:style>
+  <w:style w:type="paragraph" w:customStyle="1" w:styleId="likeparagraphhead">
+    <w:name w:val="likeparagraphhead"/>
+    <w:basedOn w:val="Normal"/>
+    <w:pPr>
+      <w:spacing w:before="480" w:after="100" w:afterAutospacing="1"/>
+    </w:pPr>
+    <w:rPr>
+      <w:b/>
+      <w:bCs/>
+    </w:rPr>
+  </w:style>
+  <w:style w:type="paragraph" w:customStyle="1" w:styleId="subparagraphhead">
+    <w:name w:val="subparagraphhead"/>
+    <w:basedOn w:val="Normal"/>
+    <w:pPr>
+      <w:spacing w:before="100" w:beforeAutospacing="1" w:after="100" w:afterAutospacing="1"/>
+    </w:pPr>
+    <w:rPr>
+      <w:b/>
+      <w:bCs/>
+    </w:rPr>
+  </w:style>
+  <w:style w:type="paragraph" w:customStyle="1" w:styleId="likesubparagraphhead">
+    <w:name w:val="likesubparagraphhead"/>
+    <w:basedOn w:val="Normal"/>
+    <w:pPr>
+      <w:spacing w:before="100" w:beforeAutospacing="1" w:after="100" w:afterAutospacing="1"/>
+    </w:pPr>
+    <w:rPr>
+      <w:b/>
+      <w:bCs/>
+    </w:rPr>
+  </w:style>
+  <w:style w:type="paragraph" w:customStyle="1" w:styleId="quote">
+    <w:name w:val="quote"/>
+    <w:basedOn w:val="Normal"/>
+    <w:pPr>
+      <w:spacing w:before="60" w:after="60"/>
+      <w:ind w:left="240" w:right="240"/>
+      <w:jc w:val="both"/>
+    </w:pPr>
+  </w:style>
+  <w:style w:type="paragraph" w:customStyle="1" w:styleId="verse">
+    <w:name w:val="verse"/>
+    <w:basedOn w:val="Normal"/>
+    <w:pPr>
+      <w:spacing w:before="100" w:beforeAutospacing="1" w:after="100" w:afterAutospacing="1"/>
+      <w:ind w:left="480"/>
+    </w:pPr>
+  </w:style>
+  <w:style w:type="paragraph" w:customStyle="1" w:styleId="quotation">
+    <w:name w:val="quotation"/>
+    <w:basedOn w:val="Normal"/>
+    <w:pPr>
+      <w:spacing w:before="60" w:after="60"/>
+      <w:ind w:left="240"/>
+    </w:pPr>
+  </w:style>
+  <w:style w:type="paragraph" w:customStyle="1" w:styleId="uline">
+    <w:name w:val="uline"/>
+    <w:basedOn w:val="Normal"/>
+    <w:pPr>
+      <w:spacing w:before="100" w:beforeAutospacing="1" w:after="100" w:afterAutospacing="1"/>
+    </w:pPr>
+    <w:rPr>
+      <w:u w:val="single"/>
+    </w:rPr>
+  </w:style>
+  <w:style w:type="paragraph" w:customStyle="1" w:styleId="uuline">
+    <w:name w:val="uuline"/>
+    <w:basedOn w:val="Normal"/>
+    <w:pPr>
+      <w:spacing w:before="100" w:beforeAutospacing="1" w:after="100" w:afterAutospacing="1"/>
+    </w:pPr>
+    <w:rPr>
+      <w:u w:val="single"/>
+    </w:rPr>
+  </w:style>
+  <w:style w:type="character" w:customStyle="1" w:styleId="thank-mark">
+    <w:name w:val="thank-mark"/>
+    <w:basedOn w:val="DefaultParagraphFont"/>
+    <w:rPr>
+      <w:vertAlign w:val="superscript"/>
+    </w:rPr>
+  </w:style>
+  <w:style w:type="character" w:customStyle="1" w:styleId="tex">
+    <w:name w:val="tex"/>
+    <w:basedOn w:val="DefaultParagraphFont"/>
+    <w:rPr>
+      <w:spacing w:val="-30"/>
+    </w:rPr>
+  </w:style>
+  <w:style w:type="character" w:customStyle="1" w:styleId="textso">
+    <w:name w:val="textso"/>
+    <w:basedOn w:val="DefaultParagraphFont"/>
+    <w:rPr>
+      <w:spacing w:val="72"/>
+    </w:rPr>
+  </w:style>
+  <w:style w:type="character" w:customStyle="1" w:styleId="textul">
+    <w:name w:val="textul"/>
+    <w:basedOn w:val="DefaultParagraphFont"/>
+    <w:rPr>
+      <w:u w:val="single"/>
+    </w:rPr>
+  </w:style>
+  <w:style w:type="character" w:customStyle="1" w:styleId="textst">
+    <w:name w:val="textst"/>
+    <w:basedOn w:val="DefaultParagraphFont"/>
+    <w:rPr>
+      <w:strike/>
+    </w:rPr>
+  </w:style>
+  <w:style w:type="character" w:customStyle="1" w:styleId="textcaps">
+    <w:name w:val="textcaps"/>
+    <w:basedOn w:val="DefaultParagraphFont"/>
+    <w:rPr>
+      <w:smallCaps/>
+    </w:rPr>
+  </w:style>
+  <w:style w:type="character" w:customStyle="1" w:styleId="sout">
+    <w:name w:val="sout"/>
+    <w:basedOn w:val="DefaultParagraphFont"/>
+    <w:rPr>
+      <w:strike/>
+    </w:rPr>
+  </w:style>
+  <w:style w:type="character" w:customStyle="1" w:styleId="xout">
+    <w:name w:val="xout"/>
+    <w:basedOn w:val="DefaultParagraphFont"/>
+    <w:rPr>
+      <w:strike/>
+    </w:rPr>
+  </w:style>
+  <w:style w:type="character" w:customStyle="1" w:styleId="uwave">
+    <w:name w:val="uwave"/>
+    <w:basedOn w:val="DefaultParagraphFont"/>
+    <w:rPr>
+      <w:u w:val="single"/>
+    </w:rPr>
+  </w:style>
+  <w:style w:type="character" w:customStyle="1" w:styleId="a">
+    <w:name w:val="a"/>
+    <w:basedOn w:val="DefaultParagraphFont"/>
+  </w:style>
+  <w:style w:type="character" w:customStyle="1" w:styleId="id">
+    <w:name w:val="id"/>
+    <w:basedOn w:val="DefaultParagraphFont"/>
+  </w:style>
+  <w:style w:type="character" w:customStyle="1" w:styleId="e">
+    <w:name w:val="e"/>
+    <w:basedOn w:val="DefaultParagraphFont"/>
+  </w:style>
+  <w:style w:type="paragraph" w:customStyle="1" w:styleId="noindent1">
+    <w:name w:val="noindent1"/>
+    <w:basedOn w:val="Normal"/>
+    <w:pPr>
+      <w:spacing w:after="100" w:afterAutospacing="1"/>
+    </w:pPr>
+  </w:style>
+  <w:style w:type="paragraph" w:customStyle="1" w:styleId="indent1">
+    <w:name w:val="indent1"/>
+    <w:basedOn w:val="Normal"/>
+    <w:pPr>
+      <w:spacing w:before="100" w:beforeAutospacing="1" w:after="100" w:afterAutospacing="1"/>
+    </w:pPr>
+  </w:style>
+  <w:style w:type="character" w:customStyle="1" w:styleId="e1">
+    <w:name w:val="e1"/>
+    <w:basedOn w:val="DefaultParagraphFont"/>
+    <w:rPr>
+      <w:strike w:val="0"/>
+      <w:dstrike w:val="0"/>
+      <w:u w:val="none"/>
+      <w:effect w:val="none"/>
+    </w:rPr>
+  </w:style>
+  <w:style w:type="character" w:customStyle="1" w:styleId="a1">
+    <w:name w:val="a1"/>
+    <w:basedOn w:val="DefaultParagraphFont"/>
+    <w:rPr>
+      <w:sz w:val="20"/>
+      <w:szCs w:val="20"/>
+    </w:rPr>
+  </w:style>
+  <w:style w:type="character" w:customStyle="1" w:styleId="id1">
+    <w:name w:val="id1"/>
+    <w:basedOn w:val="DefaultParagraphFont"/>
+    <w:rPr>
+      <w:b/>
+      <w:bCs/>
+    </w:rPr>
+  </w:style>
+  <w:style w:type="character" w:customStyle="1" w:styleId="cmbx-12x-x-1201">
+    <w:name w:val="cmbx-12x-x-1201"/>
+    <w:basedOn w:val="DefaultParagraphFont"/>
+    <w:rPr>
+      <w:b/>
+      <w:bCs/>
+      <w:sz w:val="35"/>
+      <w:szCs w:val="35"/>
+    </w:rPr>
+  </w:style>
+  <w:style w:type="character" w:customStyle="1" w:styleId="Heading3Char">
+    <w:name w:val="Heading 3 Char"/>
+    <w:basedOn w:val="DefaultParagraphFont"/>
+    <w:link w:val="Heading3"/>
+    <w:uiPriority w:val="9"/>
+    <w:semiHidden/>
+    <w:rPr>
+      <w:rFonts w:asciiTheme="majorHAnsi" w:eastAsiaTheme="majorEastAsia" w:hAnsiTheme="majorHAnsi" w:cstheme="majorBidi"/>
+      <w:color w:val="1F4D78" w:themeColor="accent1" w:themeShade="7F"/>
+      <w:sz w:val="24"/>
+      <w:szCs w:val="24"/>
+    </w:rPr>
+  </w:style>
+  <w:style w:type="character" w:customStyle="1" w:styleId="titlemark">
+    <w:name w:val="titlemark"/>
+    <w:basedOn w:val="DefaultParagraphFont"/>
+  </w:style>
+  <w:style w:type="character" w:customStyle="1" w:styleId="cmr-12x-x-1201">
+    <w:name w:val="cmr-12x-x-1201"/>
+    <w:basedOn w:val="DefaultParagraphFont"/>
+    <w:rPr>
+      <w:sz w:val="35"/>
+      <w:szCs w:val="35"/>
+    </w:rPr>
+  </w:style>
+  <w:style w:type="character" w:customStyle="1" w:styleId="Heading4Char">
+    <w:name w:val="Heading 4 Char"/>
+    <w:basedOn w:val="DefaultParagraphFont"/>
+    <w:link w:val="Heading4"/>
+    <w:uiPriority w:val="9"/>
+    <w:semiHidden/>
+    <w:rPr>
+      <w:rFonts w:asciiTheme="majorHAnsi" w:eastAsiaTheme="majorEastAsia" w:hAnsiTheme="majorHAnsi" w:cstheme="majorBidi"/>
+      <w:i/>
+      <w:iCs/>
+      <w:color w:val="2E74B5" w:themeColor="accent1" w:themeShade="BF"/>
+      <w:sz w:val="24"/>
+      <w:szCs w:val="24"/>
+    </w:rPr>
+  </w:style>
+  <w:style w:type="character" w:customStyle="1" w:styleId="content">
+    <w:name w:val="content"/>
+    <w:basedOn w:val="DefaultParagraphFont"/>
+  </w:style>
+  <w:style w:type="character" w:customStyle="1" w:styleId="uline1">
+    <w:name w:val="uline1"/>
+    <w:basedOn w:val="DefaultParagraphFont"/>
+    <w:rPr>
+      <w:u w:val="single"/>
+    </w:rPr>
+  </w:style>
+  <w:style w:type="character" w:customStyle="1" w:styleId="cmbx-101">
+    <w:name w:val="cmbx-101"/>
+    <w:basedOn w:val="DefaultParagraphFont"/>
+    <w:rPr>
+      <w:b/>
+      <w:bCs/>
+    </w:rPr>
+  </w:style>
+  <w:style w:type="paragraph" w:styleId="Header">
+    <w:name w:val="header"/>
+    <w:basedOn w:val="Normal"/>
+    <w:link w:val="HeaderChar"/>
+    <w:uiPriority w:val="99"/>
+    <w:unhideWhenUsed/>
+    <w:rsid w:val="004A76F0"/>
+    <w:pPr>
+      <w:tabs>
+        <w:tab w:val="center" w:pos="4680"/>
+        <w:tab w:val="right" w:pos="9360"/>
+      </w:tabs>
+    </w:pPr>
+  </w:style>
+  <w:style w:type="character" w:customStyle="1" w:styleId="HeaderChar">
+    <w:name w:val="Header Char"/>
+    <w:basedOn w:val="DefaultParagraphFont"/>
+    <w:link w:val="Header"/>
+    <w:uiPriority w:val="99"/>
+    <w:rsid w:val="004A76F0"/>
+    <w:rPr>
+      <w:rFonts w:eastAsiaTheme="minorEastAsia"/>
+      <w:sz w:val="24"/>
+      <w:szCs w:val="24"/>
+    </w:rPr>
+  </w:style>
+  <w:style w:type="paragraph" w:styleId="Footer">
+    <w:name w:val="footer"/>
+    <w:basedOn w:val="Normal"/>
+    <w:link w:val="FooterChar"/>
+    <w:uiPriority w:val="99"/>
+    <w:unhideWhenUsed/>
+    <w:rsid w:val="004A76F0"/>
+    <w:pPr>
+      <w:tabs>
+        <w:tab w:val="center" w:pos="4680"/>
+        <w:tab w:val="right" w:pos="9360"/>
+      </w:tabs>
+    </w:pPr>
+  </w:style>
+  <w:style w:type="character" w:customStyle="1" w:styleId="FooterChar">
+    <w:name w:val="Footer Char"/>
+    <w:basedOn w:val="DefaultParagraphFont"/>
+    <w:link w:val="Footer"/>
+    <w:uiPriority w:val="99"/>
+    <w:rsid w:val="004A76F0"/>
+    <w:rPr>
+      <w:rFonts w:eastAsiaTheme="minorEastAsia"/>
+      <w:sz w:val="24"/>
+      <w:szCs w:val="24"/>
+    </w:rPr>
+  </w:style>
+  <w:style w:type="table" w:styleId="TableGrid">
+    <w:name w:val="Table Grid"/>
+    <w:basedOn w:val="TableNormal"/>
+    <w:uiPriority w:val="39"/>
+    <w:rsid w:val="008C1776"/>
+    <w:tblPr>
+      <w:tblInd w:w="0" w:type="dxa"/>
+      <w:tblBorders>
+        <w:top w:val="single" w:sz="4" w:space="0" w:color="auto"/>
+        <w:left w:val="single" w:sz="4" w:space="0" w:color="auto"/>
+        <w:bottom w:val="single" w:sz="4" w:space="0" w:color="auto"/>
+        <w:right w:val="single" w:sz="4" w:space="0" w:color="auto"/>
+        <w:insideH w:val="single" w:sz="4" w:space="0" w:color="auto"/>
+        <w:insideV w:val="single" w:sz="4" w:space="0" w:color="auto"/>
+      </w:tblBorders>
+      <w:tblCellMar>
+        <w:top w:w="0" w:type="dxa"/>
+        <w:left w:w="108" w:type="dxa"/>
+        <w:bottom w:w="0" w:type="dxa"/>
+        <w:right w:w="108" w:type="dxa"/>
+      </w:tblCellMar>
+    </w:tblPr>
+  </w:style>
+  <w:style w:type="paragraph" w:styleId="BalloonText">
+    <w:name w:val="Balloon Text"/>
+    <w:basedOn w:val="Normal"/>
+    <w:link w:val="BalloonTextChar"/>
+    <w:uiPriority w:val="99"/>
+    <w:semiHidden/>
+    <w:unhideWhenUsed/>
+    <w:rsid w:val="00D2402F"/>
+    <w:rPr>
+      <w:rFonts w:ascii="Lucida Grande" w:hAnsi="Lucida Grande"/>
+      <w:sz w:val="18"/>
+      <w:szCs w:val="18"/>
+    </w:rPr>
+  </w:style>
+  <w:style w:type="character" w:customStyle="1" w:styleId="BalloonTextChar">
+    <w:name w:val="Balloon Text Char"/>
+    <w:basedOn w:val="DefaultParagraphFont"/>
+    <w:link w:val="BalloonText"/>
+    <w:uiPriority w:val="99"/>
+    <w:semiHidden/>
+    <w:rsid w:val="00D2402F"/>
+    <w:rPr>
+      <w:rFonts w:ascii="Lucida Grande" w:eastAsiaTheme="minorEastAsia" w:hAnsi="Lucida Grande"/>
+      <w:sz w:val="18"/>
+      <w:szCs w:val="18"/>
+    </w:rPr>
+  </w:style>
+  <w:style w:type="character" w:styleId="CommentReference">
+    <w:name w:val="annotation reference"/>
+    <w:basedOn w:val="DefaultParagraphFont"/>
+    <w:uiPriority w:val="99"/>
+    <w:semiHidden/>
+    <w:unhideWhenUsed/>
+    <w:rsid w:val="00D2402F"/>
+    <w:rPr>
+      <w:sz w:val="18"/>
+      <w:szCs w:val="18"/>
+    </w:rPr>
+  </w:style>
+  <w:style w:type="paragraph" w:styleId="CommentText">
+    <w:name w:val="annotation text"/>
+    <w:basedOn w:val="Normal"/>
+    <w:link w:val="CommentTextChar"/>
+    <w:uiPriority w:val="99"/>
+    <w:semiHidden/>
+    <w:unhideWhenUsed/>
+    <w:rsid w:val="00D2402F"/>
+  </w:style>
+  <w:style w:type="character" w:customStyle="1" w:styleId="CommentTextChar">
+    <w:name w:val="Comment Text Char"/>
+    <w:basedOn w:val="DefaultParagraphFont"/>
+    <w:link w:val="CommentText"/>
+    <w:uiPriority w:val="99"/>
+    <w:semiHidden/>
+    <w:rsid w:val="00D2402F"/>
+    <w:rPr>
+      <w:rFonts w:eastAsiaTheme="minorEastAsia"/>
+      <w:sz w:val="24"/>
+      <w:szCs w:val="24"/>
+    </w:rPr>
+  </w:style>
+  <w:style w:type="paragraph" w:styleId="CommentSubject">
+    <w:name w:val="annotation subject"/>
+    <w:basedOn w:val="CommentText"/>
+    <w:next w:val="CommentText"/>
+    <w:link w:val="CommentSubjectChar"/>
+    <w:uiPriority w:val="99"/>
+    <w:semiHidden/>
+    <w:unhideWhenUsed/>
+    <w:rsid w:val="00D2402F"/>
+    <w:rPr>
+      <w:b/>
+      <w:bCs/>
+      <w:sz w:val="20"/>
+      <w:szCs w:val="20"/>
+    </w:rPr>
+  </w:style>
+  <w:style w:type="character" w:customStyle="1" w:styleId="CommentSubjectChar">
+    <w:name w:val="Comment Subject Char"/>
+    <w:basedOn w:val="CommentTextChar"/>
+    <w:link w:val="CommentSubject"/>
+    <w:uiPriority w:val="99"/>
+    <w:semiHidden/>
+    <w:rsid w:val="00D2402F"/>
+    <w:rPr>
+      <w:rFonts w:eastAsiaTheme="minorEastAsia"/>
+      <w:b/>
+      <w:bCs/>
+      <w:sz w:val="24"/>
+      <w:szCs w:val="24"/>
+    </w:rPr>
   </w:style>
 </w:styles>
 </file>
@@ -5962,7 +7567,7 @@
     </a:clrScheme>
     <a:fontScheme name="Office">
       <a:majorFont>
-        <a:latin typeface="Calibri Light" panose="020F0302020204030204"/>
+        <a:latin typeface="Calibri Light"/>
         <a:ea typeface=""/>
         <a:cs typeface=""/>
         <a:font script="Jpan" typeface="游ゴシック Light"/>
@@ -6014,7 +7619,7 @@
         <a:font script="Tfng" typeface="Ebrima"/>
       </a:majorFont>
       <a:minorFont>
-        <a:latin typeface="Calibri" panose="020F0502020204030204"/>
+        <a:latin typeface="Calibri"/>
         <a:ea typeface=""/>
         <a:cs typeface=""/>
         <a:font script="Jpan" typeface="游明朝"/>
@@ -6208,7 +7813,7 @@
   <a:extraClrSchemeLst/>
   <a:extLst>
     <a:ext uri="{05A4C25C-085E-4340-85A3-A5531E510DB2}">
-      <thm15:themeFamily xmlns:thm15="http://schemas.microsoft.com/office/thememl/2012/main" name="Office Theme" id="{62F939B6-93AF-4DB8-9C6B-D6C7DFDC589F}" vid="{4A3C46E8-61CC-4603-A589-7422A47A8E4A}"/>
+      <thm15:themeFamily xmlns:thm15="http://schemas.microsoft.com/office/thememl/2012/main" xmlns="" name="Office Theme" id="{62F939B6-93AF-4DB8-9C6B-D6C7DFDC589F}" vid="{4A3C46E8-61CC-4603-A589-7422A47A8E4A}"/>
     </a:ext>
   </a:extLst>
 </a:theme>

</xml_diff>

<commit_message>
readded example image and accepted changes
</commit_message>
<xml_diff>
--- a/ccsc-final-draft.docx
+++ b/ccsc-final-draft.docx
@@ -1,6 +1,6 @@
 
 <file path=word/document.xml><?xml version="1.0" encoding="utf-8"?>
-<w:document xmlns:wpc="http://schemas.microsoft.com/office/word/2010/wordprocessingCanvas" xmlns:mo="http://schemas.microsoft.com/office/mac/office/2008/main" xmlns:mc="http://schemas.openxmlformats.org/markup-compatibility/2006" xmlns:mv="urn:schemas-microsoft-com:mac:vml" xmlns:o="urn:schemas-microsoft-com:office:office" xmlns:r="http://schemas.openxmlformats.org/officeDocument/2006/relationships" xmlns:m="http://schemas.openxmlformats.org/officeDocument/2006/math" xmlns:v="urn:schemas-microsoft-com:vml" xmlns:wp14="http://schemas.microsoft.com/office/word/2010/wordprocessingDrawing" xmlns:wp="http://schemas.openxmlformats.org/drawingml/2006/wordprocessingDrawing" xmlns:w10="urn:schemas-microsoft-com:office:word" xmlns:w="http://schemas.openxmlformats.org/wordprocessingml/2006/main" xmlns:w14="http://schemas.microsoft.com/office/word/2010/wordml" xmlns:wpg="http://schemas.microsoft.com/office/word/2010/wordprocessingGroup" xmlns:wpi="http://schemas.microsoft.com/office/word/2010/wordprocessingInk" xmlns:wne="http://schemas.microsoft.com/office/word/2006/wordml" xmlns:wps="http://schemas.microsoft.com/office/word/2010/wordprocessingShape" mc:Ignorable="w14 wp14">
+<w:document xmlns:wpc="http://schemas.microsoft.com/office/word/2010/wordprocessingCanvas" xmlns:mo="http://schemas.microsoft.com/office/mac/office/2008/main" xmlns:mc="http://schemas.openxmlformats.org/markup-compatibility/2006" xmlns:mv="urn:schemas-microsoft-com:mac:vml" xmlns:o="urn:schemas-microsoft-com:office:office" xmlns:r="http://schemas.openxmlformats.org/officeDocument/2006/relationships" xmlns:m="http://schemas.openxmlformats.org/officeDocument/2006/math" xmlns:v="urn:schemas-microsoft-com:vml" xmlns:wp14="http://schemas.microsoft.com/office/word/2010/wordprocessingDrawing" xmlns:wp="http://schemas.openxmlformats.org/drawingml/2006/wordprocessingDrawing" xmlns:w10="urn:schemas-microsoft-com:office:word" xmlns:w="http://schemas.openxmlformats.org/wordprocessingml/2006/main" xmlns:w14="http://schemas.microsoft.com/office/word/2010/wordml" xmlns:w15="http://schemas.microsoft.com/office/word/2012/wordml" xmlns:wpg="http://schemas.microsoft.com/office/word/2010/wordprocessingGroup" xmlns:wpi="http://schemas.microsoft.com/office/word/2010/wordprocessingInk" xmlns:wne="http://schemas.microsoft.com/office/word/2006/wordml" xmlns:wps="http://schemas.microsoft.com/office/word/2010/wordprocessingShape" mc:Ignorable="w14 w15 wp14">
   <w:body>
     <w:p>
       <w:pPr>
@@ -112,17 +112,7 @@
           <w:sz w:val="24"/>
           <w:szCs w:val="24"/>
         </w:rPr>
-        <w:t>group of participants. Using an open source C imple</w:t>
-      </w:r>
-      <w:bookmarkStart w:id="0" w:name="_GoBack"/>
-      <w:bookmarkEnd w:id="0"/>
-      <w:r>
-        <w:rPr>
-          <w:rStyle w:val="cmr-12x-x-1201"/>
-          <w:sz w:val="24"/>
-          <w:szCs w:val="24"/>
-        </w:rPr>
-        <w:t>mentation of Shamir’s</w:t>
+        <w:t>group of participants. Using an open source C implementation of Shamir’s</w:t>
       </w:r>
       <w:r>
         <w:t xml:space="preserve"> </w:t>
@@ -164,7 +154,7 @@
         </w:rPr>
         <w:t>parallel reduced execution time significantly. We were able to see near</w:t>
       </w:r>
-      <w:ins w:id="1" w:author="Michael Lam" w:date="2017-05-25T20:49:00Z">
+      <w:ins w:id="0" w:author="Michael Lam" w:date="2017-05-25T20:49:00Z">
         <w:r>
           <w:rPr>
             <w:rStyle w:val="cmr-12x-x-1201"/>
@@ -174,16 +164,6 @@
           <w:t>-</w:t>
         </w:r>
       </w:ins>
-      <w:del w:id="2" w:author="Michael Lam" w:date="2017-05-25T20:49:00Z">
-        <w:r>
-          <w:rPr>
-            <w:rStyle w:val="cmr-12x-x-1201"/>
-            <w:sz w:val="24"/>
-            <w:szCs w:val="24"/>
-          </w:rPr>
-          <w:delText xml:space="preserve"> </w:delText>
-        </w:r>
-      </w:del>
       <w:r>
         <w:rPr>
           <w:rStyle w:val="cmr-12x-x-1201"/>
@@ -195,17 +175,7 @@
       <w:r>
         <w:t xml:space="preserve"> </w:t>
       </w:r>
-      <w:del w:id="3" w:author="Michael Lam" w:date="2017-05-25T20:49:00Z">
-        <w:r>
-          <w:rPr>
-            <w:rStyle w:val="cmr-12x-x-1201"/>
-            <w:sz w:val="24"/>
-            <w:szCs w:val="24"/>
-          </w:rPr>
-          <w:delText>strong scaling results</w:delText>
-        </w:r>
-      </w:del>
-      <w:ins w:id="4" w:author="Michael Lam" w:date="2017-05-25T20:49:00Z">
+      <w:ins w:id="1" w:author="Michael Lam" w:date="2017-05-25T20:49:00Z">
         <w:r>
           <w:rPr>
             <w:rStyle w:val="cmr-12x-x-1201"/>
@@ -416,7 +386,7 @@
         </w:rPr>
         <w:t xml:space="preserve">scalable manner. Scaling in </w:t>
       </w:r>
-      <w:ins w:id="5" w:author="Michael Lam" w:date="2017-05-25T20:36:00Z">
+      <w:ins w:id="2" w:author="Michael Lam" w:date="2017-05-25T20:36:00Z">
         <w:r>
           <w:rPr>
             <w:rStyle w:val="cmr-12x-x-1201"/>
@@ -434,17 +404,7 @@
         </w:rPr>
         <w:t xml:space="preserve">performance </w:t>
       </w:r>
-      <w:del w:id="6" w:author="Michael Lam" w:date="2017-05-25T20:36:00Z">
-        <w:r>
-          <w:rPr>
-            <w:rStyle w:val="cmr-12x-x-1201"/>
-            <w:sz w:val="24"/>
-            <w:szCs w:val="24"/>
-          </w:rPr>
-          <w:delText xml:space="preserve">analysis </w:delText>
-        </w:r>
-      </w:del>
-      <w:ins w:id="7" w:author="Michael Lam" w:date="2017-05-25T20:36:00Z">
+      <w:ins w:id="3" w:author="Michael Lam" w:date="2017-05-25T20:36:00Z">
         <w:r>
           <w:rPr>
             <w:rStyle w:val="cmr-12x-x-1201"/>
@@ -473,7 +433,7 @@
       <w:r>
         <w:t xml:space="preserve"> </w:t>
       </w:r>
-      <w:ins w:id="8" w:author="Michael Lam" w:date="2017-05-25T20:37:00Z">
+      <w:ins w:id="4" w:author="Michael Lam" w:date="2017-05-25T20:37:00Z">
         <w:r>
           <w:t xml:space="preserve">strong and </w:t>
         </w:r>
@@ -484,81 +444,9 @@
           <w:sz w:val="24"/>
           <w:szCs w:val="24"/>
         </w:rPr>
-        <w:t xml:space="preserve">weak </w:t>
-      </w:r>
-      <w:del w:id="9" w:author="Michael Lam" w:date="2017-05-25T20:37:00Z">
-        <w:r>
-          <w:rPr>
-            <w:rStyle w:val="cmr-12x-x-1201"/>
-            <w:sz w:val="24"/>
-            <w:szCs w:val="24"/>
-          </w:rPr>
-          <w:delText xml:space="preserve">and strong </w:delText>
-        </w:r>
-      </w:del>
-      <w:r>
-        <w:rPr>
-          <w:rStyle w:val="cmr-12x-x-1201"/>
-          <w:sz w:val="24"/>
-          <w:szCs w:val="24"/>
-        </w:rPr>
-        <w:t xml:space="preserve">scaling. </w:t>
-      </w:r>
-      <w:del w:id="10" w:author="Michael Lam" w:date="2017-05-25T20:37:00Z">
-        <w:r>
-          <w:rPr>
-            <w:rStyle w:val="cmr-12x-x-1201"/>
-            <w:sz w:val="24"/>
-            <w:szCs w:val="24"/>
-          </w:rPr>
-          <w:delText>A program scales weakly if when the problem size and</w:delText>
-        </w:r>
-        <w:r>
-          <w:delText xml:space="preserve"> </w:delText>
-        </w:r>
-        <w:r>
-          <w:rPr>
-            <w:rStyle w:val="cmr-12x-x-1201"/>
-            <w:sz w:val="24"/>
-            <w:szCs w:val="24"/>
-          </w:rPr>
-          <w:delText>number of processes/threads increases proportionally, the execution time stays</w:delText>
-        </w:r>
-        <w:r>
-          <w:delText xml:space="preserve"> </w:delText>
-        </w:r>
-        <w:r>
-          <w:rPr>
-            <w:rStyle w:val="cmr-12x-x-1201"/>
-            <w:sz w:val="24"/>
-            <w:szCs w:val="24"/>
-          </w:rPr>
-          <w:delText>relatively the same. A program scales strongly if when the number of</w:delText>
-        </w:r>
-        <w:r>
-          <w:delText xml:space="preserve"> </w:delText>
-        </w:r>
-        <w:r>
-          <w:rPr>
-            <w:rStyle w:val="cmr-12x-x-1201"/>
-            <w:sz w:val="24"/>
-            <w:szCs w:val="24"/>
-          </w:rPr>
-          <w:delText>processes/threads increases while keeping a constant problem size, the execution</w:delText>
-        </w:r>
-        <w:r>
-          <w:delText xml:space="preserve"> </w:delText>
-        </w:r>
-        <w:r>
-          <w:rPr>
-            <w:rStyle w:val="cmr-12x-x-1201"/>
-            <w:sz w:val="24"/>
-            <w:szCs w:val="24"/>
-          </w:rPr>
-          <w:delText>time decreases.</w:delText>
-        </w:r>
-      </w:del>
-      <w:ins w:id="11" w:author="Michael Lam" w:date="2017-05-25T20:38:00Z">
+        <w:t xml:space="preserve">weak scaling. </w:t>
+      </w:r>
+      <w:ins w:id="5" w:author="Michael Lam" w:date="2017-05-25T20:38:00Z">
         <w:r>
           <w:rPr>
             <w:rStyle w:val="cmr-12x-x-1201"/>
@@ -568,7 +456,7 @@
           <w:t>Strong scaling</w:t>
         </w:r>
       </w:ins>
-      <w:ins w:id="12" w:author="Michael Lam" w:date="2017-05-25T20:37:00Z">
+      <w:ins w:id="6" w:author="Michael Lam" w:date="2017-05-25T20:37:00Z">
         <w:r>
           <w:rPr>
             <w:rStyle w:val="cmr-12x-x-1201"/>
@@ -578,7 +466,7 @@
           <w:t xml:space="preserve"> </w:t>
         </w:r>
       </w:ins>
-      <w:ins w:id="13" w:author="Michael Lam" w:date="2017-05-25T20:39:00Z">
+      <w:ins w:id="7" w:author="Michael Lam" w:date="2017-05-25T20:39:00Z">
         <w:r>
           <w:rPr>
             <w:rStyle w:val="cmr-12x-x-1201"/>
@@ -588,7 +476,7 @@
           <w:t>describes</w:t>
         </w:r>
       </w:ins>
-      <w:ins w:id="14" w:author="Michael Lam" w:date="2017-05-25T20:37:00Z">
+      <w:ins w:id="8" w:author="Michael Lam" w:date="2017-05-25T20:37:00Z">
         <w:r>
           <w:rPr>
             <w:rStyle w:val="cmr-12x-x-1201"/>
@@ -598,7 +486,7 @@
           <w:t xml:space="preserve"> how performance </w:t>
         </w:r>
       </w:ins>
-      <w:ins w:id="15" w:author="Michael Lam" w:date="2017-05-25T20:38:00Z">
+      <w:ins w:id="9" w:author="Michael Lam" w:date="2017-05-25T20:38:00Z">
         <w:r>
           <w:rPr>
             <w:rStyle w:val="cmr-12x-x-1201"/>
@@ -608,7 +496,7 @@
           <w:t>changes</w:t>
         </w:r>
       </w:ins>
-      <w:ins w:id="16" w:author="Michael Lam" w:date="2017-05-25T20:37:00Z">
+      <w:ins w:id="10" w:author="Michael Lam" w:date="2017-05-25T20:37:00Z">
         <w:r>
           <w:rPr>
             <w:rStyle w:val="cmr-12x-x-1201"/>
@@ -618,7 +506,7 @@
           <w:t xml:space="preserve"> as the number of processes or threads increases for a fixed problem size, while </w:t>
         </w:r>
       </w:ins>
-      <w:ins w:id="17" w:author="Michael Lam" w:date="2017-05-25T20:39:00Z">
+      <w:ins w:id="11" w:author="Michael Lam" w:date="2017-05-25T20:39:00Z">
         <w:r>
           <w:rPr>
             <w:rStyle w:val="cmr-12x-x-1201"/>
@@ -628,7 +516,7 @@
           <w:t>weak scaling</w:t>
         </w:r>
       </w:ins>
-      <w:ins w:id="18" w:author="Michael Lam" w:date="2017-05-25T20:37:00Z">
+      <w:ins w:id="12" w:author="Michael Lam" w:date="2017-05-25T20:37:00Z">
         <w:r>
           <w:rPr>
             <w:rStyle w:val="cmr-12x-x-1201"/>
@@ -638,7 +526,7 @@
           <w:t xml:space="preserve"> examines how performance changes as </w:t>
         </w:r>
       </w:ins>
-      <w:ins w:id="19" w:author="Michael Lam" w:date="2017-05-25T20:38:00Z">
+      <w:ins w:id="13" w:author="Michael Lam" w:date="2017-05-25T20:38:00Z">
         <w:r>
           <w:rPr>
             <w:rStyle w:val="cmr-12x-x-1201"/>
@@ -648,11 +536,6 @@
           <w:t>both the processor/thread count and problem size increase.</w:t>
         </w:r>
       </w:ins>
-      <w:del w:id="20" w:author="Michael Lam" w:date="2017-05-25T20:37:00Z">
-        <w:r>
-          <w:delText xml:space="preserve"> </w:delText>
-        </w:r>
-      </w:del>
     </w:p>
     <w:p>
       <w:pPr>
@@ -823,67 +706,118 @@
           <w:rFonts w:eastAsia="Times New Roman"/>
         </w:rPr>
       </w:pPr>
-      <w:commentRangeStart w:id="21"/>
-      <w:r>
-        <w:rPr>
-          <w:rFonts w:eastAsia="Times New Roman"/>
-          <w:noProof/>
-        </w:rPr>
-        <w:drawing>
-          <wp:inline distT="0" distB="0" distL="0" distR="0" wp14:anchorId="61231AED" wp14:editId="1ACCE5BE">
-            <wp:extent cx="1903486" cy="191180"/>
-            <wp:effectExtent l="0" t="0" r="1905" b="0"/>
-            <wp:docPr id="3" name="Picture 3" descr="4x3 +  9x2  + 3x  + secret&#10;"/>
-            <wp:cNvGraphicFramePr>
-              <a:graphicFrameLocks xmlns:a="http://schemas.openxmlformats.org/drawingml/2006/main" noChangeAspect="1"/>
-            </wp:cNvGraphicFramePr>
-            <a:graphic xmlns:a="http://schemas.openxmlformats.org/drawingml/2006/main">
-              <a:graphicData uri="http://schemas.openxmlformats.org/drawingml/2006/picture">
-                <pic:pic xmlns:pic="http://schemas.openxmlformats.org/drawingml/2006/picture">
-                  <pic:nvPicPr>
-                    <pic:cNvPr id="0" name="Picture 3" descr="4x3 +  9x2  + 3x  + secret&#10;"/>
-                    <pic:cNvPicPr>
-                      <a:picLocks noChangeAspect="1" noChangeArrowheads="1"/>
-                    </pic:cNvPicPr>
-                  </pic:nvPicPr>
-                  <pic:blipFill>
-                    <a:blip r:link="rId7">
-                      <a:extLst>
-                        <a:ext uri="{28A0092B-C50C-407E-A947-70E740481C1C}">
-                          <a14:useLocalDpi xmlns:a14="http://schemas.microsoft.com/office/drawing/2010/main" val="0"/>
-                        </a:ext>
-                      </a:extLst>
-                    </a:blip>
-                    <a:srcRect/>
-                    <a:stretch>
-                      <a:fillRect/>
-                    </a:stretch>
-                  </pic:blipFill>
-                  <pic:spPr bwMode="auto">
-                    <a:xfrm>
-                      <a:off x="0" y="0"/>
-                      <a:ext cx="1903486" cy="191180"/>
-                    </a:xfrm>
-                    <a:prstGeom prst="rect">
-                      <a:avLst/>
-                    </a:prstGeom>
-                    <a:noFill/>
-                    <a:ln>
+      <w:ins w:id="14" w:author="Arbogast, Joseph Keith - arbogajk" w:date="2017-05-26T09:53:00Z">
+        <w:r>
+          <w:rPr>
+            <w:rFonts w:eastAsia="Times New Roman"/>
+            <w:noProof/>
+          </w:rPr>
+          <w:drawing>
+            <wp:inline distT="0" distB="0" distL="0" distR="0" wp14:anchorId="0CC614C2" wp14:editId="21E1BD93">
+              <wp:extent cx="1913419" cy="398889"/>
+              <wp:effectExtent l="0" t="0" r="0" b="7620"/>
+              <wp:docPr id="1" name="Picture 1"/>
+              <wp:cNvGraphicFramePr>
+                <a:graphicFrameLocks xmlns:a="http://schemas.openxmlformats.org/drawingml/2006/main" noChangeAspect="1"/>
+              </wp:cNvGraphicFramePr>
+              <a:graphic xmlns:a="http://schemas.openxmlformats.org/drawingml/2006/main">
+                <a:graphicData uri="http://schemas.openxmlformats.org/drawingml/2006/picture">
+                  <pic:pic xmlns:pic="http://schemas.openxmlformats.org/drawingml/2006/picture">
+                    <pic:nvPicPr>
+                      <pic:cNvPr id="1" name="Screen Shot 2017-05-26 at 9.40.13 AM.png"/>
+                      <pic:cNvPicPr/>
+                    </pic:nvPicPr>
+                    <pic:blipFill>
+                      <a:blip r:embed="rId6">
+                        <a:extLst>
+                          <a:ext uri="{28A0092B-C50C-407E-A947-70E740481C1C}">
+                            <a14:useLocalDpi xmlns:a14="http://schemas.microsoft.com/office/drawing/2010/main" val="0"/>
+                          </a:ext>
+                        </a:extLst>
+                      </a:blip>
+                      <a:stretch>
+                        <a:fillRect/>
+                      </a:stretch>
+                    </pic:blipFill>
+                    <pic:spPr>
+                      <a:xfrm>
+                        <a:off x="0" y="0"/>
+                        <a:ext cx="2034074" cy="424042"/>
+                      </a:xfrm>
+                      <a:prstGeom prst="rect">
+                        <a:avLst/>
+                      </a:prstGeom>
+                    </pic:spPr>
+                  </pic:pic>
+                </a:graphicData>
+              </a:graphic>
+            </wp:inline>
+          </w:drawing>
+        </w:r>
+      </w:ins>
+      <w:commentRangeStart w:id="15"/>
+      <w:del w:id="16" w:author="Arbogast, Joseph Keith - arbogajk" w:date="2017-05-26T09:53:00Z">
+        <w:r>
+          <w:rPr>
+            <w:rFonts w:eastAsia="Times New Roman"/>
+            <w:noProof/>
+          </w:rPr>
+          <w:drawing>
+            <wp:inline distT="0" distB="0" distL="0" distR="0" wp14:anchorId="61231AED" wp14:editId="10B2047E">
+              <wp:extent cx="1903486" cy="191180"/>
+              <wp:effectExtent l="0" t="0" r="1905" b="0"/>
+              <wp:docPr id="3" name="Picture 3" descr="4x3 +  9x2  + 3x  + secret&#10;"/>
+              <wp:cNvGraphicFramePr>
+                <a:graphicFrameLocks xmlns:a="http://schemas.openxmlformats.org/drawingml/2006/main" noChangeAspect="1"/>
+              </wp:cNvGraphicFramePr>
+              <a:graphic xmlns:a="http://schemas.openxmlformats.org/drawingml/2006/main">
+                <a:graphicData uri="http://schemas.openxmlformats.org/drawingml/2006/picture">
+                  <pic:pic xmlns:pic="http://schemas.openxmlformats.org/drawingml/2006/picture">
+                    <pic:nvPicPr>
+                      <pic:cNvPr id="0" name="Picture 3" descr="4x3 +  9x2  + 3x  + secret&#10;"/>
+                      <pic:cNvPicPr>
+                        <a:picLocks noChangeAspect="1" noChangeArrowheads="1"/>
+                      </pic:cNvPicPr>
+                    </pic:nvPicPr>
+                    <pic:blipFill>
+                      <a:blip r:link="rId7">
+                        <a:extLst>
+                          <a:ext uri="{28A0092B-C50C-407E-A947-70E740481C1C}">
+                            <a14:useLocalDpi xmlns:a14="http://schemas.microsoft.com/office/drawing/2010/main" val="0"/>
+                          </a:ext>
+                        </a:extLst>
+                      </a:blip>
+                      <a:srcRect/>
+                      <a:stretch>
+                        <a:fillRect/>
+                      </a:stretch>
+                    </pic:blipFill>
+                    <pic:spPr bwMode="auto">
+                      <a:xfrm>
+                        <a:off x="0" y="0"/>
+                        <a:ext cx="1903486" cy="191180"/>
+                      </a:xfrm>
+                      <a:prstGeom prst="rect">
+                        <a:avLst/>
+                      </a:prstGeom>
                       <a:noFill/>
-                    </a:ln>
-                  </pic:spPr>
-                </pic:pic>
-              </a:graphicData>
-            </a:graphic>
-          </wp:inline>
-        </w:drawing>
-      </w:r>
-      <w:commentRangeEnd w:id="21"/>
+                      <a:ln>
+                        <a:noFill/>
+                      </a:ln>
+                    </pic:spPr>
+                  </pic:pic>
+                </a:graphicData>
+              </a:graphic>
+            </wp:inline>
+          </w:drawing>
+        </w:r>
+      </w:del>
+      <w:commentRangeEnd w:id="15"/>
       <w:r>
         <w:rPr>
           <w:rStyle w:val="CommentReference"/>
         </w:rPr>
-        <w:commentReference w:id="21"/>
+        <w:commentReference w:id="15"/>
       </w:r>
     </w:p>
     <w:p>
@@ -900,66 +834,30 @@
         <w:spacing w:before="0" w:beforeAutospacing="0" w:after="0" w:afterAutospacing="0"/>
         <w:ind w:firstLine="720"/>
         <w:rPr>
-          <w:ins w:id="22" w:author="Michael Lam" w:date="2017-05-25T20:41:00Z"/>
-          <w:rStyle w:val="cmr-12x-x-1201"/>
-          <w:sz w:val="24"/>
-          <w:szCs w:val="24"/>
-        </w:rPr>
-      </w:pPr>
-      <w:r>
-        <w:rPr>
-          <w:rStyle w:val="cmr-12x-x-1201"/>
-          <w:sz w:val="24"/>
-          <w:szCs w:val="24"/>
-        </w:rPr>
-        <w:t xml:space="preserve">The required </w:t>
-      </w:r>
-      <w:proofErr w:type="gramStart"/>
-      <w:r>
-        <w:rPr>
-          <w:rStyle w:val="cmr-12x-x-1201"/>
-          <w:sz w:val="24"/>
-          <w:szCs w:val="24"/>
-        </w:rPr>
-        <w:t>threshold</w:t>
-      </w:r>
-      <w:proofErr w:type="gramEnd"/>
-      <w:r>
-        <w:rPr>
-          <w:rStyle w:val="cmr-12x-x-1201"/>
-          <w:sz w:val="24"/>
-          <w:szCs w:val="24"/>
-        </w:rPr>
-        <w:t xml:space="preserve"> to reproduce the secret of the function listed in Example</w:t>
-      </w:r>
-      <w:r>
-        <w:t xml:space="preserve"> </w:t>
-      </w:r>
-      <w:r>
-        <w:rPr>
-          <w:rStyle w:val="cmr-12x-x-1201"/>
-          <w:sz w:val="24"/>
-          <w:szCs w:val="24"/>
-        </w:rPr>
-        <w:t xml:space="preserve">2-1 would be </w:t>
-      </w:r>
-      <w:proofErr w:type="gramStart"/>
-      <w:r>
-        <w:rPr>
-          <w:rStyle w:val="cmr-12x-x-1201"/>
-          <w:sz w:val="24"/>
-          <w:szCs w:val="24"/>
-        </w:rPr>
-        <w:t>4 keys</w:t>
-      </w:r>
-      <w:proofErr w:type="gramEnd"/>
-      <w:r>
-        <w:rPr>
-          <w:rStyle w:val="cmr-12x-x-1201"/>
-          <w:sz w:val="24"/>
-          <w:szCs w:val="24"/>
-        </w:rPr>
-        <w:t xml:space="preserve"> (t - 1 = degree 3 polynomial). After generating the random</w:t>
+          <w:ins w:id="17" w:author="Michael Lam" w:date="2017-05-25T20:41:00Z"/>
+          <w:rStyle w:val="cmr-12x-x-1201"/>
+          <w:sz w:val="24"/>
+          <w:szCs w:val="24"/>
+        </w:rPr>
+      </w:pPr>
+      <w:r>
+        <w:rPr>
+          <w:rStyle w:val="cmr-12x-x-1201"/>
+          <w:sz w:val="24"/>
+          <w:szCs w:val="24"/>
+        </w:rPr>
+        <w:t>The required threshold to reproduce the secret of the function listed in Example</w:t>
+      </w:r>
+      <w:r>
+        <w:t xml:space="preserve"> </w:t>
+      </w:r>
+      <w:r>
+        <w:rPr>
+          <w:rStyle w:val="cmr-12x-x-1201"/>
+          <w:sz w:val="24"/>
+          <w:szCs w:val="24"/>
+        </w:rPr>
+        <w:t>2-1 would be 4 keys (t - 1 = degree 3 polynomial). After generating the random</w:t>
       </w:r>
       <w:r>
         <w:t xml:space="preserve"> </w:t>
@@ -1043,7 +941,7 @@
         <w:lastRenderedPageBreak/>
         <w:br/>
       </w:r>
-      <w:ins w:id="23" w:author="Michael Lam" w:date="2017-05-25T20:41:00Z">
+      <w:ins w:id="18" w:author="Michael Lam" w:date="2017-05-25T20:41:00Z">
         <w:r>
           <w:rPr>
             <w:rStyle w:val="cmr-12x-x-1201"/>
@@ -1173,17 +1071,7 @@
         </w:rPr>
         <w:t xml:space="preserve">we </w:t>
       </w:r>
-      <w:del w:id="24" w:author="Michael Lam" w:date="2017-05-25T20:42:00Z">
-        <w:r>
-          <w:rPr>
-            <w:rStyle w:val="cmr-12x-x-1201"/>
-            <w:sz w:val="24"/>
-            <w:szCs w:val="24"/>
-          </w:rPr>
-          <w:delText>set out to explore the possible</w:delText>
-        </w:r>
-      </w:del>
-      <w:ins w:id="25" w:author="Michael Lam" w:date="2017-05-25T20:42:00Z">
+      <w:ins w:id="19" w:author="Michael Lam" w:date="2017-05-25T20:42:00Z">
         <w:r>
           <w:rPr>
             <w:rStyle w:val="cmr-12x-x-1201"/>
@@ -1288,28 +1176,7 @@
         <w:spacing w:before="0" w:beforeAutospacing="0" w:after="0" w:afterAutospacing="0"/>
         <w:ind w:firstLine="720"/>
       </w:pPr>
-      <w:del w:id="26" w:author="Michael Lam" w:date="2017-05-25T20:43:00Z">
-        <w:r>
-          <w:rPr>
-            <w:rStyle w:val="cmr-12x-x-1201"/>
-            <w:sz w:val="24"/>
-            <w:szCs w:val="24"/>
-          </w:rPr>
-          <w:delText>Utilizing a single Dell PowerEdge R430 with a Xeon E5-2630v3 processor with 8</w:delText>
-        </w:r>
-        <w:r>
-          <w:delText xml:space="preserve"> </w:delText>
-        </w:r>
-        <w:r>
-          <w:rPr>
-            <w:rStyle w:val="cmr-12x-x-1201"/>
-            <w:sz w:val="24"/>
-            <w:szCs w:val="24"/>
-          </w:rPr>
-          <w:delText>cores (2.4Ghz w/ hyperthreading), we tackled this problem</w:delText>
-        </w:r>
-      </w:del>
-      <w:ins w:id="27" w:author="Michael Lam" w:date="2017-05-25T20:43:00Z">
+      <w:ins w:id="20" w:author="Michael Lam" w:date="2017-05-25T20:43:00Z">
         <w:r>
           <w:rPr>
             <w:rStyle w:val="cmr-12x-x-1201"/>
@@ -1319,16 +1186,6 @@
           <w:t>We used</w:t>
         </w:r>
       </w:ins>
-      <w:del w:id="28" w:author="Michael Lam" w:date="2017-05-25T20:43:00Z">
-        <w:r>
-          <w:rPr>
-            <w:rStyle w:val="cmr-12x-x-1201"/>
-            <w:sz w:val="24"/>
-            <w:szCs w:val="24"/>
-          </w:rPr>
-          <w:delText xml:space="preserve"> using</w:delText>
-        </w:r>
-      </w:del>
       <w:r>
         <w:rPr>
           <w:rStyle w:val="cmr-12x-x-1201"/>
@@ -1355,7 +1212,7 @@
         </w:rPr>
         <w:t xml:space="preserve"> </w:t>
       </w:r>
-      <w:ins w:id="29" w:author="Michael Lam" w:date="2017-05-25T20:44:00Z">
+      <w:ins w:id="21" w:author="Michael Lam" w:date="2017-05-25T20:44:00Z">
         <w:r>
           <w:rPr>
             <w:rStyle w:val="cmr-12x-x-1201"/>
@@ -1406,17 +1263,7 @@
         </w:rPr>
         <w:t xml:space="preserve">were conducted on </w:t>
       </w:r>
-      <w:del w:id="30" w:author="Michael Lam" w:date="2017-05-25T20:44:00Z">
-        <w:r>
-          <w:rPr>
-            <w:rStyle w:val="cmr-12x-x-1201"/>
-            <w:sz w:val="24"/>
-            <w:szCs w:val="24"/>
-          </w:rPr>
-          <w:delText xml:space="preserve">the </w:delText>
-        </w:r>
-      </w:del>
-      <w:ins w:id="31" w:author="Michael Lam" w:date="2017-05-25T20:44:00Z">
+      <w:ins w:id="22" w:author="Michael Lam" w:date="2017-05-25T20:44:00Z">
         <w:r>
           <w:rPr>
             <w:rStyle w:val="cmr-12x-x-1201"/>
@@ -1442,17 +1289,7 @@
         </w:rPr>
         <w:t xml:space="preserve">Dell </w:t>
       </w:r>
-      <w:del w:id="32" w:author="Michael Lam" w:date="2017-05-25T20:43:00Z">
-        <w:r>
-          <w:rPr>
-            <w:rStyle w:val="cmr-12x-x-1201"/>
-            <w:sz w:val="24"/>
-            <w:szCs w:val="24"/>
-          </w:rPr>
-          <w:delText>PowerEdge</w:delText>
-        </w:r>
-      </w:del>
-      <w:ins w:id="33" w:author="Michael Lam" w:date="2017-05-25T20:43:00Z">
+      <w:ins w:id="23" w:author="Michael Lam" w:date="2017-05-25T20:43:00Z">
         <w:r>
           <w:rPr>
             <w:rStyle w:val="cmr-12x-x-1201"/>
@@ -1520,16 +1357,6 @@
           <w:t xml:space="preserve"> </w:t>
         </w:r>
       </w:ins>
-      <w:del w:id="34" w:author="Michael Lam" w:date="2017-05-25T20:43:00Z">
-        <w:r>
-          <w:rPr>
-            <w:rStyle w:val="cmr-12x-x-1201"/>
-            <w:sz w:val="24"/>
-            <w:szCs w:val="24"/>
-          </w:rPr>
-          <w:delText xml:space="preserve">, </w:delText>
-        </w:r>
-      </w:del>
       <w:r>
         <w:rPr>
           <w:rStyle w:val="cmr-12x-x-1201"/>
@@ -1758,7 +1585,7 @@
         <w:spacing w:before="0" w:beforeAutospacing="0" w:after="0" w:afterAutospacing="0"/>
         <w:ind w:firstLine="720"/>
         <w:rPr>
-          <w:ins w:id="35" w:author="Michael Lam" w:date="2017-05-25T20:44:00Z"/>
+          <w:ins w:id="24" w:author="Michael Lam" w:date="2017-05-25T20:44:00Z"/>
           <w:rStyle w:val="cmr-12x-x-1201"/>
           <w:sz w:val="24"/>
           <w:szCs w:val="24"/>
@@ -1824,7 +1651,7 @@
         </w:rPr>
         <w:t xml:space="preserve"> variable scope (</w:t>
       </w:r>
-      <w:ins w:id="36" w:author="Michael Lam" w:date="2017-05-25T20:44:00Z">
+      <w:ins w:id="25" w:author="Michael Lam" w:date="2017-05-25T20:44:00Z">
         <w:r>
           <w:rPr>
             <w:rStyle w:val="cmr-12x-x-1201"/>
@@ -1834,7 +1661,7 @@
           <w:t xml:space="preserve">i.e., </w:t>
         </w:r>
       </w:ins>
-      <w:ins w:id="37" w:author="Michael Lam" w:date="2017-05-25T20:45:00Z">
+      <w:ins w:id="26" w:author="Michael Lam" w:date="2017-05-25T20:45:00Z">
         <w:r>
           <w:rPr>
             <w:rStyle w:val="cmr-12x-x-1201"/>
@@ -1844,16 +1671,6 @@
           <w:t>selecting the</w:t>
         </w:r>
       </w:ins>
-      <w:del w:id="38" w:author="Michael Lam" w:date="2017-05-25T20:45:00Z">
-        <w:r>
-          <w:rPr>
-            <w:rStyle w:val="cmr-12x-x-1201"/>
-            <w:sz w:val="24"/>
-            <w:szCs w:val="24"/>
-          </w:rPr>
-          <w:delText>which</w:delText>
-        </w:r>
-      </w:del>
       <w:r>
         <w:rPr>
           <w:rStyle w:val="cmr-12x-x-1201"/>
@@ -1862,7 +1679,7 @@
         </w:rPr>
         <w:t xml:space="preserve"> variables</w:t>
       </w:r>
-      <w:ins w:id="39" w:author="Michael Lam" w:date="2017-05-25T20:45:00Z">
+      <w:ins w:id="27" w:author="Michael Lam" w:date="2017-05-25T20:45:00Z">
         <w:r>
           <w:rPr>
             <w:rStyle w:val="cmr-12x-x-1201"/>
@@ -1924,17 +1741,7 @@
         </w:rPr>
         <w:t xml:space="preserve">Access to this region </w:t>
       </w:r>
-      <w:del w:id="40" w:author="Michael Lam" w:date="2017-05-25T20:45:00Z">
-        <w:r>
-          <w:rPr>
-            <w:rStyle w:val="cmr-12x-x-1201"/>
-            <w:sz w:val="24"/>
-            <w:szCs w:val="24"/>
-          </w:rPr>
-          <w:delText xml:space="preserve">has </w:delText>
-        </w:r>
-      </w:del>
-      <w:ins w:id="41" w:author="Michael Lam" w:date="2017-05-25T20:45:00Z">
+      <w:ins w:id="28" w:author="Michael Lam" w:date="2017-05-25T20:45:00Z">
         <w:r>
           <w:rPr>
             <w:rStyle w:val="cmr-12x-x-1201"/>
@@ -1960,7 +1767,7 @@
         </w:rPr>
         <w:t>to be synchronized</w:t>
       </w:r>
-      <w:ins w:id="42" w:author="Michael Lam" w:date="2017-05-25T20:45:00Z">
+      <w:ins w:id="29" w:author="Michael Lam" w:date="2017-05-25T20:45:00Z">
         <w:r>
           <w:rPr>
             <w:rStyle w:val="cmr-12x-x-1201"/>
@@ -1988,27 +1795,6 @@
           <w:t xml:space="preserve"> “critical” construct, enabling us to</w:t>
         </w:r>
       </w:ins>
-      <w:del w:id="43" w:author="Michael Lam" w:date="2017-05-25T20:46:00Z">
-        <w:r>
-          <w:rPr>
-            <w:rStyle w:val="cmr-12x-x-1201"/>
-            <w:sz w:val="24"/>
-            <w:szCs w:val="24"/>
-          </w:rPr>
-          <w:delText>. By correctly identifying</w:delText>
-        </w:r>
-        <w:r>
-          <w:delText xml:space="preserve"> </w:delText>
-        </w:r>
-        <w:r>
-          <w:rPr>
-            <w:rStyle w:val="cmr-12x-x-1201"/>
-            <w:sz w:val="24"/>
-            <w:szCs w:val="24"/>
-          </w:rPr>
-          <w:delText>this region, we were able to</w:delText>
-        </w:r>
-      </w:del>
       <w:r>
         <w:rPr>
           <w:rStyle w:val="cmr-12x-x-1201"/>
@@ -2134,17 +1920,7 @@
         </w:rPr>
         <w:t xml:space="preserve">. Our approach shows </w:t>
       </w:r>
-      <w:del w:id="44" w:author="Michael Lam" w:date="2017-05-25T20:46:00Z">
-        <w:r>
-          <w:rPr>
-            <w:rStyle w:val="cmr-12x-x-1201"/>
-            <w:sz w:val="24"/>
-            <w:szCs w:val="24"/>
-          </w:rPr>
-          <w:delText xml:space="preserve">substantial </w:delText>
-        </w:r>
-      </w:del>
-      <w:ins w:id="45" w:author="Michael Lam" w:date="2017-05-25T20:46:00Z">
+      <w:ins w:id="30" w:author="Michael Lam" w:date="2017-05-25T20:46:00Z">
         <w:r>
           <w:rPr>
             <w:rStyle w:val="cmr-12x-x-1201"/>
@@ -2338,7 +2114,7 @@
                     <pic:cNvPicPr/>
                   </pic:nvPicPr>
                   <pic:blipFill>
-                    <a:blip r:embed="rId9" cstate="print">
+                    <a:blip r:embed="rId10" cstate="print">
                       <a:extLst>
                         <a:ext uri="{28A0092B-C50C-407E-A947-70E740481C1C}">
                           <a14:useLocalDpi xmlns:a14="http://schemas.microsoft.com/office/drawing/2010/main" val="0"/>
@@ -3163,7 +2939,7 @@
                     <pic:cNvPicPr/>
                   </pic:nvPicPr>
                   <pic:blipFill>
-                    <a:blip r:embed="rId10" cstate="print">
+                    <a:blip r:embed="rId11" cstate="print">
                       <a:extLst>
                         <a:ext uri="{28A0092B-C50C-407E-A947-70E740481C1C}">
                           <a14:useLocalDpi xmlns:a14="http://schemas.microsoft.com/office/drawing/2010/main" val="0"/>
@@ -3805,7 +3581,7 @@
         </w:rPr>
         <w:t>beneficial results in our weak scaling test</w:t>
       </w:r>
-      <w:ins w:id="46" w:author="Michael Lam" w:date="2017-05-25T20:47:00Z">
+      <w:ins w:id="31" w:author="Michael Lam" w:date="2017-05-25T20:47:00Z">
         <w:r>
           <w:rPr>
             <w:rStyle w:val="cmr-12x-x-1201"/>
@@ -3844,28 +3620,7 @@
         </w:rPr>
         <w:t xml:space="preserve">shows </w:t>
       </w:r>
-      <w:del w:id="47" w:author="Michael Lam" w:date="2017-05-25T20:47:00Z">
-        <w:r>
-          <w:rPr>
-            <w:rStyle w:val="cmr-12x-x-1201"/>
-            <w:sz w:val="24"/>
-            <w:szCs w:val="24"/>
-          </w:rPr>
-          <w:delText>our time results for our</w:delText>
-        </w:r>
-        <w:r>
-          <w:delText xml:space="preserve"> </w:delText>
-        </w:r>
-        <w:r>
-          <w:rPr>
-            <w:rStyle w:val="cmr-12x-x-1201"/>
-            <w:sz w:val="24"/>
-            <w:szCs w:val="24"/>
-          </w:rPr>
-          <w:delText>weak scaling test</w:delText>
-        </w:r>
-      </w:del>
-      <w:ins w:id="48" w:author="Michael Lam" w:date="2017-05-25T20:47:00Z">
+      <w:ins w:id="32" w:author="Michael Lam" w:date="2017-05-25T20:47:00Z">
         <w:r>
           <w:rPr>
             <w:rStyle w:val="cmr-12x-x-1201"/>
@@ -3875,16 +3630,6 @@
           <w:t>that</w:t>
         </w:r>
       </w:ins>
-      <w:del w:id="49" w:author="Michael Lam" w:date="2017-05-25T20:47:00Z">
-        <w:r>
-          <w:rPr>
-            <w:rStyle w:val="cmr-12x-x-1201"/>
-            <w:sz w:val="24"/>
-            <w:szCs w:val="24"/>
-          </w:rPr>
-          <w:delText>. Here we had good results with our weak scaling tests, because</w:delText>
-        </w:r>
-      </w:del>
       <w:r>
         <w:t xml:space="preserve"> </w:t>
       </w:r>
@@ -3896,17 +3641,7 @@
         </w:rPr>
         <w:t xml:space="preserve">the times do not increase proportionally </w:t>
       </w:r>
-      <w:del w:id="50" w:author="Michael Lam" w:date="2017-05-25T20:48:00Z">
-        <w:r>
-          <w:rPr>
-            <w:rStyle w:val="cmr-12x-x-1201"/>
-            <w:sz w:val="24"/>
-            <w:szCs w:val="24"/>
-          </w:rPr>
-          <w:delText xml:space="preserve">when </w:delText>
-        </w:r>
-      </w:del>
-      <w:ins w:id="51" w:author="Michael Lam" w:date="2017-05-25T20:48:00Z">
+      <w:ins w:id="33" w:author="Michael Lam" w:date="2017-05-25T20:48:00Z">
         <w:r>
           <w:rPr>
             <w:rStyle w:val="cmr-12x-x-1201"/>
@@ -3932,7 +3667,7 @@
         </w:rPr>
         <w:t>we double</w:t>
       </w:r>
-      <w:ins w:id="52" w:author="Michael Lam" w:date="2017-05-25T20:48:00Z">
+      <w:ins w:id="34" w:author="Michael Lam" w:date="2017-05-25T20:48:00Z">
         <w:r>
           <w:rPr>
             <w:rStyle w:val="cmr-12x-x-1201"/>
@@ -3950,7 +3685,7 @@
         </w:rPr>
         <w:t xml:space="preserve"> the input </w:t>
       </w:r>
-      <w:ins w:id="53" w:author="Michael Lam" w:date="2017-05-25T20:48:00Z">
+      <w:ins w:id="35" w:author="Michael Lam" w:date="2017-05-25T20:48:00Z">
         <w:r>
           <w:rPr>
             <w:rStyle w:val="cmr-12x-x-1201"/>
@@ -3968,7 +3703,7 @@
         </w:rPr>
         <w:t xml:space="preserve">and </w:t>
       </w:r>
-      <w:ins w:id="54" w:author="Michael Lam" w:date="2017-05-25T20:48:00Z">
+      <w:ins w:id="36" w:author="Michael Lam" w:date="2017-05-25T20:48:00Z">
         <w:r>
           <w:rPr>
             <w:rStyle w:val="cmr-12x-x-1201"/>
@@ -4650,27 +4385,9 @@
           <w:sz w:val="24"/>
           <w:szCs w:val="24"/>
         </w:rPr>
-        <w:t xml:space="preserve">We were successful in parallelizing Shamir’s secret sharing algorithm, </w:t>
-      </w:r>
-      <w:del w:id="55" w:author="Michael Lam" w:date="2017-05-25T20:48:00Z">
-        <w:r>
-          <w:rPr>
-            <w:rStyle w:val="cmr-12x-x-1201"/>
-            <w:sz w:val="24"/>
-            <w:szCs w:val="24"/>
-          </w:rPr>
-          <w:delText xml:space="preserve">and </w:delText>
-        </w:r>
-      </w:del>
-      <w:r>
-        <w:rPr>
-          <w:rStyle w:val="cmr-12x-x-1201"/>
-          <w:sz w:val="24"/>
-          <w:szCs w:val="24"/>
-        </w:rPr>
-        <w:t>achiev</w:t>
-      </w:r>
-      <w:ins w:id="56" w:author="Michael Lam" w:date="2017-05-25T20:48:00Z">
+        <w:t>We were successful in parallelizing Shamir’s secret sharing algorithm, achiev</w:t>
+      </w:r>
+      <w:ins w:id="37" w:author="Michael Lam" w:date="2017-05-25T20:48:00Z">
         <w:r>
           <w:rPr>
             <w:rStyle w:val="cmr-12x-x-1201"/>
@@ -4680,16 +4397,6 @@
           <w:t>ing</w:t>
         </w:r>
       </w:ins>
-      <w:del w:id="57" w:author="Michael Lam" w:date="2017-05-25T20:48:00Z">
-        <w:r>
-          <w:rPr>
-            <w:rStyle w:val="cmr-12x-x-1201"/>
-            <w:sz w:val="24"/>
-            <w:szCs w:val="24"/>
-          </w:rPr>
-          <w:delText>ed</w:delText>
-        </w:r>
-      </w:del>
       <w:r>
         <w:t xml:space="preserve"> </w:t>
       </w:r>
@@ -4701,17 +4408,7 @@
         </w:rPr>
         <w:t xml:space="preserve">near linear </w:t>
       </w:r>
-      <w:del w:id="58" w:author="Michael Lam" w:date="2017-05-25T20:48:00Z">
-        <w:r>
-          <w:rPr>
-            <w:rStyle w:val="cmr-12x-x-1201"/>
-            <w:sz w:val="24"/>
-            <w:szCs w:val="24"/>
-          </w:rPr>
-          <w:delText xml:space="preserve">scaling </w:delText>
-        </w:r>
-      </w:del>
-      <w:ins w:id="59" w:author="Michael Lam" w:date="2017-05-25T20:48:00Z">
+      <w:ins w:id="38" w:author="Michael Lam" w:date="2017-05-25T20:48:00Z">
         <w:r>
           <w:rPr>
             <w:rStyle w:val="cmr-12x-x-1201"/>
@@ -4804,11 +4501,8 @@
         </w:rPr>
         <w:t>]</w:t>
       </w:r>
-      <w:del w:id="60" w:author="Michael Lam" w:date="2017-05-25T20:48:00Z">
-        <w:r>
-          <w:delText>,</w:delText>
-        </w:r>
-      </w:del>
+      <w:bookmarkStart w:id="39" w:name="_GoBack"/>
+      <w:bookmarkEnd w:id="39"/>
       <w:r>
         <w:t xml:space="preserve"> </w:t>
       </w:r>
@@ -4820,7 +4514,7 @@
         </w:rPr>
         <w:t xml:space="preserve">would also be a </w:t>
       </w:r>
-      <w:commentRangeStart w:id="61"/>
+      <w:commentRangeStart w:id="40"/>
       <w:r>
         <w:rPr>
           <w:rStyle w:val="cmr-12x-x-1201"/>
@@ -4832,17 +4526,7 @@
       <w:r>
         <w:t xml:space="preserve"> </w:t>
       </w:r>
-      <w:del w:id="62" w:author="Michael Lam" w:date="2017-05-25T20:49:00Z">
-        <w:r>
-          <w:rPr>
-            <w:rStyle w:val="cmr-12x-x-1201"/>
-            <w:sz w:val="24"/>
-            <w:szCs w:val="24"/>
-          </w:rPr>
-          <w:delText xml:space="preserve">option </w:delText>
-        </w:r>
-      </w:del>
-      <w:ins w:id="63" w:author="Michael Lam" w:date="2017-05-25T20:49:00Z">
+      <w:ins w:id="41" w:author="Michael Lam" w:date="2017-05-25T20:49:00Z">
         <w:r>
           <w:rPr>
             <w:rStyle w:val="cmr-12x-x-1201"/>
@@ -4868,12 +4552,12 @@
         </w:rPr>
         <w:t>for parallelism in future research</w:t>
       </w:r>
-      <w:commentRangeEnd w:id="61"/>
+      <w:commentRangeEnd w:id="40"/>
       <w:r>
         <w:rPr>
           <w:rStyle w:val="CommentReference"/>
         </w:rPr>
-        <w:commentReference w:id="61"/>
+        <w:commentReference w:id="40"/>
       </w:r>
       <w:r>
         <w:rPr>
@@ -5108,7 +4792,7 @@
         </w:rPr>
         <w:t xml:space="preserve">  </w:t>
       </w:r>
-      <w:hyperlink r:id="rId11" w:history="1">
+      <w:hyperlink r:id="rId12" w:history="1">
         <w:r>
           <w:rPr>
             <w:rStyle w:val="Hyperlink"/>
@@ -5244,7 +4928,7 @@
       </w:pPr>
     </w:p>
     <w:sectPr>
-      <w:footerReference w:type="default" r:id="rId12"/>
+      <w:footerReference w:type="default" r:id="rId13"/>
       <w:pgSz w:w="12240" w:h="15840"/>
       <w:pgMar w:top="1440" w:right="1440" w:bottom="1440" w:left="1440" w:header="720" w:footer="720" w:gutter="0"/>
       <w:cols w:space="720"/>
@@ -5255,8 +4939,8 @@
 </file>
 
 <file path=word/comments.xml><?xml version="1.0" encoding="utf-8"?>
-<w:comments xmlns:wpc="http://schemas.microsoft.com/office/word/2010/wordprocessingCanvas" xmlns:mo="http://schemas.microsoft.com/office/mac/office/2008/main" xmlns:mc="http://schemas.openxmlformats.org/markup-compatibility/2006" xmlns:mv="urn:schemas-microsoft-com:mac:vml" xmlns:o="urn:schemas-microsoft-com:office:office" xmlns:r="http://schemas.openxmlformats.org/officeDocument/2006/relationships" xmlns:m="http://schemas.openxmlformats.org/officeDocument/2006/math" xmlns:v="urn:schemas-microsoft-com:vml" xmlns:wp14="http://schemas.microsoft.com/office/word/2010/wordprocessingDrawing" xmlns:wp="http://schemas.openxmlformats.org/drawingml/2006/wordprocessingDrawing" xmlns:w10="urn:schemas-microsoft-com:office:word" xmlns:w="http://schemas.openxmlformats.org/wordprocessingml/2006/main" xmlns:w14="http://schemas.microsoft.com/office/word/2010/wordml" xmlns:wpg="http://schemas.microsoft.com/office/word/2010/wordprocessingGroup" xmlns:wpi="http://schemas.microsoft.com/office/word/2010/wordprocessingInk" xmlns:wne="http://schemas.microsoft.com/office/word/2006/wordml" xmlns:wps="http://schemas.microsoft.com/office/word/2010/wordprocessingShape" mc:Ignorable="w14 wp14">
-  <w:comment w:id="21" w:author="Michael Lam" w:date="2017-05-25T20:40:00Z" w:initials="ML">
+<w:comments xmlns:wpc="http://schemas.microsoft.com/office/word/2010/wordprocessingCanvas" xmlns:mo="http://schemas.microsoft.com/office/mac/office/2008/main" xmlns:mc="http://schemas.openxmlformats.org/markup-compatibility/2006" xmlns:mv="urn:schemas-microsoft-com:mac:vml" xmlns:o="urn:schemas-microsoft-com:office:office" xmlns:r="http://schemas.openxmlformats.org/officeDocument/2006/relationships" xmlns:m="http://schemas.openxmlformats.org/officeDocument/2006/math" xmlns:v="urn:schemas-microsoft-com:vml" xmlns:wp14="http://schemas.microsoft.com/office/word/2010/wordprocessingDrawing" xmlns:wp="http://schemas.openxmlformats.org/drawingml/2006/wordprocessingDrawing" xmlns:w10="urn:schemas-microsoft-com:office:word" xmlns:w="http://schemas.openxmlformats.org/wordprocessingml/2006/main" xmlns:w14="http://schemas.microsoft.com/office/word/2010/wordml" xmlns:w15="http://schemas.microsoft.com/office/word/2012/wordml" xmlns:wpg="http://schemas.microsoft.com/office/word/2010/wordprocessingGroup" xmlns:wpi="http://schemas.microsoft.com/office/word/2010/wordprocessingInk" xmlns:wne="http://schemas.microsoft.com/office/word/2006/wordml" xmlns:wps="http://schemas.microsoft.com/office/word/2010/wordprocessingShape" mc:Ignorable="w14 w15 wp14">
+  <w:comment w:id="15" w:author="Michael Lam" w:date="2017-05-25T20:40:00Z" w:initials="ML">
     <w:p>
       <w:pPr>
         <w:pStyle w:val="CommentText"/>
@@ -5272,7 +4956,7 @@
       </w:r>
     </w:p>
   </w:comment>
-  <w:comment w:id="61" w:author="Michael Lam" w:date="2017-05-25T20:49:00Z" w:initials="ML">
+  <w:comment w:id="40" w:author="Michael Lam" w:date="2017-05-25T20:49:00Z" w:initials="ML">
     <w:p>
       <w:pPr>
         <w:pStyle w:val="CommentText"/>
@@ -5291,8 +4975,15 @@
 </w:comments>
 </file>
 
+<file path=word/commentsExtended.xml><?xml version="1.0" encoding="utf-8"?>
+<w15:commentsEx xmlns:wpc="http://schemas.microsoft.com/office/word/2010/wordprocessingCanvas" xmlns:mo="http://schemas.microsoft.com/office/mac/office/2008/main" xmlns:mc="http://schemas.openxmlformats.org/markup-compatibility/2006" xmlns:mv="urn:schemas-microsoft-com:mac:vml" xmlns:o="urn:schemas-microsoft-com:office:office" xmlns:r="http://schemas.openxmlformats.org/officeDocument/2006/relationships" xmlns:m="http://schemas.openxmlformats.org/officeDocument/2006/math" xmlns:v="urn:schemas-microsoft-com:vml" xmlns:wp14="http://schemas.microsoft.com/office/word/2010/wordprocessingDrawing" xmlns:wp="http://schemas.openxmlformats.org/drawingml/2006/wordprocessingDrawing" xmlns:w10="urn:schemas-microsoft-com:office:word" xmlns:w="http://schemas.openxmlformats.org/wordprocessingml/2006/main" xmlns:w14="http://schemas.microsoft.com/office/word/2010/wordml" xmlns:w15="http://schemas.microsoft.com/office/word/2012/wordml" xmlns:wpg="http://schemas.microsoft.com/office/word/2010/wordprocessingGroup" xmlns:wpi="http://schemas.microsoft.com/office/word/2010/wordprocessingInk" xmlns:wne="http://schemas.microsoft.com/office/word/2006/wordml" xmlns:wps="http://schemas.microsoft.com/office/word/2010/wordprocessingShape" mc:Ignorable="w14 w15 wp14">
+  <w15:commentEx w15:paraId="270AC3F8" w15:done="0"/>
+  <w15:commentEx w15:paraId="6FD52455" w15:done="0"/>
+</w15:commentsEx>
+</file>
+
 <file path=word/endnotes.xml><?xml version="1.0" encoding="utf-8"?>
-<w:endnotes xmlns:wpc="http://schemas.microsoft.com/office/word/2010/wordprocessingCanvas" xmlns:mo="http://schemas.microsoft.com/office/mac/office/2008/main" xmlns:mc="http://schemas.openxmlformats.org/markup-compatibility/2006" xmlns:mv="urn:schemas-microsoft-com:mac:vml" xmlns:o="urn:schemas-microsoft-com:office:office" xmlns:r="http://schemas.openxmlformats.org/officeDocument/2006/relationships" xmlns:m="http://schemas.openxmlformats.org/officeDocument/2006/math" xmlns:v="urn:schemas-microsoft-com:vml" xmlns:wp14="http://schemas.microsoft.com/office/word/2010/wordprocessingDrawing" xmlns:wp="http://schemas.openxmlformats.org/drawingml/2006/wordprocessingDrawing" xmlns:w10="urn:schemas-microsoft-com:office:word" xmlns:w="http://schemas.openxmlformats.org/wordprocessingml/2006/main" xmlns:w14="http://schemas.microsoft.com/office/word/2010/wordml" xmlns:wpg="http://schemas.microsoft.com/office/word/2010/wordprocessingGroup" xmlns:wpi="http://schemas.microsoft.com/office/word/2010/wordprocessingInk" xmlns:wne="http://schemas.microsoft.com/office/word/2006/wordml" xmlns:wps="http://schemas.microsoft.com/office/word/2010/wordprocessingShape" mc:Ignorable="w14 wp14">
+<w:endnotes xmlns:wpc="http://schemas.microsoft.com/office/word/2010/wordprocessingCanvas" xmlns:mo="http://schemas.microsoft.com/office/mac/office/2008/main" xmlns:mc="http://schemas.openxmlformats.org/markup-compatibility/2006" xmlns:mv="urn:schemas-microsoft-com:mac:vml" xmlns:o="urn:schemas-microsoft-com:office:office" xmlns:r="http://schemas.openxmlformats.org/officeDocument/2006/relationships" xmlns:m="http://schemas.openxmlformats.org/officeDocument/2006/math" xmlns:v="urn:schemas-microsoft-com:vml" xmlns:wp14="http://schemas.microsoft.com/office/word/2010/wordprocessingDrawing" xmlns:wp="http://schemas.openxmlformats.org/drawingml/2006/wordprocessingDrawing" xmlns:w10="urn:schemas-microsoft-com:office:word" xmlns:w="http://schemas.openxmlformats.org/wordprocessingml/2006/main" xmlns:w14="http://schemas.microsoft.com/office/word/2010/wordml" xmlns:w15="http://schemas.microsoft.com/office/word/2012/wordml" xmlns:wpg="http://schemas.microsoft.com/office/word/2010/wordprocessingGroup" xmlns:wpi="http://schemas.microsoft.com/office/word/2010/wordprocessingInk" xmlns:wne="http://schemas.microsoft.com/office/word/2006/wordml" xmlns:wps="http://schemas.microsoft.com/office/word/2010/wordprocessingShape" mc:Ignorable="w14 w15 wp14">
   <w:endnote w:type="separator" w:id="-1">
     <w:p>
       <w:r>
@@ -5311,7 +5002,7 @@
 </file>
 
 <file path=word/footer1.xml><?xml version="1.0" encoding="utf-8"?>
-<w:ftr xmlns:wpc="http://schemas.microsoft.com/office/word/2010/wordprocessingCanvas" xmlns:mo="http://schemas.microsoft.com/office/mac/office/2008/main" xmlns:mc="http://schemas.openxmlformats.org/markup-compatibility/2006" xmlns:mv="urn:schemas-microsoft-com:mac:vml" xmlns:o="urn:schemas-microsoft-com:office:office" xmlns:r="http://schemas.openxmlformats.org/officeDocument/2006/relationships" xmlns:m="http://schemas.openxmlformats.org/officeDocument/2006/math" xmlns:v="urn:schemas-microsoft-com:vml" xmlns:wp14="http://schemas.microsoft.com/office/word/2010/wordprocessingDrawing" xmlns:wp="http://schemas.openxmlformats.org/drawingml/2006/wordprocessingDrawing" xmlns:w10="urn:schemas-microsoft-com:office:word" xmlns:w="http://schemas.openxmlformats.org/wordprocessingml/2006/main" xmlns:w14="http://schemas.microsoft.com/office/word/2010/wordml" xmlns:wpg="http://schemas.microsoft.com/office/word/2010/wordprocessingGroup" xmlns:wpi="http://schemas.microsoft.com/office/word/2010/wordprocessingInk" xmlns:wne="http://schemas.microsoft.com/office/word/2006/wordml" xmlns:wps="http://schemas.microsoft.com/office/word/2010/wordprocessingShape" mc:Ignorable="w14 wp14">
+<w:ftr xmlns:wpc="http://schemas.microsoft.com/office/word/2010/wordprocessingCanvas" xmlns:mo="http://schemas.microsoft.com/office/mac/office/2008/main" xmlns:mc="http://schemas.openxmlformats.org/markup-compatibility/2006" xmlns:mv="urn:schemas-microsoft-com:mac:vml" xmlns:o="urn:schemas-microsoft-com:office:office" xmlns:r="http://schemas.openxmlformats.org/officeDocument/2006/relationships" xmlns:m="http://schemas.openxmlformats.org/officeDocument/2006/math" xmlns:v="urn:schemas-microsoft-com:vml" xmlns:wp14="http://schemas.microsoft.com/office/word/2010/wordprocessingDrawing" xmlns:wp="http://schemas.openxmlformats.org/drawingml/2006/wordprocessingDrawing" xmlns:w10="urn:schemas-microsoft-com:office:word" xmlns:w="http://schemas.openxmlformats.org/wordprocessingml/2006/main" xmlns:w14="http://schemas.microsoft.com/office/word/2010/wordml" xmlns:w15="http://schemas.microsoft.com/office/word/2012/wordml" xmlns:wpg="http://schemas.microsoft.com/office/word/2010/wordprocessingGroup" xmlns:wpi="http://schemas.microsoft.com/office/word/2010/wordprocessingInk" xmlns:wne="http://schemas.microsoft.com/office/word/2006/wordml" xmlns:wps="http://schemas.microsoft.com/office/word/2010/wordprocessingShape" mc:Ignorable="w14 w15 wp14">
   <w:p>
     <w:pPr>
       <w:pStyle w:val="Footer"/>
@@ -5334,7 +5025,7 @@
 </file>
 
 <file path=word/footnotes.xml><?xml version="1.0" encoding="utf-8"?>
-<w:footnotes xmlns:wpc="http://schemas.microsoft.com/office/word/2010/wordprocessingCanvas" xmlns:mo="http://schemas.microsoft.com/office/mac/office/2008/main" xmlns:mc="http://schemas.openxmlformats.org/markup-compatibility/2006" xmlns:mv="urn:schemas-microsoft-com:mac:vml" xmlns:o="urn:schemas-microsoft-com:office:office" xmlns:r="http://schemas.openxmlformats.org/officeDocument/2006/relationships" xmlns:m="http://schemas.openxmlformats.org/officeDocument/2006/math" xmlns:v="urn:schemas-microsoft-com:vml" xmlns:wp14="http://schemas.microsoft.com/office/word/2010/wordprocessingDrawing" xmlns:wp="http://schemas.openxmlformats.org/drawingml/2006/wordprocessingDrawing" xmlns:w10="urn:schemas-microsoft-com:office:word" xmlns:w="http://schemas.openxmlformats.org/wordprocessingml/2006/main" xmlns:w14="http://schemas.microsoft.com/office/word/2010/wordml" xmlns:wpg="http://schemas.microsoft.com/office/word/2010/wordprocessingGroup" xmlns:wpi="http://schemas.microsoft.com/office/word/2010/wordprocessingInk" xmlns:wne="http://schemas.microsoft.com/office/word/2006/wordml" xmlns:wps="http://schemas.microsoft.com/office/word/2010/wordprocessingShape" mc:Ignorable="w14 wp14">
+<w:footnotes xmlns:wpc="http://schemas.microsoft.com/office/word/2010/wordprocessingCanvas" xmlns:mo="http://schemas.microsoft.com/office/mac/office/2008/main" xmlns:mc="http://schemas.openxmlformats.org/markup-compatibility/2006" xmlns:mv="urn:schemas-microsoft-com:mac:vml" xmlns:o="urn:schemas-microsoft-com:office:office" xmlns:r="http://schemas.openxmlformats.org/officeDocument/2006/relationships" xmlns:m="http://schemas.openxmlformats.org/officeDocument/2006/math" xmlns:v="urn:schemas-microsoft-com:vml" xmlns:wp14="http://schemas.microsoft.com/office/word/2010/wordprocessingDrawing" xmlns:wp="http://schemas.openxmlformats.org/drawingml/2006/wordprocessingDrawing" xmlns:w10="urn:schemas-microsoft-com:office:word" xmlns:w="http://schemas.openxmlformats.org/wordprocessingml/2006/main" xmlns:w14="http://schemas.microsoft.com/office/word/2010/wordml" xmlns:w15="http://schemas.microsoft.com/office/word/2012/wordml" xmlns:wpg="http://schemas.microsoft.com/office/word/2010/wordprocessingGroup" xmlns:wpi="http://schemas.microsoft.com/office/word/2010/wordprocessingInk" xmlns:wne="http://schemas.microsoft.com/office/word/2006/wordml" xmlns:wps="http://schemas.microsoft.com/office/word/2010/wordprocessingShape" mc:Ignorable="w14 w15 wp14">
   <w:footnote w:type="separator" w:id="-1">
     <w:p>
       <w:r>
@@ -5352,8 +5043,16 @@
 </w:footnotes>
 </file>
 
+<file path=word/people.xml><?xml version="1.0" encoding="utf-8"?>
+<w15:people xmlns:wpc="http://schemas.microsoft.com/office/word/2010/wordprocessingCanvas" xmlns:mo="http://schemas.microsoft.com/office/mac/office/2008/main" xmlns:mc="http://schemas.openxmlformats.org/markup-compatibility/2006" xmlns:mv="urn:schemas-microsoft-com:mac:vml" xmlns:o="urn:schemas-microsoft-com:office:office" xmlns:r="http://schemas.openxmlformats.org/officeDocument/2006/relationships" xmlns:m="http://schemas.openxmlformats.org/officeDocument/2006/math" xmlns:v="urn:schemas-microsoft-com:vml" xmlns:wp14="http://schemas.microsoft.com/office/word/2010/wordprocessingDrawing" xmlns:wp="http://schemas.openxmlformats.org/drawingml/2006/wordprocessingDrawing" xmlns:w10="urn:schemas-microsoft-com:office:word" xmlns:w="http://schemas.openxmlformats.org/wordprocessingml/2006/main" xmlns:w14="http://schemas.microsoft.com/office/word/2010/wordml" xmlns:w15="http://schemas.microsoft.com/office/word/2012/wordml" xmlns:wpg="http://schemas.microsoft.com/office/word/2010/wordprocessingGroup" xmlns:wpi="http://schemas.microsoft.com/office/word/2010/wordprocessingInk" xmlns:wne="http://schemas.microsoft.com/office/word/2006/wordml" xmlns:wps="http://schemas.microsoft.com/office/word/2010/wordprocessingShape" mc:Ignorable="w14 w15 wp14">
+  <w15:person w15:author="Arbogast, Joseph Keith - arbogajk">
+    <w15:presenceInfo w15:providerId="None" w15:userId="Arbogast, Joseph Keith - arbogajk"/>
+  </w15:person>
+</w15:people>
+</file>
+
 <file path=word/styles.xml><?xml version="1.0" encoding="utf-8"?>
-<w:styles xmlns:mc="http://schemas.openxmlformats.org/markup-compatibility/2006" xmlns:r="http://schemas.openxmlformats.org/officeDocument/2006/relationships" xmlns:w="http://schemas.openxmlformats.org/wordprocessingml/2006/main" xmlns:w14="http://schemas.microsoft.com/office/word/2010/wordml" mc:Ignorable="w14">
+<w:styles xmlns:mc="http://schemas.openxmlformats.org/markup-compatibility/2006" xmlns:r="http://schemas.openxmlformats.org/officeDocument/2006/relationships" xmlns:w="http://schemas.openxmlformats.org/wordprocessingml/2006/main" xmlns:w14="http://schemas.microsoft.com/office/word/2010/wordml" xmlns:w15="http://schemas.microsoft.com/office/word/2012/wordml" mc:Ignorable="w14 w15">
   <w:docDefaults>
     <w:rPrDefault>
       <w:rPr>
@@ -5363,153 +5062,380 @@
     </w:rPrDefault>
     <w:pPrDefault/>
   </w:docDefaults>
-  <w:latentStyles w:defLockedState="0" w:defUIPriority="99" w:defSemiHidden="1" w:defUnhideWhenUsed="1" w:defQFormat="0" w:count="276">
-    <w:lsdException w:name="Normal" w:semiHidden="0" w:uiPriority="0" w:unhideWhenUsed="0" w:qFormat="1"/>
-    <w:lsdException w:name="heading 1" w:semiHidden="0" w:uiPriority="9" w:unhideWhenUsed="0" w:qFormat="1"/>
-    <w:lsdException w:name="heading 2" w:semiHidden="0" w:uiPriority="9" w:unhideWhenUsed="0" w:qFormat="1"/>
-    <w:lsdException w:name="heading 3" w:semiHidden="0" w:uiPriority="9" w:unhideWhenUsed="0" w:qFormat="1"/>
-    <w:lsdException w:name="heading 4" w:semiHidden="0" w:uiPriority="9" w:unhideWhenUsed="0" w:qFormat="1"/>
-    <w:lsdException w:name="heading 5" w:uiPriority="9" w:qFormat="1"/>
-    <w:lsdException w:name="heading 6" w:uiPriority="9" w:qFormat="1"/>
-    <w:lsdException w:name="heading 7" w:uiPriority="9" w:qFormat="1"/>
-    <w:lsdException w:name="heading 8" w:uiPriority="9" w:qFormat="1"/>
-    <w:lsdException w:name="heading 9" w:uiPriority="9" w:qFormat="1"/>
-    <w:lsdException w:name="toc 1" w:uiPriority="39"/>
-    <w:lsdException w:name="toc 2" w:uiPriority="39"/>
-    <w:lsdException w:name="toc 3" w:uiPriority="39"/>
-    <w:lsdException w:name="toc 4" w:uiPriority="39"/>
-    <w:lsdException w:name="toc 5" w:uiPriority="39"/>
-    <w:lsdException w:name="toc 6" w:uiPriority="39"/>
-    <w:lsdException w:name="toc 7" w:uiPriority="39"/>
-    <w:lsdException w:name="toc 8" w:uiPriority="39"/>
-    <w:lsdException w:name="toc 9" w:uiPriority="39"/>
-    <w:lsdException w:name="caption" w:uiPriority="35" w:qFormat="1"/>
-    <w:lsdException w:name="Title" w:semiHidden="0" w:uiPriority="10" w:unhideWhenUsed="0" w:qFormat="1"/>
-    <w:lsdException w:name="Default Paragraph Font" w:uiPriority="1"/>
-    <w:lsdException w:name="Subtitle" w:semiHidden="0" w:uiPriority="11" w:unhideWhenUsed="0" w:qFormat="1"/>
-    <w:lsdException w:name="Strong" w:semiHidden="0" w:uiPriority="22" w:unhideWhenUsed="0" w:qFormat="1"/>
-    <w:lsdException w:name="Emphasis" w:semiHidden="0" w:uiPriority="20" w:unhideWhenUsed="0" w:qFormat="1"/>
-    <w:lsdException w:name="Table Grid" w:semiHidden="0" w:uiPriority="39" w:unhideWhenUsed="0"/>
-    <w:lsdException w:name="Note Level 1" w:semiHidden="0" w:unhideWhenUsed="0"/>
-    <w:lsdException w:name="Note Level 2" w:semiHidden="0" w:unhideWhenUsed="0"/>
-    <w:lsdException w:name="Note Level 3" w:semiHidden="0" w:unhideWhenUsed="0"/>
-    <w:lsdException w:name="Note Level 4" w:semiHidden="0" w:unhideWhenUsed="0"/>
-    <w:lsdException w:name="Note Level 5" w:semiHidden="0" w:unhideWhenUsed="0"/>
-    <w:lsdException w:name="Note Level 6" w:semiHidden="0" w:unhideWhenUsed="0"/>
-    <w:lsdException w:name="Note Level 7" w:semiHidden="0" w:unhideWhenUsed="0"/>
-    <w:lsdException w:name="Note Level 8" w:semiHidden="0" w:unhideWhenUsed="0"/>
-    <w:lsdException w:name="Note Level 9" w:semiHidden="0" w:unhideWhenUsed="0"/>
-    <w:lsdException w:name="Placeholder Text" w:unhideWhenUsed="0"/>
-    <w:lsdException w:name="No Spacing" w:semiHidden="0" w:uiPriority="1" w:unhideWhenUsed="0" w:qFormat="1"/>
-    <w:lsdException w:name="Light Shading" w:semiHidden="0" w:uiPriority="60" w:unhideWhenUsed="0"/>
-    <w:lsdException w:name="Light List" w:semiHidden="0" w:uiPriority="61" w:unhideWhenUsed="0"/>
-    <w:lsdException w:name="Light Grid" w:semiHidden="0" w:uiPriority="62" w:unhideWhenUsed="0"/>
-    <w:lsdException w:name="Medium Shading 1" w:semiHidden="0" w:uiPriority="63" w:unhideWhenUsed="0"/>
-    <w:lsdException w:name="Medium Shading 2" w:semiHidden="0" w:uiPriority="64" w:unhideWhenUsed="0"/>
-    <w:lsdException w:name="Medium List 1" w:semiHidden="0" w:uiPriority="65" w:unhideWhenUsed="0"/>
-    <w:lsdException w:name="Medium List 2" w:semiHidden="0" w:uiPriority="66" w:unhideWhenUsed="0"/>
-    <w:lsdException w:name="Medium Grid 1" w:semiHidden="0" w:uiPriority="67" w:unhideWhenUsed="0"/>
-    <w:lsdException w:name="Medium Grid 2" w:semiHidden="0" w:uiPriority="68" w:unhideWhenUsed="0"/>
-    <w:lsdException w:name="Medium Grid 3" w:semiHidden="0" w:uiPriority="69" w:unhideWhenUsed="0"/>
-    <w:lsdException w:name="Dark List" w:semiHidden="0" w:uiPriority="70" w:unhideWhenUsed="0"/>
-    <w:lsdException w:name="Colorful Shading" w:semiHidden="0" w:uiPriority="71" w:unhideWhenUsed="0"/>
-    <w:lsdException w:name="Colorful List" w:semiHidden="0" w:uiPriority="72" w:unhideWhenUsed="0"/>
-    <w:lsdException w:name="Colorful Grid" w:semiHidden="0" w:uiPriority="73" w:unhideWhenUsed="0"/>
-    <w:lsdException w:name="Light Shading Accent 1" w:semiHidden="0" w:uiPriority="60" w:unhideWhenUsed="0"/>
-    <w:lsdException w:name="Light List Accent 1" w:semiHidden="0" w:uiPriority="61" w:unhideWhenUsed="0"/>
-    <w:lsdException w:name="Light Grid Accent 1" w:semiHidden="0" w:uiPriority="62" w:unhideWhenUsed="0"/>
-    <w:lsdException w:name="Medium Shading 1 Accent 1" w:semiHidden="0" w:uiPriority="63" w:unhideWhenUsed="0"/>
-    <w:lsdException w:name="Medium Shading 2 Accent 1" w:semiHidden="0" w:uiPriority="64" w:unhideWhenUsed="0"/>
-    <w:lsdException w:name="Medium List 1 Accent 1" w:semiHidden="0" w:uiPriority="65" w:unhideWhenUsed="0"/>
-    <w:lsdException w:name="Revision" w:unhideWhenUsed="0"/>
-    <w:lsdException w:name="List Paragraph" w:semiHidden="0" w:uiPriority="34" w:unhideWhenUsed="0" w:qFormat="1"/>
-    <w:lsdException w:name="Quote" w:semiHidden="0" w:uiPriority="29" w:unhideWhenUsed="0" w:qFormat="1"/>
-    <w:lsdException w:name="Intense Quote" w:semiHidden="0" w:uiPriority="30" w:unhideWhenUsed="0" w:qFormat="1"/>
-    <w:lsdException w:name="Medium List 2 Accent 1" w:semiHidden="0" w:uiPriority="66" w:unhideWhenUsed="0"/>
-    <w:lsdException w:name="Medium Grid 1 Accent 1" w:semiHidden="0" w:uiPriority="67" w:unhideWhenUsed="0"/>
-    <w:lsdException w:name="Medium Grid 2 Accent 1" w:semiHidden="0" w:uiPriority="68" w:unhideWhenUsed="0"/>
-    <w:lsdException w:name="Medium Grid 3 Accent 1" w:semiHidden="0" w:uiPriority="69" w:unhideWhenUsed="0"/>
-    <w:lsdException w:name="Dark List Accent 1" w:semiHidden="0" w:uiPriority="70" w:unhideWhenUsed="0"/>
-    <w:lsdException w:name="Colorful Shading Accent 1" w:semiHidden="0" w:uiPriority="71" w:unhideWhenUsed="0"/>
-    <w:lsdException w:name="Colorful List Accent 1" w:semiHidden="0" w:uiPriority="72" w:unhideWhenUsed="0"/>
-    <w:lsdException w:name="Colorful Grid Accent 1" w:semiHidden="0" w:uiPriority="73" w:unhideWhenUsed="0"/>
-    <w:lsdException w:name="Light Shading Accent 2" w:semiHidden="0" w:uiPriority="60" w:unhideWhenUsed="0"/>
-    <w:lsdException w:name="Light List Accent 2" w:semiHidden="0" w:uiPriority="61" w:unhideWhenUsed="0"/>
-    <w:lsdException w:name="Light Grid Accent 2" w:semiHidden="0" w:uiPriority="62" w:unhideWhenUsed="0"/>
-    <w:lsdException w:name="Medium Shading 1 Accent 2" w:semiHidden="0" w:uiPriority="63" w:unhideWhenUsed="0"/>
-    <w:lsdException w:name="Medium Shading 2 Accent 2" w:semiHidden="0" w:uiPriority="64" w:unhideWhenUsed="0"/>
-    <w:lsdException w:name="Medium List 1 Accent 2" w:semiHidden="0" w:uiPriority="65" w:unhideWhenUsed="0"/>
-    <w:lsdException w:name="Medium List 2 Accent 2" w:semiHidden="0" w:uiPriority="66" w:unhideWhenUsed="0"/>
-    <w:lsdException w:name="Medium Grid 1 Accent 2" w:semiHidden="0" w:uiPriority="67" w:unhideWhenUsed="0"/>
-    <w:lsdException w:name="Medium Grid 2 Accent 2" w:semiHidden="0" w:uiPriority="68" w:unhideWhenUsed="0"/>
-    <w:lsdException w:name="Medium Grid 3 Accent 2" w:semiHidden="0" w:uiPriority="69" w:unhideWhenUsed="0"/>
-    <w:lsdException w:name="Dark List Accent 2" w:semiHidden="0" w:uiPriority="70" w:unhideWhenUsed="0"/>
-    <w:lsdException w:name="Colorful Shading Accent 2" w:semiHidden="0" w:uiPriority="71" w:unhideWhenUsed="0"/>
-    <w:lsdException w:name="Colorful List Accent 2" w:semiHidden="0" w:uiPriority="72" w:unhideWhenUsed="0"/>
-    <w:lsdException w:name="Colorful Grid Accent 2" w:semiHidden="0" w:uiPriority="73" w:unhideWhenUsed="0"/>
-    <w:lsdException w:name="Light Shading Accent 3" w:semiHidden="0" w:uiPriority="60" w:unhideWhenUsed="0"/>
-    <w:lsdException w:name="Light List Accent 3" w:semiHidden="0" w:uiPriority="61" w:unhideWhenUsed="0"/>
-    <w:lsdException w:name="Light Grid Accent 3" w:semiHidden="0" w:uiPriority="62" w:unhideWhenUsed="0"/>
-    <w:lsdException w:name="Medium Shading 1 Accent 3" w:semiHidden="0" w:uiPriority="63" w:unhideWhenUsed="0"/>
-    <w:lsdException w:name="Medium Shading 2 Accent 3" w:semiHidden="0" w:uiPriority="64" w:unhideWhenUsed="0"/>
-    <w:lsdException w:name="Medium List 1 Accent 3" w:semiHidden="0" w:uiPriority="65" w:unhideWhenUsed="0"/>
-    <w:lsdException w:name="Medium List 2 Accent 3" w:semiHidden="0" w:uiPriority="66" w:unhideWhenUsed="0"/>
-    <w:lsdException w:name="Medium Grid 1 Accent 3" w:semiHidden="0" w:uiPriority="67" w:unhideWhenUsed="0"/>
-    <w:lsdException w:name="Medium Grid 2 Accent 3" w:semiHidden="0" w:uiPriority="68" w:unhideWhenUsed="0"/>
-    <w:lsdException w:name="Medium Grid 3 Accent 3" w:semiHidden="0" w:uiPriority="69" w:unhideWhenUsed="0"/>
-    <w:lsdException w:name="Dark List Accent 3" w:semiHidden="0" w:uiPriority="70" w:unhideWhenUsed="0"/>
-    <w:lsdException w:name="Colorful Shading Accent 3" w:semiHidden="0" w:uiPriority="71" w:unhideWhenUsed="0"/>
-    <w:lsdException w:name="Colorful List Accent 3" w:semiHidden="0" w:uiPriority="72" w:unhideWhenUsed="0"/>
-    <w:lsdException w:name="Colorful Grid Accent 3" w:semiHidden="0" w:uiPriority="73" w:unhideWhenUsed="0"/>
-    <w:lsdException w:name="Light Shading Accent 4" w:semiHidden="0" w:uiPriority="60" w:unhideWhenUsed="0"/>
-    <w:lsdException w:name="Light List Accent 4" w:semiHidden="0" w:uiPriority="61" w:unhideWhenUsed="0"/>
-    <w:lsdException w:name="Light Grid Accent 4" w:semiHidden="0" w:uiPriority="62" w:unhideWhenUsed="0"/>
-    <w:lsdException w:name="Medium Shading 1 Accent 4" w:semiHidden="0" w:uiPriority="63" w:unhideWhenUsed="0"/>
-    <w:lsdException w:name="Medium Shading 2 Accent 4" w:semiHidden="0" w:uiPriority="64" w:unhideWhenUsed="0"/>
-    <w:lsdException w:name="Medium List 1 Accent 4" w:semiHidden="0" w:uiPriority="65" w:unhideWhenUsed="0"/>
-    <w:lsdException w:name="Medium List 2 Accent 4" w:semiHidden="0" w:uiPriority="66" w:unhideWhenUsed="0"/>
-    <w:lsdException w:name="Medium Grid 1 Accent 4" w:semiHidden="0" w:uiPriority="67" w:unhideWhenUsed="0"/>
-    <w:lsdException w:name="Medium Grid 2 Accent 4" w:semiHidden="0" w:uiPriority="68" w:unhideWhenUsed="0"/>
-    <w:lsdException w:name="Medium Grid 3 Accent 4" w:semiHidden="0" w:uiPriority="69" w:unhideWhenUsed="0"/>
-    <w:lsdException w:name="Dark List Accent 4" w:semiHidden="0" w:uiPriority="70" w:unhideWhenUsed="0"/>
-    <w:lsdException w:name="Colorful Shading Accent 4" w:semiHidden="0" w:uiPriority="71" w:unhideWhenUsed="0"/>
-    <w:lsdException w:name="Colorful List Accent 4" w:semiHidden="0" w:uiPriority="72" w:unhideWhenUsed="0"/>
-    <w:lsdException w:name="Colorful Grid Accent 4" w:semiHidden="0" w:uiPriority="73" w:unhideWhenUsed="0"/>
-    <w:lsdException w:name="Light Shading Accent 5" w:semiHidden="0" w:uiPriority="60" w:unhideWhenUsed="0"/>
-    <w:lsdException w:name="Light List Accent 5" w:semiHidden="0" w:uiPriority="61" w:unhideWhenUsed="0"/>
-    <w:lsdException w:name="Light Grid Accent 5" w:semiHidden="0" w:uiPriority="62" w:unhideWhenUsed="0"/>
-    <w:lsdException w:name="Medium Shading 1 Accent 5" w:semiHidden="0" w:uiPriority="63" w:unhideWhenUsed="0"/>
-    <w:lsdException w:name="Medium Shading 2 Accent 5" w:semiHidden="0" w:uiPriority="64" w:unhideWhenUsed="0"/>
-    <w:lsdException w:name="Medium List 1 Accent 5" w:semiHidden="0" w:uiPriority="65" w:unhideWhenUsed="0"/>
-    <w:lsdException w:name="Medium List 2 Accent 5" w:semiHidden="0" w:uiPriority="66" w:unhideWhenUsed="0"/>
-    <w:lsdException w:name="Medium Grid 1 Accent 5" w:semiHidden="0" w:uiPriority="67" w:unhideWhenUsed="0"/>
-    <w:lsdException w:name="Medium Grid 2 Accent 5" w:semiHidden="0" w:uiPriority="68" w:unhideWhenUsed="0"/>
-    <w:lsdException w:name="Medium Grid 3 Accent 5" w:semiHidden="0" w:uiPriority="69" w:unhideWhenUsed="0"/>
-    <w:lsdException w:name="Dark List Accent 5" w:semiHidden="0" w:uiPriority="70" w:unhideWhenUsed="0"/>
-    <w:lsdException w:name="Colorful Shading Accent 5" w:semiHidden="0" w:uiPriority="71" w:unhideWhenUsed="0"/>
-    <w:lsdException w:name="Colorful List Accent 5" w:semiHidden="0" w:uiPriority="72" w:unhideWhenUsed="0"/>
-    <w:lsdException w:name="Colorful Grid Accent 5" w:semiHidden="0" w:uiPriority="73" w:unhideWhenUsed="0"/>
-    <w:lsdException w:name="Light Shading Accent 6" w:semiHidden="0" w:uiPriority="60" w:unhideWhenUsed="0"/>
-    <w:lsdException w:name="Light List Accent 6" w:semiHidden="0" w:uiPriority="61" w:unhideWhenUsed="0"/>
-    <w:lsdException w:name="Light Grid Accent 6" w:semiHidden="0" w:uiPriority="62" w:unhideWhenUsed="0"/>
-    <w:lsdException w:name="Medium Shading 1 Accent 6" w:semiHidden="0" w:uiPriority="63" w:unhideWhenUsed="0"/>
-    <w:lsdException w:name="Medium Shading 2 Accent 6" w:semiHidden="0" w:uiPriority="64" w:unhideWhenUsed="0"/>
-    <w:lsdException w:name="Medium List 1 Accent 6" w:semiHidden="0" w:uiPriority="65" w:unhideWhenUsed="0"/>
-    <w:lsdException w:name="Medium List 2 Accent 6" w:semiHidden="0" w:uiPriority="66" w:unhideWhenUsed="0"/>
-    <w:lsdException w:name="Medium Grid 1 Accent 6" w:semiHidden="0" w:uiPriority="67" w:unhideWhenUsed="0"/>
-    <w:lsdException w:name="Medium Grid 2 Accent 6" w:semiHidden="0" w:uiPriority="68" w:unhideWhenUsed="0"/>
-    <w:lsdException w:name="Medium Grid 3 Accent 6" w:semiHidden="0" w:uiPriority="69" w:unhideWhenUsed="0"/>
-    <w:lsdException w:name="Dark List Accent 6" w:semiHidden="0" w:uiPriority="70" w:unhideWhenUsed="0"/>
-    <w:lsdException w:name="Colorful Shading Accent 6" w:semiHidden="0" w:uiPriority="71" w:unhideWhenUsed="0"/>
-    <w:lsdException w:name="Colorful List Accent 6" w:semiHidden="0" w:uiPriority="72" w:unhideWhenUsed="0"/>
-    <w:lsdException w:name="Colorful Grid Accent 6" w:semiHidden="0" w:uiPriority="73" w:unhideWhenUsed="0"/>
-    <w:lsdException w:name="Subtle Emphasis" w:semiHidden="0" w:uiPriority="19" w:unhideWhenUsed="0" w:qFormat="1"/>
-    <w:lsdException w:name="Intense Emphasis" w:semiHidden="0" w:uiPriority="21" w:unhideWhenUsed="0" w:qFormat="1"/>
-    <w:lsdException w:name="Subtle Reference" w:semiHidden="0" w:uiPriority="31" w:unhideWhenUsed="0" w:qFormat="1"/>
-    <w:lsdException w:name="Intense Reference" w:semiHidden="0" w:uiPriority="32" w:unhideWhenUsed="0" w:qFormat="1"/>
-    <w:lsdException w:name="Book Title" w:semiHidden="0" w:uiPriority="33" w:unhideWhenUsed="0" w:qFormat="1"/>
-    <w:lsdException w:name="Bibliography" w:uiPriority="37"/>
-    <w:lsdException w:name="TOC Heading" w:uiPriority="39" w:qFormat="1"/>
+  <w:latentStyles w:defLockedState="0" w:defUIPriority="99" w:defSemiHidden="0" w:defUnhideWhenUsed="0" w:defQFormat="0" w:count="382">
+    <w:lsdException w:name="Normal" w:uiPriority="0" w:qFormat="1"/>
+    <w:lsdException w:name="heading 1" w:uiPriority="9" w:qFormat="1"/>
+    <w:lsdException w:name="heading 2" w:uiPriority="9" w:qFormat="1"/>
+    <w:lsdException w:name="heading 3" w:uiPriority="9" w:qFormat="1"/>
+    <w:lsdException w:name="heading 4" w:uiPriority="9" w:qFormat="1"/>
+    <w:lsdException w:name="heading 5" w:semiHidden="1" w:uiPriority="9" w:unhideWhenUsed="1" w:qFormat="1"/>
+    <w:lsdException w:name="heading 6" w:semiHidden="1" w:uiPriority="9" w:unhideWhenUsed="1" w:qFormat="1"/>
+    <w:lsdException w:name="heading 7" w:semiHidden="1" w:uiPriority="9" w:unhideWhenUsed="1" w:qFormat="1"/>
+    <w:lsdException w:name="heading 8" w:semiHidden="1" w:uiPriority="9" w:unhideWhenUsed="1" w:qFormat="1"/>
+    <w:lsdException w:name="heading 9" w:semiHidden="1" w:uiPriority="9" w:unhideWhenUsed="1" w:qFormat="1"/>
+    <w:lsdException w:name="index 1" w:semiHidden="1" w:unhideWhenUsed="1"/>
+    <w:lsdException w:name="index 2" w:semiHidden="1" w:unhideWhenUsed="1"/>
+    <w:lsdException w:name="index 3" w:semiHidden="1" w:unhideWhenUsed="1"/>
+    <w:lsdException w:name="index 4" w:semiHidden="1" w:unhideWhenUsed="1"/>
+    <w:lsdException w:name="index 5" w:semiHidden="1" w:unhideWhenUsed="1"/>
+    <w:lsdException w:name="index 6" w:semiHidden="1" w:unhideWhenUsed="1"/>
+    <w:lsdException w:name="index 7" w:semiHidden="1" w:unhideWhenUsed="1"/>
+    <w:lsdException w:name="index 8" w:semiHidden="1" w:unhideWhenUsed="1"/>
+    <w:lsdException w:name="index 9" w:semiHidden="1" w:unhideWhenUsed="1"/>
+    <w:lsdException w:name="toc 1" w:semiHidden="1" w:uiPriority="39" w:unhideWhenUsed="1"/>
+    <w:lsdException w:name="toc 2" w:semiHidden="1" w:uiPriority="39" w:unhideWhenUsed="1"/>
+    <w:lsdException w:name="toc 3" w:semiHidden="1" w:uiPriority="39" w:unhideWhenUsed="1"/>
+    <w:lsdException w:name="toc 4" w:semiHidden="1" w:uiPriority="39" w:unhideWhenUsed="1"/>
+    <w:lsdException w:name="toc 5" w:semiHidden="1" w:uiPriority="39" w:unhideWhenUsed="1"/>
+    <w:lsdException w:name="toc 6" w:semiHidden="1" w:uiPriority="39" w:unhideWhenUsed="1"/>
+    <w:lsdException w:name="toc 7" w:semiHidden="1" w:uiPriority="39" w:unhideWhenUsed="1"/>
+    <w:lsdException w:name="toc 8" w:semiHidden="1" w:uiPriority="39" w:unhideWhenUsed="1"/>
+    <w:lsdException w:name="toc 9" w:semiHidden="1" w:uiPriority="39" w:unhideWhenUsed="1"/>
+    <w:lsdException w:name="Normal Indent" w:semiHidden="1" w:unhideWhenUsed="1"/>
+    <w:lsdException w:name="footnote text" w:semiHidden="1" w:unhideWhenUsed="1"/>
+    <w:lsdException w:name="annotation text" w:semiHidden="1" w:unhideWhenUsed="1"/>
+    <w:lsdException w:name="header" w:semiHidden="1" w:unhideWhenUsed="1"/>
+    <w:lsdException w:name="footer" w:semiHidden="1" w:unhideWhenUsed="1"/>
+    <w:lsdException w:name="index heading" w:semiHidden="1" w:unhideWhenUsed="1"/>
+    <w:lsdException w:name="caption" w:semiHidden="1" w:uiPriority="35" w:unhideWhenUsed="1" w:qFormat="1"/>
+    <w:lsdException w:name="table of figures" w:semiHidden="1" w:unhideWhenUsed="1"/>
+    <w:lsdException w:name="envelope address" w:semiHidden="1" w:unhideWhenUsed="1"/>
+    <w:lsdException w:name="envelope return" w:semiHidden="1" w:unhideWhenUsed="1"/>
+    <w:lsdException w:name="footnote reference" w:semiHidden="1" w:unhideWhenUsed="1"/>
+    <w:lsdException w:name="annotation reference" w:semiHidden="1" w:unhideWhenUsed="1"/>
+    <w:lsdException w:name="line number" w:semiHidden="1" w:unhideWhenUsed="1"/>
+    <w:lsdException w:name="page number" w:semiHidden="1" w:unhideWhenUsed="1"/>
+    <w:lsdException w:name="endnote reference" w:semiHidden="1" w:unhideWhenUsed="1"/>
+    <w:lsdException w:name="endnote text" w:semiHidden="1" w:unhideWhenUsed="1"/>
+    <w:lsdException w:name="table of authorities" w:semiHidden="1" w:unhideWhenUsed="1"/>
+    <w:lsdException w:name="macro" w:semiHidden="1" w:unhideWhenUsed="1"/>
+    <w:lsdException w:name="toa heading" w:semiHidden="1" w:unhideWhenUsed="1"/>
+    <w:lsdException w:name="List" w:semiHidden="1" w:unhideWhenUsed="1"/>
+    <w:lsdException w:name="List Bullet" w:semiHidden="1" w:unhideWhenUsed="1"/>
+    <w:lsdException w:name="List Number" w:semiHidden="1" w:unhideWhenUsed="1"/>
+    <w:lsdException w:name="List 2" w:semiHidden="1" w:unhideWhenUsed="1"/>
+    <w:lsdException w:name="List 3" w:semiHidden="1" w:unhideWhenUsed="1"/>
+    <w:lsdException w:name="List 4" w:semiHidden="1" w:unhideWhenUsed="1"/>
+    <w:lsdException w:name="List 5" w:semiHidden="1" w:unhideWhenUsed="1"/>
+    <w:lsdException w:name="List Bullet 2" w:semiHidden="1" w:unhideWhenUsed="1"/>
+    <w:lsdException w:name="List Bullet 3" w:semiHidden="1" w:unhideWhenUsed="1"/>
+    <w:lsdException w:name="List Bullet 4" w:semiHidden="1" w:unhideWhenUsed="1"/>
+    <w:lsdException w:name="List Bullet 5" w:semiHidden="1" w:unhideWhenUsed="1"/>
+    <w:lsdException w:name="List Number 2" w:semiHidden="1" w:unhideWhenUsed="1"/>
+    <w:lsdException w:name="List Number 3" w:semiHidden="1" w:unhideWhenUsed="1"/>
+    <w:lsdException w:name="List Number 4" w:semiHidden="1" w:unhideWhenUsed="1"/>
+    <w:lsdException w:name="List Number 5" w:semiHidden="1" w:unhideWhenUsed="1"/>
+    <w:lsdException w:name="Title" w:uiPriority="10" w:qFormat="1"/>
+    <w:lsdException w:name="Closing" w:semiHidden="1" w:unhideWhenUsed="1"/>
+    <w:lsdException w:name="Signature" w:semiHidden="1" w:unhideWhenUsed="1"/>
+    <w:lsdException w:name="Default Paragraph Font" w:semiHidden="1" w:uiPriority="1" w:unhideWhenUsed="1"/>
+    <w:lsdException w:name="Body Text" w:semiHidden="1" w:unhideWhenUsed="1"/>
+    <w:lsdException w:name="Body Text Indent" w:semiHidden="1" w:unhideWhenUsed="1"/>
+    <w:lsdException w:name="List Continue" w:semiHidden="1" w:unhideWhenUsed="1"/>
+    <w:lsdException w:name="List Continue 2" w:semiHidden="1" w:unhideWhenUsed="1"/>
+    <w:lsdException w:name="List Continue 3" w:semiHidden="1" w:unhideWhenUsed="1"/>
+    <w:lsdException w:name="List Continue 4" w:semiHidden="1" w:unhideWhenUsed="1"/>
+    <w:lsdException w:name="List Continue 5" w:semiHidden="1" w:unhideWhenUsed="1"/>
+    <w:lsdException w:name="Message Header" w:semiHidden="1" w:unhideWhenUsed="1"/>
+    <w:lsdException w:name="Subtitle" w:uiPriority="11" w:qFormat="1"/>
+    <w:lsdException w:name="Salutation" w:semiHidden="1" w:unhideWhenUsed="1"/>
+    <w:lsdException w:name="Date" w:semiHidden="1" w:unhideWhenUsed="1"/>
+    <w:lsdException w:name="Body Text First Indent" w:semiHidden="1" w:unhideWhenUsed="1"/>
+    <w:lsdException w:name="Body Text First Indent 2" w:semiHidden="1" w:unhideWhenUsed="1"/>
+    <w:lsdException w:name="Note Heading" w:semiHidden="1" w:unhideWhenUsed="1"/>
+    <w:lsdException w:name="Body Text 2" w:semiHidden="1" w:unhideWhenUsed="1"/>
+    <w:lsdException w:name="Body Text 3" w:semiHidden="1" w:unhideWhenUsed="1"/>
+    <w:lsdException w:name="Body Text Indent 2" w:semiHidden="1" w:unhideWhenUsed="1"/>
+    <w:lsdException w:name="Body Text Indent 3" w:semiHidden="1" w:unhideWhenUsed="1"/>
+    <w:lsdException w:name="Block Text" w:semiHidden="1" w:unhideWhenUsed="1"/>
+    <w:lsdException w:name="Hyperlink" w:semiHidden="1" w:unhideWhenUsed="1"/>
+    <w:lsdException w:name="FollowedHyperlink" w:semiHidden="1" w:unhideWhenUsed="1"/>
+    <w:lsdException w:name="Strong" w:uiPriority="22" w:qFormat="1"/>
+    <w:lsdException w:name="Emphasis" w:uiPriority="20" w:qFormat="1"/>
+    <w:lsdException w:name="Document Map" w:semiHidden="1" w:unhideWhenUsed="1"/>
+    <w:lsdException w:name="Plain Text" w:semiHidden="1" w:unhideWhenUsed="1"/>
+    <w:lsdException w:name="E-mail Signature" w:semiHidden="1" w:unhideWhenUsed="1"/>
+    <w:lsdException w:name="HTML Top of Form" w:semiHidden="1" w:unhideWhenUsed="1"/>
+    <w:lsdException w:name="HTML Bottom of Form" w:semiHidden="1" w:unhideWhenUsed="1"/>
+    <w:lsdException w:name="Normal (Web)" w:semiHidden="1" w:unhideWhenUsed="1"/>
+    <w:lsdException w:name="HTML Acronym" w:semiHidden="1" w:unhideWhenUsed="1"/>
+    <w:lsdException w:name="HTML Address" w:semiHidden="1" w:unhideWhenUsed="1"/>
+    <w:lsdException w:name="HTML Cite" w:semiHidden="1" w:unhideWhenUsed="1"/>
+    <w:lsdException w:name="HTML Code" w:semiHidden="1" w:unhideWhenUsed="1"/>
+    <w:lsdException w:name="HTML Definition" w:semiHidden="1" w:unhideWhenUsed="1"/>
+    <w:lsdException w:name="HTML Keyboard" w:semiHidden="1" w:unhideWhenUsed="1"/>
+    <w:lsdException w:name="HTML Preformatted" w:semiHidden="1" w:unhideWhenUsed="1"/>
+    <w:lsdException w:name="HTML Sample" w:semiHidden="1" w:unhideWhenUsed="1"/>
+    <w:lsdException w:name="HTML Typewriter" w:semiHidden="1" w:unhideWhenUsed="1"/>
+    <w:lsdException w:name="HTML Variable" w:semiHidden="1" w:unhideWhenUsed="1"/>
+    <w:lsdException w:name="Normal Table" w:semiHidden="1" w:unhideWhenUsed="1"/>
+    <w:lsdException w:name="annotation subject" w:semiHidden="1" w:unhideWhenUsed="1"/>
+    <w:lsdException w:name="No List" w:semiHidden="1" w:unhideWhenUsed="1"/>
+    <w:lsdException w:name="Outline List 1" w:semiHidden="1" w:unhideWhenUsed="1"/>
+    <w:lsdException w:name="Outline List 2" w:semiHidden="1" w:unhideWhenUsed="1"/>
+    <w:lsdException w:name="Outline List 3" w:semiHidden="1" w:unhideWhenUsed="1"/>
+    <w:lsdException w:name="Table Simple 1" w:semiHidden="1" w:unhideWhenUsed="1"/>
+    <w:lsdException w:name="Table Simple 2" w:semiHidden="1" w:unhideWhenUsed="1"/>
+    <w:lsdException w:name="Table Simple 3" w:semiHidden="1" w:unhideWhenUsed="1"/>
+    <w:lsdException w:name="Table Classic 1" w:semiHidden="1" w:unhideWhenUsed="1"/>
+    <w:lsdException w:name="Table Classic 2" w:semiHidden="1" w:unhideWhenUsed="1"/>
+    <w:lsdException w:name="Table Classic 3" w:semiHidden="1" w:unhideWhenUsed="1"/>
+    <w:lsdException w:name="Table Classic 4" w:semiHidden="1" w:unhideWhenUsed="1"/>
+    <w:lsdException w:name="Table Colorful 1" w:semiHidden="1" w:unhideWhenUsed="1"/>
+    <w:lsdException w:name="Table Colorful 2" w:semiHidden="1" w:unhideWhenUsed="1"/>
+    <w:lsdException w:name="Table Colorful 3" w:semiHidden="1" w:unhideWhenUsed="1"/>
+    <w:lsdException w:name="Table Columns 1" w:semiHidden="1" w:unhideWhenUsed="1"/>
+    <w:lsdException w:name="Table Columns 2" w:semiHidden="1" w:unhideWhenUsed="1"/>
+    <w:lsdException w:name="Table Columns 3" w:semiHidden="1" w:unhideWhenUsed="1"/>
+    <w:lsdException w:name="Table Columns 4" w:semiHidden="1" w:unhideWhenUsed="1"/>
+    <w:lsdException w:name="Table Columns 5" w:semiHidden="1" w:unhideWhenUsed="1"/>
+    <w:lsdException w:name="Table Grid 1" w:semiHidden="1" w:unhideWhenUsed="1"/>
+    <w:lsdException w:name="Table Grid 2" w:semiHidden="1" w:unhideWhenUsed="1"/>
+    <w:lsdException w:name="Table Grid 3" w:semiHidden="1" w:unhideWhenUsed="1"/>
+    <w:lsdException w:name="Table Grid 4" w:semiHidden="1" w:unhideWhenUsed="1"/>
+    <w:lsdException w:name="Table Grid 5" w:semiHidden="1" w:unhideWhenUsed="1"/>
+    <w:lsdException w:name="Table Grid 6" w:semiHidden="1" w:unhideWhenUsed="1"/>
+    <w:lsdException w:name="Table Grid 7" w:semiHidden="1" w:unhideWhenUsed="1"/>
+    <w:lsdException w:name="Table Grid 8" w:semiHidden="1" w:unhideWhenUsed="1"/>
+    <w:lsdException w:name="Table List 1" w:semiHidden="1" w:unhideWhenUsed="1"/>
+    <w:lsdException w:name="Table List 2" w:semiHidden="1" w:unhideWhenUsed="1"/>
+    <w:lsdException w:name="Table List 3" w:semiHidden="1" w:unhideWhenUsed="1"/>
+    <w:lsdException w:name="Table List 4" w:semiHidden="1" w:unhideWhenUsed="1"/>
+    <w:lsdException w:name="Table List 5" w:semiHidden="1" w:unhideWhenUsed="1"/>
+    <w:lsdException w:name="Table List 6" w:semiHidden="1" w:unhideWhenUsed="1"/>
+    <w:lsdException w:name="Table List 7" w:semiHidden="1" w:unhideWhenUsed="1"/>
+    <w:lsdException w:name="Table List 8" w:semiHidden="1" w:unhideWhenUsed="1"/>
+    <w:lsdException w:name="Table 3D effects 1" w:semiHidden="1" w:unhideWhenUsed="1"/>
+    <w:lsdException w:name="Table 3D effects 2" w:semiHidden="1" w:unhideWhenUsed="1"/>
+    <w:lsdException w:name="Table 3D effects 3" w:semiHidden="1" w:unhideWhenUsed="1"/>
+    <w:lsdException w:name="Table Contemporary" w:semiHidden="1" w:unhideWhenUsed="1"/>
+    <w:lsdException w:name="Table Elegant" w:semiHidden="1" w:unhideWhenUsed="1"/>
+    <w:lsdException w:name="Table Professional" w:semiHidden="1" w:unhideWhenUsed="1"/>
+    <w:lsdException w:name="Table Subtle 1" w:semiHidden="1" w:unhideWhenUsed="1"/>
+    <w:lsdException w:name="Table Subtle 2" w:semiHidden="1" w:unhideWhenUsed="1"/>
+    <w:lsdException w:name="Table Web 1" w:semiHidden="1" w:unhideWhenUsed="1"/>
+    <w:lsdException w:name="Table Web 2" w:semiHidden="1" w:unhideWhenUsed="1"/>
+    <w:lsdException w:name="Table Web 3" w:semiHidden="1" w:unhideWhenUsed="1"/>
+    <w:lsdException w:name="Balloon Text" w:semiHidden="1" w:unhideWhenUsed="1"/>
+    <w:lsdException w:name="Table Grid" w:uiPriority="39"/>
+    <w:lsdException w:name="Table Theme" w:semiHidden="1" w:unhideWhenUsed="1"/>
+    <w:lsdException w:name="Placeholder Text" w:semiHidden="1"/>
+    <w:lsdException w:name="No Spacing" w:uiPriority="1" w:qFormat="1"/>
+    <w:lsdException w:name="Light Shading" w:uiPriority="60"/>
+    <w:lsdException w:name="Light List" w:uiPriority="61"/>
+    <w:lsdException w:name="Light Grid" w:uiPriority="62"/>
+    <w:lsdException w:name="Medium Shading 1" w:uiPriority="63"/>
+    <w:lsdException w:name="Medium Shading 2" w:uiPriority="64"/>
+    <w:lsdException w:name="Medium List 1" w:uiPriority="65"/>
+    <w:lsdException w:name="Medium List 2" w:uiPriority="66"/>
+    <w:lsdException w:name="Medium Grid 1" w:uiPriority="67"/>
+    <w:lsdException w:name="Medium Grid 2" w:uiPriority="68"/>
+    <w:lsdException w:name="Medium Grid 3" w:uiPriority="69"/>
+    <w:lsdException w:name="Dark List" w:uiPriority="70"/>
+    <w:lsdException w:name="Colorful Shading" w:uiPriority="71"/>
+    <w:lsdException w:name="Colorful List" w:uiPriority="72"/>
+    <w:lsdException w:name="Colorful Grid" w:uiPriority="73"/>
+    <w:lsdException w:name="Light Shading Accent 1" w:uiPriority="60"/>
+    <w:lsdException w:name="Light List Accent 1" w:uiPriority="61"/>
+    <w:lsdException w:name="Light Grid Accent 1" w:uiPriority="62"/>
+    <w:lsdException w:name="Medium Shading 1 Accent 1" w:uiPriority="63"/>
+    <w:lsdException w:name="Medium Shading 2 Accent 1" w:uiPriority="64"/>
+    <w:lsdException w:name="Medium List 1 Accent 1" w:uiPriority="65"/>
+    <w:lsdException w:name="Revision" w:semiHidden="1"/>
+    <w:lsdException w:name="List Paragraph" w:uiPriority="34" w:qFormat="1"/>
+    <w:lsdException w:name="Quote" w:uiPriority="29" w:qFormat="1"/>
+    <w:lsdException w:name="Intense Quote" w:uiPriority="30" w:qFormat="1"/>
+    <w:lsdException w:name="Medium List 2 Accent 1" w:uiPriority="66"/>
+    <w:lsdException w:name="Medium Grid 1 Accent 1" w:uiPriority="67"/>
+    <w:lsdException w:name="Medium Grid 2 Accent 1" w:uiPriority="68"/>
+    <w:lsdException w:name="Medium Grid 3 Accent 1" w:uiPriority="69"/>
+    <w:lsdException w:name="Dark List Accent 1" w:uiPriority="70"/>
+    <w:lsdException w:name="Colorful Shading Accent 1" w:uiPriority="71"/>
+    <w:lsdException w:name="Colorful List Accent 1" w:uiPriority="72"/>
+    <w:lsdException w:name="Colorful Grid Accent 1" w:uiPriority="73"/>
+    <w:lsdException w:name="Light Shading Accent 2" w:uiPriority="60"/>
+    <w:lsdException w:name="Light List Accent 2" w:uiPriority="61"/>
+    <w:lsdException w:name="Light Grid Accent 2" w:uiPriority="62"/>
+    <w:lsdException w:name="Medium Shading 1 Accent 2" w:uiPriority="63"/>
+    <w:lsdException w:name="Medium Shading 2 Accent 2" w:uiPriority="64"/>
+    <w:lsdException w:name="Medium List 1 Accent 2" w:uiPriority="65"/>
+    <w:lsdException w:name="Medium List 2 Accent 2" w:uiPriority="66"/>
+    <w:lsdException w:name="Medium Grid 1 Accent 2" w:uiPriority="67"/>
+    <w:lsdException w:name="Medium Grid 2 Accent 2" w:uiPriority="68"/>
+    <w:lsdException w:name="Medium Grid 3 Accent 2" w:uiPriority="69"/>
+    <w:lsdException w:name="Dark List Accent 2" w:uiPriority="70"/>
+    <w:lsdException w:name="Colorful Shading Accent 2" w:uiPriority="71"/>
+    <w:lsdException w:name="Colorful List Accent 2" w:uiPriority="72"/>
+    <w:lsdException w:name="Colorful Grid Accent 2" w:uiPriority="73"/>
+    <w:lsdException w:name="Light Shading Accent 3" w:uiPriority="60"/>
+    <w:lsdException w:name="Light List Accent 3" w:uiPriority="61"/>
+    <w:lsdException w:name="Light Grid Accent 3" w:uiPriority="62"/>
+    <w:lsdException w:name="Medium Shading 1 Accent 3" w:uiPriority="63"/>
+    <w:lsdException w:name="Medium Shading 2 Accent 3" w:uiPriority="64"/>
+    <w:lsdException w:name="Medium List 1 Accent 3" w:uiPriority="65"/>
+    <w:lsdException w:name="Medium List 2 Accent 3" w:uiPriority="66"/>
+    <w:lsdException w:name="Medium Grid 1 Accent 3" w:uiPriority="67"/>
+    <w:lsdException w:name="Medium Grid 2 Accent 3" w:uiPriority="68"/>
+    <w:lsdException w:name="Medium Grid 3 Accent 3" w:uiPriority="69"/>
+    <w:lsdException w:name="Dark List Accent 3" w:uiPriority="70"/>
+    <w:lsdException w:name="Colorful Shading Accent 3" w:uiPriority="71"/>
+    <w:lsdException w:name="Colorful List Accent 3" w:uiPriority="72"/>
+    <w:lsdException w:name="Colorful Grid Accent 3" w:uiPriority="73"/>
+    <w:lsdException w:name="Light Shading Accent 4" w:uiPriority="60"/>
+    <w:lsdException w:name="Light List Accent 4" w:uiPriority="61"/>
+    <w:lsdException w:name="Light Grid Accent 4" w:uiPriority="62"/>
+    <w:lsdException w:name="Medium Shading 1 Accent 4" w:uiPriority="63"/>
+    <w:lsdException w:name="Medium Shading 2 Accent 4" w:uiPriority="64"/>
+    <w:lsdException w:name="Medium List 1 Accent 4" w:uiPriority="65"/>
+    <w:lsdException w:name="Medium List 2 Accent 4" w:uiPriority="66"/>
+    <w:lsdException w:name="Medium Grid 1 Accent 4" w:uiPriority="67"/>
+    <w:lsdException w:name="Medium Grid 2 Accent 4" w:uiPriority="68"/>
+    <w:lsdException w:name="Medium Grid 3 Accent 4" w:uiPriority="69"/>
+    <w:lsdException w:name="Dark List Accent 4" w:uiPriority="70"/>
+    <w:lsdException w:name="Colorful Shading Accent 4" w:uiPriority="71"/>
+    <w:lsdException w:name="Colorful List Accent 4" w:uiPriority="72"/>
+    <w:lsdException w:name="Colorful Grid Accent 4" w:uiPriority="73"/>
+    <w:lsdException w:name="Light Shading Accent 5" w:uiPriority="60"/>
+    <w:lsdException w:name="Light List Accent 5" w:uiPriority="61"/>
+    <w:lsdException w:name="Light Grid Accent 5" w:uiPriority="62"/>
+    <w:lsdException w:name="Medium Shading 1 Accent 5" w:uiPriority="63"/>
+    <w:lsdException w:name="Medium Shading 2 Accent 5" w:uiPriority="64"/>
+    <w:lsdException w:name="Medium List 1 Accent 5" w:uiPriority="65"/>
+    <w:lsdException w:name="Medium List 2 Accent 5" w:uiPriority="66"/>
+    <w:lsdException w:name="Medium Grid 1 Accent 5" w:uiPriority="67"/>
+    <w:lsdException w:name="Medium Grid 2 Accent 5" w:uiPriority="68"/>
+    <w:lsdException w:name="Medium Grid 3 Accent 5" w:uiPriority="69"/>
+    <w:lsdException w:name="Dark List Accent 5" w:uiPriority="70"/>
+    <w:lsdException w:name="Colorful Shading Accent 5" w:uiPriority="71"/>
+    <w:lsdException w:name="Colorful List Accent 5" w:uiPriority="72"/>
+    <w:lsdException w:name="Colorful Grid Accent 5" w:uiPriority="73"/>
+    <w:lsdException w:name="Light Shading Accent 6" w:uiPriority="60"/>
+    <w:lsdException w:name="Light List Accent 6" w:uiPriority="61"/>
+    <w:lsdException w:name="Light Grid Accent 6" w:uiPriority="62"/>
+    <w:lsdException w:name="Medium Shading 1 Accent 6" w:uiPriority="63"/>
+    <w:lsdException w:name="Medium Shading 2 Accent 6" w:uiPriority="64"/>
+    <w:lsdException w:name="Medium List 1 Accent 6" w:uiPriority="65"/>
+    <w:lsdException w:name="Medium List 2 Accent 6" w:uiPriority="66"/>
+    <w:lsdException w:name="Medium Grid 1 Accent 6" w:uiPriority="67"/>
+    <w:lsdException w:name="Medium Grid 2 Accent 6" w:uiPriority="68"/>
+    <w:lsdException w:name="Medium Grid 3 Accent 6" w:uiPriority="69"/>
+    <w:lsdException w:name="Dark List Accent 6" w:uiPriority="70"/>
+    <w:lsdException w:name="Colorful Shading Accent 6" w:uiPriority="71"/>
+    <w:lsdException w:name="Colorful List Accent 6" w:uiPriority="72"/>
+    <w:lsdException w:name="Colorful Grid Accent 6" w:uiPriority="73"/>
+    <w:lsdException w:name="Subtle Emphasis" w:uiPriority="19" w:qFormat="1"/>
+    <w:lsdException w:name="Intense Emphasis" w:uiPriority="21" w:qFormat="1"/>
+    <w:lsdException w:name="Subtle Reference" w:uiPriority="31" w:qFormat="1"/>
+    <w:lsdException w:name="Intense Reference" w:uiPriority="32" w:qFormat="1"/>
+    <w:lsdException w:name="Book Title" w:uiPriority="33" w:qFormat="1"/>
+    <w:lsdException w:name="Bibliography" w:semiHidden="1" w:uiPriority="37" w:unhideWhenUsed="1"/>
+    <w:lsdException w:name="TOC Heading" w:semiHidden="1" w:uiPriority="39" w:unhideWhenUsed="1" w:qFormat="1"/>
+    <w:lsdException w:name="Plain Table 1" w:uiPriority="41"/>
+    <w:lsdException w:name="Plain Table 2" w:uiPriority="42"/>
+    <w:lsdException w:name="Plain Table 3" w:uiPriority="43"/>
+    <w:lsdException w:name="Plain Table 4" w:uiPriority="44"/>
+    <w:lsdException w:name="Plain Table 5" w:uiPriority="45"/>
+    <w:lsdException w:name="Grid Table Light" w:uiPriority="40"/>
+    <w:lsdException w:name="Grid Table 1 Light" w:uiPriority="46"/>
+    <w:lsdException w:name="Grid Table 2" w:uiPriority="47"/>
+    <w:lsdException w:name="Grid Table 3" w:uiPriority="48"/>
+    <w:lsdException w:name="Grid Table 4" w:uiPriority="49"/>
+    <w:lsdException w:name="Grid Table 5 Dark" w:uiPriority="50"/>
+    <w:lsdException w:name="Grid Table 6 Colorful" w:uiPriority="51"/>
+    <w:lsdException w:name="Grid Table 7 Colorful" w:uiPriority="52"/>
+    <w:lsdException w:name="Grid Table 1 Light Accent 1" w:uiPriority="46"/>
+    <w:lsdException w:name="Grid Table 2 Accent 1" w:uiPriority="47"/>
+    <w:lsdException w:name="Grid Table 3 Accent 1" w:uiPriority="48"/>
+    <w:lsdException w:name="Grid Table 4 Accent 1" w:uiPriority="49"/>
+    <w:lsdException w:name="Grid Table 5 Dark Accent 1" w:uiPriority="50"/>
+    <w:lsdException w:name="Grid Table 6 Colorful Accent 1" w:uiPriority="51"/>
+    <w:lsdException w:name="Grid Table 7 Colorful Accent 1" w:uiPriority="52"/>
+    <w:lsdException w:name="Grid Table 1 Light Accent 2" w:uiPriority="46"/>
+    <w:lsdException w:name="Grid Table 2 Accent 2" w:uiPriority="47"/>
+    <w:lsdException w:name="Grid Table 3 Accent 2" w:uiPriority="48"/>
+    <w:lsdException w:name="Grid Table 4 Accent 2" w:uiPriority="49"/>
+    <w:lsdException w:name="Grid Table 5 Dark Accent 2" w:uiPriority="50"/>
+    <w:lsdException w:name="Grid Table 6 Colorful Accent 2" w:uiPriority="51"/>
+    <w:lsdException w:name="Grid Table 7 Colorful Accent 2" w:uiPriority="52"/>
+    <w:lsdException w:name="Grid Table 1 Light Accent 3" w:uiPriority="46"/>
+    <w:lsdException w:name="Grid Table 2 Accent 3" w:uiPriority="47"/>
+    <w:lsdException w:name="Grid Table 3 Accent 3" w:uiPriority="48"/>
+    <w:lsdException w:name="Grid Table 4 Accent 3" w:uiPriority="49"/>
+    <w:lsdException w:name="Grid Table 5 Dark Accent 3" w:uiPriority="50"/>
+    <w:lsdException w:name="Grid Table 6 Colorful Accent 3" w:uiPriority="51"/>
+    <w:lsdException w:name="Grid Table 7 Colorful Accent 3" w:uiPriority="52"/>
+    <w:lsdException w:name="Grid Table 1 Light Accent 4" w:uiPriority="46"/>
+    <w:lsdException w:name="Grid Table 2 Accent 4" w:uiPriority="47"/>
+    <w:lsdException w:name="Grid Table 3 Accent 4" w:uiPriority="48"/>
+    <w:lsdException w:name="Grid Table 4 Accent 4" w:uiPriority="49"/>
+    <w:lsdException w:name="Grid Table 5 Dark Accent 4" w:uiPriority="50"/>
+    <w:lsdException w:name="Grid Table 6 Colorful Accent 4" w:uiPriority="51"/>
+    <w:lsdException w:name="Grid Table 7 Colorful Accent 4" w:uiPriority="52"/>
+    <w:lsdException w:name="Grid Table 1 Light Accent 5" w:uiPriority="46"/>
+    <w:lsdException w:name="Grid Table 2 Accent 5" w:uiPriority="47"/>
+    <w:lsdException w:name="Grid Table 3 Accent 5" w:uiPriority="48"/>
+    <w:lsdException w:name="Grid Table 4 Accent 5" w:uiPriority="49"/>
+    <w:lsdException w:name="Grid Table 5 Dark Accent 5" w:uiPriority="50"/>
+    <w:lsdException w:name="Grid Table 6 Colorful Accent 5" w:uiPriority="51"/>
+    <w:lsdException w:name="Grid Table 7 Colorful Accent 5" w:uiPriority="52"/>
+    <w:lsdException w:name="Grid Table 1 Light Accent 6" w:uiPriority="46"/>
+    <w:lsdException w:name="Grid Table 2 Accent 6" w:uiPriority="47"/>
+    <w:lsdException w:name="Grid Table 3 Accent 6" w:uiPriority="48"/>
+    <w:lsdException w:name="Grid Table 4 Accent 6" w:uiPriority="49"/>
+    <w:lsdException w:name="Grid Table 5 Dark Accent 6" w:uiPriority="50"/>
+    <w:lsdException w:name="Grid Table 6 Colorful Accent 6" w:uiPriority="51"/>
+    <w:lsdException w:name="Grid Table 7 Colorful Accent 6" w:uiPriority="52"/>
+    <w:lsdException w:name="List Table 1 Light" w:uiPriority="46"/>
+    <w:lsdException w:name="List Table 2" w:uiPriority="47"/>
+    <w:lsdException w:name="List Table 3" w:uiPriority="48"/>
+    <w:lsdException w:name="List Table 4" w:uiPriority="49"/>
+    <w:lsdException w:name="List Table 5 Dark" w:uiPriority="50"/>
+    <w:lsdException w:name="List Table 6 Colorful" w:uiPriority="51"/>
+    <w:lsdException w:name="List Table 7 Colorful" w:uiPriority="52"/>
+    <w:lsdException w:name="List Table 1 Light Accent 1" w:uiPriority="46"/>
+    <w:lsdException w:name="List Table 2 Accent 1" w:uiPriority="47"/>
+    <w:lsdException w:name="List Table 3 Accent 1" w:uiPriority="48"/>
+    <w:lsdException w:name="List Table 4 Accent 1" w:uiPriority="49"/>
+    <w:lsdException w:name="List Table 5 Dark Accent 1" w:uiPriority="50"/>
+    <w:lsdException w:name="List Table 6 Colorful Accent 1" w:uiPriority="51"/>
+    <w:lsdException w:name="List Table 7 Colorful Accent 1" w:uiPriority="52"/>
+    <w:lsdException w:name="List Table 1 Light Accent 2" w:uiPriority="46"/>
+    <w:lsdException w:name="List Table 2 Accent 2" w:uiPriority="47"/>
+    <w:lsdException w:name="List Table 3 Accent 2" w:uiPriority="48"/>
+    <w:lsdException w:name="List Table 4 Accent 2" w:uiPriority="49"/>
+    <w:lsdException w:name="List Table 5 Dark Accent 2" w:uiPriority="50"/>
+    <w:lsdException w:name="List Table 6 Colorful Accent 2" w:uiPriority="51"/>
+    <w:lsdException w:name="List Table 7 Colorful Accent 2" w:uiPriority="52"/>
+    <w:lsdException w:name="List Table 1 Light Accent 3" w:uiPriority="46"/>
+    <w:lsdException w:name="List Table 2 Accent 3" w:uiPriority="47"/>
+    <w:lsdException w:name="List Table 3 Accent 3" w:uiPriority="48"/>
+    <w:lsdException w:name="List Table 4 Accent 3" w:uiPriority="49"/>
+    <w:lsdException w:name="List Table 5 Dark Accent 3" w:uiPriority="50"/>
+    <w:lsdException w:name="List Table 6 Colorful Accent 3" w:uiPriority="51"/>
+    <w:lsdException w:name="List Table 7 Colorful Accent 3" w:uiPriority="52"/>
+    <w:lsdException w:name="List Table 1 Light Accent 4" w:uiPriority="46"/>
+    <w:lsdException w:name="List Table 2 Accent 4" w:uiPriority="47"/>
+    <w:lsdException w:name="List Table 3 Accent 4" w:uiPriority="48"/>
+    <w:lsdException w:name="List Table 4 Accent 4" w:uiPriority="49"/>
+    <w:lsdException w:name="List Table 5 Dark Accent 4" w:uiPriority="50"/>
+    <w:lsdException w:name="List Table 6 Colorful Accent 4" w:uiPriority="51"/>
+    <w:lsdException w:name="List Table 7 Colorful Accent 4" w:uiPriority="52"/>
+    <w:lsdException w:name="List Table 1 Light Accent 5" w:uiPriority="46"/>
+    <w:lsdException w:name="List Table 2 Accent 5" w:uiPriority="47"/>
+    <w:lsdException w:name="List Table 3 Accent 5" w:uiPriority="48"/>
+    <w:lsdException w:name="List Table 4 Accent 5" w:uiPriority="49"/>
+    <w:lsdException w:name="List Table 5 Dark Accent 5" w:uiPriority="50"/>
+    <w:lsdException w:name="List Table 6 Colorful Accent 5" w:uiPriority="51"/>
+    <w:lsdException w:name="List Table 7 Colorful Accent 5" w:uiPriority="52"/>
+    <w:lsdException w:name="List Table 1 Light Accent 6" w:uiPriority="46"/>
+    <w:lsdException w:name="List Table 2 Accent 6" w:uiPriority="47"/>
+    <w:lsdException w:name="List Table 3 Accent 6" w:uiPriority="48"/>
+    <w:lsdException w:name="List Table 4 Accent 6" w:uiPriority="49"/>
+    <w:lsdException w:name="List Table 5 Dark Accent 6" w:uiPriority="50"/>
+    <w:lsdException w:name="List Table 6 Colorful Accent 6" w:uiPriority="51"/>
+    <w:lsdException w:name="List Table 7 Colorful Accent 6" w:uiPriority="52"/>
+    <w:lsdException w:name="Mention" w:semiHidden="1" w:unhideWhenUsed="1"/>
+    <w:lsdException w:name="Smart Hyperlink" w:semiHidden="1" w:unhideWhenUsed="1"/>
   </w:latentStyles>
   <w:style w:type="paragraph" w:default="1" w:styleId="Normal">
     <w:name w:val="Normal"/>
@@ -6039,1094 +5965,8 @@
       <w:bCs/>
     </w:rPr>
   </w:style>
-  <w:style w:type="paragraph" w:customStyle="1" w:styleId="quote">
-    <w:name w:val="quote"/>
-    <w:basedOn w:val="Normal"/>
-    <w:pPr>
-      <w:spacing w:before="60" w:after="60"/>
-      <w:ind w:left="240" w:right="240"/>
-      <w:jc w:val="both"/>
-    </w:pPr>
-  </w:style>
-  <w:style w:type="paragraph" w:customStyle="1" w:styleId="verse">
-    <w:name w:val="verse"/>
-    <w:basedOn w:val="Normal"/>
-    <w:pPr>
-      <w:spacing w:before="100" w:beforeAutospacing="1" w:after="100" w:afterAutospacing="1"/>
-      <w:ind w:left="480"/>
-    </w:pPr>
-  </w:style>
-  <w:style w:type="paragraph" w:customStyle="1" w:styleId="quotation">
-    <w:name w:val="quotation"/>
-    <w:basedOn w:val="Normal"/>
-    <w:pPr>
-      <w:spacing w:before="60" w:after="60"/>
-      <w:ind w:left="240"/>
-    </w:pPr>
-  </w:style>
-  <w:style w:type="paragraph" w:customStyle="1" w:styleId="uline">
-    <w:name w:val="uline"/>
-    <w:basedOn w:val="Normal"/>
-    <w:pPr>
-      <w:spacing w:before="100" w:beforeAutospacing="1" w:after="100" w:afterAutospacing="1"/>
-    </w:pPr>
-    <w:rPr>
-      <w:u w:val="single"/>
-    </w:rPr>
-  </w:style>
-  <w:style w:type="paragraph" w:customStyle="1" w:styleId="uuline">
-    <w:name w:val="uuline"/>
-    <w:basedOn w:val="Normal"/>
-    <w:pPr>
-      <w:spacing w:before="100" w:beforeAutospacing="1" w:after="100" w:afterAutospacing="1"/>
-    </w:pPr>
-    <w:rPr>
-      <w:u w:val="single"/>
-    </w:rPr>
-  </w:style>
-  <w:style w:type="character" w:customStyle="1" w:styleId="thank-mark">
-    <w:name w:val="thank-mark"/>
-    <w:basedOn w:val="DefaultParagraphFont"/>
-    <w:rPr>
-      <w:vertAlign w:val="superscript"/>
-    </w:rPr>
-  </w:style>
-  <w:style w:type="character" w:customStyle="1" w:styleId="tex">
-    <w:name w:val="tex"/>
-    <w:basedOn w:val="DefaultParagraphFont"/>
-    <w:rPr>
-      <w:spacing w:val="-30"/>
-    </w:rPr>
-  </w:style>
-  <w:style w:type="character" w:customStyle="1" w:styleId="textso">
-    <w:name w:val="textso"/>
-    <w:basedOn w:val="DefaultParagraphFont"/>
-    <w:rPr>
-      <w:spacing w:val="72"/>
-    </w:rPr>
-  </w:style>
-  <w:style w:type="character" w:customStyle="1" w:styleId="textul">
-    <w:name w:val="textul"/>
-    <w:basedOn w:val="DefaultParagraphFont"/>
-    <w:rPr>
-      <w:u w:val="single"/>
-    </w:rPr>
-  </w:style>
-  <w:style w:type="character" w:customStyle="1" w:styleId="textst">
-    <w:name w:val="textst"/>
-    <w:basedOn w:val="DefaultParagraphFont"/>
-    <w:rPr>
-      <w:strike/>
-    </w:rPr>
-  </w:style>
-  <w:style w:type="character" w:customStyle="1" w:styleId="textcaps">
-    <w:name w:val="textcaps"/>
-    <w:basedOn w:val="DefaultParagraphFont"/>
-    <w:rPr>
-      <w:smallCaps/>
-    </w:rPr>
-  </w:style>
-  <w:style w:type="character" w:customStyle="1" w:styleId="sout">
-    <w:name w:val="sout"/>
-    <w:basedOn w:val="DefaultParagraphFont"/>
-    <w:rPr>
-      <w:strike/>
-    </w:rPr>
-  </w:style>
-  <w:style w:type="character" w:customStyle="1" w:styleId="xout">
-    <w:name w:val="xout"/>
-    <w:basedOn w:val="DefaultParagraphFont"/>
-    <w:rPr>
-      <w:strike/>
-    </w:rPr>
-  </w:style>
-  <w:style w:type="character" w:customStyle="1" w:styleId="uwave">
-    <w:name w:val="uwave"/>
-    <w:basedOn w:val="DefaultParagraphFont"/>
-    <w:rPr>
-      <w:u w:val="single"/>
-    </w:rPr>
-  </w:style>
-  <w:style w:type="character" w:customStyle="1" w:styleId="a">
-    <w:name w:val="a"/>
-    <w:basedOn w:val="DefaultParagraphFont"/>
-  </w:style>
-  <w:style w:type="character" w:customStyle="1" w:styleId="id">
-    <w:name w:val="id"/>
-    <w:basedOn w:val="DefaultParagraphFont"/>
-  </w:style>
-  <w:style w:type="character" w:customStyle="1" w:styleId="e">
-    <w:name w:val="e"/>
-    <w:basedOn w:val="DefaultParagraphFont"/>
-  </w:style>
-  <w:style w:type="paragraph" w:customStyle="1" w:styleId="noindent1">
-    <w:name w:val="noindent1"/>
-    <w:basedOn w:val="Normal"/>
-    <w:pPr>
-      <w:spacing w:after="100" w:afterAutospacing="1"/>
-    </w:pPr>
-  </w:style>
-  <w:style w:type="paragraph" w:customStyle="1" w:styleId="indent1">
-    <w:name w:val="indent1"/>
-    <w:basedOn w:val="Normal"/>
-    <w:pPr>
-      <w:spacing w:before="100" w:beforeAutospacing="1" w:after="100" w:afterAutospacing="1"/>
-    </w:pPr>
-  </w:style>
-  <w:style w:type="character" w:customStyle="1" w:styleId="e1">
-    <w:name w:val="e1"/>
-    <w:basedOn w:val="DefaultParagraphFont"/>
-    <w:rPr>
-      <w:strike w:val="0"/>
-      <w:dstrike w:val="0"/>
-      <w:u w:val="none"/>
-      <w:effect w:val="none"/>
-    </w:rPr>
-  </w:style>
-  <w:style w:type="character" w:customStyle="1" w:styleId="a1">
-    <w:name w:val="a1"/>
-    <w:basedOn w:val="DefaultParagraphFont"/>
-    <w:rPr>
-      <w:sz w:val="20"/>
-      <w:szCs w:val="20"/>
-    </w:rPr>
-  </w:style>
-  <w:style w:type="character" w:customStyle="1" w:styleId="id1">
-    <w:name w:val="id1"/>
-    <w:basedOn w:val="DefaultParagraphFont"/>
-    <w:rPr>
-      <w:b/>
-      <w:bCs/>
-    </w:rPr>
-  </w:style>
-  <w:style w:type="character" w:customStyle="1" w:styleId="cmbx-12x-x-1201">
-    <w:name w:val="cmbx-12x-x-1201"/>
-    <w:basedOn w:val="DefaultParagraphFont"/>
-    <w:rPr>
-      <w:b/>
-      <w:bCs/>
-      <w:sz w:val="35"/>
-      <w:szCs w:val="35"/>
-    </w:rPr>
-  </w:style>
-  <w:style w:type="character" w:customStyle="1" w:styleId="Heading3Char">
-    <w:name w:val="Heading 3 Char"/>
-    <w:basedOn w:val="DefaultParagraphFont"/>
-    <w:link w:val="Heading3"/>
-    <w:uiPriority w:val="9"/>
-    <w:semiHidden/>
-    <w:rPr>
-      <w:rFonts w:asciiTheme="majorHAnsi" w:eastAsiaTheme="majorEastAsia" w:hAnsiTheme="majorHAnsi" w:cstheme="majorBidi"/>
-      <w:color w:val="1F4D78" w:themeColor="accent1" w:themeShade="7F"/>
-      <w:sz w:val="24"/>
-      <w:szCs w:val="24"/>
-    </w:rPr>
-  </w:style>
-  <w:style w:type="character" w:customStyle="1" w:styleId="titlemark">
-    <w:name w:val="titlemark"/>
-    <w:basedOn w:val="DefaultParagraphFont"/>
-  </w:style>
-  <w:style w:type="character" w:customStyle="1" w:styleId="cmr-12x-x-1201">
-    <w:name w:val="cmr-12x-x-1201"/>
-    <w:basedOn w:val="DefaultParagraphFont"/>
-    <w:rPr>
-      <w:sz w:val="35"/>
-      <w:szCs w:val="35"/>
-    </w:rPr>
-  </w:style>
-  <w:style w:type="character" w:customStyle="1" w:styleId="Heading4Char">
-    <w:name w:val="Heading 4 Char"/>
-    <w:basedOn w:val="DefaultParagraphFont"/>
-    <w:link w:val="Heading4"/>
-    <w:uiPriority w:val="9"/>
-    <w:semiHidden/>
-    <w:rPr>
-      <w:rFonts w:asciiTheme="majorHAnsi" w:eastAsiaTheme="majorEastAsia" w:hAnsiTheme="majorHAnsi" w:cstheme="majorBidi"/>
-      <w:i/>
-      <w:iCs/>
-      <w:color w:val="2E74B5" w:themeColor="accent1" w:themeShade="BF"/>
-      <w:sz w:val="24"/>
-      <w:szCs w:val="24"/>
-    </w:rPr>
-  </w:style>
-  <w:style w:type="character" w:customStyle="1" w:styleId="content">
-    <w:name w:val="content"/>
-    <w:basedOn w:val="DefaultParagraphFont"/>
-  </w:style>
-  <w:style w:type="character" w:customStyle="1" w:styleId="uline1">
-    <w:name w:val="uline1"/>
-    <w:basedOn w:val="DefaultParagraphFont"/>
-    <w:rPr>
-      <w:u w:val="single"/>
-    </w:rPr>
-  </w:style>
-  <w:style w:type="character" w:customStyle="1" w:styleId="cmbx-101">
-    <w:name w:val="cmbx-101"/>
-    <w:basedOn w:val="DefaultParagraphFont"/>
-    <w:rPr>
-      <w:b/>
-      <w:bCs/>
-    </w:rPr>
-  </w:style>
-  <w:style w:type="paragraph" w:styleId="Header">
-    <w:name w:val="header"/>
-    <w:basedOn w:val="Normal"/>
-    <w:link w:val="HeaderChar"/>
-    <w:uiPriority w:val="99"/>
-    <w:unhideWhenUsed/>
-    <w:rsid w:val="004A76F0"/>
-    <w:pPr>
-      <w:tabs>
-        <w:tab w:val="center" w:pos="4680"/>
-        <w:tab w:val="right" w:pos="9360"/>
-      </w:tabs>
-    </w:pPr>
-  </w:style>
-  <w:style w:type="character" w:customStyle="1" w:styleId="HeaderChar">
-    <w:name w:val="Header Char"/>
-    <w:basedOn w:val="DefaultParagraphFont"/>
-    <w:link w:val="Header"/>
-    <w:uiPriority w:val="99"/>
-    <w:rsid w:val="004A76F0"/>
-    <w:rPr>
-      <w:rFonts w:eastAsiaTheme="minorEastAsia"/>
-      <w:sz w:val="24"/>
-      <w:szCs w:val="24"/>
-    </w:rPr>
-  </w:style>
-  <w:style w:type="paragraph" w:styleId="Footer">
-    <w:name w:val="footer"/>
-    <w:basedOn w:val="Normal"/>
-    <w:link w:val="FooterChar"/>
-    <w:uiPriority w:val="99"/>
-    <w:unhideWhenUsed/>
-    <w:rsid w:val="004A76F0"/>
-    <w:pPr>
-      <w:tabs>
-        <w:tab w:val="center" w:pos="4680"/>
-        <w:tab w:val="right" w:pos="9360"/>
-      </w:tabs>
-    </w:pPr>
-  </w:style>
-  <w:style w:type="character" w:customStyle="1" w:styleId="FooterChar">
-    <w:name w:val="Footer Char"/>
-    <w:basedOn w:val="DefaultParagraphFont"/>
-    <w:link w:val="Footer"/>
-    <w:uiPriority w:val="99"/>
-    <w:rsid w:val="004A76F0"/>
-    <w:rPr>
-      <w:rFonts w:eastAsiaTheme="minorEastAsia"/>
-      <w:sz w:val="24"/>
-      <w:szCs w:val="24"/>
-    </w:rPr>
-  </w:style>
-  <w:style w:type="table" w:styleId="TableGrid">
-    <w:name w:val="Table Grid"/>
-    <w:basedOn w:val="TableNormal"/>
-    <w:uiPriority w:val="39"/>
-    <w:rsid w:val="008C1776"/>
-    <w:tblPr>
-      <w:tblInd w:w="0" w:type="dxa"/>
-      <w:tblBorders>
-        <w:top w:val="single" w:sz="4" w:space="0" w:color="auto"/>
-        <w:left w:val="single" w:sz="4" w:space="0" w:color="auto"/>
-        <w:bottom w:val="single" w:sz="4" w:space="0" w:color="auto"/>
-        <w:right w:val="single" w:sz="4" w:space="0" w:color="auto"/>
-        <w:insideH w:val="single" w:sz="4" w:space="0" w:color="auto"/>
-        <w:insideV w:val="single" w:sz="4" w:space="0" w:color="auto"/>
-      </w:tblBorders>
-      <w:tblCellMar>
-        <w:top w:w="0" w:type="dxa"/>
-        <w:left w:w="108" w:type="dxa"/>
-        <w:bottom w:w="0" w:type="dxa"/>
-        <w:right w:w="108" w:type="dxa"/>
-      </w:tblCellMar>
-    </w:tblPr>
-  </w:style>
-  <w:style w:type="paragraph" w:styleId="BalloonText">
-    <w:name w:val="Balloon Text"/>
-    <w:basedOn w:val="Normal"/>
-    <w:link w:val="BalloonTextChar"/>
-    <w:uiPriority w:val="99"/>
-    <w:semiHidden/>
-    <w:unhideWhenUsed/>
-    <w:rsid w:val="00D2402F"/>
-    <w:rPr>
-      <w:rFonts w:ascii="Lucida Grande" w:hAnsi="Lucida Grande"/>
-      <w:sz w:val="18"/>
-      <w:szCs w:val="18"/>
-    </w:rPr>
-  </w:style>
-  <w:style w:type="character" w:customStyle="1" w:styleId="BalloonTextChar">
-    <w:name w:val="Balloon Text Char"/>
-    <w:basedOn w:val="DefaultParagraphFont"/>
-    <w:link w:val="BalloonText"/>
-    <w:uiPriority w:val="99"/>
-    <w:semiHidden/>
-    <w:rsid w:val="00D2402F"/>
-    <w:rPr>
-      <w:rFonts w:ascii="Lucida Grande" w:eastAsiaTheme="minorEastAsia" w:hAnsi="Lucida Grande"/>
-      <w:sz w:val="18"/>
-      <w:szCs w:val="18"/>
-    </w:rPr>
-  </w:style>
-  <w:style w:type="character" w:styleId="CommentReference">
-    <w:name w:val="annotation reference"/>
-    <w:basedOn w:val="DefaultParagraphFont"/>
-    <w:uiPriority w:val="99"/>
-    <w:semiHidden/>
-    <w:unhideWhenUsed/>
-    <w:rsid w:val="00D2402F"/>
-    <w:rPr>
-      <w:sz w:val="18"/>
-      <w:szCs w:val="18"/>
-    </w:rPr>
-  </w:style>
-  <w:style w:type="paragraph" w:styleId="CommentText">
-    <w:name w:val="annotation text"/>
-    <w:basedOn w:val="Normal"/>
-    <w:link w:val="CommentTextChar"/>
-    <w:uiPriority w:val="99"/>
-    <w:semiHidden/>
-    <w:unhideWhenUsed/>
-    <w:rsid w:val="00D2402F"/>
-  </w:style>
-  <w:style w:type="character" w:customStyle="1" w:styleId="CommentTextChar">
-    <w:name w:val="Comment Text Char"/>
-    <w:basedOn w:val="DefaultParagraphFont"/>
-    <w:link w:val="CommentText"/>
-    <w:uiPriority w:val="99"/>
-    <w:semiHidden/>
-    <w:rsid w:val="00D2402F"/>
-    <w:rPr>
-      <w:rFonts w:eastAsiaTheme="minorEastAsia"/>
-      <w:sz w:val="24"/>
-      <w:szCs w:val="24"/>
-    </w:rPr>
-  </w:style>
-  <w:style w:type="paragraph" w:styleId="CommentSubject">
-    <w:name w:val="annotation subject"/>
-    <w:basedOn w:val="CommentText"/>
-    <w:next w:val="CommentText"/>
-    <w:link w:val="CommentSubjectChar"/>
-    <w:uiPriority w:val="99"/>
-    <w:semiHidden/>
-    <w:unhideWhenUsed/>
-    <w:rsid w:val="00D2402F"/>
-    <w:rPr>
-      <w:b/>
-      <w:bCs/>
-      <w:sz w:val="20"/>
-      <w:szCs w:val="20"/>
-    </w:rPr>
-  </w:style>
-  <w:style w:type="character" w:customStyle="1" w:styleId="CommentSubjectChar">
-    <w:name w:val="Comment Subject Char"/>
-    <w:basedOn w:val="CommentTextChar"/>
-    <w:link w:val="CommentSubject"/>
-    <w:uiPriority w:val="99"/>
-    <w:semiHidden/>
-    <w:rsid w:val="00D2402F"/>
-    <w:rPr>
-      <w:rFonts w:eastAsiaTheme="minorEastAsia"/>
-      <w:b/>
-      <w:bCs/>
-      <w:sz w:val="24"/>
-      <w:szCs w:val="24"/>
-    </w:rPr>
-  </w:style>
-</w:styles>
-</file>
-
-<file path=word/stylesWithEffects.xml><?xml version="1.0" encoding="utf-8"?>
-<w:styles xmlns:wpc="http://schemas.microsoft.com/office/word/2010/wordprocessingCanvas" xmlns:mo="http://schemas.microsoft.com/office/mac/office/2008/main" xmlns:mc="http://schemas.openxmlformats.org/markup-compatibility/2006" xmlns:mv="urn:schemas-microsoft-com:mac:vml" xmlns:o="urn:schemas-microsoft-com:office:office" xmlns:r="http://schemas.openxmlformats.org/officeDocument/2006/relationships" xmlns:m="http://schemas.openxmlformats.org/officeDocument/2006/math" xmlns:v="urn:schemas-microsoft-com:vml" xmlns:wp14="http://schemas.microsoft.com/office/word/2010/wordprocessingDrawing" xmlns:wp="http://schemas.openxmlformats.org/drawingml/2006/wordprocessingDrawing" xmlns:w10="urn:schemas-microsoft-com:office:word" xmlns:w="http://schemas.openxmlformats.org/wordprocessingml/2006/main" xmlns:w14="http://schemas.microsoft.com/office/word/2010/wordml" xmlns:wpg="http://schemas.microsoft.com/office/word/2010/wordprocessingGroup" xmlns:wpi="http://schemas.microsoft.com/office/word/2010/wordprocessingInk" xmlns:wne="http://schemas.microsoft.com/office/word/2006/wordml" xmlns:wps="http://schemas.microsoft.com/office/word/2010/wordprocessingShape" mc:Ignorable="w14 wp14">
-  <w:docDefaults>
-    <w:rPrDefault>
-      <w:rPr>
-        <w:rFonts w:ascii="Times New Roman" w:eastAsia="Times New Roman" w:hAnsi="Times New Roman" w:cs="Times New Roman"/>
-        <w:lang w:val="en-US" w:eastAsia="en-US" w:bidi="ar-SA"/>
-      </w:rPr>
-    </w:rPrDefault>
-    <w:pPrDefault/>
-  </w:docDefaults>
-  <w:latentStyles w:defLockedState="0" w:defUIPriority="99" w:defSemiHidden="1" w:defUnhideWhenUsed="1" w:defQFormat="0" w:count="276">
-    <w:lsdException w:name="Normal" w:semiHidden="0" w:uiPriority="0" w:unhideWhenUsed="0" w:qFormat="1"/>
-    <w:lsdException w:name="heading 1" w:semiHidden="0" w:uiPriority="9" w:unhideWhenUsed="0" w:qFormat="1"/>
-    <w:lsdException w:name="heading 2" w:semiHidden="0" w:uiPriority="9" w:unhideWhenUsed="0" w:qFormat="1"/>
-    <w:lsdException w:name="heading 3" w:semiHidden="0" w:uiPriority="9" w:unhideWhenUsed="0" w:qFormat="1"/>
-    <w:lsdException w:name="heading 4" w:semiHidden="0" w:uiPriority="9" w:unhideWhenUsed="0" w:qFormat="1"/>
-    <w:lsdException w:name="heading 5" w:uiPriority="9" w:qFormat="1"/>
-    <w:lsdException w:name="heading 6" w:uiPriority="9" w:qFormat="1"/>
-    <w:lsdException w:name="heading 7" w:uiPriority="9" w:qFormat="1"/>
-    <w:lsdException w:name="heading 8" w:uiPriority="9" w:qFormat="1"/>
-    <w:lsdException w:name="heading 9" w:uiPriority="9" w:qFormat="1"/>
-    <w:lsdException w:name="toc 1" w:uiPriority="39"/>
-    <w:lsdException w:name="toc 2" w:uiPriority="39"/>
-    <w:lsdException w:name="toc 3" w:uiPriority="39"/>
-    <w:lsdException w:name="toc 4" w:uiPriority="39"/>
-    <w:lsdException w:name="toc 5" w:uiPriority="39"/>
-    <w:lsdException w:name="toc 6" w:uiPriority="39"/>
-    <w:lsdException w:name="toc 7" w:uiPriority="39"/>
-    <w:lsdException w:name="toc 8" w:uiPriority="39"/>
-    <w:lsdException w:name="toc 9" w:uiPriority="39"/>
-    <w:lsdException w:name="caption" w:uiPriority="35" w:qFormat="1"/>
-    <w:lsdException w:name="Title" w:semiHidden="0" w:uiPriority="10" w:unhideWhenUsed="0" w:qFormat="1"/>
-    <w:lsdException w:name="Default Paragraph Font" w:uiPriority="1"/>
-    <w:lsdException w:name="Subtitle" w:semiHidden="0" w:uiPriority="11" w:unhideWhenUsed="0" w:qFormat="1"/>
-    <w:lsdException w:name="Strong" w:semiHidden="0" w:uiPriority="22" w:unhideWhenUsed="0" w:qFormat="1"/>
-    <w:lsdException w:name="Emphasis" w:semiHidden="0" w:uiPriority="20" w:unhideWhenUsed="0" w:qFormat="1"/>
-    <w:lsdException w:name="Table Grid" w:semiHidden="0" w:uiPriority="39" w:unhideWhenUsed="0"/>
-    <w:lsdException w:name="Note Level 1" w:semiHidden="0" w:unhideWhenUsed="0"/>
-    <w:lsdException w:name="Note Level 2" w:semiHidden="0" w:unhideWhenUsed="0"/>
-    <w:lsdException w:name="Note Level 3" w:semiHidden="0" w:unhideWhenUsed="0"/>
-    <w:lsdException w:name="Note Level 4" w:semiHidden="0" w:unhideWhenUsed="0"/>
-    <w:lsdException w:name="Note Level 5" w:semiHidden="0" w:unhideWhenUsed="0"/>
-    <w:lsdException w:name="Note Level 6" w:semiHidden="0" w:unhideWhenUsed="0"/>
-    <w:lsdException w:name="Note Level 7" w:semiHidden="0" w:unhideWhenUsed="0"/>
-    <w:lsdException w:name="Note Level 8" w:semiHidden="0" w:unhideWhenUsed="0"/>
-    <w:lsdException w:name="Note Level 9" w:semiHidden="0" w:unhideWhenUsed="0"/>
-    <w:lsdException w:name="Placeholder Text" w:unhideWhenUsed="0"/>
-    <w:lsdException w:name="No Spacing" w:semiHidden="0" w:uiPriority="1" w:unhideWhenUsed="0" w:qFormat="1"/>
-    <w:lsdException w:name="Light Shading" w:semiHidden="0" w:uiPriority="60" w:unhideWhenUsed="0"/>
-    <w:lsdException w:name="Light List" w:semiHidden="0" w:uiPriority="61" w:unhideWhenUsed="0"/>
-    <w:lsdException w:name="Light Grid" w:semiHidden="0" w:uiPriority="62" w:unhideWhenUsed="0"/>
-    <w:lsdException w:name="Medium Shading 1" w:semiHidden="0" w:uiPriority="63" w:unhideWhenUsed="0"/>
-    <w:lsdException w:name="Medium Shading 2" w:semiHidden="0" w:uiPriority="64" w:unhideWhenUsed="0"/>
-    <w:lsdException w:name="Medium List 1" w:semiHidden="0" w:uiPriority="65" w:unhideWhenUsed="0"/>
-    <w:lsdException w:name="Medium List 2" w:semiHidden="0" w:uiPriority="66" w:unhideWhenUsed="0"/>
-    <w:lsdException w:name="Medium Grid 1" w:semiHidden="0" w:uiPriority="67" w:unhideWhenUsed="0"/>
-    <w:lsdException w:name="Medium Grid 2" w:semiHidden="0" w:uiPriority="68" w:unhideWhenUsed="0"/>
-    <w:lsdException w:name="Medium Grid 3" w:semiHidden="0" w:uiPriority="69" w:unhideWhenUsed="0"/>
-    <w:lsdException w:name="Dark List" w:semiHidden="0" w:uiPriority="70" w:unhideWhenUsed="0"/>
-    <w:lsdException w:name="Colorful Shading" w:semiHidden="0" w:uiPriority="71" w:unhideWhenUsed="0"/>
-    <w:lsdException w:name="Colorful List" w:semiHidden="0" w:uiPriority="72" w:unhideWhenUsed="0"/>
-    <w:lsdException w:name="Colorful Grid" w:semiHidden="0" w:uiPriority="73" w:unhideWhenUsed="0"/>
-    <w:lsdException w:name="Light Shading Accent 1" w:semiHidden="0" w:uiPriority="60" w:unhideWhenUsed="0"/>
-    <w:lsdException w:name="Light List Accent 1" w:semiHidden="0" w:uiPriority="61" w:unhideWhenUsed="0"/>
-    <w:lsdException w:name="Light Grid Accent 1" w:semiHidden="0" w:uiPriority="62" w:unhideWhenUsed="0"/>
-    <w:lsdException w:name="Medium Shading 1 Accent 1" w:semiHidden="0" w:uiPriority="63" w:unhideWhenUsed="0"/>
-    <w:lsdException w:name="Medium Shading 2 Accent 1" w:semiHidden="0" w:uiPriority="64" w:unhideWhenUsed="0"/>
-    <w:lsdException w:name="Medium List 1 Accent 1" w:semiHidden="0" w:uiPriority="65" w:unhideWhenUsed="0"/>
-    <w:lsdException w:name="Revision" w:unhideWhenUsed="0"/>
-    <w:lsdException w:name="List Paragraph" w:semiHidden="0" w:uiPriority="34" w:unhideWhenUsed="0" w:qFormat="1"/>
-    <w:lsdException w:name="Quote" w:semiHidden="0" w:uiPriority="29" w:unhideWhenUsed="0" w:qFormat="1"/>
-    <w:lsdException w:name="Intense Quote" w:semiHidden="0" w:uiPriority="30" w:unhideWhenUsed="0" w:qFormat="1"/>
-    <w:lsdException w:name="Medium List 2 Accent 1" w:semiHidden="0" w:uiPriority="66" w:unhideWhenUsed="0"/>
-    <w:lsdException w:name="Medium Grid 1 Accent 1" w:semiHidden="0" w:uiPriority="67" w:unhideWhenUsed="0"/>
-    <w:lsdException w:name="Medium Grid 2 Accent 1" w:semiHidden="0" w:uiPriority="68" w:unhideWhenUsed="0"/>
-    <w:lsdException w:name="Medium Grid 3 Accent 1" w:semiHidden="0" w:uiPriority="69" w:unhideWhenUsed="0"/>
-    <w:lsdException w:name="Dark List Accent 1" w:semiHidden="0" w:uiPriority="70" w:unhideWhenUsed="0"/>
-    <w:lsdException w:name="Colorful Shading Accent 1" w:semiHidden="0" w:uiPriority="71" w:unhideWhenUsed="0"/>
-    <w:lsdException w:name="Colorful List Accent 1" w:semiHidden="0" w:uiPriority="72" w:unhideWhenUsed="0"/>
-    <w:lsdException w:name="Colorful Grid Accent 1" w:semiHidden="0" w:uiPriority="73" w:unhideWhenUsed="0"/>
-    <w:lsdException w:name="Light Shading Accent 2" w:semiHidden="0" w:uiPriority="60" w:unhideWhenUsed="0"/>
-    <w:lsdException w:name="Light List Accent 2" w:semiHidden="0" w:uiPriority="61" w:unhideWhenUsed="0"/>
-    <w:lsdException w:name="Light Grid Accent 2" w:semiHidden="0" w:uiPriority="62" w:unhideWhenUsed="0"/>
-    <w:lsdException w:name="Medium Shading 1 Accent 2" w:semiHidden="0" w:uiPriority="63" w:unhideWhenUsed="0"/>
-    <w:lsdException w:name="Medium Shading 2 Accent 2" w:semiHidden="0" w:uiPriority="64" w:unhideWhenUsed="0"/>
-    <w:lsdException w:name="Medium List 1 Accent 2" w:semiHidden="0" w:uiPriority="65" w:unhideWhenUsed="0"/>
-    <w:lsdException w:name="Medium List 2 Accent 2" w:semiHidden="0" w:uiPriority="66" w:unhideWhenUsed="0"/>
-    <w:lsdException w:name="Medium Grid 1 Accent 2" w:semiHidden="0" w:uiPriority="67" w:unhideWhenUsed="0"/>
-    <w:lsdException w:name="Medium Grid 2 Accent 2" w:semiHidden="0" w:uiPriority="68" w:unhideWhenUsed="0"/>
-    <w:lsdException w:name="Medium Grid 3 Accent 2" w:semiHidden="0" w:uiPriority="69" w:unhideWhenUsed="0"/>
-    <w:lsdException w:name="Dark List Accent 2" w:semiHidden="0" w:uiPriority="70" w:unhideWhenUsed="0"/>
-    <w:lsdException w:name="Colorful Shading Accent 2" w:semiHidden="0" w:uiPriority="71" w:unhideWhenUsed="0"/>
-    <w:lsdException w:name="Colorful List Accent 2" w:semiHidden="0" w:uiPriority="72" w:unhideWhenUsed="0"/>
-    <w:lsdException w:name="Colorful Grid Accent 2" w:semiHidden="0" w:uiPriority="73" w:unhideWhenUsed="0"/>
-    <w:lsdException w:name="Light Shading Accent 3" w:semiHidden="0" w:uiPriority="60" w:unhideWhenUsed="0"/>
-    <w:lsdException w:name="Light List Accent 3" w:semiHidden="0" w:uiPriority="61" w:unhideWhenUsed="0"/>
-    <w:lsdException w:name="Light Grid Accent 3" w:semiHidden="0" w:uiPriority="62" w:unhideWhenUsed="0"/>
-    <w:lsdException w:name="Medium Shading 1 Accent 3" w:semiHidden="0" w:uiPriority="63" w:unhideWhenUsed="0"/>
-    <w:lsdException w:name="Medium Shading 2 Accent 3" w:semiHidden="0" w:uiPriority="64" w:unhideWhenUsed="0"/>
-    <w:lsdException w:name="Medium List 1 Accent 3" w:semiHidden="0" w:uiPriority="65" w:unhideWhenUsed="0"/>
-    <w:lsdException w:name="Medium List 2 Accent 3" w:semiHidden="0" w:uiPriority="66" w:unhideWhenUsed="0"/>
-    <w:lsdException w:name="Medium Grid 1 Accent 3" w:semiHidden="0" w:uiPriority="67" w:unhideWhenUsed="0"/>
-    <w:lsdException w:name="Medium Grid 2 Accent 3" w:semiHidden="0" w:uiPriority="68" w:unhideWhenUsed="0"/>
-    <w:lsdException w:name="Medium Grid 3 Accent 3" w:semiHidden="0" w:uiPriority="69" w:unhideWhenUsed="0"/>
-    <w:lsdException w:name="Dark List Accent 3" w:semiHidden="0" w:uiPriority="70" w:unhideWhenUsed="0"/>
-    <w:lsdException w:name="Colorful Shading Accent 3" w:semiHidden="0" w:uiPriority="71" w:unhideWhenUsed="0"/>
-    <w:lsdException w:name="Colorful List Accent 3" w:semiHidden="0" w:uiPriority="72" w:unhideWhenUsed="0"/>
-    <w:lsdException w:name="Colorful Grid Accent 3" w:semiHidden="0" w:uiPriority="73" w:unhideWhenUsed="0"/>
-    <w:lsdException w:name="Light Shading Accent 4" w:semiHidden="0" w:uiPriority="60" w:unhideWhenUsed="0"/>
-    <w:lsdException w:name="Light List Accent 4" w:semiHidden="0" w:uiPriority="61" w:unhideWhenUsed="0"/>
-    <w:lsdException w:name="Light Grid Accent 4" w:semiHidden="0" w:uiPriority="62" w:unhideWhenUsed="0"/>
-    <w:lsdException w:name="Medium Shading 1 Accent 4" w:semiHidden="0" w:uiPriority="63" w:unhideWhenUsed="0"/>
-    <w:lsdException w:name="Medium Shading 2 Accent 4" w:semiHidden="0" w:uiPriority="64" w:unhideWhenUsed="0"/>
-    <w:lsdException w:name="Medium List 1 Accent 4" w:semiHidden="0" w:uiPriority="65" w:unhideWhenUsed="0"/>
-    <w:lsdException w:name="Medium List 2 Accent 4" w:semiHidden="0" w:uiPriority="66" w:unhideWhenUsed="0"/>
-    <w:lsdException w:name="Medium Grid 1 Accent 4" w:semiHidden="0" w:uiPriority="67" w:unhideWhenUsed="0"/>
-    <w:lsdException w:name="Medium Grid 2 Accent 4" w:semiHidden="0" w:uiPriority="68" w:unhideWhenUsed="0"/>
-    <w:lsdException w:name="Medium Grid 3 Accent 4" w:semiHidden="0" w:uiPriority="69" w:unhideWhenUsed="0"/>
-    <w:lsdException w:name="Dark List Accent 4" w:semiHidden="0" w:uiPriority="70" w:unhideWhenUsed="0"/>
-    <w:lsdException w:name="Colorful Shading Accent 4" w:semiHidden="0" w:uiPriority="71" w:unhideWhenUsed="0"/>
-    <w:lsdException w:name="Colorful List Accent 4" w:semiHidden="0" w:uiPriority="72" w:unhideWhenUsed="0"/>
-    <w:lsdException w:name="Colorful Grid Accent 4" w:semiHidden="0" w:uiPriority="73" w:unhideWhenUsed="0"/>
-    <w:lsdException w:name="Light Shading Accent 5" w:semiHidden="0" w:uiPriority="60" w:unhideWhenUsed="0"/>
-    <w:lsdException w:name="Light List Accent 5" w:semiHidden="0" w:uiPriority="61" w:unhideWhenUsed="0"/>
-    <w:lsdException w:name="Light Grid Accent 5" w:semiHidden="0" w:uiPriority="62" w:unhideWhenUsed="0"/>
-    <w:lsdException w:name="Medium Shading 1 Accent 5" w:semiHidden="0" w:uiPriority="63" w:unhideWhenUsed="0"/>
-    <w:lsdException w:name="Medium Shading 2 Accent 5" w:semiHidden="0" w:uiPriority="64" w:unhideWhenUsed="0"/>
-    <w:lsdException w:name="Medium List 1 Accent 5" w:semiHidden="0" w:uiPriority="65" w:unhideWhenUsed="0"/>
-    <w:lsdException w:name="Medium List 2 Accent 5" w:semiHidden="0" w:uiPriority="66" w:unhideWhenUsed="0"/>
-    <w:lsdException w:name="Medium Grid 1 Accent 5" w:semiHidden="0" w:uiPriority="67" w:unhideWhenUsed="0"/>
-    <w:lsdException w:name="Medium Grid 2 Accent 5" w:semiHidden="0" w:uiPriority="68" w:unhideWhenUsed="0"/>
-    <w:lsdException w:name="Medium Grid 3 Accent 5" w:semiHidden="0" w:uiPriority="69" w:unhideWhenUsed="0"/>
-    <w:lsdException w:name="Dark List Accent 5" w:semiHidden="0" w:uiPriority="70" w:unhideWhenUsed="0"/>
-    <w:lsdException w:name="Colorful Shading Accent 5" w:semiHidden="0" w:uiPriority="71" w:unhideWhenUsed="0"/>
-    <w:lsdException w:name="Colorful List Accent 5" w:semiHidden="0" w:uiPriority="72" w:unhideWhenUsed="0"/>
-    <w:lsdException w:name="Colorful Grid Accent 5" w:semiHidden="0" w:uiPriority="73" w:unhideWhenUsed="0"/>
-    <w:lsdException w:name="Light Shading Accent 6" w:semiHidden="0" w:uiPriority="60" w:unhideWhenUsed="0"/>
-    <w:lsdException w:name="Light List Accent 6" w:semiHidden="0" w:uiPriority="61" w:unhideWhenUsed="0"/>
-    <w:lsdException w:name="Light Grid Accent 6" w:semiHidden="0" w:uiPriority="62" w:unhideWhenUsed="0"/>
-    <w:lsdException w:name="Medium Shading 1 Accent 6" w:semiHidden="0" w:uiPriority="63" w:unhideWhenUsed="0"/>
-    <w:lsdException w:name="Medium Shading 2 Accent 6" w:semiHidden="0" w:uiPriority="64" w:unhideWhenUsed="0"/>
-    <w:lsdException w:name="Medium List 1 Accent 6" w:semiHidden="0" w:uiPriority="65" w:unhideWhenUsed="0"/>
-    <w:lsdException w:name="Medium List 2 Accent 6" w:semiHidden="0" w:uiPriority="66" w:unhideWhenUsed="0"/>
-    <w:lsdException w:name="Medium Grid 1 Accent 6" w:semiHidden="0" w:uiPriority="67" w:unhideWhenUsed="0"/>
-    <w:lsdException w:name="Medium Grid 2 Accent 6" w:semiHidden="0" w:uiPriority="68" w:unhideWhenUsed="0"/>
-    <w:lsdException w:name="Medium Grid 3 Accent 6" w:semiHidden="0" w:uiPriority="69" w:unhideWhenUsed="0"/>
-    <w:lsdException w:name="Dark List Accent 6" w:semiHidden="0" w:uiPriority="70" w:unhideWhenUsed="0"/>
-    <w:lsdException w:name="Colorful Shading Accent 6" w:semiHidden="0" w:uiPriority="71" w:unhideWhenUsed="0"/>
-    <w:lsdException w:name="Colorful List Accent 6" w:semiHidden="0" w:uiPriority="72" w:unhideWhenUsed="0"/>
-    <w:lsdException w:name="Colorful Grid Accent 6" w:semiHidden="0" w:uiPriority="73" w:unhideWhenUsed="0"/>
-    <w:lsdException w:name="Subtle Emphasis" w:semiHidden="0" w:uiPriority="19" w:unhideWhenUsed="0" w:qFormat="1"/>
-    <w:lsdException w:name="Intense Emphasis" w:semiHidden="0" w:uiPriority="21" w:unhideWhenUsed="0" w:qFormat="1"/>
-    <w:lsdException w:name="Subtle Reference" w:semiHidden="0" w:uiPriority="31" w:unhideWhenUsed="0" w:qFormat="1"/>
-    <w:lsdException w:name="Intense Reference" w:semiHidden="0" w:uiPriority="32" w:unhideWhenUsed="0" w:qFormat="1"/>
-    <w:lsdException w:name="Book Title" w:semiHidden="0" w:uiPriority="33" w:unhideWhenUsed="0" w:qFormat="1"/>
-    <w:lsdException w:name="Bibliography" w:uiPriority="37"/>
-    <w:lsdException w:name="TOC Heading" w:uiPriority="39" w:qFormat="1"/>
-  </w:latentStyles>
-  <w:style w:type="paragraph" w:default="1" w:styleId="Normal">
-    <w:name w:val="Normal"/>
-    <w:qFormat/>
-    <w:rPr>
-      <w:rFonts w:eastAsiaTheme="minorEastAsia"/>
-      <w:sz w:val="24"/>
-      <w:szCs w:val="24"/>
-    </w:rPr>
-  </w:style>
-  <w:style w:type="paragraph" w:styleId="Heading1">
-    <w:name w:val="heading 1"/>
-    <w:basedOn w:val="Normal"/>
-    <w:link w:val="Heading1Char"/>
-    <w:uiPriority w:val="9"/>
-    <w:qFormat/>
-    <w:pPr>
-      <w:spacing w:before="100" w:beforeAutospacing="1" w:after="100" w:afterAutospacing="1"/>
-      <w:outlineLvl w:val="0"/>
-    </w:pPr>
-    <w:rPr>
-      <w:b/>
-      <w:bCs/>
-      <w:kern w:val="36"/>
-      <w:sz w:val="48"/>
-      <w:szCs w:val="48"/>
-    </w:rPr>
-  </w:style>
-  <w:style w:type="paragraph" w:styleId="Heading2">
-    <w:name w:val="heading 2"/>
-    <w:basedOn w:val="Normal"/>
-    <w:link w:val="Heading2Char"/>
-    <w:uiPriority w:val="9"/>
-    <w:qFormat/>
-    <w:pPr>
-      <w:spacing w:before="100" w:beforeAutospacing="1" w:after="100" w:afterAutospacing="1"/>
-      <w:outlineLvl w:val="1"/>
-    </w:pPr>
-    <w:rPr>
-      <w:b/>
-      <w:bCs/>
-      <w:sz w:val="36"/>
-      <w:szCs w:val="36"/>
-    </w:rPr>
-  </w:style>
-  <w:style w:type="paragraph" w:styleId="Heading3">
-    <w:name w:val="heading 3"/>
-    <w:basedOn w:val="Normal"/>
-    <w:link w:val="Heading3Char"/>
-    <w:uiPriority w:val="9"/>
-    <w:qFormat/>
-    <w:pPr>
-      <w:spacing w:before="100" w:beforeAutospacing="1" w:after="100" w:afterAutospacing="1"/>
-      <w:outlineLvl w:val="2"/>
-    </w:pPr>
-    <w:rPr>
-      <w:b/>
-      <w:bCs/>
-      <w:sz w:val="27"/>
-      <w:szCs w:val="27"/>
-    </w:rPr>
-  </w:style>
-  <w:style w:type="paragraph" w:styleId="Heading4">
-    <w:name w:val="heading 4"/>
-    <w:basedOn w:val="Normal"/>
-    <w:link w:val="Heading4Char"/>
-    <w:uiPriority w:val="9"/>
-    <w:qFormat/>
-    <w:pPr>
-      <w:spacing w:before="100" w:beforeAutospacing="1" w:after="100" w:afterAutospacing="1"/>
-      <w:outlineLvl w:val="3"/>
-    </w:pPr>
-    <w:rPr>
-      <w:b/>
-      <w:bCs/>
-    </w:rPr>
-  </w:style>
-  <w:style w:type="character" w:default="1" w:styleId="DefaultParagraphFont">
-    <w:name w:val="Default Paragraph Font"/>
-    <w:uiPriority w:val="1"/>
-    <w:semiHidden/>
-    <w:unhideWhenUsed/>
-  </w:style>
-  <w:style w:type="table" w:default="1" w:styleId="TableNormal">
-    <w:name w:val="Normal Table"/>
-    <w:uiPriority w:val="99"/>
-    <w:semiHidden/>
-    <w:unhideWhenUsed/>
-    <w:tblPr>
-      <w:tblInd w:w="0" w:type="dxa"/>
-      <w:tblCellMar>
-        <w:top w:w="0" w:type="dxa"/>
-        <w:left w:w="108" w:type="dxa"/>
-        <w:bottom w:w="0" w:type="dxa"/>
-        <w:right w:w="108" w:type="dxa"/>
-      </w:tblCellMar>
-    </w:tblPr>
-  </w:style>
-  <w:style w:type="numbering" w:default="1" w:styleId="NoList">
-    <w:name w:val="No List"/>
-    <w:uiPriority w:val="99"/>
-    <w:semiHidden/>
-    <w:unhideWhenUsed/>
-  </w:style>
-  <w:style w:type="character" w:styleId="Hyperlink">
-    <w:name w:val="Hyperlink"/>
-    <w:basedOn w:val="DefaultParagraphFont"/>
-    <w:uiPriority w:val="99"/>
-    <w:unhideWhenUsed/>
-    <w:rPr>
-      <w:color w:val="0000FF"/>
-      <w:u w:val="single"/>
-    </w:rPr>
-  </w:style>
-  <w:style w:type="character" w:styleId="FollowedHyperlink">
-    <w:name w:val="FollowedHyperlink"/>
-    <w:basedOn w:val="DefaultParagraphFont"/>
-    <w:uiPriority w:val="99"/>
-    <w:semiHidden/>
-    <w:unhideWhenUsed/>
-    <w:rPr>
-      <w:color w:val="800080"/>
-      <w:u w:val="single"/>
-    </w:rPr>
-  </w:style>
-  <w:style w:type="character" w:customStyle="1" w:styleId="Heading1Char">
-    <w:name w:val="Heading 1 Char"/>
-    <w:basedOn w:val="DefaultParagraphFont"/>
-    <w:link w:val="Heading1"/>
-    <w:uiPriority w:val="9"/>
-    <w:rPr>
-      <w:rFonts w:asciiTheme="majorHAnsi" w:eastAsiaTheme="majorEastAsia" w:hAnsiTheme="majorHAnsi" w:cstheme="majorBidi"/>
-      <w:color w:val="2E74B5" w:themeColor="accent1" w:themeShade="BF"/>
-      <w:sz w:val="32"/>
-      <w:szCs w:val="32"/>
-    </w:rPr>
-  </w:style>
-  <w:style w:type="character" w:customStyle="1" w:styleId="Heading2Char">
-    <w:name w:val="Heading 2 Char"/>
-    <w:basedOn w:val="DefaultParagraphFont"/>
-    <w:link w:val="Heading2"/>
-    <w:uiPriority w:val="9"/>
-    <w:semiHidden/>
-    <w:rPr>
-      <w:rFonts w:asciiTheme="majorHAnsi" w:eastAsiaTheme="majorEastAsia" w:hAnsiTheme="majorHAnsi" w:cstheme="majorBidi"/>
-      <w:color w:val="2E74B5" w:themeColor="accent1" w:themeShade="BF"/>
-      <w:sz w:val="26"/>
-      <w:szCs w:val="26"/>
-    </w:rPr>
-  </w:style>
-  <w:style w:type="paragraph" w:customStyle="1" w:styleId="msonormal0">
-    <w:name w:val="msonormal"/>
-    <w:basedOn w:val="Normal"/>
-    <w:pPr>
-      <w:spacing w:before="100" w:beforeAutospacing="1" w:after="100" w:afterAutospacing="1"/>
-    </w:pPr>
-  </w:style>
-  <w:style w:type="paragraph" w:customStyle="1" w:styleId="noindent">
-    <w:name w:val="noindent"/>
-    <w:basedOn w:val="Normal"/>
-    <w:pPr>
-      <w:spacing w:before="100" w:beforeAutospacing="1" w:after="100" w:afterAutospacing="1"/>
-    </w:pPr>
-  </w:style>
-  <w:style w:type="paragraph" w:customStyle="1" w:styleId="nopar">
-    <w:name w:val="nopar"/>
-    <w:basedOn w:val="Normal"/>
-    <w:pPr>
-      <w:spacing w:before="100" w:beforeAutospacing="1" w:after="100" w:afterAutospacing="1"/>
-    </w:pPr>
-  </w:style>
-  <w:style w:type="paragraph" w:customStyle="1" w:styleId="indent">
-    <w:name w:val="indent"/>
-    <w:basedOn w:val="Normal"/>
-    <w:pPr>
-      <w:spacing w:before="100" w:beforeAutospacing="1" w:after="100" w:afterAutospacing="1"/>
-      <w:ind w:firstLine="360"/>
-    </w:pPr>
-  </w:style>
-  <w:style w:type="paragraph" w:styleId="NormalWeb">
-    <w:name w:val="Normal (Web)"/>
-    <w:basedOn w:val="Normal"/>
-    <w:uiPriority w:val="99"/>
-    <w:semiHidden/>
-    <w:unhideWhenUsed/>
-    <w:pPr>
-      <w:spacing w:before="100" w:beforeAutospacing="1" w:after="100" w:afterAutospacing="1"/>
-    </w:pPr>
-  </w:style>
-  <w:style w:type="paragraph" w:customStyle="1" w:styleId="bibitem">
-    <w:name w:val="bibitem"/>
-    <w:basedOn w:val="Normal"/>
-    <w:pPr>
-      <w:spacing w:before="144" w:after="144"/>
-      <w:ind w:left="480" w:hanging="480"/>
-    </w:pPr>
-  </w:style>
-  <w:style w:type="paragraph" w:customStyle="1" w:styleId="bibitem-p">
-    <w:name w:val="bibitem-p"/>
-    <w:basedOn w:val="Normal"/>
-    <w:pPr>
-      <w:spacing w:before="144" w:after="144"/>
-      <w:ind w:left="480"/>
-    </w:pPr>
-  </w:style>
-  <w:style w:type="paragraph" w:customStyle="1" w:styleId="cmr-12x-x-120">
-    <w:name w:val="cmr-12x-x-120"/>
-    <w:basedOn w:val="Normal"/>
-    <w:pPr>
-      <w:spacing w:before="100" w:beforeAutospacing="1" w:after="100" w:afterAutospacing="1"/>
-    </w:pPr>
-    <w:rPr>
-      <w:sz w:val="35"/>
-      <w:szCs w:val="35"/>
-    </w:rPr>
-  </w:style>
-  <w:style w:type="paragraph" w:customStyle="1" w:styleId="cmbx-12x-x-120">
-    <w:name w:val="cmbx-12x-x-120"/>
-    <w:basedOn w:val="Normal"/>
-    <w:pPr>
-      <w:spacing w:before="100" w:beforeAutospacing="1" w:after="100" w:afterAutospacing="1"/>
-    </w:pPr>
-    <w:rPr>
-      <w:b/>
-      <w:bCs/>
-      <w:sz w:val="35"/>
-      <w:szCs w:val="35"/>
-    </w:rPr>
-  </w:style>
-  <w:style w:type="paragraph" w:customStyle="1" w:styleId="cmmi-12x-x-120">
-    <w:name w:val="cmmi-12x-x-120"/>
-    <w:basedOn w:val="Normal"/>
-    <w:pPr>
-      <w:spacing w:before="100" w:beforeAutospacing="1" w:after="100" w:afterAutospacing="1"/>
-    </w:pPr>
-    <w:rPr>
-      <w:i/>
-      <w:iCs/>
-      <w:sz w:val="35"/>
-      <w:szCs w:val="35"/>
-    </w:rPr>
-  </w:style>
-  <w:style w:type="paragraph" w:customStyle="1" w:styleId="cmtt-10">
-    <w:name w:val="cmtt-10"/>
-    <w:basedOn w:val="Normal"/>
-    <w:pPr>
-      <w:spacing w:before="100" w:beforeAutospacing="1" w:after="100" w:afterAutospacing="1"/>
-    </w:pPr>
-    <w:rPr>
-      <w:rFonts w:ascii="Courier New" w:hAnsi="Courier New" w:cs="Courier New"/>
-    </w:rPr>
-  </w:style>
-  <w:style w:type="paragraph" w:customStyle="1" w:styleId="cmbx-10">
-    <w:name w:val="cmbx-10"/>
-    <w:basedOn w:val="Normal"/>
-    <w:pPr>
-      <w:spacing w:before="100" w:beforeAutospacing="1" w:after="100" w:afterAutospacing="1"/>
-    </w:pPr>
-    <w:rPr>
-      <w:b/>
-      <w:bCs/>
-    </w:rPr>
-  </w:style>
-  <w:style w:type="paragraph" w:customStyle="1" w:styleId="enumerate1">
-    <w:name w:val="enumerate1"/>
-    <w:basedOn w:val="Normal"/>
-    <w:pPr>
-      <w:spacing w:before="100" w:beforeAutospacing="1" w:after="100" w:afterAutospacing="1"/>
-    </w:pPr>
-  </w:style>
-  <w:style w:type="paragraph" w:customStyle="1" w:styleId="enumerate2">
-    <w:name w:val="enumerate2"/>
-    <w:basedOn w:val="Normal"/>
-    <w:pPr>
-      <w:spacing w:before="100" w:beforeAutospacing="1" w:after="100" w:afterAutospacing="1"/>
-    </w:pPr>
-  </w:style>
-  <w:style w:type="paragraph" w:customStyle="1" w:styleId="enumerate3">
-    <w:name w:val="enumerate3"/>
-    <w:basedOn w:val="Normal"/>
-    <w:pPr>
-      <w:spacing w:before="100" w:beforeAutospacing="1" w:after="100" w:afterAutospacing="1"/>
-    </w:pPr>
-  </w:style>
-  <w:style w:type="paragraph" w:customStyle="1" w:styleId="enumerate4">
-    <w:name w:val="enumerate4"/>
-    <w:basedOn w:val="Normal"/>
-    <w:pPr>
-      <w:spacing w:before="100" w:beforeAutospacing="1" w:after="100" w:afterAutospacing="1"/>
-    </w:pPr>
-  </w:style>
-  <w:style w:type="paragraph" w:customStyle="1" w:styleId="obeylines-h">
-    <w:name w:val="obeylines-h"/>
-    <w:basedOn w:val="Normal"/>
-    <w:pPr>
-      <w:spacing w:before="100" w:beforeAutospacing="1" w:after="100" w:afterAutospacing="1"/>
-    </w:pPr>
-  </w:style>
-  <w:style w:type="paragraph" w:customStyle="1" w:styleId="obeylines-v">
-    <w:name w:val="obeylines-v"/>
-    <w:basedOn w:val="Normal"/>
-    <w:pPr>
-      <w:spacing w:before="100" w:beforeAutospacing="1" w:after="100" w:afterAutospacing="1"/>
-    </w:pPr>
-  </w:style>
-  <w:style w:type="paragraph" w:customStyle="1" w:styleId="centerline">
-    <w:name w:val="centerline"/>
-    <w:basedOn w:val="Normal"/>
-    <w:pPr>
-      <w:spacing w:before="100" w:beforeAutospacing="1" w:after="100" w:afterAutospacing="1"/>
-      <w:jc w:val="center"/>
-    </w:pPr>
-  </w:style>
-  <w:style w:type="paragraph" w:customStyle="1" w:styleId="rightline">
-    <w:name w:val="rightline"/>
-    <w:basedOn w:val="Normal"/>
-    <w:pPr>
-      <w:spacing w:before="100" w:beforeAutospacing="1" w:after="100" w:afterAutospacing="1"/>
-      <w:jc w:val="right"/>
-    </w:pPr>
-  </w:style>
-  <w:style w:type="paragraph" w:customStyle="1" w:styleId="fbox">
-    <w:name w:val="fbox"/>
-    <w:basedOn w:val="Normal"/>
-    <w:pPr>
-      <w:pBdr>
-        <w:top w:val="single" w:sz="2" w:space="0" w:color="000000"/>
-        <w:left w:val="single" w:sz="2" w:space="3" w:color="000000"/>
-        <w:bottom w:val="single" w:sz="2" w:space="0" w:color="000000"/>
-        <w:right w:val="single" w:sz="2" w:space="3" w:color="000000"/>
-      </w:pBdr>
-      <w:spacing w:before="100" w:beforeAutospacing="1" w:after="100" w:afterAutospacing="1"/>
-    </w:pPr>
-  </w:style>
-  <w:style w:type="paragraph" w:customStyle="1" w:styleId="underline">
-    <w:name w:val="underline"/>
-    <w:basedOn w:val="Normal"/>
-    <w:pPr>
-      <w:spacing w:before="100" w:beforeAutospacing="1" w:after="100" w:afterAutospacing="1"/>
-    </w:pPr>
-    <w:rPr>
-      <w:u w:val="single"/>
-    </w:rPr>
-  </w:style>
-  <w:style w:type="paragraph" w:customStyle="1" w:styleId="framebox-c">
-    <w:name w:val="framebox-c"/>
-    <w:basedOn w:val="Normal"/>
-    <w:pPr>
-      <w:pBdr>
-        <w:top w:val="single" w:sz="2" w:space="0" w:color="000000"/>
-        <w:left w:val="single" w:sz="2" w:space="3" w:color="000000"/>
-        <w:bottom w:val="single" w:sz="2" w:space="0" w:color="000000"/>
-        <w:right w:val="single" w:sz="2" w:space="3" w:color="000000"/>
-      </w:pBdr>
-      <w:spacing w:before="100" w:beforeAutospacing="1" w:after="100" w:afterAutospacing="1"/>
-      <w:jc w:val="center"/>
-    </w:pPr>
-  </w:style>
-  <w:style w:type="paragraph" w:customStyle="1" w:styleId="framebox-l">
-    <w:name w:val="framebox-l"/>
-    <w:basedOn w:val="Normal"/>
-    <w:pPr>
-      <w:pBdr>
-        <w:top w:val="single" w:sz="2" w:space="0" w:color="000000"/>
-        <w:left w:val="single" w:sz="2" w:space="3" w:color="000000"/>
-        <w:bottom w:val="single" w:sz="2" w:space="0" w:color="000000"/>
-        <w:right w:val="single" w:sz="2" w:space="3" w:color="000000"/>
-      </w:pBdr>
-      <w:spacing w:before="100" w:beforeAutospacing="1" w:after="100" w:afterAutospacing="1"/>
-    </w:pPr>
-  </w:style>
-  <w:style w:type="paragraph" w:customStyle="1" w:styleId="framebox-r">
-    <w:name w:val="framebox-r"/>
-    <w:basedOn w:val="Normal"/>
-    <w:pPr>
-      <w:pBdr>
-        <w:top w:val="single" w:sz="2" w:space="0" w:color="000000"/>
-        <w:left w:val="single" w:sz="2" w:space="3" w:color="000000"/>
-        <w:bottom w:val="single" w:sz="2" w:space="0" w:color="000000"/>
-        <w:right w:val="single" w:sz="2" w:space="3" w:color="000000"/>
-      </w:pBdr>
-      <w:spacing w:before="100" w:beforeAutospacing="1" w:after="100" w:afterAutospacing="1"/>
-      <w:jc w:val="right"/>
-    </w:pPr>
-  </w:style>
-  <w:style w:type="paragraph" w:customStyle="1" w:styleId="tabbing-right">
-    <w:name w:val="tabbing-right"/>
-    <w:basedOn w:val="Normal"/>
-    <w:pPr>
-      <w:spacing w:before="100" w:beforeAutospacing="1" w:after="100" w:afterAutospacing="1"/>
-      <w:jc w:val="right"/>
-    </w:pPr>
-  </w:style>
-  <w:style w:type="paragraph" w:customStyle="1" w:styleId="marginpar">
-    <w:name w:val="marginpar"/>
-    <w:basedOn w:val="Normal"/>
-    <w:pPr>
-      <w:spacing w:before="120" w:after="100" w:afterAutospacing="1"/>
-    </w:pPr>
-    <w:rPr>
-      <w:sz w:val="20"/>
-      <w:szCs w:val="20"/>
-      <w:u w:val="single"/>
-    </w:rPr>
-  </w:style>
-  <w:style w:type="paragraph" w:customStyle="1" w:styleId="parttoc">
-    <w:name w:val="parttoc"/>
-    <w:basedOn w:val="Normal"/>
-    <w:pPr>
-      <w:spacing w:before="100" w:beforeAutospacing="1" w:after="100" w:afterAutospacing="1" w:line="480" w:lineRule="auto"/>
-    </w:pPr>
-    <w:rPr>
-      <w:b/>
-      <w:bCs/>
-      <w:sz w:val="26"/>
-      <w:szCs w:val="26"/>
-    </w:rPr>
-  </w:style>
-  <w:style w:type="paragraph" w:customStyle="1" w:styleId="likeparttoc">
-    <w:name w:val="likeparttoc"/>
-    <w:basedOn w:val="Normal"/>
-    <w:pPr>
-      <w:spacing w:before="100" w:beforeAutospacing="1" w:after="100" w:afterAutospacing="1" w:line="480" w:lineRule="auto"/>
-    </w:pPr>
-    <w:rPr>
-      <w:b/>
-      <w:bCs/>
-      <w:sz w:val="26"/>
-      <w:szCs w:val="26"/>
-    </w:rPr>
-  </w:style>
-  <w:style w:type="paragraph" w:customStyle="1" w:styleId="chaptertoc">
-    <w:name w:val="chaptertoc"/>
-    <w:basedOn w:val="Normal"/>
-    <w:pPr>
-      <w:spacing w:before="100" w:beforeAutospacing="1" w:after="100" w:afterAutospacing="1" w:line="480" w:lineRule="auto"/>
-    </w:pPr>
-    <w:rPr>
-      <w:b/>
-      <w:bCs/>
-    </w:rPr>
-  </w:style>
-  <w:style w:type="paragraph" w:customStyle="1" w:styleId="likechaptertoc">
-    <w:name w:val="likechaptertoc"/>
-    <w:basedOn w:val="Normal"/>
-    <w:pPr>
-      <w:spacing w:before="100" w:beforeAutospacing="1" w:after="100" w:afterAutospacing="1" w:line="480" w:lineRule="auto"/>
-    </w:pPr>
-    <w:rPr>
-      <w:b/>
-      <w:bCs/>
-    </w:rPr>
-  </w:style>
-  <w:style w:type="paragraph" w:customStyle="1" w:styleId="appendixtoc">
-    <w:name w:val="appendixtoc"/>
-    <w:basedOn w:val="Normal"/>
-    <w:pPr>
-      <w:spacing w:before="100" w:beforeAutospacing="1" w:after="100" w:afterAutospacing="1" w:line="480" w:lineRule="auto"/>
-    </w:pPr>
-    <w:rPr>
-      <w:b/>
-      <w:bCs/>
-    </w:rPr>
-  </w:style>
-  <w:style w:type="paragraph" w:customStyle="1" w:styleId="index-item">
-    <w:name w:val="index-item"/>
-    <w:basedOn w:val="Normal"/>
-    <w:pPr>
-      <w:spacing w:before="100" w:beforeAutospacing="1" w:after="100" w:afterAutospacing="1"/>
-    </w:pPr>
-  </w:style>
-  <w:style w:type="paragraph" w:customStyle="1" w:styleId="index-subitem">
-    <w:name w:val="index-subitem"/>
-    <w:basedOn w:val="Normal"/>
-    <w:pPr>
-      <w:spacing w:before="100" w:beforeAutospacing="1" w:after="100" w:afterAutospacing="1"/>
-    </w:pPr>
-  </w:style>
-  <w:style w:type="paragraph" w:customStyle="1" w:styleId="index-subsubitem">
-    <w:name w:val="index-subsubitem"/>
-    <w:basedOn w:val="Normal"/>
-    <w:pPr>
-      <w:spacing w:before="100" w:beforeAutospacing="1" w:after="100" w:afterAutospacing="1"/>
-    </w:pPr>
-  </w:style>
-  <w:style w:type="paragraph" w:customStyle="1" w:styleId="paragraphhead">
-    <w:name w:val="paragraphhead"/>
-    <w:basedOn w:val="Normal"/>
-    <w:pPr>
-      <w:spacing w:before="480" w:after="100" w:afterAutospacing="1"/>
-    </w:pPr>
-    <w:rPr>
-      <w:b/>
-      <w:bCs/>
-    </w:rPr>
-  </w:style>
-  <w:style w:type="paragraph" w:customStyle="1" w:styleId="likeparagraphhead">
-    <w:name w:val="likeparagraphhead"/>
-    <w:basedOn w:val="Normal"/>
-    <w:pPr>
-      <w:spacing w:before="480" w:after="100" w:afterAutospacing="1"/>
-    </w:pPr>
-    <w:rPr>
-      <w:b/>
-      <w:bCs/>
-    </w:rPr>
-  </w:style>
-  <w:style w:type="paragraph" w:customStyle="1" w:styleId="subparagraphhead">
-    <w:name w:val="subparagraphhead"/>
-    <w:basedOn w:val="Normal"/>
-    <w:pPr>
-      <w:spacing w:before="100" w:beforeAutospacing="1" w:after="100" w:afterAutospacing="1"/>
-    </w:pPr>
-    <w:rPr>
-      <w:b/>
-      <w:bCs/>
-    </w:rPr>
-  </w:style>
-  <w:style w:type="paragraph" w:customStyle="1" w:styleId="likesubparagraphhead">
-    <w:name w:val="likesubparagraphhead"/>
-    <w:basedOn w:val="Normal"/>
-    <w:pPr>
-      <w:spacing w:before="100" w:beforeAutospacing="1" w:after="100" w:afterAutospacing="1"/>
-    </w:pPr>
-    <w:rPr>
-      <w:b/>
-      <w:bCs/>
-    </w:rPr>
-  </w:style>
-  <w:style w:type="paragraph" w:customStyle="1" w:styleId="quote">
-    <w:name w:val="quote"/>
+  <w:style w:type="paragraph" w:customStyle="1" w:styleId="Quote1">
+    <w:name w:val="Quote1"/>
     <w:basedOn w:val="Normal"/>
     <w:pPr>
       <w:spacing w:before="60" w:after="60"/>
@@ -7813,7 +6653,7 @@
   <a:extraClrSchemeLst/>
   <a:extLst>
     <a:ext uri="{05A4C25C-085E-4340-85A3-A5531E510DB2}">
-      <thm15:themeFamily xmlns:thm15="http://schemas.microsoft.com/office/thememl/2012/main" xmlns="" name="Office Theme" id="{62F939B6-93AF-4DB8-9C6B-D6C7DFDC589F}" vid="{4A3C46E8-61CC-4603-A589-7422A47A8E4A}"/>
+      <thm15:themeFamily xmlns:thm15="http://schemas.microsoft.com/office/thememl/2012/main" name="Office Theme" id="{62F939B6-93AF-4DB8-9C6B-D6C7DFDC589F}" vid="{4A3C46E8-61CC-4603-A589-7422A47A8E4A}"/>
     </a:ext>
   </a:extLst>
 </a:theme>

</xml_diff>

<commit_message>
Added a sentence about Rabin's and the signed release form
</commit_message>
<xml_diff>
--- a/ccsc-final-draft.docx
+++ b/ccsc-final-draft.docx
@@ -1,6 +1,6 @@
 
 <file path=word/document.xml><?xml version="1.0" encoding="utf-8"?>
-<w:document xmlns:wpc="http://schemas.microsoft.com/office/word/2010/wordprocessingCanvas" xmlns:mo="http://schemas.microsoft.com/office/mac/office/2008/main" xmlns:mc="http://schemas.openxmlformats.org/markup-compatibility/2006" xmlns:mv="urn:schemas-microsoft-com:mac:vml" xmlns:o="urn:schemas-microsoft-com:office:office" xmlns:r="http://schemas.openxmlformats.org/officeDocument/2006/relationships" xmlns:m="http://schemas.openxmlformats.org/officeDocument/2006/math" xmlns:v="urn:schemas-microsoft-com:vml" xmlns:wp14="http://schemas.microsoft.com/office/word/2010/wordprocessingDrawing" xmlns:wp="http://schemas.openxmlformats.org/drawingml/2006/wordprocessingDrawing" xmlns:w10="urn:schemas-microsoft-com:office:word" xmlns:w="http://schemas.openxmlformats.org/wordprocessingml/2006/main" xmlns:w14="http://schemas.microsoft.com/office/word/2010/wordml" xmlns:w15="http://schemas.microsoft.com/office/word/2012/wordml" xmlns:wpg="http://schemas.microsoft.com/office/word/2010/wordprocessingGroup" xmlns:wpi="http://schemas.microsoft.com/office/word/2010/wordprocessingInk" xmlns:wne="http://schemas.microsoft.com/office/word/2006/wordml" xmlns:wps="http://schemas.microsoft.com/office/word/2010/wordprocessingShape" mc:Ignorable="w14 w15 wp14">
+<w:document xmlns:wpc="http://schemas.microsoft.com/office/word/2010/wordprocessingCanvas" xmlns:mo="http://schemas.microsoft.com/office/mac/office/2008/main" xmlns:mc="http://schemas.openxmlformats.org/markup-compatibility/2006" xmlns:mv="urn:schemas-microsoft-com:mac:vml" xmlns:o="urn:schemas-microsoft-com:office:office" xmlns:r="http://schemas.openxmlformats.org/officeDocument/2006/relationships" xmlns:m="http://schemas.openxmlformats.org/officeDocument/2006/math" xmlns:v="urn:schemas-microsoft-com:vml" xmlns:wp14="http://schemas.microsoft.com/office/word/2010/wordprocessingDrawing" xmlns:wp="http://schemas.openxmlformats.org/drawingml/2006/wordprocessingDrawing" xmlns:w10="urn:schemas-microsoft-com:office:word" xmlns:w="http://schemas.openxmlformats.org/wordprocessingml/2006/main" xmlns:w14="http://schemas.microsoft.com/office/word/2010/wordml" xmlns:wpg="http://schemas.microsoft.com/office/word/2010/wordprocessingGroup" xmlns:wpi="http://schemas.microsoft.com/office/word/2010/wordprocessingInk" xmlns:wne="http://schemas.microsoft.com/office/word/2006/wordml" xmlns:wps="http://schemas.microsoft.com/office/word/2010/wordprocessingShape" mc:Ignorable="w14 wp14">
   <w:body>
     <w:p>
       <w:pPr>
@@ -123,25 +123,7 @@
           <w:sz w:val="24"/>
           <w:szCs w:val="24"/>
         </w:rPr>
-        <w:t xml:space="preserve">algorithm and </w:t>
-      </w:r>
-      <w:proofErr w:type="spellStart"/>
-      <w:r>
-        <w:rPr>
-          <w:rStyle w:val="cmr-12x-x-1201"/>
-          <w:sz w:val="24"/>
-          <w:szCs w:val="24"/>
-        </w:rPr>
-        <w:t>OpenMP</w:t>
-      </w:r>
-      <w:proofErr w:type="spellEnd"/>
-      <w:r>
-        <w:rPr>
-          <w:rStyle w:val="cmr-12x-x-1201"/>
-          <w:sz w:val="24"/>
-          <w:szCs w:val="24"/>
-        </w:rPr>
-        <w:t>, we found regions of the algorithm where running in</w:t>
+        <w:t>algorithm and OpenMP, we found regions of the algorithm where running in</w:t>
       </w:r>
       <w:r>
         <w:t xml:space="preserve"> </w:t>
@@ -711,6 +693,11 @@
           <w:rPr>
             <w:rFonts w:eastAsia="Times New Roman"/>
             <w:noProof/>
+            <w:rPrChange w:id="15">
+              <w:rPr>
+                <w:noProof/>
+              </w:rPr>
+            </w:rPrChange>
           </w:rPr>
           <w:drawing>
             <wp:inline distT="0" distB="0" distL="0" distR="0" wp14:anchorId="0CC614C2" wp14:editId="21E1BD93">
@@ -728,7 +715,7 @@
                       <pic:cNvPicPr/>
                     </pic:nvPicPr>
                     <pic:blipFill>
-                      <a:blip r:embed="rId6">
+                      <a:blip r:embed="rId7">
                         <a:extLst>
                           <a:ext uri="{28A0092B-C50C-407E-A947-70E740481C1C}">
                             <a14:useLocalDpi xmlns:a14="http://schemas.microsoft.com/office/drawing/2010/main" val="0"/>
@@ -755,12 +742,17 @@
           </w:drawing>
         </w:r>
       </w:ins>
-      <w:commentRangeStart w:id="15"/>
-      <w:del w:id="16" w:author="Arbogast, Joseph Keith - arbogajk" w:date="2017-05-26T09:53:00Z">
+      <w:commentRangeStart w:id="16"/>
+      <w:del w:id="17" w:author="Arbogast, Joseph Keith - arbogajk" w:date="2017-05-26T09:53:00Z">
         <w:r>
           <w:rPr>
             <w:rFonts w:eastAsia="Times New Roman"/>
             <w:noProof/>
+            <w:rPrChange w:id="18">
+              <w:rPr>
+                <w:noProof/>
+              </w:rPr>
+            </w:rPrChange>
           </w:rPr>
           <w:drawing>
             <wp:inline distT="0" distB="0" distL="0" distR="0" wp14:anchorId="61231AED" wp14:editId="10B2047E">
@@ -780,7 +772,7 @@
                       </pic:cNvPicPr>
                     </pic:nvPicPr>
                     <pic:blipFill>
-                      <a:blip r:link="rId7">
+                      <a:blip r:link="rId8">
                         <a:extLst>
                           <a:ext uri="{28A0092B-C50C-407E-A947-70E740481C1C}">
                             <a14:useLocalDpi xmlns:a14="http://schemas.microsoft.com/office/drawing/2010/main" val="0"/>
@@ -812,12 +804,12 @@
           </w:drawing>
         </w:r>
       </w:del>
-      <w:commentRangeEnd w:id="15"/>
+      <w:commentRangeEnd w:id="16"/>
       <w:r>
         <w:rPr>
           <w:rStyle w:val="CommentReference"/>
         </w:rPr>
-        <w:commentReference w:id="15"/>
+        <w:commentReference w:id="16"/>
       </w:r>
     </w:p>
     <w:p>
@@ -834,7 +826,7 @@
         <w:spacing w:before="0" w:beforeAutospacing="0" w:after="0" w:afterAutospacing="0"/>
         <w:ind w:firstLine="720"/>
         <w:rPr>
-          <w:ins w:id="17" w:author="Michael Lam" w:date="2017-05-25T20:41:00Z"/>
+          <w:ins w:id="19" w:author="Michael Lam" w:date="2017-05-25T20:41:00Z"/>
           <w:rStyle w:val="cmr-12x-x-1201"/>
           <w:sz w:val="24"/>
           <w:szCs w:val="24"/>
@@ -941,7 +933,7 @@
         <w:lastRenderedPageBreak/>
         <w:br/>
       </w:r>
-      <w:ins w:id="18" w:author="Michael Lam" w:date="2017-05-25T20:41:00Z">
+      <w:ins w:id="20" w:author="Michael Lam" w:date="2017-05-25T20:41:00Z">
         <w:r>
           <w:rPr>
             <w:rStyle w:val="cmr-12x-x-1201"/>
@@ -1071,7 +1063,7 @@
         </w:rPr>
         <w:t xml:space="preserve">we </w:t>
       </w:r>
-      <w:ins w:id="19" w:author="Michael Lam" w:date="2017-05-25T20:42:00Z">
+      <w:ins w:id="21" w:author="Michael Lam" w:date="2017-05-25T20:42:00Z">
         <w:r>
           <w:rPr>
             <w:rStyle w:val="cmr-12x-x-1201"/>
@@ -1176,7 +1168,7 @@
         <w:spacing w:before="0" w:beforeAutospacing="0" w:after="0" w:afterAutospacing="0"/>
         <w:ind w:firstLine="720"/>
       </w:pPr>
-      <w:ins w:id="20" w:author="Michael Lam" w:date="2017-05-25T20:43:00Z">
+      <w:ins w:id="22" w:author="Michael Lam" w:date="2017-05-25T20:43:00Z">
         <w:r>
           <w:rPr>
             <w:rStyle w:val="cmr-12x-x-1201"/>
@@ -1192,27 +1184,9 @@
           <w:sz w:val="24"/>
           <w:szCs w:val="24"/>
         </w:rPr>
-        <w:t xml:space="preserve"> </w:t>
-      </w:r>
-      <w:proofErr w:type="spellStart"/>
-      <w:r>
-        <w:rPr>
-          <w:rStyle w:val="cmr-12x-x-1201"/>
-          <w:sz w:val="24"/>
-          <w:szCs w:val="24"/>
-        </w:rPr>
-        <w:t>OpenMP</w:t>
-      </w:r>
-      <w:proofErr w:type="spellEnd"/>
-      <w:r>
-        <w:rPr>
-          <w:rStyle w:val="cmr-12x-x-1201"/>
-          <w:sz w:val="24"/>
-          <w:szCs w:val="24"/>
-        </w:rPr>
-        <w:t xml:space="preserve"> </w:t>
-      </w:r>
-      <w:ins w:id="21" w:author="Michael Lam" w:date="2017-05-25T20:44:00Z">
+        <w:t xml:space="preserve"> OpenMP </w:t>
+      </w:r>
+      <w:ins w:id="23" w:author="Michael Lam" w:date="2017-05-25T20:44:00Z">
         <w:r>
           <w:rPr>
             <w:rStyle w:val="cmr-12x-x-1201"/>
@@ -1263,7 +1237,7 @@
         </w:rPr>
         <w:t xml:space="preserve">were conducted on </w:t>
       </w:r>
-      <w:ins w:id="22" w:author="Michael Lam" w:date="2017-05-25T20:44:00Z">
+      <w:ins w:id="24" w:author="Michael Lam" w:date="2017-05-25T20:44:00Z">
         <w:r>
           <w:rPr>
             <w:rStyle w:val="cmr-12x-x-1201"/>
@@ -1289,7 +1263,7 @@
         </w:rPr>
         <w:t xml:space="preserve">Dell </w:t>
       </w:r>
-      <w:ins w:id="23" w:author="Michael Lam" w:date="2017-05-25T20:43:00Z">
+      <w:ins w:id="25" w:author="Michael Lam" w:date="2017-05-25T20:43:00Z">
         <w:r>
           <w:rPr>
             <w:rStyle w:val="cmr-12x-x-1201"/>
@@ -1304,25 +1278,7 @@
             <w:sz w:val="24"/>
             <w:szCs w:val="24"/>
           </w:rPr>
-          <w:t xml:space="preserve">(2.4Ghz w/ </w:t>
-        </w:r>
-        <w:proofErr w:type="spellStart"/>
-        <w:r>
-          <w:rPr>
-            <w:rStyle w:val="cmr-12x-x-1201"/>
-            <w:sz w:val="24"/>
-            <w:szCs w:val="24"/>
-          </w:rPr>
-          <w:t>hyperthreading</w:t>
-        </w:r>
-        <w:proofErr w:type="spellEnd"/>
-        <w:r>
-          <w:rPr>
-            <w:rStyle w:val="cmr-12x-x-1201"/>
-            <w:sz w:val="24"/>
-            <w:szCs w:val="24"/>
-          </w:rPr>
-          <w:t>)</w:t>
+          <w:t>(2.4Ghz w/ hyperthreading)</w:t>
         </w:r>
         <w:r>
           <w:rPr>
@@ -1585,7 +1541,7 @@
         <w:spacing w:before="0" w:beforeAutospacing="0" w:after="0" w:afterAutospacing="0"/>
         <w:ind w:firstLine="720"/>
         <w:rPr>
-          <w:ins w:id="24" w:author="Michael Lam" w:date="2017-05-25T20:44:00Z"/>
+          <w:ins w:id="26" w:author="Michael Lam" w:date="2017-05-25T20:44:00Z"/>
           <w:rStyle w:val="cmr-12x-x-1201"/>
           <w:sz w:val="24"/>
           <w:szCs w:val="24"/>
@@ -1631,27 +1587,9 @@
           <w:sz w:val="24"/>
           <w:szCs w:val="24"/>
         </w:rPr>
-        <w:t xml:space="preserve">correctly identifying </w:t>
-      </w:r>
-      <w:proofErr w:type="spellStart"/>
-      <w:r>
-        <w:rPr>
-          <w:rStyle w:val="cmr-12x-x-1201"/>
-          <w:sz w:val="24"/>
-          <w:szCs w:val="24"/>
-        </w:rPr>
-        <w:t>OpenMP</w:t>
-      </w:r>
-      <w:proofErr w:type="spellEnd"/>
-      <w:r>
-        <w:rPr>
-          <w:rStyle w:val="cmr-12x-x-1201"/>
-          <w:sz w:val="24"/>
-          <w:szCs w:val="24"/>
-        </w:rPr>
-        <w:t xml:space="preserve"> variable scope (</w:t>
-      </w:r>
-      <w:ins w:id="25" w:author="Michael Lam" w:date="2017-05-25T20:44:00Z">
+        <w:t>correctly identifying OpenMP variable scope (</w:t>
+      </w:r>
+      <w:ins w:id="27" w:author="Michael Lam" w:date="2017-05-25T20:44:00Z">
         <w:r>
           <w:rPr>
             <w:rStyle w:val="cmr-12x-x-1201"/>
@@ -1661,7 +1599,7 @@
           <w:t xml:space="preserve">i.e., </w:t>
         </w:r>
       </w:ins>
-      <w:ins w:id="26" w:author="Michael Lam" w:date="2017-05-25T20:45:00Z">
+      <w:ins w:id="28" w:author="Michael Lam" w:date="2017-05-25T20:45:00Z">
         <w:r>
           <w:rPr>
             <w:rStyle w:val="cmr-12x-x-1201"/>
@@ -1679,7 +1617,7 @@
         </w:rPr>
         <w:t xml:space="preserve"> variables</w:t>
       </w:r>
-      <w:ins w:id="27" w:author="Michael Lam" w:date="2017-05-25T20:45:00Z">
+      <w:ins w:id="29" w:author="Michael Lam" w:date="2017-05-25T20:45:00Z">
         <w:r>
           <w:rPr>
             <w:rStyle w:val="cmr-12x-x-1201"/>
@@ -1741,7 +1679,7 @@
         </w:rPr>
         <w:t xml:space="preserve">Access to this region </w:t>
       </w:r>
-      <w:ins w:id="28" w:author="Michael Lam" w:date="2017-05-25T20:45:00Z">
+      <w:ins w:id="30" w:author="Michael Lam" w:date="2017-05-25T20:45:00Z">
         <w:r>
           <w:rPr>
             <w:rStyle w:val="cmr-12x-x-1201"/>
@@ -1767,32 +1705,14 @@
         </w:rPr>
         <w:t>to be synchronized</w:t>
       </w:r>
-      <w:ins w:id="29" w:author="Michael Lam" w:date="2017-05-25T20:45:00Z">
+      <w:ins w:id="31" w:author="Michael Lam" w:date="2017-05-25T20:45:00Z">
         <w:r>
           <w:rPr>
             <w:rStyle w:val="cmr-12x-x-1201"/>
             <w:sz w:val="24"/>
             <w:szCs w:val="24"/>
           </w:rPr>
-          <w:t xml:space="preserve"> using the </w:t>
-        </w:r>
-        <w:proofErr w:type="spellStart"/>
-        <w:r>
-          <w:rPr>
-            <w:rStyle w:val="cmr-12x-x-1201"/>
-            <w:sz w:val="24"/>
-            <w:szCs w:val="24"/>
-          </w:rPr>
-          <w:t>OpenMP</w:t>
-        </w:r>
-        <w:proofErr w:type="spellEnd"/>
-        <w:r>
-          <w:rPr>
-            <w:rStyle w:val="cmr-12x-x-1201"/>
-            <w:sz w:val="24"/>
-            <w:szCs w:val="24"/>
-          </w:rPr>
-          <w:t xml:space="preserve"> “critical” construct, enabling us to</w:t>
+          <w:t xml:space="preserve"> using the OpenMP “critical” construct, enabling us to</w:t>
         </w:r>
       </w:ins>
       <w:r>
@@ -1902,25 +1822,15 @@
       <w:r>
         <w:t xml:space="preserve"> </w:t>
       </w:r>
-      <w:proofErr w:type="spellStart"/>
-      <w:r>
-        <w:rPr>
-          <w:rStyle w:val="cmr-12x-x-1201"/>
-          <w:sz w:val="24"/>
-          <w:szCs w:val="24"/>
-        </w:rPr>
-        <w:t>OpenMP</w:t>
-      </w:r>
-      <w:proofErr w:type="spellEnd"/>
-      <w:r>
-        <w:rPr>
-          <w:rStyle w:val="cmr-12x-x-1201"/>
-          <w:sz w:val="24"/>
-          <w:szCs w:val="24"/>
-        </w:rPr>
-        <w:t xml:space="preserve">. Our approach shows </w:t>
-      </w:r>
-      <w:ins w:id="30" w:author="Michael Lam" w:date="2017-05-25T20:46:00Z">
+      <w:r>
+        <w:rPr>
+          <w:rStyle w:val="cmr-12x-x-1201"/>
+          <w:sz w:val="24"/>
+          <w:szCs w:val="24"/>
+        </w:rPr>
+        <w:t xml:space="preserve">OpenMP. Our approach shows </w:t>
+      </w:r>
+      <w:ins w:id="32" w:author="Michael Lam" w:date="2017-05-25T20:46:00Z">
         <w:r>
           <w:rPr>
             <w:rStyle w:val="cmr-12x-x-1201"/>
@@ -2850,25 +2760,7 @@
           <w:sz w:val="24"/>
           <w:szCs w:val="24"/>
         </w:rPr>
-        <w:t xml:space="preserve">sixteen </w:t>
-      </w:r>
-      <w:proofErr w:type="spellStart"/>
-      <w:r>
-        <w:rPr>
-          <w:rStyle w:val="cmr-12x-x-1201"/>
-          <w:sz w:val="24"/>
-          <w:szCs w:val="24"/>
-        </w:rPr>
-        <w:t>hyperthreads</w:t>
-      </w:r>
-      <w:proofErr w:type="spellEnd"/>
-      <w:r>
-        <w:rPr>
-          <w:rStyle w:val="cmr-12x-x-1201"/>
-          <w:sz w:val="24"/>
-          <w:szCs w:val="24"/>
-        </w:rPr>
-        <w:t>). At this point, increasing the number of threads</w:t>
+        <w:t>sixteen hyperthreads). At this point, increasing the number of threads</w:t>
       </w:r>
       <w:r>
         <w:t xml:space="preserve"> </w:t>
@@ -3551,7 +3443,6 @@
         </w:rPr>
         <w:t xml:space="preserve">We discovered a second inner loop in the </w:t>
       </w:r>
-      <w:proofErr w:type="spellStart"/>
       <w:r>
         <w:rPr>
           <w:rStyle w:val="cmr-12x-x-1201"/>
@@ -3561,7 +3452,6 @@
         </w:rPr>
         <w:t>split_string</w:t>
       </w:r>
-      <w:proofErr w:type="spellEnd"/>
       <w:r>
         <w:rPr>
           <w:rStyle w:val="cmr-12x-x-1201"/>
@@ -3581,7 +3471,7 @@
         </w:rPr>
         <w:t>beneficial results in our weak scaling test</w:t>
       </w:r>
-      <w:ins w:id="31" w:author="Michael Lam" w:date="2017-05-25T20:47:00Z">
+      <w:ins w:id="33" w:author="Michael Lam" w:date="2017-05-25T20:47:00Z">
         <w:r>
           <w:rPr>
             <w:rStyle w:val="cmr-12x-x-1201"/>
@@ -3620,7 +3510,7 @@
         </w:rPr>
         <w:t xml:space="preserve">shows </w:t>
       </w:r>
-      <w:ins w:id="32" w:author="Michael Lam" w:date="2017-05-25T20:47:00Z">
+      <w:ins w:id="34" w:author="Michael Lam" w:date="2017-05-25T20:47:00Z">
         <w:r>
           <w:rPr>
             <w:rStyle w:val="cmr-12x-x-1201"/>
@@ -3641,7 +3531,7 @@
         </w:rPr>
         <w:t xml:space="preserve">the times do not increase proportionally </w:t>
       </w:r>
-      <w:ins w:id="33" w:author="Michael Lam" w:date="2017-05-25T20:48:00Z">
+      <w:ins w:id="35" w:author="Michael Lam" w:date="2017-05-25T20:48:00Z">
         <w:r>
           <w:rPr>
             <w:rStyle w:val="cmr-12x-x-1201"/>
@@ -3667,7 +3557,7 @@
         </w:rPr>
         <w:t>we double</w:t>
       </w:r>
-      <w:ins w:id="34" w:author="Michael Lam" w:date="2017-05-25T20:48:00Z">
+      <w:ins w:id="36" w:author="Michael Lam" w:date="2017-05-25T20:48:00Z">
         <w:r>
           <w:rPr>
             <w:rStyle w:val="cmr-12x-x-1201"/>
@@ -3685,7 +3575,7 @@
         </w:rPr>
         <w:t xml:space="preserve"> the input </w:t>
       </w:r>
-      <w:ins w:id="35" w:author="Michael Lam" w:date="2017-05-25T20:48:00Z">
+      <w:ins w:id="37" w:author="Michael Lam" w:date="2017-05-25T20:48:00Z">
         <w:r>
           <w:rPr>
             <w:rStyle w:val="cmr-12x-x-1201"/>
@@ -3703,7 +3593,7 @@
         </w:rPr>
         <w:t xml:space="preserve">and </w:t>
       </w:r>
-      <w:ins w:id="36" w:author="Michael Lam" w:date="2017-05-25T20:48:00Z">
+      <w:ins w:id="38" w:author="Michael Lam" w:date="2017-05-25T20:48:00Z">
         <w:r>
           <w:rPr>
             <w:rStyle w:val="cmr-12x-x-1201"/>
@@ -4311,7 +4201,6 @@
         </w:rPr>
         <w:t xml:space="preserve">loop in </w:t>
       </w:r>
-      <w:proofErr w:type="spellStart"/>
       <w:r>
         <w:rPr>
           <w:rStyle w:val="content"/>
@@ -4320,7 +4209,6 @@
         </w:rPr>
         <w:t>split_string</w:t>
       </w:r>
-      <w:proofErr w:type="spellEnd"/>
       <w:r>
         <w:rPr>
           <w:rStyle w:val="content"/>
@@ -4387,7 +4275,7 @@
         </w:rPr>
         <w:t>We were successful in parallelizing Shamir’s secret sharing algorithm, achiev</w:t>
       </w:r>
-      <w:ins w:id="37" w:author="Michael Lam" w:date="2017-05-25T20:48:00Z">
+      <w:ins w:id="39" w:author="Michael Lam" w:date="2017-05-25T20:48:00Z">
         <w:r>
           <w:rPr>
             <w:rStyle w:val="cmr-12x-x-1201"/>
@@ -4408,7 +4296,7 @@
         </w:rPr>
         <w:t xml:space="preserve">near linear </w:t>
       </w:r>
-      <w:ins w:id="38" w:author="Michael Lam" w:date="2017-05-25T20:48:00Z">
+      <w:ins w:id="40" w:author="Michael Lam" w:date="2017-05-25T20:48:00Z">
         <w:r>
           <w:rPr>
             <w:rStyle w:val="cmr-12x-x-1201"/>
@@ -4432,25 +4320,7 @@
           <w:sz w:val="24"/>
           <w:szCs w:val="24"/>
         </w:rPr>
-        <w:t xml:space="preserve">using </w:t>
-      </w:r>
-      <w:proofErr w:type="spellStart"/>
-      <w:r>
-        <w:rPr>
-          <w:rStyle w:val="cmr-12x-x-1201"/>
-          <w:sz w:val="24"/>
-          <w:szCs w:val="24"/>
-        </w:rPr>
-        <w:t>OpenMP</w:t>
-      </w:r>
-      <w:proofErr w:type="spellEnd"/>
-      <w:r>
-        <w:rPr>
-          <w:rStyle w:val="cmr-12x-x-1201"/>
-          <w:sz w:val="24"/>
-          <w:szCs w:val="24"/>
-        </w:rPr>
-        <w:t>. Future work could extend this work to</w:t>
+        <w:t>using OpenMP. Future work could extend this work to</w:t>
       </w:r>
       <w:r>
         <w:t xml:space="preserve"> </w:t>
@@ -4501,8 +4371,6 @@
         </w:rPr>
         <w:t>]</w:t>
       </w:r>
-      <w:bookmarkStart w:id="39" w:name="_GoBack"/>
-      <w:bookmarkEnd w:id="39"/>
       <w:r>
         <w:t xml:space="preserve"> </w:t>
       </w:r>
@@ -4514,7 +4382,7 @@
         </w:rPr>
         <w:t xml:space="preserve">would also be a </w:t>
       </w:r>
-      <w:commentRangeStart w:id="40"/>
+      <w:commentRangeStart w:id="41"/>
       <w:r>
         <w:rPr>
           <w:rStyle w:val="cmr-12x-x-1201"/>
@@ -4526,7 +4394,7 @@
       <w:r>
         <w:t xml:space="preserve"> </w:t>
       </w:r>
-      <w:ins w:id="41" w:author="Michael Lam" w:date="2017-05-25T20:49:00Z">
+      <w:ins w:id="42" w:author="Michael Lam" w:date="2017-05-25T20:49:00Z">
         <w:r>
           <w:rPr>
             <w:rStyle w:val="cmr-12x-x-1201"/>
@@ -4552,20 +4420,50 @@
         </w:rPr>
         <w:t>for parallelism in future research</w:t>
       </w:r>
-      <w:commentRangeEnd w:id="40"/>
+      <w:commentRangeEnd w:id="41"/>
       <w:r>
         <w:rPr>
           <w:rStyle w:val="CommentReference"/>
         </w:rPr>
-        <w:commentReference w:id="40"/>
-      </w:r>
-      <w:r>
-        <w:rPr>
-          <w:rStyle w:val="cmr-12x-x-1201"/>
-          <w:sz w:val="24"/>
-          <w:szCs w:val="24"/>
-        </w:rPr>
-        <w:t>. We hope our work can serve as a</w:t>
+        <w:commentReference w:id="41"/>
+      </w:r>
+      <w:r>
+        <w:rPr>
+          <w:rStyle w:val="cmr-12x-x-1201"/>
+          <w:sz w:val="24"/>
+          <w:szCs w:val="24"/>
+        </w:rPr>
+        <w:t xml:space="preserve">. </w:t>
+      </w:r>
+      <w:ins w:id="43" w:author="Isaac Sumner" w:date="2017-05-28T12:10:00Z">
+        <w:r>
+          <w:rPr>
+            <w:rStyle w:val="cmr-12x-x-1201"/>
+            <w:sz w:val="24"/>
+            <w:szCs w:val="24"/>
+          </w:rPr>
+          <w:t xml:space="preserve">This sharing scheme </w:t>
+        </w:r>
+      </w:ins>
+      <w:ins w:id="44" w:author="Isaac Sumner" w:date="2017-05-28T12:11:00Z">
+        <w:r>
+          <w:rPr>
+            <w:rStyle w:val="cmr-12x-x-1201"/>
+            <w:sz w:val="24"/>
+            <w:szCs w:val="24"/>
+          </w:rPr>
+          <w:t xml:space="preserve">operates under the assumption that each participant can broadcast a message, and each pair of participants can communicate secretly. </w:t>
+        </w:r>
+      </w:ins>
+      <w:bookmarkStart w:id="45" w:name="_GoBack"/>
+      <w:bookmarkEnd w:id="45"/>
+      <w:r>
+        <w:rPr>
+          <w:rStyle w:val="cmr-12x-x-1201"/>
+          <w:sz w:val="24"/>
+          <w:szCs w:val="24"/>
+        </w:rPr>
+        <w:t>We hope our work can serve as a</w:t>
       </w:r>
       <w:r>
         <w:t xml:space="preserve"> </w:t>
@@ -4667,35 +4565,7 @@
         <w:rPr>
           <w:rFonts w:eastAsia="Times New Roman"/>
         </w:rPr>
-        <w:t xml:space="preserve">1] D. </w:t>
-      </w:r>
-      <w:proofErr w:type="spellStart"/>
-      <w:r>
-        <w:rPr>
-          <w:rFonts w:eastAsia="Times New Roman"/>
-        </w:rPr>
-        <w:t>Bogdanov</w:t>
-      </w:r>
-      <w:proofErr w:type="spellEnd"/>
-      <w:r>
-        <w:rPr>
-          <w:rFonts w:eastAsia="Times New Roman"/>
-        </w:rPr>
-        <w:t xml:space="preserve">, “Foundations and properties of </w:t>
-      </w:r>
-      <w:proofErr w:type="spellStart"/>
-      <w:r>
-        <w:rPr>
-          <w:rFonts w:eastAsia="Times New Roman"/>
-        </w:rPr>
-        <w:t>shamirs</w:t>
-      </w:r>
-      <w:proofErr w:type="spellEnd"/>
-      <w:r>
-        <w:rPr>
-          <w:rFonts w:eastAsia="Times New Roman"/>
-        </w:rPr>
-        <w:t xml:space="preserve"> secret sharing scheme,”</w:t>
+        <w:t>1] D. Bogdanov, “Foundations and properties of shamirs secret sharing scheme,”</w:t>
       </w:r>
     </w:p>
     <w:p>
@@ -4758,21 +4628,7 @@
         <w:rPr>
           <w:rFonts w:eastAsia="Times New Roman"/>
         </w:rPr>
-        <w:t xml:space="preserve">[2] F. T. Penney. (). Original c implementation of </w:t>
-      </w:r>
-      <w:proofErr w:type="spellStart"/>
-      <w:r>
-        <w:rPr>
-          <w:rFonts w:eastAsia="Times New Roman"/>
-        </w:rPr>
-        <w:t>shamir’s</w:t>
-      </w:r>
-      <w:proofErr w:type="spellEnd"/>
-      <w:r>
-        <w:rPr>
-          <w:rFonts w:eastAsia="Times New Roman"/>
-        </w:rPr>
-        <w:t xml:space="preserve"> secret sharing algorithm. original source code,</w:t>
+        <w:t>[2] F. T. Penney. (). Original c implementation of shamir’s secret sharing algorithm. original source code,</w:t>
       </w:r>
       <w:r>
         <w:rPr>
@@ -4888,19 +4744,11 @@
           <w:rFonts w:eastAsia="Times New Roman"/>
         </w:rPr>
       </w:pPr>
-      <w:proofErr w:type="spellStart"/>
-      <w:r>
-        <w:rPr>
-          <w:rFonts w:eastAsia="Times New Roman"/>
-        </w:rPr>
-        <w:t>isbn</w:t>
-      </w:r>
-      <w:proofErr w:type="spellEnd"/>
-      <w:r>
-        <w:rPr>
-          <w:rFonts w:eastAsia="Times New Roman"/>
-        </w:rPr>
-        <w:t>: 0-89791-307-8. [Online]. Available:</w:t>
+      <w:r>
+        <w:rPr>
+          <w:rFonts w:eastAsia="Times New Roman"/>
+        </w:rPr>
+        <w:t>isbn: 0-89791-307-8. [Online]. Available:</w:t>
       </w:r>
     </w:p>
     <w:p>
@@ -4939,8 +4787,8 @@
 </file>
 
 <file path=word/comments.xml><?xml version="1.0" encoding="utf-8"?>
-<w:comments xmlns:wpc="http://schemas.microsoft.com/office/word/2010/wordprocessingCanvas" xmlns:mo="http://schemas.microsoft.com/office/mac/office/2008/main" xmlns:mc="http://schemas.openxmlformats.org/markup-compatibility/2006" xmlns:mv="urn:schemas-microsoft-com:mac:vml" xmlns:o="urn:schemas-microsoft-com:office:office" xmlns:r="http://schemas.openxmlformats.org/officeDocument/2006/relationships" xmlns:m="http://schemas.openxmlformats.org/officeDocument/2006/math" xmlns:v="urn:schemas-microsoft-com:vml" xmlns:wp14="http://schemas.microsoft.com/office/word/2010/wordprocessingDrawing" xmlns:wp="http://schemas.openxmlformats.org/drawingml/2006/wordprocessingDrawing" xmlns:w10="urn:schemas-microsoft-com:office:word" xmlns:w="http://schemas.openxmlformats.org/wordprocessingml/2006/main" xmlns:w14="http://schemas.microsoft.com/office/word/2010/wordml" xmlns:w15="http://schemas.microsoft.com/office/word/2012/wordml" xmlns:wpg="http://schemas.microsoft.com/office/word/2010/wordprocessingGroup" xmlns:wpi="http://schemas.microsoft.com/office/word/2010/wordprocessingInk" xmlns:wne="http://schemas.microsoft.com/office/word/2006/wordml" xmlns:wps="http://schemas.microsoft.com/office/word/2010/wordprocessingShape" mc:Ignorable="w14 w15 wp14">
-  <w:comment w:id="15" w:author="Michael Lam" w:date="2017-05-25T20:40:00Z" w:initials="ML">
+<w:comments xmlns:wpc="http://schemas.microsoft.com/office/word/2010/wordprocessingCanvas" xmlns:mo="http://schemas.microsoft.com/office/mac/office/2008/main" xmlns:mc="http://schemas.openxmlformats.org/markup-compatibility/2006" xmlns:mv="urn:schemas-microsoft-com:mac:vml" xmlns:o="urn:schemas-microsoft-com:office:office" xmlns:r="http://schemas.openxmlformats.org/officeDocument/2006/relationships" xmlns:m="http://schemas.openxmlformats.org/officeDocument/2006/math" xmlns:v="urn:schemas-microsoft-com:vml" xmlns:wp14="http://schemas.microsoft.com/office/word/2010/wordprocessingDrawing" xmlns:wp="http://schemas.openxmlformats.org/drawingml/2006/wordprocessingDrawing" xmlns:w10="urn:schemas-microsoft-com:office:word" xmlns:w="http://schemas.openxmlformats.org/wordprocessingml/2006/main" xmlns:w14="http://schemas.microsoft.com/office/word/2010/wordml" xmlns:wpg="http://schemas.microsoft.com/office/word/2010/wordprocessingGroup" xmlns:wpi="http://schemas.microsoft.com/office/word/2010/wordprocessingInk" xmlns:wne="http://schemas.microsoft.com/office/word/2006/wordml" xmlns:wps="http://schemas.microsoft.com/office/word/2010/wordprocessingShape" mc:Ignorable="w14 wp14">
+  <w:comment w:id="16" w:author="Michael Lam" w:date="2017-05-25T20:40:00Z" w:initials="ML">
     <w:p>
       <w:pPr>
         <w:pStyle w:val="CommentText"/>
@@ -4956,7 +4804,7 @@
       </w:r>
     </w:p>
   </w:comment>
-  <w:comment w:id="40" w:author="Michael Lam" w:date="2017-05-25T20:49:00Z" w:initials="ML">
+  <w:comment w:id="41" w:author="Michael Lam" w:date="2017-05-25T20:49:00Z" w:initials="ML">
     <w:p>
       <w:pPr>
         <w:pStyle w:val="CommentText"/>
@@ -4983,7 +4831,7 @@
 </file>
 
 <file path=word/endnotes.xml><?xml version="1.0" encoding="utf-8"?>
-<w:endnotes xmlns:wpc="http://schemas.microsoft.com/office/word/2010/wordprocessingCanvas" xmlns:mo="http://schemas.microsoft.com/office/mac/office/2008/main" xmlns:mc="http://schemas.openxmlformats.org/markup-compatibility/2006" xmlns:mv="urn:schemas-microsoft-com:mac:vml" xmlns:o="urn:schemas-microsoft-com:office:office" xmlns:r="http://schemas.openxmlformats.org/officeDocument/2006/relationships" xmlns:m="http://schemas.openxmlformats.org/officeDocument/2006/math" xmlns:v="urn:schemas-microsoft-com:vml" xmlns:wp14="http://schemas.microsoft.com/office/word/2010/wordprocessingDrawing" xmlns:wp="http://schemas.openxmlformats.org/drawingml/2006/wordprocessingDrawing" xmlns:w10="urn:schemas-microsoft-com:office:word" xmlns:w="http://schemas.openxmlformats.org/wordprocessingml/2006/main" xmlns:w14="http://schemas.microsoft.com/office/word/2010/wordml" xmlns:w15="http://schemas.microsoft.com/office/word/2012/wordml" xmlns:wpg="http://schemas.microsoft.com/office/word/2010/wordprocessingGroup" xmlns:wpi="http://schemas.microsoft.com/office/word/2010/wordprocessingInk" xmlns:wne="http://schemas.microsoft.com/office/word/2006/wordml" xmlns:wps="http://schemas.microsoft.com/office/word/2010/wordprocessingShape" mc:Ignorable="w14 w15 wp14">
+<w:endnotes xmlns:wpc="http://schemas.microsoft.com/office/word/2010/wordprocessingCanvas" xmlns:mo="http://schemas.microsoft.com/office/mac/office/2008/main" xmlns:mc="http://schemas.openxmlformats.org/markup-compatibility/2006" xmlns:mv="urn:schemas-microsoft-com:mac:vml" xmlns:o="urn:schemas-microsoft-com:office:office" xmlns:r="http://schemas.openxmlformats.org/officeDocument/2006/relationships" xmlns:m="http://schemas.openxmlformats.org/officeDocument/2006/math" xmlns:v="urn:schemas-microsoft-com:vml" xmlns:wp14="http://schemas.microsoft.com/office/word/2010/wordprocessingDrawing" xmlns:wp="http://schemas.openxmlformats.org/drawingml/2006/wordprocessingDrawing" xmlns:w10="urn:schemas-microsoft-com:office:word" xmlns:w="http://schemas.openxmlformats.org/wordprocessingml/2006/main" xmlns:w14="http://schemas.microsoft.com/office/word/2010/wordml" xmlns:wpg="http://schemas.microsoft.com/office/word/2010/wordprocessingGroup" xmlns:wpi="http://schemas.microsoft.com/office/word/2010/wordprocessingInk" xmlns:wne="http://schemas.microsoft.com/office/word/2006/wordml" xmlns:wps="http://schemas.microsoft.com/office/word/2010/wordprocessingShape" mc:Ignorable="w14 wp14">
   <w:endnote w:type="separator" w:id="-1">
     <w:p>
       <w:r>
@@ -5002,7 +4850,7 @@
 </file>
 
 <file path=word/footer1.xml><?xml version="1.0" encoding="utf-8"?>
-<w:ftr xmlns:wpc="http://schemas.microsoft.com/office/word/2010/wordprocessingCanvas" xmlns:mo="http://schemas.microsoft.com/office/mac/office/2008/main" xmlns:mc="http://schemas.openxmlformats.org/markup-compatibility/2006" xmlns:mv="urn:schemas-microsoft-com:mac:vml" xmlns:o="urn:schemas-microsoft-com:office:office" xmlns:r="http://schemas.openxmlformats.org/officeDocument/2006/relationships" xmlns:m="http://schemas.openxmlformats.org/officeDocument/2006/math" xmlns:v="urn:schemas-microsoft-com:vml" xmlns:wp14="http://schemas.microsoft.com/office/word/2010/wordprocessingDrawing" xmlns:wp="http://schemas.openxmlformats.org/drawingml/2006/wordprocessingDrawing" xmlns:w10="urn:schemas-microsoft-com:office:word" xmlns:w="http://schemas.openxmlformats.org/wordprocessingml/2006/main" xmlns:w14="http://schemas.microsoft.com/office/word/2010/wordml" xmlns:w15="http://schemas.microsoft.com/office/word/2012/wordml" xmlns:wpg="http://schemas.microsoft.com/office/word/2010/wordprocessingGroup" xmlns:wpi="http://schemas.microsoft.com/office/word/2010/wordprocessingInk" xmlns:wne="http://schemas.microsoft.com/office/word/2006/wordml" xmlns:wps="http://schemas.microsoft.com/office/word/2010/wordprocessingShape" mc:Ignorable="w14 w15 wp14">
+<w:ftr xmlns:wpc="http://schemas.microsoft.com/office/word/2010/wordprocessingCanvas" xmlns:mo="http://schemas.microsoft.com/office/mac/office/2008/main" xmlns:mc="http://schemas.openxmlformats.org/markup-compatibility/2006" xmlns:mv="urn:schemas-microsoft-com:mac:vml" xmlns:o="urn:schemas-microsoft-com:office:office" xmlns:r="http://schemas.openxmlformats.org/officeDocument/2006/relationships" xmlns:m="http://schemas.openxmlformats.org/officeDocument/2006/math" xmlns:v="urn:schemas-microsoft-com:vml" xmlns:wp14="http://schemas.microsoft.com/office/word/2010/wordprocessingDrawing" xmlns:wp="http://schemas.openxmlformats.org/drawingml/2006/wordprocessingDrawing" xmlns:w10="urn:schemas-microsoft-com:office:word" xmlns:w="http://schemas.openxmlformats.org/wordprocessingml/2006/main" xmlns:w14="http://schemas.microsoft.com/office/word/2010/wordml" xmlns:wpg="http://schemas.microsoft.com/office/word/2010/wordprocessingGroup" xmlns:wpi="http://schemas.microsoft.com/office/word/2010/wordprocessingInk" xmlns:wne="http://schemas.microsoft.com/office/word/2006/wordml" xmlns:wps="http://schemas.microsoft.com/office/word/2010/wordprocessingShape" mc:Ignorable="w14 wp14">
   <w:p>
     <w:pPr>
       <w:pStyle w:val="Footer"/>
@@ -5025,7 +4873,7 @@
 </file>
 
 <file path=word/footnotes.xml><?xml version="1.0" encoding="utf-8"?>
-<w:footnotes xmlns:wpc="http://schemas.microsoft.com/office/word/2010/wordprocessingCanvas" xmlns:mo="http://schemas.microsoft.com/office/mac/office/2008/main" xmlns:mc="http://schemas.openxmlformats.org/markup-compatibility/2006" xmlns:mv="urn:schemas-microsoft-com:mac:vml" xmlns:o="urn:schemas-microsoft-com:office:office" xmlns:r="http://schemas.openxmlformats.org/officeDocument/2006/relationships" xmlns:m="http://schemas.openxmlformats.org/officeDocument/2006/math" xmlns:v="urn:schemas-microsoft-com:vml" xmlns:wp14="http://schemas.microsoft.com/office/word/2010/wordprocessingDrawing" xmlns:wp="http://schemas.openxmlformats.org/drawingml/2006/wordprocessingDrawing" xmlns:w10="urn:schemas-microsoft-com:office:word" xmlns:w="http://schemas.openxmlformats.org/wordprocessingml/2006/main" xmlns:w14="http://schemas.microsoft.com/office/word/2010/wordml" xmlns:w15="http://schemas.microsoft.com/office/word/2012/wordml" xmlns:wpg="http://schemas.microsoft.com/office/word/2010/wordprocessingGroup" xmlns:wpi="http://schemas.microsoft.com/office/word/2010/wordprocessingInk" xmlns:wne="http://schemas.microsoft.com/office/word/2006/wordml" xmlns:wps="http://schemas.microsoft.com/office/word/2010/wordprocessingShape" mc:Ignorable="w14 w15 wp14">
+<w:footnotes xmlns:wpc="http://schemas.microsoft.com/office/word/2010/wordprocessingCanvas" xmlns:mo="http://schemas.microsoft.com/office/mac/office/2008/main" xmlns:mc="http://schemas.openxmlformats.org/markup-compatibility/2006" xmlns:mv="urn:schemas-microsoft-com:mac:vml" xmlns:o="urn:schemas-microsoft-com:office:office" xmlns:r="http://schemas.openxmlformats.org/officeDocument/2006/relationships" xmlns:m="http://schemas.openxmlformats.org/officeDocument/2006/math" xmlns:v="urn:schemas-microsoft-com:vml" xmlns:wp14="http://schemas.microsoft.com/office/word/2010/wordprocessingDrawing" xmlns:wp="http://schemas.openxmlformats.org/drawingml/2006/wordprocessingDrawing" xmlns:w10="urn:schemas-microsoft-com:office:word" xmlns:w="http://schemas.openxmlformats.org/wordprocessingml/2006/main" xmlns:w14="http://schemas.microsoft.com/office/word/2010/wordml" xmlns:wpg="http://schemas.microsoft.com/office/word/2010/wordprocessingGroup" xmlns:wpi="http://schemas.microsoft.com/office/word/2010/wordprocessingInk" xmlns:wne="http://schemas.microsoft.com/office/word/2006/wordml" xmlns:wps="http://schemas.microsoft.com/office/word/2010/wordprocessingShape" mc:Ignorable="w14 wp14">
   <w:footnote w:type="separator" w:id="-1">
     <w:p>
       <w:r>
@@ -5052,7 +4900,7 @@
 </file>
 
 <file path=word/styles.xml><?xml version="1.0" encoding="utf-8"?>
-<w:styles xmlns:mc="http://schemas.openxmlformats.org/markup-compatibility/2006" xmlns:r="http://schemas.openxmlformats.org/officeDocument/2006/relationships" xmlns:w="http://schemas.openxmlformats.org/wordprocessingml/2006/main" xmlns:w14="http://schemas.microsoft.com/office/word/2010/wordml" xmlns:w15="http://schemas.microsoft.com/office/word/2012/wordml" mc:Ignorable="w14 w15">
+<w:styles xmlns:mc="http://schemas.openxmlformats.org/markup-compatibility/2006" xmlns:r="http://schemas.openxmlformats.org/officeDocument/2006/relationships" xmlns:w="http://schemas.openxmlformats.org/wordprocessingml/2006/main" xmlns:w14="http://schemas.microsoft.com/office/word/2010/wordml" mc:Ignorable="w14">
   <w:docDefaults>
     <w:rPrDefault>
       <w:rPr>
@@ -5062,380 +4910,1239 @@
     </w:rPrDefault>
     <w:pPrDefault/>
   </w:docDefaults>
-  <w:latentStyles w:defLockedState="0" w:defUIPriority="99" w:defSemiHidden="0" w:defUnhideWhenUsed="0" w:defQFormat="0" w:count="382">
-    <w:lsdException w:name="Normal" w:uiPriority="0" w:qFormat="1"/>
-    <w:lsdException w:name="heading 1" w:uiPriority="9" w:qFormat="1"/>
-    <w:lsdException w:name="heading 2" w:uiPriority="9" w:qFormat="1"/>
-    <w:lsdException w:name="heading 3" w:uiPriority="9" w:qFormat="1"/>
-    <w:lsdException w:name="heading 4" w:uiPriority="9" w:qFormat="1"/>
-    <w:lsdException w:name="heading 5" w:semiHidden="1" w:uiPriority="9" w:unhideWhenUsed="1" w:qFormat="1"/>
-    <w:lsdException w:name="heading 6" w:semiHidden="1" w:uiPriority="9" w:unhideWhenUsed="1" w:qFormat="1"/>
-    <w:lsdException w:name="heading 7" w:semiHidden="1" w:uiPriority="9" w:unhideWhenUsed="1" w:qFormat="1"/>
-    <w:lsdException w:name="heading 8" w:semiHidden="1" w:uiPriority="9" w:unhideWhenUsed="1" w:qFormat="1"/>
-    <w:lsdException w:name="heading 9" w:semiHidden="1" w:uiPriority="9" w:unhideWhenUsed="1" w:qFormat="1"/>
-    <w:lsdException w:name="index 1" w:semiHidden="1" w:unhideWhenUsed="1"/>
-    <w:lsdException w:name="index 2" w:semiHidden="1" w:unhideWhenUsed="1"/>
-    <w:lsdException w:name="index 3" w:semiHidden="1" w:unhideWhenUsed="1"/>
-    <w:lsdException w:name="index 4" w:semiHidden="1" w:unhideWhenUsed="1"/>
-    <w:lsdException w:name="index 5" w:semiHidden="1" w:unhideWhenUsed="1"/>
-    <w:lsdException w:name="index 6" w:semiHidden="1" w:unhideWhenUsed="1"/>
-    <w:lsdException w:name="index 7" w:semiHidden="1" w:unhideWhenUsed="1"/>
-    <w:lsdException w:name="index 8" w:semiHidden="1" w:unhideWhenUsed="1"/>
-    <w:lsdException w:name="index 9" w:semiHidden="1" w:unhideWhenUsed="1"/>
-    <w:lsdException w:name="toc 1" w:semiHidden="1" w:uiPriority="39" w:unhideWhenUsed="1"/>
-    <w:lsdException w:name="toc 2" w:semiHidden="1" w:uiPriority="39" w:unhideWhenUsed="1"/>
-    <w:lsdException w:name="toc 3" w:semiHidden="1" w:uiPriority="39" w:unhideWhenUsed="1"/>
-    <w:lsdException w:name="toc 4" w:semiHidden="1" w:uiPriority="39" w:unhideWhenUsed="1"/>
-    <w:lsdException w:name="toc 5" w:semiHidden="1" w:uiPriority="39" w:unhideWhenUsed="1"/>
-    <w:lsdException w:name="toc 6" w:semiHidden="1" w:uiPriority="39" w:unhideWhenUsed="1"/>
-    <w:lsdException w:name="toc 7" w:semiHidden="1" w:uiPriority="39" w:unhideWhenUsed="1"/>
-    <w:lsdException w:name="toc 8" w:semiHidden="1" w:uiPriority="39" w:unhideWhenUsed="1"/>
-    <w:lsdException w:name="toc 9" w:semiHidden="1" w:uiPriority="39" w:unhideWhenUsed="1"/>
-    <w:lsdException w:name="Normal Indent" w:semiHidden="1" w:unhideWhenUsed="1"/>
-    <w:lsdException w:name="footnote text" w:semiHidden="1" w:unhideWhenUsed="1"/>
-    <w:lsdException w:name="annotation text" w:semiHidden="1" w:unhideWhenUsed="1"/>
-    <w:lsdException w:name="header" w:semiHidden="1" w:unhideWhenUsed="1"/>
-    <w:lsdException w:name="footer" w:semiHidden="1" w:unhideWhenUsed="1"/>
-    <w:lsdException w:name="index heading" w:semiHidden="1" w:unhideWhenUsed="1"/>
-    <w:lsdException w:name="caption" w:semiHidden="1" w:uiPriority="35" w:unhideWhenUsed="1" w:qFormat="1"/>
-    <w:lsdException w:name="table of figures" w:semiHidden="1" w:unhideWhenUsed="1"/>
-    <w:lsdException w:name="envelope address" w:semiHidden="1" w:unhideWhenUsed="1"/>
-    <w:lsdException w:name="envelope return" w:semiHidden="1" w:unhideWhenUsed="1"/>
-    <w:lsdException w:name="footnote reference" w:semiHidden="1" w:unhideWhenUsed="1"/>
-    <w:lsdException w:name="annotation reference" w:semiHidden="1" w:unhideWhenUsed="1"/>
-    <w:lsdException w:name="line number" w:semiHidden="1" w:unhideWhenUsed="1"/>
-    <w:lsdException w:name="page number" w:semiHidden="1" w:unhideWhenUsed="1"/>
-    <w:lsdException w:name="endnote reference" w:semiHidden="1" w:unhideWhenUsed="1"/>
-    <w:lsdException w:name="endnote text" w:semiHidden="1" w:unhideWhenUsed="1"/>
-    <w:lsdException w:name="table of authorities" w:semiHidden="1" w:unhideWhenUsed="1"/>
-    <w:lsdException w:name="macro" w:semiHidden="1" w:unhideWhenUsed="1"/>
-    <w:lsdException w:name="toa heading" w:semiHidden="1" w:unhideWhenUsed="1"/>
-    <w:lsdException w:name="List" w:semiHidden="1" w:unhideWhenUsed="1"/>
-    <w:lsdException w:name="List Bullet" w:semiHidden="1" w:unhideWhenUsed="1"/>
-    <w:lsdException w:name="List Number" w:semiHidden="1" w:unhideWhenUsed="1"/>
-    <w:lsdException w:name="List 2" w:semiHidden="1" w:unhideWhenUsed="1"/>
-    <w:lsdException w:name="List 3" w:semiHidden="1" w:unhideWhenUsed="1"/>
-    <w:lsdException w:name="List 4" w:semiHidden="1" w:unhideWhenUsed="1"/>
-    <w:lsdException w:name="List 5" w:semiHidden="1" w:unhideWhenUsed="1"/>
-    <w:lsdException w:name="List Bullet 2" w:semiHidden="1" w:unhideWhenUsed="1"/>
-    <w:lsdException w:name="List Bullet 3" w:semiHidden="1" w:unhideWhenUsed="1"/>
-    <w:lsdException w:name="List Bullet 4" w:semiHidden="1" w:unhideWhenUsed="1"/>
-    <w:lsdException w:name="List Bullet 5" w:semiHidden="1" w:unhideWhenUsed="1"/>
-    <w:lsdException w:name="List Number 2" w:semiHidden="1" w:unhideWhenUsed="1"/>
-    <w:lsdException w:name="List Number 3" w:semiHidden="1" w:unhideWhenUsed="1"/>
-    <w:lsdException w:name="List Number 4" w:semiHidden="1" w:unhideWhenUsed="1"/>
-    <w:lsdException w:name="List Number 5" w:semiHidden="1" w:unhideWhenUsed="1"/>
-    <w:lsdException w:name="Title" w:uiPriority="10" w:qFormat="1"/>
-    <w:lsdException w:name="Closing" w:semiHidden="1" w:unhideWhenUsed="1"/>
-    <w:lsdException w:name="Signature" w:semiHidden="1" w:unhideWhenUsed="1"/>
-    <w:lsdException w:name="Default Paragraph Font" w:semiHidden="1" w:uiPriority="1" w:unhideWhenUsed="1"/>
-    <w:lsdException w:name="Body Text" w:semiHidden="1" w:unhideWhenUsed="1"/>
-    <w:lsdException w:name="Body Text Indent" w:semiHidden="1" w:unhideWhenUsed="1"/>
-    <w:lsdException w:name="List Continue" w:semiHidden="1" w:unhideWhenUsed="1"/>
-    <w:lsdException w:name="List Continue 2" w:semiHidden="1" w:unhideWhenUsed="1"/>
-    <w:lsdException w:name="List Continue 3" w:semiHidden="1" w:unhideWhenUsed="1"/>
-    <w:lsdException w:name="List Continue 4" w:semiHidden="1" w:unhideWhenUsed="1"/>
-    <w:lsdException w:name="List Continue 5" w:semiHidden="1" w:unhideWhenUsed="1"/>
-    <w:lsdException w:name="Message Header" w:semiHidden="1" w:unhideWhenUsed="1"/>
-    <w:lsdException w:name="Subtitle" w:uiPriority="11" w:qFormat="1"/>
-    <w:lsdException w:name="Salutation" w:semiHidden="1" w:unhideWhenUsed="1"/>
-    <w:lsdException w:name="Date" w:semiHidden="1" w:unhideWhenUsed="1"/>
-    <w:lsdException w:name="Body Text First Indent" w:semiHidden="1" w:unhideWhenUsed="1"/>
-    <w:lsdException w:name="Body Text First Indent 2" w:semiHidden="1" w:unhideWhenUsed="1"/>
-    <w:lsdException w:name="Note Heading" w:semiHidden="1" w:unhideWhenUsed="1"/>
-    <w:lsdException w:name="Body Text 2" w:semiHidden="1" w:unhideWhenUsed="1"/>
-    <w:lsdException w:name="Body Text 3" w:semiHidden="1" w:unhideWhenUsed="1"/>
-    <w:lsdException w:name="Body Text Indent 2" w:semiHidden="1" w:unhideWhenUsed="1"/>
-    <w:lsdException w:name="Body Text Indent 3" w:semiHidden="1" w:unhideWhenUsed="1"/>
-    <w:lsdException w:name="Block Text" w:semiHidden="1" w:unhideWhenUsed="1"/>
-    <w:lsdException w:name="Hyperlink" w:semiHidden="1" w:unhideWhenUsed="1"/>
-    <w:lsdException w:name="FollowedHyperlink" w:semiHidden="1" w:unhideWhenUsed="1"/>
-    <w:lsdException w:name="Strong" w:uiPriority="22" w:qFormat="1"/>
-    <w:lsdException w:name="Emphasis" w:uiPriority="20" w:qFormat="1"/>
-    <w:lsdException w:name="Document Map" w:semiHidden="1" w:unhideWhenUsed="1"/>
-    <w:lsdException w:name="Plain Text" w:semiHidden="1" w:unhideWhenUsed="1"/>
-    <w:lsdException w:name="E-mail Signature" w:semiHidden="1" w:unhideWhenUsed="1"/>
-    <w:lsdException w:name="HTML Top of Form" w:semiHidden="1" w:unhideWhenUsed="1"/>
-    <w:lsdException w:name="HTML Bottom of Form" w:semiHidden="1" w:unhideWhenUsed="1"/>
-    <w:lsdException w:name="Normal (Web)" w:semiHidden="1" w:unhideWhenUsed="1"/>
-    <w:lsdException w:name="HTML Acronym" w:semiHidden="1" w:unhideWhenUsed="1"/>
-    <w:lsdException w:name="HTML Address" w:semiHidden="1" w:unhideWhenUsed="1"/>
-    <w:lsdException w:name="HTML Cite" w:semiHidden="1" w:unhideWhenUsed="1"/>
-    <w:lsdException w:name="HTML Code" w:semiHidden="1" w:unhideWhenUsed="1"/>
-    <w:lsdException w:name="HTML Definition" w:semiHidden="1" w:unhideWhenUsed="1"/>
-    <w:lsdException w:name="HTML Keyboard" w:semiHidden="1" w:unhideWhenUsed="1"/>
-    <w:lsdException w:name="HTML Preformatted" w:semiHidden="1" w:unhideWhenUsed="1"/>
-    <w:lsdException w:name="HTML Sample" w:semiHidden="1" w:unhideWhenUsed="1"/>
-    <w:lsdException w:name="HTML Typewriter" w:semiHidden="1" w:unhideWhenUsed="1"/>
-    <w:lsdException w:name="HTML Variable" w:semiHidden="1" w:unhideWhenUsed="1"/>
-    <w:lsdException w:name="Normal Table" w:semiHidden="1" w:unhideWhenUsed="1"/>
-    <w:lsdException w:name="annotation subject" w:semiHidden="1" w:unhideWhenUsed="1"/>
-    <w:lsdException w:name="No List" w:semiHidden="1" w:unhideWhenUsed="1"/>
-    <w:lsdException w:name="Outline List 1" w:semiHidden="1" w:unhideWhenUsed="1"/>
-    <w:lsdException w:name="Outline List 2" w:semiHidden="1" w:unhideWhenUsed="1"/>
-    <w:lsdException w:name="Outline List 3" w:semiHidden="1" w:unhideWhenUsed="1"/>
-    <w:lsdException w:name="Table Simple 1" w:semiHidden="1" w:unhideWhenUsed="1"/>
-    <w:lsdException w:name="Table Simple 2" w:semiHidden="1" w:unhideWhenUsed="1"/>
-    <w:lsdException w:name="Table Simple 3" w:semiHidden="1" w:unhideWhenUsed="1"/>
-    <w:lsdException w:name="Table Classic 1" w:semiHidden="1" w:unhideWhenUsed="1"/>
-    <w:lsdException w:name="Table Classic 2" w:semiHidden="1" w:unhideWhenUsed="1"/>
-    <w:lsdException w:name="Table Classic 3" w:semiHidden="1" w:unhideWhenUsed="1"/>
-    <w:lsdException w:name="Table Classic 4" w:semiHidden="1" w:unhideWhenUsed="1"/>
-    <w:lsdException w:name="Table Colorful 1" w:semiHidden="1" w:unhideWhenUsed="1"/>
-    <w:lsdException w:name="Table Colorful 2" w:semiHidden="1" w:unhideWhenUsed="1"/>
-    <w:lsdException w:name="Table Colorful 3" w:semiHidden="1" w:unhideWhenUsed="1"/>
-    <w:lsdException w:name="Table Columns 1" w:semiHidden="1" w:unhideWhenUsed="1"/>
-    <w:lsdException w:name="Table Columns 2" w:semiHidden="1" w:unhideWhenUsed="1"/>
-    <w:lsdException w:name="Table Columns 3" w:semiHidden="1" w:unhideWhenUsed="1"/>
-    <w:lsdException w:name="Table Columns 4" w:semiHidden="1" w:unhideWhenUsed="1"/>
-    <w:lsdException w:name="Table Columns 5" w:semiHidden="1" w:unhideWhenUsed="1"/>
-    <w:lsdException w:name="Table Grid 1" w:semiHidden="1" w:unhideWhenUsed="1"/>
-    <w:lsdException w:name="Table Grid 2" w:semiHidden="1" w:unhideWhenUsed="1"/>
-    <w:lsdException w:name="Table Grid 3" w:semiHidden="1" w:unhideWhenUsed="1"/>
-    <w:lsdException w:name="Table Grid 4" w:semiHidden="1" w:unhideWhenUsed="1"/>
-    <w:lsdException w:name="Table Grid 5" w:semiHidden="1" w:unhideWhenUsed="1"/>
-    <w:lsdException w:name="Table Grid 6" w:semiHidden="1" w:unhideWhenUsed="1"/>
-    <w:lsdException w:name="Table Grid 7" w:semiHidden="1" w:unhideWhenUsed="1"/>
-    <w:lsdException w:name="Table Grid 8" w:semiHidden="1" w:unhideWhenUsed="1"/>
-    <w:lsdException w:name="Table List 1" w:semiHidden="1" w:unhideWhenUsed="1"/>
-    <w:lsdException w:name="Table List 2" w:semiHidden="1" w:unhideWhenUsed="1"/>
-    <w:lsdException w:name="Table List 3" w:semiHidden="1" w:unhideWhenUsed="1"/>
-    <w:lsdException w:name="Table List 4" w:semiHidden="1" w:unhideWhenUsed="1"/>
-    <w:lsdException w:name="Table List 5" w:semiHidden="1" w:unhideWhenUsed="1"/>
-    <w:lsdException w:name="Table List 6" w:semiHidden="1" w:unhideWhenUsed="1"/>
-    <w:lsdException w:name="Table List 7" w:semiHidden="1" w:unhideWhenUsed="1"/>
-    <w:lsdException w:name="Table List 8" w:semiHidden="1" w:unhideWhenUsed="1"/>
-    <w:lsdException w:name="Table 3D effects 1" w:semiHidden="1" w:unhideWhenUsed="1"/>
-    <w:lsdException w:name="Table 3D effects 2" w:semiHidden="1" w:unhideWhenUsed="1"/>
-    <w:lsdException w:name="Table 3D effects 3" w:semiHidden="1" w:unhideWhenUsed="1"/>
-    <w:lsdException w:name="Table Contemporary" w:semiHidden="1" w:unhideWhenUsed="1"/>
-    <w:lsdException w:name="Table Elegant" w:semiHidden="1" w:unhideWhenUsed="1"/>
-    <w:lsdException w:name="Table Professional" w:semiHidden="1" w:unhideWhenUsed="1"/>
-    <w:lsdException w:name="Table Subtle 1" w:semiHidden="1" w:unhideWhenUsed="1"/>
-    <w:lsdException w:name="Table Subtle 2" w:semiHidden="1" w:unhideWhenUsed="1"/>
-    <w:lsdException w:name="Table Web 1" w:semiHidden="1" w:unhideWhenUsed="1"/>
-    <w:lsdException w:name="Table Web 2" w:semiHidden="1" w:unhideWhenUsed="1"/>
-    <w:lsdException w:name="Table Web 3" w:semiHidden="1" w:unhideWhenUsed="1"/>
-    <w:lsdException w:name="Balloon Text" w:semiHidden="1" w:unhideWhenUsed="1"/>
-    <w:lsdException w:name="Table Grid" w:uiPriority="39"/>
-    <w:lsdException w:name="Table Theme" w:semiHidden="1" w:unhideWhenUsed="1"/>
-    <w:lsdException w:name="Placeholder Text" w:semiHidden="1"/>
-    <w:lsdException w:name="No Spacing" w:uiPriority="1" w:qFormat="1"/>
-    <w:lsdException w:name="Light Shading" w:uiPriority="60"/>
-    <w:lsdException w:name="Light List" w:uiPriority="61"/>
-    <w:lsdException w:name="Light Grid" w:uiPriority="62"/>
-    <w:lsdException w:name="Medium Shading 1" w:uiPriority="63"/>
-    <w:lsdException w:name="Medium Shading 2" w:uiPriority="64"/>
-    <w:lsdException w:name="Medium List 1" w:uiPriority="65"/>
-    <w:lsdException w:name="Medium List 2" w:uiPriority="66"/>
-    <w:lsdException w:name="Medium Grid 1" w:uiPriority="67"/>
-    <w:lsdException w:name="Medium Grid 2" w:uiPriority="68"/>
-    <w:lsdException w:name="Medium Grid 3" w:uiPriority="69"/>
-    <w:lsdException w:name="Dark List" w:uiPriority="70"/>
-    <w:lsdException w:name="Colorful Shading" w:uiPriority="71"/>
-    <w:lsdException w:name="Colorful List" w:uiPriority="72"/>
-    <w:lsdException w:name="Colorful Grid" w:uiPriority="73"/>
-    <w:lsdException w:name="Light Shading Accent 1" w:uiPriority="60"/>
-    <w:lsdException w:name="Light List Accent 1" w:uiPriority="61"/>
-    <w:lsdException w:name="Light Grid Accent 1" w:uiPriority="62"/>
-    <w:lsdException w:name="Medium Shading 1 Accent 1" w:uiPriority="63"/>
-    <w:lsdException w:name="Medium Shading 2 Accent 1" w:uiPriority="64"/>
-    <w:lsdException w:name="Medium List 1 Accent 1" w:uiPriority="65"/>
-    <w:lsdException w:name="Revision" w:semiHidden="1"/>
-    <w:lsdException w:name="List Paragraph" w:uiPriority="34" w:qFormat="1"/>
-    <w:lsdException w:name="Quote" w:uiPriority="29" w:qFormat="1"/>
-    <w:lsdException w:name="Intense Quote" w:uiPriority="30" w:qFormat="1"/>
-    <w:lsdException w:name="Medium List 2 Accent 1" w:uiPriority="66"/>
-    <w:lsdException w:name="Medium Grid 1 Accent 1" w:uiPriority="67"/>
-    <w:lsdException w:name="Medium Grid 2 Accent 1" w:uiPriority="68"/>
-    <w:lsdException w:name="Medium Grid 3 Accent 1" w:uiPriority="69"/>
-    <w:lsdException w:name="Dark List Accent 1" w:uiPriority="70"/>
-    <w:lsdException w:name="Colorful Shading Accent 1" w:uiPriority="71"/>
-    <w:lsdException w:name="Colorful List Accent 1" w:uiPriority="72"/>
-    <w:lsdException w:name="Colorful Grid Accent 1" w:uiPriority="73"/>
-    <w:lsdException w:name="Light Shading Accent 2" w:uiPriority="60"/>
-    <w:lsdException w:name="Light List Accent 2" w:uiPriority="61"/>
-    <w:lsdException w:name="Light Grid Accent 2" w:uiPriority="62"/>
-    <w:lsdException w:name="Medium Shading 1 Accent 2" w:uiPriority="63"/>
-    <w:lsdException w:name="Medium Shading 2 Accent 2" w:uiPriority="64"/>
-    <w:lsdException w:name="Medium List 1 Accent 2" w:uiPriority="65"/>
-    <w:lsdException w:name="Medium List 2 Accent 2" w:uiPriority="66"/>
-    <w:lsdException w:name="Medium Grid 1 Accent 2" w:uiPriority="67"/>
-    <w:lsdException w:name="Medium Grid 2 Accent 2" w:uiPriority="68"/>
-    <w:lsdException w:name="Medium Grid 3 Accent 2" w:uiPriority="69"/>
-    <w:lsdException w:name="Dark List Accent 2" w:uiPriority="70"/>
-    <w:lsdException w:name="Colorful Shading Accent 2" w:uiPriority="71"/>
-    <w:lsdException w:name="Colorful List Accent 2" w:uiPriority="72"/>
-    <w:lsdException w:name="Colorful Grid Accent 2" w:uiPriority="73"/>
-    <w:lsdException w:name="Light Shading Accent 3" w:uiPriority="60"/>
-    <w:lsdException w:name="Light List Accent 3" w:uiPriority="61"/>
-    <w:lsdException w:name="Light Grid Accent 3" w:uiPriority="62"/>
-    <w:lsdException w:name="Medium Shading 1 Accent 3" w:uiPriority="63"/>
-    <w:lsdException w:name="Medium Shading 2 Accent 3" w:uiPriority="64"/>
-    <w:lsdException w:name="Medium List 1 Accent 3" w:uiPriority="65"/>
-    <w:lsdException w:name="Medium List 2 Accent 3" w:uiPriority="66"/>
-    <w:lsdException w:name="Medium Grid 1 Accent 3" w:uiPriority="67"/>
-    <w:lsdException w:name="Medium Grid 2 Accent 3" w:uiPriority="68"/>
-    <w:lsdException w:name="Medium Grid 3 Accent 3" w:uiPriority="69"/>
-    <w:lsdException w:name="Dark List Accent 3" w:uiPriority="70"/>
-    <w:lsdException w:name="Colorful Shading Accent 3" w:uiPriority="71"/>
-    <w:lsdException w:name="Colorful List Accent 3" w:uiPriority="72"/>
-    <w:lsdException w:name="Colorful Grid Accent 3" w:uiPriority="73"/>
-    <w:lsdException w:name="Light Shading Accent 4" w:uiPriority="60"/>
-    <w:lsdException w:name="Light List Accent 4" w:uiPriority="61"/>
-    <w:lsdException w:name="Light Grid Accent 4" w:uiPriority="62"/>
-    <w:lsdException w:name="Medium Shading 1 Accent 4" w:uiPriority="63"/>
-    <w:lsdException w:name="Medium Shading 2 Accent 4" w:uiPriority="64"/>
-    <w:lsdException w:name="Medium List 1 Accent 4" w:uiPriority="65"/>
-    <w:lsdException w:name="Medium List 2 Accent 4" w:uiPriority="66"/>
-    <w:lsdException w:name="Medium Grid 1 Accent 4" w:uiPriority="67"/>
-    <w:lsdException w:name="Medium Grid 2 Accent 4" w:uiPriority="68"/>
-    <w:lsdException w:name="Medium Grid 3 Accent 4" w:uiPriority="69"/>
-    <w:lsdException w:name="Dark List Accent 4" w:uiPriority="70"/>
-    <w:lsdException w:name="Colorful Shading Accent 4" w:uiPriority="71"/>
-    <w:lsdException w:name="Colorful List Accent 4" w:uiPriority="72"/>
-    <w:lsdException w:name="Colorful Grid Accent 4" w:uiPriority="73"/>
-    <w:lsdException w:name="Light Shading Accent 5" w:uiPriority="60"/>
-    <w:lsdException w:name="Light List Accent 5" w:uiPriority="61"/>
-    <w:lsdException w:name="Light Grid Accent 5" w:uiPriority="62"/>
-    <w:lsdException w:name="Medium Shading 1 Accent 5" w:uiPriority="63"/>
-    <w:lsdException w:name="Medium Shading 2 Accent 5" w:uiPriority="64"/>
-    <w:lsdException w:name="Medium List 1 Accent 5" w:uiPriority="65"/>
-    <w:lsdException w:name="Medium List 2 Accent 5" w:uiPriority="66"/>
-    <w:lsdException w:name="Medium Grid 1 Accent 5" w:uiPriority="67"/>
-    <w:lsdException w:name="Medium Grid 2 Accent 5" w:uiPriority="68"/>
-    <w:lsdException w:name="Medium Grid 3 Accent 5" w:uiPriority="69"/>
-    <w:lsdException w:name="Dark List Accent 5" w:uiPriority="70"/>
-    <w:lsdException w:name="Colorful Shading Accent 5" w:uiPriority="71"/>
-    <w:lsdException w:name="Colorful List Accent 5" w:uiPriority="72"/>
-    <w:lsdException w:name="Colorful Grid Accent 5" w:uiPriority="73"/>
-    <w:lsdException w:name="Light Shading Accent 6" w:uiPriority="60"/>
-    <w:lsdException w:name="Light List Accent 6" w:uiPriority="61"/>
-    <w:lsdException w:name="Light Grid Accent 6" w:uiPriority="62"/>
-    <w:lsdException w:name="Medium Shading 1 Accent 6" w:uiPriority="63"/>
-    <w:lsdException w:name="Medium Shading 2 Accent 6" w:uiPriority="64"/>
-    <w:lsdException w:name="Medium List 1 Accent 6" w:uiPriority="65"/>
-    <w:lsdException w:name="Medium List 2 Accent 6" w:uiPriority="66"/>
-    <w:lsdException w:name="Medium Grid 1 Accent 6" w:uiPriority="67"/>
-    <w:lsdException w:name="Medium Grid 2 Accent 6" w:uiPriority="68"/>
-    <w:lsdException w:name="Medium Grid 3 Accent 6" w:uiPriority="69"/>
-    <w:lsdException w:name="Dark List Accent 6" w:uiPriority="70"/>
-    <w:lsdException w:name="Colorful Shading Accent 6" w:uiPriority="71"/>
-    <w:lsdException w:name="Colorful List Accent 6" w:uiPriority="72"/>
-    <w:lsdException w:name="Colorful Grid Accent 6" w:uiPriority="73"/>
-    <w:lsdException w:name="Subtle Emphasis" w:uiPriority="19" w:qFormat="1"/>
-    <w:lsdException w:name="Intense Emphasis" w:uiPriority="21" w:qFormat="1"/>
-    <w:lsdException w:name="Subtle Reference" w:uiPriority="31" w:qFormat="1"/>
-    <w:lsdException w:name="Intense Reference" w:uiPriority="32" w:qFormat="1"/>
-    <w:lsdException w:name="Book Title" w:uiPriority="33" w:qFormat="1"/>
-    <w:lsdException w:name="Bibliography" w:semiHidden="1" w:uiPriority="37" w:unhideWhenUsed="1"/>
-    <w:lsdException w:name="TOC Heading" w:semiHidden="1" w:uiPriority="39" w:unhideWhenUsed="1" w:qFormat="1"/>
-    <w:lsdException w:name="Plain Table 1" w:uiPriority="41"/>
-    <w:lsdException w:name="Plain Table 2" w:uiPriority="42"/>
-    <w:lsdException w:name="Plain Table 3" w:uiPriority="43"/>
-    <w:lsdException w:name="Plain Table 4" w:uiPriority="44"/>
-    <w:lsdException w:name="Plain Table 5" w:uiPriority="45"/>
-    <w:lsdException w:name="Grid Table Light" w:uiPriority="40"/>
-    <w:lsdException w:name="Grid Table 1 Light" w:uiPriority="46"/>
-    <w:lsdException w:name="Grid Table 2" w:uiPriority="47"/>
-    <w:lsdException w:name="Grid Table 3" w:uiPriority="48"/>
-    <w:lsdException w:name="Grid Table 4" w:uiPriority="49"/>
-    <w:lsdException w:name="Grid Table 5 Dark" w:uiPriority="50"/>
-    <w:lsdException w:name="Grid Table 6 Colorful" w:uiPriority="51"/>
-    <w:lsdException w:name="Grid Table 7 Colorful" w:uiPriority="52"/>
-    <w:lsdException w:name="Grid Table 1 Light Accent 1" w:uiPriority="46"/>
-    <w:lsdException w:name="Grid Table 2 Accent 1" w:uiPriority="47"/>
-    <w:lsdException w:name="Grid Table 3 Accent 1" w:uiPriority="48"/>
-    <w:lsdException w:name="Grid Table 4 Accent 1" w:uiPriority="49"/>
-    <w:lsdException w:name="Grid Table 5 Dark Accent 1" w:uiPriority="50"/>
-    <w:lsdException w:name="Grid Table 6 Colorful Accent 1" w:uiPriority="51"/>
-    <w:lsdException w:name="Grid Table 7 Colorful Accent 1" w:uiPriority="52"/>
-    <w:lsdException w:name="Grid Table 1 Light Accent 2" w:uiPriority="46"/>
-    <w:lsdException w:name="Grid Table 2 Accent 2" w:uiPriority="47"/>
-    <w:lsdException w:name="Grid Table 3 Accent 2" w:uiPriority="48"/>
-    <w:lsdException w:name="Grid Table 4 Accent 2" w:uiPriority="49"/>
-    <w:lsdException w:name="Grid Table 5 Dark Accent 2" w:uiPriority="50"/>
-    <w:lsdException w:name="Grid Table 6 Colorful Accent 2" w:uiPriority="51"/>
-    <w:lsdException w:name="Grid Table 7 Colorful Accent 2" w:uiPriority="52"/>
-    <w:lsdException w:name="Grid Table 1 Light Accent 3" w:uiPriority="46"/>
-    <w:lsdException w:name="Grid Table 2 Accent 3" w:uiPriority="47"/>
-    <w:lsdException w:name="Grid Table 3 Accent 3" w:uiPriority="48"/>
-    <w:lsdException w:name="Grid Table 4 Accent 3" w:uiPriority="49"/>
-    <w:lsdException w:name="Grid Table 5 Dark Accent 3" w:uiPriority="50"/>
-    <w:lsdException w:name="Grid Table 6 Colorful Accent 3" w:uiPriority="51"/>
-    <w:lsdException w:name="Grid Table 7 Colorful Accent 3" w:uiPriority="52"/>
-    <w:lsdException w:name="Grid Table 1 Light Accent 4" w:uiPriority="46"/>
-    <w:lsdException w:name="Grid Table 2 Accent 4" w:uiPriority="47"/>
-    <w:lsdException w:name="Grid Table 3 Accent 4" w:uiPriority="48"/>
-    <w:lsdException w:name="Grid Table 4 Accent 4" w:uiPriority="49"/>
-    <w:lsdException w:name="Grid Table 5 Dark Accent 4" w:uiPriority="50"/>
-    <w:lsdException w:name="Grid Table 6 Colorful Accent 4" w:uiPriority="51"/>
-    <w:lsdException w:name="Grid Table 7 Colorful Accent 4" w:uiPriority="52"/>
-    <w:lsdException w:name="Grid Table 1 Light Accent 5" w:uiPriority="46"/>
-    <w:lsdException w:name="Grid Table 2 Accent 5" w:uiPriority="47"/>
-    <w:lsdException w:name="Grid Table 3 Accent 5" w:uiPriority="48"/>
-    <w:lsdException w:name="Grid Table 4 Accent 5" w:uiPriority="49"/>
-    <w:lsdException w:name="Grid Table 5 Dark Accent 5" w:uiPriority="50"/>
-    <w:lsdException w:name="Grid Table 6 Colorful Accent 5" w:uiPriority="51"/>
-    <w:lsdException w:name="Grid Table 7 Colorful Accent 5" w:uiPriority="52"/>
-    <w:lsdException w:name="Grid Table 1 Light Accent 6" w:uiPriority="46"/>
-    <w:lsdException w:name="Grid Table 2 Accent 6" w:uiPriority="47"/>
-    <w:lsdException w:name="Grid Table 3 Accent 6" w:uiPriority="48"/>
-    <w:lsdException w:name="Grid Table 4 Accent 6" w:uiPriority="49"/>
-    <w:lsdException w:name="Grid Table 5 Dark Accent 6" w:uiPriority="50"/>
-    <w:lsdException w:name="Grid Table 6 Colorful Accent 6" w:uiPriority="51"/>
-    <w:lsdException w:name="Grid Table 7 Colorful Accent 6" w:uiPriority="52"/>
-    <w:lsdException w:name="List Table 1 Light" w:uiPriority="46"/>
-    <w:lsdException w:name="List Table 2" w:uiPriority="47"/>
-    <w:lsdException w:name="List Table 3" w:uiPriority="48"/>
-    <w:lsdException w:name="List Table 4" w:uiPriority="49"/>
-    <w:lsdException w:name="List Table 5 Dark" w:uiPriority="50"/>
-    <w:lsdException w:name="List Table 6 Colorful" w:uiPriority="51"/>
-    <w:lsdException w:name="List Table 7 Colorful" w:uiPriority="52"/>
-    <w:lsdException w:name="List Table 1 Light Accent 1" w:uiPriority="46"/>
-    <w:lsdException w:name="List Table 2 Accent 1" w:uiPriority="47"/>
-    <w:lsdException w:name="List Table 3 Accent 1" w:uiPriority="48"/>
-    <w:lsdException w:name="List Table 4 Accent 1" w:uiPriority="49"/>
-    <w:lsdException w:name="List Table 5 Dark Accent 1" w:uiPriority="50"/>
-    <w:lsdException w:name="List Table 6 Colorful Accent 1" w:uiPriority="51"/>
-    <w:lsdException w:name="List Table 7 Colorful Accent 1" w:uiPriority="52"/>
-    <w:lsdException w:name="List Table 1 Light Accent 2" w:uiPriority="46"/>
-    <w:lsdException w:name="List Table 2 Accent 2" w:uiPriority="47"/>
-    <w:lsdException w:name="List Table 3 Accent 2" w:uiPriority="48"/>
-    <w:lsdException w:name="List Table 4 Accent 2" w:uiPriority="49"/>
-    <w:lsdException w:name="List Table 5 Dark Accent 2" w:uiPriority="50"/>
-    <w:lsdException w:name="List Table 6 Colorful Accent 2" w:uiPriority="51"/>
-    <w:lsdException w:name="List Table 7 Colorful Accent 2" w:uiPriority="52"/>
-    <w:lsdException w:name="List Table 1 Light Accent 3" w:uiPriority="46"/>
-    <w:lsdException w:name="List Table 2 Accent 3" w:uiPriority="47"/>
-    <w:lsdException w:name="List Table 3 Accent 3" w:uiPriority="48"/>
-    <w:lsdException w:name="List Table 4 Accent 3" w:uiPriority="49"/>
-    <w:lsdException w:name="List Table 5 Dark Accent 3" w:uiPriority="50"/>
-    <w:lsdException w:name="List Table 6 Colorful Accent 3" w:uiPriority="51"/>
-    <w:lsdException w:name="List Table 7 Colorful Accent 3" w:uiPriority="52"/>
-    <w:lsdException w:name="List Table 1 Light Accent 4" w:uiPriority="46"/>
-    <w:lsdException w:name="List Table 2 Accent 4" w:uiPriority="47"/>
-    <w:lsdException w:name="List Table 3 Accent 4" w:uiPriority="48"/>
-    <w:lsdException w:name="List Table 4 Accent 4" w:uiPriority="49"/>
-    <w:lsdException w:name="List Table 5 Dark Accent 4" w:uiPriority="50"/>
-    <w:lsdException w:name="List Table 6 Colorful Accent 4" w:uiPriority="51"/>
-    <w:lsdException w:name="List Table 7 Colorful Accent 4" w:uiPriority="52"/>
-    <w:lsdException w:name="List Table 1 Light Accent 5" w:uiPriority="46"/>
-    <w:lsdException w:name="List Table 2 Accent 5" w:uiPriority="47"/>
-    <w:lsdException w:name="List Table 3 Accent 5" w:uiPriority="48"/>
-    <w:lsdException w:name="List Table 4 Accent 5" w:uiPriority="49"/>
-    <w:lsdException w:name="List Table 5 Dark Accent 5" w:uiPriority="50"/>
-    <w:lsdException w:name="List Table 6 Colorful Accent 5" w:uiPriority="51"/>
-    <w:lsdException w:name="List Table 7 Colorful Accent 5" w:uiPriority="52"/>
-    <w:lsdException w:name="List Table 1 Light Accent 6" w:uiPriority="46"/>
-    <w:lsdException w:name="List Table 2 Accent 6" w:uiPriority="47"/>
-    <w:lsdException w:name="List Table 3 Accent 6" w:uiPriority="48"/>
-    <w:lsdException w:name="List Table 4 Accent 6" w:uiPriority="49"/>
-    <w:lsdException w:name="List Table 5 Dark Accent 6" w:uiPriority="50"/>
-    <w:lsdException w:name="List Table 6 Colorful Accent 6" w:uiPriority="51"/>
-    <w:lsdException w:name="List Table 7 Colorful Accent 6" w:uiPriority="52"/>
-    <w:lsdException w:name="Mention" w:semiHidden="1" w:unhideWhenUsed="1"/>
-    <w:lsdException w:name="Smart Hyperlink" w:semiHidden="1" w:unhideWhenUsed="1"/>
+  <w:latentStyles w:defLockedState="0" w:defUIPriority="99" w:defSemiHidden="1" w:defUnhideWhenUsed="1" w:defQFormat="0" w:count="276">
+    <w:lsdException w:name="Normal" w:semiHidden="0" w:uiPriority="0" w:unhideWhenUsed="0" w:qFormat="1"/>
+    <w:lsdException w:name="heading 1" w:semiHidden="0" w:uiPriority="9" w:unhideWhenUsed="0" w:qFormat="1"/>
+    <w:lsdException w:name="heading 2" w:semiHidden="0" w:uiPriority="9" w:unhideWhenUsed="0" w:qFormat="1"/>
+    <w:lsdException w:name="heading 3" w:semiHidden="0" w:uiPriority="9" w:unhideWhenUsed="0" w:qFormat="1"/>
+    <w:lsdException w:name="heading 4" w:semiHidden="0" w:uiPriority="9" w:unhideWhenUsed="0" w:qFormat="1"/>
+    <w:lsdException w:name="heading 5" w:uiPriority="9" w:qFormat="1"/>
+    <w:lsdException w:name="heading 6" w:uiPriority="9" w:qFormat="1"/>
+    <w:lsdException w:name="heading 7" w:uiPriority="9" w:qFormat="1"/>
+    <w:lsdException w:name="heading 8" w:uiPriority="9" w:qFormat="1"/>
+    <w:lsdException w:name="heading 9" w:uiPriority="9" w:qFormat="1"/>
+    <w:lsdException w:name="toc 1" w:uiPriority="39"/>
+    <w:lsdException w:name="toc 2" w:uiPriority="39"/>
+    <w:lsdException w:name="toc 3" w:uiPriority="39"/>
+    <w:lsdException w:name="toc 4" w:uiPriority="39"/>
+    <w:lsdException w:name="toc 5" w:uiPriority="39"/>
+    <w:lsdException w:name="toc 6" w:uiPriority="39"/>
+    <w:lsdException w:name="toc 7" w:uiPriority="39"/>
+    <w:lsdException w:name="toc 8" w:uiPriority="39"/>
+    <w:lsdException w:name="toc 9" w:uiPriority="39"/>
+    <w:lsdException w:name="caption" w:uiPriority="35" w:qFormat="1"/>
+    <w:lsdException w:name="Title" w:semiHidden="0" w:uiPriority="10" w:unhideWhenUsed="0" w:qFormat="1"/>
+    <w:lsdException w:name="Default Paragraph Font" w:uiPriority="1"/>
+    <w:lsdException w:name="Subtitle" w:semiHidden="0" w:uiPriority="11" w:unhideWhenUsed="0" w:qFormat="1"/>
+    <w:lsdException w:name="Strong" w:semiHidden="0" w:uiPriority="22" w:unhideWhenUsed="0" w:qFormat="1"/>
+    <w:lsdException w:name="Emphasis" w:semiHidden="0" w:uiPriority="20" w:unhideWhenUsed="0" w:qFormat="1"/>
+    <w:lsdException w:name="Table Grid" w:semiHidden="0" w:uiPriority="39" w:unhideWhenUsed="0"/>
+    <w:lsdException w:name="Note Level 1" w:semiHidden="0" w:unhideWhenUsed="0"/>
+    <w:lsdException w:name="Note Level 2" w:semiHidden="0" w:unhideWhenUsed="0"/>
+    <w:lsdException w:name="Note Level 3" w:semiHidden="0" w:unhideWhenUsed="0"/>
+    <w:lsdException w:name="Note Level 4" w:semiHidden="0" w:unhideWhenUsed="0"/>
+    <w:lsdException w:name="Note Level 5" w:semiHidden="0" w:unhideWhenUsed="0"/>
+    <w:lsdException w:name="Note Level 6" w:semiHidden="0" w:unhideWhenUsed="0"/>
+    <w:lsdException w:name="Note Level 7" w:semiHidden="0" w:unhideWhenUsed="0"/>
+    <w:lsdException w:name="Note Level 8" w:semiHidden="0" w:unhideWhenUsed="0"/>
+    <w:lsdException w:name="Note Level 9" w:semiHidden="0" w:unhideWhenUsed="0"/>
+    <w:lsdException w:name="Placeholder Text" w:unhideWhenUsed="0"/>
+    <w:lsdException w:name="No Spacing" w:semiHidden="0" w:uiPriority="1" w:unhideWhenUsed="0" w:qFormat="1"/>
+    <w:lsdException w:name="Light Shading" w:semiHidden="0" w:uiPriority="60" w:unhideWhenUsed="0"/>
+    <w:lsdException w:name="Light List" w:semiHidden="0" w:uiPriority="61" w:unhideWhenUsed="0"/>
+    <w:lsdException w:name="Light Grid" w:semiHidden="0" w:uiPriority="62" w:unhideWhenUsed="0"/>
+    <w:lsdException w:name="Medium Shading 1" w:semiHidden="0" w:uiPriority="63" w:unhideWhenUsed="0"/>
+    <w:lsdException w:name="Medium Shading 2" w:semiHidden="0" w:uiPriority="64" w:unhideWhenUsed="0"/>
+    <w:lsdException w:name="Medium List 1" w:semiHidden="0" w:uiPriority="65" w:unhideWhenUsed="0"/>
+    <w:lsdException w:name="Medium List 2" w:semiHidden="0" w:uiPriority="66" w:unhideWhenUsed="0"/>
+    <w:lsdException w:name="Medium Grid 1" w:semiHidden="0" w:uiPriority="67" w:unhideWhenUsed="0"/>
+    <w:lsdException w:name="Medium Grid 2" w:semiHidden="0" w:uiPriority="68" w:unhideWhenUsed="0"/>
+    <w:lsdException w:name="Medium Grid 3" w:semiHidden="0" w:uiPriority="69" w:unhideWhenUsed="0"/>
+    <w:lsdException w:name="Dark List" w:semiHidden="0" w:uiPriority="70" w:unhideWhenUsed="0"/>
+    <w:lsdException w:name="Colorful Shading" w:semiHidden="0" w:uiPriority="71" w:unhideWhenUsed="0"/>
+    <w:lsdException w:name="Colorful List" w:semiHidden="0" w:uiPriority="72" w:unhideWhenUsed="0"/>
+    <w:lsdException w:name="Colorful Grid" w:semiHidden="0" w:uiPriority="73" w:unhideWhenUsed="0"/>
+    <w:lsdException w:name="Light Shading Accent 1" w:semiHidden="0" w:uiPriority="60" w:unhideWhenUsed="0"/>
+    <w:lsdException w:name="Light List Accent 1" w:semiHidden="0" w:uiPriority="61" w:unhideWhenUsed="0"/>
+    <w:lsdException w:name="Light Grid Accent 1" w:semiHidden="0" w:uiPriority="62" w:unhideWhenUsed="0"/>
+    <w:lsdException w:name="Medium Shading 1 Accent 1" w:semiHidden="0" w:uiPriority="63" w:unhideWhenUsed="0"/>
+    <w:lsdException w:name="Medium Shading 2 Accent 1" w:semiHidden="0" w:uiPriority="64" w:unhideWhenUsed="0"/>
+    <w:lsdException w:name="Medium List 1 Accent 1" w:semiHidden="0" w:uiPriority="65" w:unhideWhenUsed="0"/>
+    <w:lsdException w:name="Revision" w:unhideWhenUsed="0"/>
+    <w:lsdException w:name="List Paragraph" w:semiHidden="0" w:uiPriority="34" w:unhideWhenUsed="0" w:qFormat="1"/>
+    <w:lsdException w:name="Quote" w:semiHidden="0" w:uiPriority="29" w:unhideWhenUsed="0" w:qFormat="1"/>
+    <w:lsdException w:name="Intense Quote" w:semiHidden="0" w:uiPriority="30" w:unhideWhenUsed="0" w:qFormat="1"/>
+    <w:lsdException w:name="Medium List 2 Accent 1" w:semiHidden="0" w:uiPriority="66" w:unhideWhenUsed="0"/>
+    <w:lsdException w:name="Medium Grid 1 Accent 1" w:semiHidden="0" w:uiPriority="67" w:unhideWhenUsed="0"/>
+    <w:lsdException w:name="Medium Grid 2 Accent 1" w:semiHidden="0" w:uiPriority="68" w:unhideWhenUsed="0"/>
+    <w:lsdException w:name="Medium Grid 3 Accent 1" w:semiHidden="0" w:uiPriority="69" w:unhideWhenUsed="0"/>
+    <w:lsdException w:name="Dark List Accent 1" w:semiHidden="0" w:uiPriority="70" w:unhideWhenUsed="0"/>
+    <w:lsdException w:name="Colorful Shading Accent 1" w:semiHidden="0" w:uiPriority="71" w:unhideWhenUsed="0"/>
+    <w:lsdException w:name="Colorful List Accent 1" w:semiHidden="0" w:uiPriority="72" w:unhideWhenUsed="0"/>
+    <w:lsdException w:name="Colorful Grid Accent 1" w:semiHidden="0" w:uiPriority="73" w:unhideWhenUsed="0"/>
+    <w:lsdException w:name="Light Shading Accent 2" w:semiHidden="0" w:uiPriority="60" w:unhideWhenUsed="0"/>
+    <w:lsdException w:name="Light List Accent 2" w:semiHidden="0" w:uiPriority="61" w:unhideWhenUsed="0"/>
+    <w:lsdException w:name="Light Grid Accent 2" w:semiHidden="0" w:uiPriority="62" w:unhideWhenUsed="0"/>
+    <w:lsdException w:name="Medium Shading 1 Accent 2" w:semiHidden="0" w:uiPriority="63" w:unhideWhenUsed="0"/>
+    <w:lsdException w:name="Medium Shading 2 Accent 2" w:semiHidden="0" w:uiPriority="64" w:unhideWhenUsed="0"/>
+    <w:lsdException w:name="Medium List 1 Accent 2" w:semiHidden="0" w:uiPriority="65" w:unhideWhenUsed="0"/>
+    <w:lsdException w:name="Medium List 2 Accent 2" w:semiHidden="0" w:uiPriority="66" w:unhideWhenUsed="0"/>
+    <w:lsdException w:name="Medium Grid 1 Accent 2" w:semiHidden="0" w:uiPriority="67" w:unhideWhenUsed="0"/>
+    <w:lsdException w:name="Medium Grid 2 Accent 2" w:semiHidden="0" w:uiPriority="68" w:unhideWhenUsed="0"/>
+    <w:lsdException w:name="Medium Grid 3 Accent 2" w:semiHidden="0" w:uiPriority="69" w:unhideWhenUsed="0"/>
+    <w:lsdException w:name="Dark List Accent 2" w:semiHidden="0" w:uiPriority="70" w:unhideWhenUsed="0"/>
+    <w:lsdException w:name="Colorful Shading Accent 2" w:semiHidden="0" w:uiPriority="71" w:unhideWhenUsed="0"/>
+    <w:lsdException w:name="Colorful List Accent 2" w:semiHidden="0" w:uiPriority="72" w:unhideWhenUsed="0"/>
+    <w:lsdException w:name="Colorful Grid Accent 2" w:semiHidden="0" w:uiPriority="73" w:unhideWhenUsed="0"/>
+    <w:lsdException w:name="Light Shading Accent 3" w:semiHidden="0" w:uiPriority="60" w:unhideWhenUsed="0"/>
+    <w:lsdException w:name="Light List Accent 3" w:semiHidden="0" w:uiPriority="61" w:unhideWhenUsed="0"/>
+    <w:lsdException w:name="Light Grid Accent 3" w:semiHidden="0" w:uiPriority="62" w:unhideWhenUsed="0"/>
+    <w:lsdException w:name="Medium Shading 1 Accent 3" w:semiHidden="0" w:uiPriority="63" w:unhideWhenUsed="0"/>
+    <w:lsdException w:name="Medium Shading 2 Accent 3" w:semiHidden="0" w:uiPriority="64" w:unhideWhenUsed="0"/>
+    <w:lsdException w:name="Medium List 1 Accent 3" w:semiHidden="0" w:uiPriority="65" w:unhideWhenUsed="0"/>
+    <w:lsdException w:name="Medium List 2 Accent 3" w:semiHidden="0" w:uiPriority="66" w:unhideWhenUsed="0"/>
+    <w:lsdException w:name="Medium Grid 1 Accent 3" w:semiHidden="0" w:uiPriority="67" w:unhideWhenUsed="0"/>
+    <w:lsdException w:name="Medium Grid 2 Accent 3" w:semiHidden="0" w:uiPriority="68" w:unhideWhenUsed="0"/>
+    <w:lsdException w:name="Medium Grid 3 Accent 3" w:semiHidden="0" w:uiPriority="69" w:unhideWhenUsed="0"/>
+    <w:lsdException w:name="Dark List Accent 3" w:semiHidden="0" w:uiPriority="70" w:unhideWhenUsed="0"/>
+    <w:lsdException w:name="Colorful Shading Accent 3" w:semiHidden="0" w:uiPriority="71" w:unhideWhenUsed="0"/>
+    <w:lsdException w:name="Colorful List Accent 3" w:semiHidden="0" w:uiPriority="72" w:unhideWhenUsed="0"/>
+    <w:lsdException w:name="Colorful Grid Accent 3" w:semiHidden="0" w:uiPriority="73" w:unhideWhenUsed="0"/>
+    <w:lsdException w:name="Light Shading Accent 4" w:semiHidden="0" w:uiPriority="60" w:unhideWhenUsed="0"/>
+    <w:lsdException w:name="Light List Accent 4" w:semiHidden="0" w:uiPriority="61" w:unhideWhenUsed="0"/>
+    <w:lsdException w:name="Light Grid Accent 4" w:semiHidden="0" w:uiPriority="62" w:unhideWhenUsed="0"/>
+    <w:lsdException w:name="Medium Shading 1 Accent 4" w:semiHidden="0" w:uiPriority="63" w:unhideWhenUsed="0"/>
+    <w:lsdException w:name="Medium Shading 2 Accent 4" w:semiHidden="0" w:uiPriority="64" w:unhideWhenUsed="0"/>
+    <w:lsdException w:name="Medium List 1 Accent 4" w:semiHidden="0" w:uiPriority="65" w:unhideWhenUsed="0"/>
+    <w:lsdException w:name="Medium List 2 Accent 4" w:semiHidden="0" w:uiPriority="66" w:unhideWhenUsed="0"/>
+    <w:lsdException w:name="Medium Grid 1 Accent 4" w:semiHidden="0" w:uiPriority="67" w:unhideWhenUsed="0"/>
+    <w:lsdException w:name="Medium Grid 2 Accent 4" w:semiHidden="0" w:uiPriority="68" w:unhideWhenUsed="0"/>
+    <w:lsdException w:name="Medium Grid 3 Accent 4" w:semiHidden="0" w:uiPriority="69" w:unhideWhenUsed="0"/>
+    <w:lsdException w:name="Dark List Accent 4" w:semiHidden="0" w:uiPriority="70" w:unhideWhenUsed="0"/>
+    <w:lsdException w:name="Colorful Shading Accent 4" w:semiHidden="0" w:uiPriority="71" w:unhideWhenUsed="0"/>
+    <w:lsdException w:name="Colorful List Accent 4" w:semiHidden="0" w:uiPriority="72" w:unhideWhenUsed="0"/>
+    <w:lsdException w:name="Colorful Grid Accent 4" w:semiHidden="0" w:uiPriority="73" w:unhideWhenUsed="0"/>
+    <w:lsdException w:name="Light Shading Accent 5" w:semiHidden="0" w:uiPriority="60" w:unhideWhenUsed="0"/>
+    <w:lsdException w:name="Light List Accent 5" w:semiHidden="0" w:uiPriority="61" w:unhideWhenUsed="0"/>
+    <w:lsdException w:name="Light Grid Accent 5" w:semiHidden="0" w:uiPriority="62" w:unhideWhenUsed="0"/>
+    <w:lsdException w:name="Medium Shading 1 Accent 5" w:semiHidden="0" w:uiPriority="63" w:unhideWhenUsed="0"/>
+    <w:lsdException w:name="Medium Shading 2 Accent 5" w:semiHidden="0" w:uiPriority="64" w:unhideWhenUsed="0"/>
+    <w:lsdException w:name="Medium List 1 Accent 5" w:semiHidden="0" w:uiPriority="65" w:unhideWhenUsed="0"/>
+    <w:lsdException w:name="Medium List 2 Accent 5" w:semiHidden="0" w:uiPriority="66" w:unhideWhenUsed="0"/>
+    <w:lsdException w:name="Medium Grid 1 Accent 5" w:semiHidden="0" w:uiPriority="67" w:unhideWhenUsed="0"/>
+    <w:lsdException w:name="Medium Grid 2 Accent 5" w:semiHidden="0" w:uiPriority="68" w:unhideWhenUsed="0"/>
+    <w:lsdException w:name="Medium Grid 3 Accent 5" w:semiHidden="0" w:uiPriority="69" w:unhideWhenUsed="0"/>
+    <w:lsdException w:name="Dark List Accent 5" w:semiHidden="0" w:uiPriority="70" w:unhideWhenUsed="0"/>
+    <w:lsdException w:name="Colorful Shading Accent 5" w:semiHidden="0" w:uiPriority="71" w:unhideWhenUsed="0"/>
+    <w:lsdException w:name="Colorful List Accent 5" w:semiHidden="0" w:uiPriority="72" w:unhideWhenUsed="0"/>
+    <w:lsdException w:name="Colorful Grid Accent 5" w:semiHidden="0" w:uiPriority="73" w:unhideWhenUsed="0"/>
+    <w:lsdException w:name="Light Shading Accent 6" w:semiHidden="0" w:uiPriority="60" w:unhideWhenUsed="0"/>
+    <w:lsdException w:name="Light List Accent 6" w:semiHidden="0" w:uiPriority="61" w:unhideWhenUsed="0"/>
+    <w:lsdException w:name="Light Grid Accent 6" w:semiHidden="0" w:uiPriority="62" w:unhideWhenUsed="0"/>
+    <w:lsdException w:name="Medium Shading 1 Accent 6" w:semiHidden="0" w:uiPriority="63" w:unhideWhenUsed="0"/>
+    <w:lsdException w:name="Medium Shading 2 Accent 6" w:semiHidden="0" w:uiPriority="64" w:unhideWhenUsed="0"/>
+    <w:lsdException w:name="Medium List 1 Accent 6" w:semiHidden="0" w:uiPriority="65" w:unhideWhenUsed="0"/>
+    <w:lsdException w:name="Medium List 2 Accent 6" w:semiHidden="0" w:uiPriority="66" w:unhideWhenUsed="0"/>
+    <w:lsdException w:name="Medium Grid 1 Accent 6" w:semiHidden="0" w:uiPriority="67" w:unhideWhenUsed="0"/>
+    <w:lsdException w:name="Medium Grid 2 Accent 6" w:semiHidden="0" w:uiPriority="68" w:unhideWhenUsed="0"/>
+    <w:lsdException w:name="Medium Grid 3 Accent 6" w:semiHidden="0" w:uiPriority="69" w:unhideWhenUsed="0"/>
+    <w:lsdException w:name="Dark List Accent 6" w:semiHidden="0" w:uiPriority="70" w:unhideWhenUsed="0"/>
+    <w:lsdException w:name="Colorful Shading Accent 6" w:semiHidden="0" w:uiPriority="71" w:unhideWhenUsed="0"/>
+    <w:lsdException w:name="Colorful List Accent 6" w:semiHidden="0" w:uiPriority="72" w:unhideWhenUsed="0"/>
+    <w:lsdException w:name="Colorful Grid Accent 6" w:semiHidden="0" w:uiPriority="73" w:unhideWhenUsed="0"/>
+    <w:lsdException w:name="Subtle Emphasis" w:semiHidden="0" w:uiPriority="19" w:unhideWhenUsed="0" w:qFormat="1"/>
+    <w:lsdException w:name="Intense Emphasis" w:semiHidden="0" w:uiPriority="21" w:unhideWhenUsed="0" w:qFormat="1"/>
+    <w:lsdException w:name="Subtle Reference" w:semiHidden="0" w:uiPriority="31" w:unhideWhenUsed="0" w:qFormat="1"/>
+    <w:lsdException w:name="Intense Reference" w:semiHidden="0" w:uiPriority="32" w:unhideWhenUsed="0" w:qFormat="1"/>
+    <w:lsdException w:name="Book Title" w:semiHidden="0" w:uiPriority="33" w:unhideWhenUsed="0" w:qFormat="1"/>
+    <w:lsdException w:name="Bibliography" w:uiPriority="37"/>
+    <w:lsdException w:name="TOC Heading" w:uiPriority="39" w:qFormat="1"/>
+  </w:latentStyles>
+  <w:style w:type="paragraph" w:default="1" w:styleId="Normal">
+    <w:name w:val="Normal"/>
+    <w:qFormat/>
+    <w:rPr>
+      <w:rFonts w:eastAsiaTheme="minorEastAsia"/>
+      <w:sz w:val="24"/>
+      <w:szCs w:val="24"/>
+    </w:rPr>
+  </w:style>
+  <w:style w:type="paragraph" w:styleId="Heading1">
+    <w:name w:val="heading 1"/>
+    <w:basedOn w:val="Normal"/>
+    <w:link w:val="Heading1Char"/>
+    <w:uiPriority w:val="9"/>
+    <w:qFormat/>
+    <w:pPr>
+      <w:spacing w:before="100" w:beforeAutospacing="1" w:after="100" w:afterAutospacing="1"/>
+      <w:outlineLvl w:val="0"/>
+    </w:pPr>
+    <w:rPr>
+      <w:b/>
+      <w:bCs/>
+      <w:kern w:val="36"/>
+      <w:sz w:val="48"/>
+      <w:szCs w:val="48"/>
+    </w:rPr>
+  </w:style>
+  <w:style w:type="paragraph" w:styleId="Heading2">
+    <w:name w:val="heading 2"/>
+    <w:basedOn w:val="Normal"/>
+    <w:link w:val="Heading2Char"/>
+    <w:uiPriority w:val="9"/>
+    <w:qFormat/>
+    <w:pPr>
+      <w:spacing w:before="100" w:beforeAutospacing="1" w:after="100" w:afterAutospacing="1"/>
+      <w:outlineLvl w:val="1"/>
+    </w:pPr>
+    <w:rPr>
+      <w:b/>
+      <w:bCs/>
+      <w:sz w:val="36"/>
+      <w:szCs w:val="36"/>
+    </w:rPr>
+  </w:style>
+  <w:style w:type="paragraph" w:styleId="Heading3">
+    <w:name w:val="heading 3"/>
+    <w:basedOn w:val="Normal"/>
+    <w:link w:val="Heading3Char"/>
+    <w:uiPriority w:val="9"/>
+    <w:qFormat/>
+    <w:pPr>
+      <w:spacing w:before="100" w:beforeAutospacing="1" w:after="100" w:afterAutospacing="1"/>
+      <w:outlineLvl w:val="2"/>
+    </w:pPr>
+    <w:rPr>
+      <w:b/>
+      <w:bCs/>
+      <w:sz w:val="27"/>
+      <w:szCs w:val="27"/>
+    </w:rPr>
+  </w:style>
+  <w:style w:type="paragraph" w:styleId="Heading4">
+    <w:name w:val="heading 4"/>
+    <w:basedOn w:val="Normal"/>
+    <w:link w:val="Heading4Char"/>
+    <w:uiPriority w:val="9"/>
+    <w:qFormat/>
+    <w:pPr>
+      <w:spacing w:before="100" w:beforeAutospacing="1" w:after="100" w:afterAutospacing="1"/>
+      <w:outlineLvl w:val="3"/>
+    </w:pPr>
+    <w:rPr>
+      <w:b/>
+      <w:bCs/>
+    </w:rPr>
+  </w:style>
+  <w:style w:type="character" w:default="1" w:styleId="DefaultParagraphFont">
+    <w:name w:val="Default Paragraph Font"/>
+    <w:uiPriority w:val="1"/>
+    <w:semiHidden/>
+    <w:unhideWhenUsed/>
+  </w:style>
+  <w:style w:type="table" w:default="1" w:styleId="TableNormal">
+    <w:name w:val="Normal Table"/>
+    <w:uiPriority w:val="99"/>
+    <w:semiHidden/>
+    <w:unhideWhenUsed/>
+    <w:tblPr>
+      <w:tblInd w:w="0" w:type="dxa"/>
+      <w:tblCellMar>
+        <w:top w:w="0" w:type="dxa"/>
+        <w:left w:w="108" w:type="dxa"/>
+        <w:bottom w:w="0" w:type="dxa"/>
+        <w:right w:w="108" w:type="dxa"/>
+      </w:tblCellMar>
+    </w:tblPr>
+  </w:style>
+  <w:style w:type="numbering" w:default="1" w:styleId="NoList">
+    <w:name w:val="No List"/>
+    <w:uiPriority w:val="99"/>
+    <w:semiHidden/>
+    <w:unhideWhenUsed/>
+  </w:style>
+  <w:style w:type="character" w:styleId="Hyperlink">
+    <w:name w:val="Hyperlink"/>
+    <w:basedOn w:val="DefaultParagraphFont"/>
+    <w:uiPriority w:val="99"/>
+    <w:unhideWhenUsed/>
+    <w:rPr>
+      <w:color w:val="0000FF"/>
+      <w:u w:val="single"/>
+    </w:rPr>
+  </w:style>
+  <w:style w:type="character" w:styleId="FollowedHyperlink">
+    <w:name w:val="FollowedHyperlink"/>
+    <w:basedOn w:val="DefaultParagraphFont"/>
+    <w:uiPriority w:val="99"/>
+    <w:semiHidden/>
+    <w:unhideWhenUsed/>
+    <w:rPr>
+      <w:color w:val="800080"/>
+      <w:u w:val="single"/>
+    </w:rPr>
+  </w:style>
+  <w:style w:type="character" w:customStyle="1" w:styleId="Heading1Char">
+    <w:name w:val="Heading 1 Char"/>
+    <w:basedOn w:val="DefaultParagraphFont"/>
+    <w:link w:val="Heading1"/>
+    <w:uiPriority w:val="9"/>
+    <w:rPr>
+      <w:rFonts w:asciiTheme="majorHAnsi" w:eastAsiaTheme="majorEastAsia" w:hAnsiTheme="majorHAnsi" w:cstheme="majorBidi"/>
+      <w:color w:val="2E74B5" w:themeColor="accent1" w:themeShade="BF"/>
+      <w:sz w:val="32"/>
+      <w:szCs w:val="32"/>
+    </w:rPr>
+  </w:style>
+  <w:style w:type="character" w:customStyle="1" w:styleId="Heading2Char">
+    <w:name w:val="Heading 2 Char"/>
+    <w:basedOn w:val="DefaultParagraphFont"/>
+    <w:link w:val="Heading2"/>
+    <w:uiPriority w:val="9"/>
+    <w:semiHidden/>
+    <w:rPr>
+      <w:rFonts w:asciiTheme="majorHAnsi" w:eastAsiaTheme="majorEastAsia" w:hAnsiTheme="majorHAnsi" w:cstheme="majorBidi"/>
+      <w:color w:val="2E74B5" w:themeColor="accent1" w:themeShade="BF"/>
+      <w:sz w:val="26"/>
+      <w:szCs w:val="26"/>
+    </w:rPr>
+  </w:style>
+  <w:style w:type="paragraph" w:customStyle="1" w:styleId="msonormal0">
+    <w:name w:val="msonormal"/>
+    <w:basedOn w:val="Normal"/>
+    <w:pPr>
+      <w:spacing w:before="100" w:beforeAutospacing="1" w:after="100" w:afterAutospacing="1"/>
+    </w:pPr>
+  </w:style>
+  <w:style w:type="paragraph" w:customStyle="1" w:styleId="noindent">
+    <w:name w:val="noindent"/>
+    <w:basedOn w:val="Normal"/>
+    <w:pPr>
+      <w:spacing w:before="100" w:beforeAutospacing="1" w:after="100" w:afterAutospacing="1"/>
+    </w:pPr>
+  </w:style>
+  <w:style w:type="paragraph" w:customStyle="1" w:styleId="nopar">
+    <w:name w:val="nopar"/>
+    <w:basedOn w:val="Normal"/>
+    <w:pPr>
+      <w:spacing w:before="100" w:beforeAutospacing="1" w:after="100" w:afterAutospacing="1"/>
+    </w:pPr>
+  </w:style>
+  <w:style w:type="paragraph" w:customStyle="1" w:styleId="indent">
+    <w:name w:val="indent"/>
+    <w:basedOn w:val="Normal"/>
+    <w:pPr>
+      <w:spacing w:before="100" w:beforeAutospacing="1" w:after="100" w:afterAutospacing="1"/>
+      <w:ind w:firstLine="360"/>
+    </w:pPr>
+  </w:style>
+  <w:style w:type="paragraph" w:styleId="NormalWeb">
+    <w:name w:val="Normal (Web)"/>
+    <w:basedOn w:val="Normal"/>
+    <w:uiPriority w:val="99"/>
+    <w:semiHidden/>
+    <w:unhideWhenUsed/>
+    <w:pPr>
+      <w:spacing w:before="100" w:beforeAutospacing="1" w:after="100" w:afterAutospacing="1"/>
+    </w:pPr>
+  </w:style>
+  <w:style w:type="paragraph" w:customStyle="1" w:styleId="bibitem">
+    <w:name w:val="bibitem"/>
+    <w:basedOn w:val="Normal"/>
+    <w:pPr>
+      <w:spacing w:before="144" w:after="144"/>
+      <w:ind w:left="480" w:hanging="480"/>
+    </w:pPr>
+  </w:style>
+  <w:style w:type="paragraph" w:customStyle="1" w:styleId="bibitem-p">
+    <w:name w:val="bibitem-p"/>
+    <w:basedOn w:val="Normal"/>
+    <w:pPr>
+      <w:spacing w:before="144" w:after="144"/>
+      <w:ind w:left="480"/>
+    </w:pPr>
+  </w:style>
+  <w:style w:type="paragraph" w:customStyle="1" w:styleId="cmr-12x-x-120">
+    <w:name w:val="cmr-12x-x-120"/>
+    <w:basedOn w:val="Normal"/>
+    <w:pPr>
+      <w:spacing w:before="100" w:beforeAutospacing="1" w:after="100" w:afterAutospacing="1"/>
+    </w:pPr>
+    <w:rPr>
+      <w:sz w:val="35"/>
+      <w:szCs w:val="35"/>
+    </w:rPr>
+  </w:style>
+  <w:style w:type="paragraph" w:customStyle="1" w:styleId="cmbx-12x-x-120">
+    <w:name w:val="cmbx-12x-x-120"/>
+    <w:basedOn w:val="Normal"/>
+    <w:pPr>
+      <w:spacing w:before="100" w:beforeAutospacing="1" w:after="100" w:afterAutospacing="1"/>
+    </w:pPr>
+    <w:rPr>
+      <w:b/>
+      <w:bCs/>
+      <w:sz w:val="35"/>
+      <w:szCs w:val="35"/>
+    </w:rPr>
+  </w:style>
+  <w:style w:type="paragraph" w:customStyle="1" w:styleId="cmmi-12x-x-120">
+    <w:name w:val="cmmi-12x-x-120"/>
+    <w:basedOn w:val="Normal"/>
+    <w:pPr>
+      <w:spacing w:before="100" w:beforeAutospacing="1" w:after="100" w:afterAutospacing="1"/>
+    </w:pPr>
+    <w:rPr>
+      <w:i/>
+      <w:iCs/>
+      <w:sz w:val="35"/>
+      <w:szCs w:val="35"/>
+    </w:rPr>
+  </w:style>
+  <w:style w:type="paragraph" w:customStyle="1" w:styleId="cmtt-10">
+    <w:name w:val="cmtt-10"/>
+    <w:basedOn w:val="Normal"/>
+    <w:pPr>
+      <w:spacing w:before="100" w:beforeAutospacing="1" w:after="100" w:afterAutospacing="1"/>
+    </w:pPr>
+    <w:rPr>
+      <w:rFonts w:ascii="Courier New" w:hAnsi="Courier New" w:cs="Courier New"/>
+    </w:rPr>
+  </w:style>
+  <w:style w:type="paragraph" w:customStyle="1" w:styleId="cmbx-10">
+    <w:name w:val="cmbx-10"/>
+    <w:basedOn w:val="Normal"/>
+    <w:pPr>
+      <w:spacing w:before="100" w:beforeAutospacing="1" w:after="100" w:afterAutospacing="1"/>
+    </w:pPr>
+    <w:rPr>
+      <w:b/>
+      <w:bCs/>
+    </w:rPr>
+  </w:style>
+  <w:style w:type="paragraph" w:customStyle="1" w:styleId="enumerate1">
+    <w:name w:val="enumerate1"/>
+    <w:basedOn w:val="Normal"/>
+    <w:pPr>
+      <w:spacing w:before="100" w:beforeAutospacing="1" w:after="100" w:afterAutospacing="1"/>
+    </w:pPr>
+  </w:style>
+  <w:style w:type="paragraph" w:customStyle="1" w:styleId="enumerate2">
+    <w:name w:val="enumerate2"/>
+    <w:basedOn w:val="Normal"/>
+    <w:pPr>
+      <w:spacing w:before="100" w:beforeAutospacing="1" w:after="100" w:afterAutospacing="1"/>
+    </w:pPr>
+  </w:style>
+  <w:style w:type="paragraph" w:customStyle="1" w:styleId="enumerate3">
+    <w:name w:val="enumerate3"/>
+    <w:basedOn w:val="Normal"/>
+    <w:pPr>
+      <w:spacing w:before="100" w:beforeAutospacing="1" w:after="100" w:afterAutospacing="1"/>
+    </w:pPr>
+  </w:style>
+  <w:style w:type="paragraph" w:customStyle="1" w:styleId="enumerate4">
+    <w:name w:val="enumerate4"/>
+    <w:basedOn w:val="Normal"/>
+    <w:pPr>
+      <w:spacing w:before="100" w:beforeAutospacing="1" w:after="100" w:afterAutospacing="1"/>
+    </w:pPr>
+  </w:style>
+  <w:style w:type="paragraph" w:customStyle="1" w:styleId="obeylines-h">
+    <w:name w:val="obeylines-h"/>
+    <w:basedOn w:val="Normal"/>
+    <w:pPr>
+      <w:spacing w:before="100" w:beforeAutospacing="1" w:after="100" w:afterAutospacing="1"/>
+    </w:pPr>
+  </w:style>
+  <w:style w:type="paragraph" w:customStyle="1" w:styleId="obeylines-v">
+    <w:name w:val="obeylines-v"/>
+    <w:basedOn w:val="Normal"/>
+    <w:pPr>
+      <w:spacing w:before="100" w:beforeAutospacing="1" w:after="100" w:afterAutospacing="1"/>
+    </w:pPr>
+  </w:style>
+  <w:style w:type="paragraph" w:customStyle="1" w:styleId="centerline">
+    <w:name w:val="centerline"/>
+    <w:basedOn w:val="Normal"/>
+    <w:pPr>
+      <w:spacing w:before="100" w:beforeAutospacing="1" w:after="100" w:afterAutospacing="1"/>
+      <w:jc w:val="center"/>
+    </w:pPr>
+  </w:style>
+  <w:style w:type="paragraph" w:customStyle="1" w:styleId="rightline">
+    <w:name w:val="rightline"/>
+    <w:basedOn w:val="Normal"/>
+    <w:pPr>
+      <w:spacing w:before="100" w:beforeAutospacing="1" w:after="100" w:afterAutospacing="1"/>
+      <w:jc w:val="right"/>
+    </w:pPr>
+  </w:style>
+  <w:style w:type="paragraph" w:customStyle="1" w:styleId="fbox">
+    <w:name w:val="fbox"/>
+    <w:basedOn w:val="Normal"/>
+    <w:pPr>
+      <w:pBdr>
+        <w:top w:val="single" w:sz="2" w:space="0" w:color="000000"/>
+        <w:left w:val="single" w:sz="2" w:space="3" w:color="000000"/>
+        <w:bottom w:val="single" w:sz="2" w:space="0" w:color="000000"/>
+        <w:right w:val="single" w:sz="2" w:space="3" w:color="000000"/>
+      </w:pBdr>
+      <w:spacing w:before="100" w:beforeAutospacing="1" w:after="100" w:afterAutospacing="1"/>
+    </w:pPr>
+  </w:style>
+  <w:style w:type="paragraph" w:customStyle="1" w:styleId="underline">
+    <w:name w:val="underline"/>
+    <w:basedOn w:val="Normal"/>
+    <w:pPr>
+      <w:spacing w:before="100" w:beforeAutospacing="1" w:after="100" w:afterAutospacing="1"/>
+    </w:pPr>
+    <w:rPr>
+      <w:u w:val="single"/>
+    </w:rPr>
+  </w:style>
+  <w:style w:type="paragraph" w:customStyle="1" w:styleId="framebox-c">
+    <w:name w:val="framebox-c"/>
+    <w:basedOn w:val="Normal"/>
+    <w:pPr>
+      <w:pBdr>
+        <w:top w:val="single" w:sz="2" w:space="0" w:color="000000"/>
+        <w:left w:val="single" w:sz="2" w:space="3" w:color="000000"/>
+        <w:bottom w:val="single" w:sz="2" w:space="0" w:color="000000"/>
+        <w:right w:val="single" w:sz="2" w:space="3" w:color="000000"/>
+      </w:pBdr>
+      <w:spacing w:before="100" w:beforeAutospacing="1" w:after="100" w:afterAutospacing="1"/>
+      <w:jc w:val="center"/>
+    </w:pPr>
+  </w:style>
+  <w:style w:type="paragraph" w:customStyle="1" w:styleId="framebox-l">
+    <w:name w:val="framebox-l"/>
+    <w:basedOn w:val="Normal"/>
+    <w:pPr>
+      <w:pBdr>
+        <w:top w:val="single" w:sz="2" w:space="0" w:color="000000"/>
+        <w:left w:val="single" w:sz="2" w:space="3" w:color="000000"/>
+        <w:bottom w:val="single" w:sz="2" w:space="0" w:color="000000"/>
+        <w:right w:val="single" w:sz="2" w:space="3" w:color="000000"/>
+      </w:pBdr>
+      <w:spacing w:before="100" w:beforeAutospacing="1" w:after="100" w:afterAutospacing="1"/>
+    </w:pPr>
+  </w:style>
+  <w:style w:type="paragraph" w:customStyle="1" w:styleId="framebox-r">
+    <w:name w:val="framebox-r"/>
+    <w:basedOn w:val="Normal"/>
+    <w:pPr>
+      <w:pBdr>
+        <w:top w:val="single" w:sz="2" w:space="0" w:color="000000"/>
+        <w:left w:val="single" w:sz="2" w:space="3" w:color="000000"/>
+        <w:bottom w:val="single" w:sz="2" w:space="0" w:color="000000"/>
+        <w:right w:val="single" w:sz="2" w:space="3" w:color="000000"/>
+      </w:pBdr>
+      <w:spacing w:before="100" w:beforeAutospacing="1" w:after="100" w:afterAutospacing="1"/>
+      <w:jc w:val="right"/>
+    </w:pPr>
+  </w:style>
+  <w:style w:type="paragraph" w:customStyle="1" w:styleId="tabbing-right">
+    <w:name w:val="tabbing-right"/>
+    <w:basedOn w:val="Normal"/>
+    <w:pPr>
+      <w:spacing w:before="100" w:beforeAutospacing="1" w:after="100" w:afterAutospacing="1"/>
+      <w:jc w:val="right"/>
+    </w:pPr>
+  </w:style>
+  <w:style w:type="paragraph" w:customStyle="1" w:styleId="marginpar">
+    <w:name w:val="marginpar"/>
+    <w:basedOn w:val="Normal"/>
+    <w:pPr>
+      <w:spacing w:before="120" w:after="100" w:afterAutospacing="1"/>
+    </w:pPr>
+    <w:rPr>
+      <w:sz w:val="20"/>
+      <w:szCs w:val="20"/>
+      <w:u w:val="single"/>
+    </w:rPr>
+  </w:style>
+  <w:style w:type="paragraph" w:customStyle="1" w:styleId="parttoc">
+    <w:name w:val="parttoc"/>
+    <w:basedOn w:val="Normal"/>
+    <w:pPr>
+      <w:spacing w:before="100" w:beforeAutospacing="1" w:after="100" w:afterAutospacing="1" w:line="480" w:lineRule="auto"/>
+    </w:pPr>
+    <w:rPr>
+      <w:b/>
+      <w:bCs/>
+      <w:sz w:val="26"/>
+      <w:szCs w:val="26"/>
+    </w:rPr>
+  </w:style>
+  <w:style w:type="paragraph" w:customStyle="1" w:styleId="likeparttoc">
+    <w:name w:val="likeparttoc"/>
+    <w:basedOn w:val="Normal"/>
+    <w:pPr>
+      <w:spacing w:before="100" w:beforeAutospacing="1" w:after="100" w:afterAutospacing="1" w:line="480" w:lineRule="auto"/>
+    </w:pPr>
+    <w:rPr>
+      <w:b/>
+      <w:bCs/>
+      <w:sz w:val="26"/>
+      <w:szCs w:val="26"/>
+    </w:rPr>
+  </w:style>
+  <w:style w:type="paragraph" w:customStyle="1" w:styleId="chaptertoc">
+    <w:name w:val="chaptertoc"/>
+    <w:basedOn w:val="Normal"/>
+    <w:pPr>
+      <w:spacing w:before="100" w:beforeAutospacing="1" w:after="100" w:afterAutospacing="1" w:line="480" w:lineRule="auto"/>
+    </w:pPr>
+    <w:rPr>
+      <w:b/>
+      <w:bCs/>
+    </w:rPr>
+  </w:style>
+  <w:style w:type="paragraph" w:customStyle="1" w:styleId="likechaptertoc">
+    <w:name w:val="likechaptertoc"/>
+    <w:basedOn w:val="Normal"/>
+    <w:pPr>
+      <w:spacing w:before="100" w:beforeAutospacing="1" w:after="100" w:afterAutospacing="1" w:line="480" w:lineRule="auto"/>
+    </w:pPr>
+    <w:rPr>
+      <w:b/>
+      <w:bCs/>
+    </w:rPr>
+  </w:style>
+  <w:style w:type="paragraph" w:customStyle="1" w:styleId="appendixtoc">
+    <w:name w:val="appendixtoc"/>
+    <w:basedOn w:val="Normal"/>
+    <w:pPr>
+      <w:spacing w:before="100" w:beforeAutospacing="1" w:after="100" w:afterAutospacing="1" w:line="480" w:lineRule="auto"/>
+    </w:pPr>
+    <w:rPr>
+      <w:b/>
+      <w:bCs/>
+    </w:rPr>
+  </w:style>
+  <w:style w:type="paragraph" w:customStyle="1" w:styleId="index-item">
+    <w:name w:val="index-item"/>
+    <w:basedOn w:val="Normal"/>
+    <w:pPr>
+      <w:spacing w:before="100" w:beforeAutospacing="1" w:after="100" w:afterAutospacing="1"/>
+    </w:pPr>
+  </w:style>
+  <w:style w:type="paragraph" w:customStyle="1" w:styleId="index-subitem">
+    <w:name w:val="index-subitem"/>
+    <w:basedOn w:val="Normal"/>
+    <w:pPr>
+      <w:spacing w:before="100" w:beforeAutospacing="1" w:after="100" w:afterAutospacing="1"/>
+    </w:pPr>
+  </w:style>
+  <w:style w:type="paragraph" w:customStyle="1" w:styleId="index-subsubitem">
+    <w:name w:val="index-subsubitem"/>
+    <w:basedOn w:val="Normal"/>
+    <w:pPr>
+      <w:spacing w:before="100" w:beforeAutospacing="1" w:after="100" w:afterAutospacing="1"/>
+    </w:pPr>
+  </w:style>
+  <w:style w:type="paragraph" w:customStyle="1" w:styleId="paragraphhead">
+    <w:name w:val="paragraphhead"/>
+    <w:basedOn w:val="Normal"/>
+    <w:pPr>
+      <w:spacing w:before="480" w:after="100" w:afterAutospacing="1"/>
+    </w:pPr>
+    <w:rPr>
+      <w:b/>
+      <w:bCs/>
+    </w:rPr>
+  </w:style>
+  <w:style w:type="paragraph" w:customStyle="1" w:styleId="likeparagraphhead">
+    <w:name w:val="likeparagraphhead"/>
+    <w:basedOn w:val="Normal"/>
+    <w:pPr>
+      <w:spacing w:before="480" w:after="100" w:afterAutospacing="1"/>
+    </w:pPr>
+    <w:rPr>
+      <w:b/>
+      <w:bCs/>
+    </w:rPr>
+  </w:style>
+  <w:style w:type="paragraph" w:customStyle="1" w:styleId="subparagraphhead">
+    <w:name w:val="subparagraphhead"/>
+    <w:basedOn w:val="Normal"/>
+    <w:pPr>
+      <w:spacing w:before="100" w:beforeAutospacing="1" w:after="100" w:afterAutospacing="1"/>
+    </w:pPr>
+    <w:rPr>
+      <w:b/>
+      <w:bCs/>
+    </w:rPr>
+  </w:style>
+  <w:style w:type="paragraph" w:customStyle="1" w:styleId="likesubparagraphhead">
+    <w:name w:val="likesubparagraphhead"/>
+    <w:basedOn w:val="Normal"/>
+    <w:pPr>
+      <w:spacing w:before="100" w:beforeAutospacing="1" w:after="100" w:afterAutospacing="1"/>
+    </w:pPr>
+    <w:rPr>
+      <w:b/>
+      <w:bCs/>
+    </w:rPr>
+  </w:style>
+  <w:style w:type="paragraph" w:customStyle="1" w:styleId="Quote1">
+    <w:name w:val="Quote1"/>
+    <w:basedOn w:val="Normal"/>
+    <w:pPr>
+      <w:spacing w:before="60" w:after="60"/>
+      <w:ind w:left="240" w:right="240"/>
+      <w:jc w:val="both"/>
+    </w:pPr>
+  </w:style>
+  <w:style w:type="paragraph" w:customStyle="1" w:styleId="verse">
+    <w:name w:val="verse"/>
+    <w:basedOn w:val="Normal"/>
+    <w:pPr>
+      <w:spacing w:before="100" w:beforeAutospacing="1" w:after="100" w:afterAutospacing="1"/>
+      <w:ind w:left="480"/>
+    </w:pPr>
+  </w:style>
+  <w:style w:type="paragraph" w:customStyle="1" w:styleId="quotation">
+    <w:name w:val="quotation"/>
+    <w:basedOn w:val="Normal"/>
+    <w:pPr>
+      <w:spacing w:before="60" w:after="60"/>
+      <w:ind w:left="240"/>
+    </w:pPr>
+  </w:style>
+  <w:style w:type="paragraph" w:customStyle="1" w:styleId="uline">
+    <w:name w:val="uline"/>
+    <w:basedOn w:val="Normal"/>
+    <w:pPr>
+      <w:spacing w:before="100" w:beforeAutospacing="1" w:after="100" w:afterAutospacing="1"/>
+    </w:pPr>
+    <w:rPr>
+      <w:u w:val="single"/>
+    </w:rPr>
+  </w:style>
+  <w:style w:type="paragraph" w:customStyle="1" w:styleId="uuline">
+    <w:name w:val="uuline"/>
+    <w:basedOn w:val="Normal"/>
+    <w:pPr>
+      <w:spacing w:before="100" w:beforeAutospacing="1" w:after="100" w:afterAutospacing="1"/>
+    </w:pPr>
+    <w:rPr>
+      <w:u w:val="single"/>
+    </w:rPr>
+  </w:style>
+  <w:style w:type="character" w:customStyle="1" w:styleId="thank-mark">
+    <w:name w:val="thank-mark"/>
+    <w:basedOn w:val="DefaultParagraphFont"/>
+    <w:rPr>
+      <w:vertAlign w:val="superscript"/>
+    </w:rPr>
+  </w:style>
+  <w:style w:type="character" w:customStyle="1" w:styleId="tex">
+    <w:name w:val="tex"/>
+    <w:basedOn w:val="DefaultParagraphFont"/>
+    <w:rPr>
+      <w:spacing w:val="-30"/>
+    </w:rPr>
+  </w:style>
+  <w:style w:type="character" w:customStyle="1" w:styleId="textso">
+    <w:name w:val="textso"/>
+    <w:basedOn w:val="DefaultParagraphFont"/>
+    <w:rPr>
+      <w:spacing w:val="72"/>
+    </w:rPr>
+  </w:style>
+  <w:style w:type="character" w:customStyle="1" w:styleId="textul">
+    <w:name w:val="textul"/>
+    <w:basedOn w:val="DefaultParagraphFont"/>
+    <w:rPr>
+      <w:u w:val="single"/>
+    </w:rPr>
+  </w:style>
+  <w:style w:type="character" w:customStyle="1" w:styleId="textst">
+    <w:name w:val="textst"/>
+    <w:basedOn w:val="DefaultParagraphFont"/>
+    <w:rPr>
+      <w:strike/>
+    </w:rPr>
+  </w:style>
+  <w:style w:type="character" w:customStyle="1" w:styleId="textcaps">
+    <w:name w:val="textcaps"/>
+    <w:basedOn w:val="DefaultParagraphFont"/>
+    <w:rPr>
+      <w:smallCaps/>
+    </w:rPr>
+  </w:style>
+  <w:style w:type="character" w:customStyle="1" w:styleId="sout">
+    <w:name w:val="sout"/>
+    <w:basedOn w:val="DefaultParagraphFont"/>
+    <w:rPr>
+      <w:strike/>
+    </w:rPr>
+  </w:style>
+  <w:style w:type="character" w:customStyle="1" w:styleId="xout">
+    <w:name w:val="xout"/>
+    <w:basedOn w:val="DefaultParagraphFont"/>
+    <w:rPr>
+      <w:strike/>
+    </w:rPr>
+  </w:style>
+  <w:style w:type="character" w:customStyle="1" w:styleId="uwave">
+    <w:name w:val="uwave"/>
+    <w:basedOn w:val="DefaultParagraphFont"/>
+    <w:rPr>
+      <w:u w:val="single"/>
+    </w:rPr>
+  </w:style>
+  <w:style w:type="character" w:customStyle="1" w:styleId="a">
+    <w:name w:val="a"/>
+    <w:basedOn w:val="DefaultParagraphFont"/>
+  </w:style>
+  <w:style w:type="character" w:customStyle="1" w:styleId="id">
+    <w:name w:val="id"/>
+    <w:basedOn w:val="DefaultParagraphFont"/>
+  </w:style>
+  <w:style w:type="character" w:customStyle="1" w:styleId="e">
+    <w:name w:val="e"/>
+    <w:basedOn w:val="DefaultParagraphFont"/>
+  </w:style>
+  <w:style w:type="paragraph" w:customStyle="1" w:styleId="noindent1">
+    <w:name w:val="noindent1"/>
+    <w:basedOn w:val="Normal"/>
+    <w:pPr>
+      <w:spacing w:after="100" w:afterAutospacing="1"/>
+    </w:pPr>
+  </w:style>
+  <w:style w:type="paragraph" w:customStyle="1" w:styleId="indent1">
+    <w:name w:val="indent1"/>
+    <w:basedOn w:val="Normal"/>
+    <w:pPr>
+      <w:spacing w:before="100" w:beforeAutospacing="1" w:after="100" w:afterAutospacing="1"/>
+    </w:pPr>
+  </w:style>
+  <w:style w:type="character" w:customStyle="1" w:styleId="e1">
+    <w:name w:val="e1"/>
+    <w:basedOn w:val="DefaultParagraphFont"/>
+    <w:rPr>
+      <w:strike w:val="0"/>
+      <w:dstrike w:val="0"/>
+      <w:u w:val="none"/>
+      <w:effect w:val="none"/>
+    </w:rPr>
+  </w:style>
+  <w:style w:type="character" w:customStyle="1" w:styleId="a1">
+    <w:name w:val="a1"/>
+    <w:basedOn w:val="DefaultParagraphFont"/>
+    <w:rPr>
+      <w:sz w:val="20"/>
+      <w:szCs w:val="20"/>
+    </w:rPr>
+  </w:style>
+  <w:style w:type="character" w:customStyle="1" w:styleId="id1">
+    <w:name w:val="id1"/>
+    <w:basedOn w:val="DefaultParagraphFont"/>
+    <w:rPr>
+      <w:b/>
+      <w:bCs/>
+    </w:rPr>
+  </w:style>
+  <w:style w:type="character" w:customStyle="1" w:styleId="cmbx-12x-x-1201">
+    <w:name w:val="cmbx-12x-x-1201"/>
+    <w:basedOn w:val="DefaultParagraphFont"/>
+    <w:rPr>
+      <w:b/>
+      <w:bCs/>
+      <w:sz w:val="35"/>
+      <w:szCs w:val="35"/>
+    </w:rPr>
+  </w:style>
+  <w:style w:type="character" w:customStyle="1" w:styleId="Heading3Char">
+    <w:name w:val="Heading 3 Char"/>
+    <w:basedOn w:val="DefaultParagraphFont"/>
+    <w:link w:val="Heading3"/>
+    <w:uiPriority w:val="9"/>
+    <w:semiHidden/>
+    <w:rPr>
+      <w:rFonts w:asciiTheme="majorHAnsi" w:eastAsiaTheme="majorEastAsia" w:hAnsiTheme="majorHAnsi" w:cstheme="majorBidi"/>
+      <w:color w:val="1F4D78" w:themeColor="accent1" w:themeShade="7F"/>
+      <w:sz w:val="24"/>
+      <w:szCs w:val="24"/>
+    </w:rPr>
+  </w:style>
+  <w:style w:type="character" w:customStyle="1" w:styleId="titlemark">
+    <w:name w:val="titlemark"/>
+    <w:basedOn w:val="DefaultParagraphFont"/>
+  </w:style>
+  <w:style w:type="character" w:customStyle="1" w:styleId="cmr-12x-x-1201">
+    <w:name w:val="cmr-12x-x-1201"/>
+    <w:basedOn w:val="DefaultParagraphFont"/>
+    <w:rPr>
+      <w:sz w:val="35"/>
+      <w:szCs w:val="35"/>
+    </w:rPr>
+  </w:style>
+  <w:style w:type="character" w:customStyle="1" w:styleId="Heading4Char">
+    <w:name w:val="Heading 4 Char"/>
+    <w:basedOn w:val="DefaultParagraphFont"/>
+    <w:link w:val="Heading4"/>
+    <w:uiPriority w:val="9"/>
+    <w:semiHidden/>
+    <w:rPr>
+      <w:rFonts w:asciiTheme="majorHAnsi" w:eastAsiaTheme="majorEastAsia" w:hAnsiTheme="majorHAnsi" w:cstheme="majorBidi"/>
+      <w:i/>
+      <w:iCs/>
+      <w:color w:val="2E74B5" w:themeColor="accent1" w:themeShade="BF"/>
+      <w:sz w:val="24"/>
+      <w:szCs w:val="24"/>
+    </w:rPr>
+  </w:style>
+  <w:style w:type="character" w:customStyle="1" w:styleId="content">
+    <w:name w:val="content"/>
+    <w:basedOn w:val="DefaultParagraphFont"/>
+  </w:style>
+  <w:style w:type="character" w:customStyle="1" w:styleId="uline1">
+    <w:name w:val="uline1"/>
+    <w:basedOn w:val="DefaultParagraphFont"/>
+    <w:rPr>
+      <w:u w:val="single"/>
+    </w:rPr>
+  </w:style>
+  <w:style w:type="character" w:customStyle="1" w:styleId="cmbx-101">
+    <w:name w:val="cmbx-101"/>
+    <w:basedOn w:val="DefaultParagraphFont"/>
+    <w:rPr>
+      <w:b/>
+      <w:bCs/>
+    </w:rPr>
+  </w:style>
+  <w:style w:type="paragraph" w:styleId="Header">
+    <w:name w:val="header"/>
+    <w:basedOn w:val="Normal"/>
+    <w:link w:val="HeaderChar"/>
+    <w:uiPriority w:val="99"/>
+    <w:unhideWhenUsed/>
+    <w:rsid w:val="004A76F0"/>
+    <w:pPr>
+      <w:tabs>
+        <w:tab w:val="center" w:pos="4680"/>
+        <w:tab w:val="right" w:pos="9360"/>
+      </w:tabs>
+    </w:pPr>
+  </w:style>
+  <w:style w:type="character" w:customStyle="1" w:styleId="HeaderChar">
+    <w:name w:val="Header Char"/>
+    <w:basedOn w:val="DefaultParagraphFont"/>
+    <w:link w:val="Header"/>
+    <w:uiPriority w:val="99"/>
+    <w:rsid w:val="004A76F0"/>
+    <w:rPr>
+      <w:rFonts w:eastAsiaTheme="minorEastAsia"/>
+      <w:sz w:val="24"/>
+      <w:szCs w:val="24"/>
+    </w:rPr>
+  </w:style>
+  <w:style w:type="paragraph" w:styleId="Footer">
+    <w:name w:val="footer"/>
+    <w:basedOn w:val="Normal"/>
+    <w:link w:val="FooterChar"/>
+    <w:uiPriority w:val="99"/>
+    <w:unhideWhenUsed/>
+    <w:rsid w:val="004A76F0"/>
+    <w:pPr>
+      <w:tabs>
+        <w:tab w:val="center" w:pos="4680"/>
+        <w:tab w:val="right" w:pos="9360"/>
+      </w:tabs>
+    </w:pPr>
+  </w:style>
+  <w:style w:type="character" w:customStyle="1" w:styleId="FooterChar">
+    <w:name w:val="Footer Char"/>
+    <w:basedOn w:val="DefaultParagraphFont"/>
+    <w:link w:val="Footer"/>
+    <w:uiPriority w:val="99"/>
+    <w:rsid w:val="004A76F0"/>
+    <w:rPr>
+      <w:rFonts w:eastAsiaTheme="minorEastAsia"/>
+      <w:sz w:val="24"/>
+      <w:szCs w:val="24"/>
+    </w:rPr>
+  </w:style>
+  <w:style w:type="table" w:styleId="TableGrid">
+    <w:name w:val="Table Grid"/>
+    <w:basedOn w:val="TableNormal"/>
+    <w:uiPriority w:val="39"/>
+    <w:rsid w:val="008C1776"/>
+    <w:tblPr>
+      <w:tblInd w:w="0" w:type="dxa"/>
+      <w:tblBorders>
+        <w:top w:val="single" w:sz="4" w:space="0" w:color="auto"/>
+        <w:left w:val="single" w:sz="4" w:space="0" w:color="auto"/>
+        <w:bottom w:val="single" w:sz="4" w:space="0" w:color="auto"/>
+        <w:right w:val="single" w:sz="4" w:space="0" w:color="auto"/>
+        <w:insideH w:val="single" w:sz="4" w:space="0" w:color="auto"/>
+        <w:insideV w:val="single" w:sz="4" w:space="0" w:color="auto"/>
+      </w:tblBorders>
+      <w:tblCellMar>
+        <w:top w:w="0" w:type="dxa"/>
+        <w:left w:w="108" w:type="dxa"/>
+        <w:bottom w:w="0" w:type="dxa"/>
+        <w:right w:w="108" w:type="dxa"/>
+      </w:tblCellMar>
+    </w:tblPr>
+  </w:style>
+  <w:style w:type="paragraph" w:styleId="BalloonText">
+    <w:name w:val="Balloon Text"/>
+    <w:basedOn w:val="Normal"/>
+    <w:link w:val="BalloonTextChar"/>
+    <w:uiPriority w:val="99"/>
+    <w:semiHidden/>
+    <w:unhideWhenUsed/>
+    <w:rsid w:val="00D2402F"/>
+    <w:rPr>
+      <w:rFonts w:ascii="Lucida Grande" w:hAnsi="Lucida Grande"/>
+      <w:sz w:val="18"/>
+      <w:szCs w:val="18"/>
+    </w:rPr>
+  </w:style>
+  <w:style w:type="character" w:customStyle="1" w:styleId="BalloonTextChar">
+    <w:name w:val="Balloon Text Char"/>
+    <w:basedOn w:val="DefaultParagraphFont"/>
+    <w:link w:val="BalloonText"/>
+    <w:uiPriority w:val="99"/>
+    <w:semiHidden/>
+    <w:rsid w:val="00D2402F"/>
+    <w:rPr>
+      <w:rFonts w:ascii="Lucida Grande" w:eastAsiaTheme="minorEastAsia" w:hAnsi="Lucida Grande"/>
+      <w:sz w:val="18"/>
+      <w:szCs w:val="18"/>
+    </w:rPr>
+  </w:style>
+  <w:style w:type="character" w:styleId="CommentReference">
+    <w:name w:val="annotation reference"/>
+    <w:basedOn w:val="DefaultParagraphFont"/>
+    <w:uiPriority w:val="99"/>
+    <w:semiHidden/>
+    <w:unhideWhenUsed/>
+    <w:rsid w:val="00D2402F"/>
+    <w:rPr>
+      <w:sz w:val="18"/>
+      <w:szCs w:val="18"/>
+    </w:rPr>
+  </w:style>
+  <w:style w:type="paragraph" w:styleId="CommentText">
+    <w:name w:val="annotation text"/>
+    <w:basedOn w:val="Normal"/>
+    <w:link w:val="CommentTextChar"/>
+    <w:uiPriority w:val="99"/>
+    <w:semiHidden/>
+    <w:unhideWhenUsed/>
+    <w:rsid w:val="00D2402F"/>
+  </w:style>
+  <w:style w:type="character" w:customStyle="1" w:styleId="CommentTextChar">
+    <w:name w:val="Comment Text Char"/>
+    <w:basedOn w:val="DefaultParagraphFont"/>
+    <w:link w:val="CommentText"/>
+    <w:uiPriority w:val="99"/>
+    <w:semiHidden/>
+    <w:rsid w:val="00D2402F"/>
+    <w:rPr>
+      <w:rFonts w:eastAsiaTheme="minorEastAsia"/>
+      <w:sz w:val="24"/>
+      <w:szCs w:val="24"/>
+    </w:rPr>
+  </w:style>
+  <w:style w:type="paragraph" w:styleId="CommentSubject">
+    <w:name w:val="annotation subject"/>
+    <w:basedOn w:val="CommentText"/>
+    <w:next w:val="CommentText"/>
+    <w:link w:val="CommentSubjectChar"/>
+    <w:uiPriority w:val="99"/>
+    <w:semiHidden/>
+    <w:unhideWhenUsed/>
+    <w:rsid w:val="00D2402F"/>
+    <w:rPr>
+      <w:b/>
+      <w:bCs/>
+      <w:sz w:val="20"/>
+      <w:szCs w:val="20"/>
+    </w:rPr>
+  </w:style>
+  <w:style w:type="character" w:customStyle="1" w:styleId="CommentSubjectChar">
+    <w:name w:val="Comment Subject Char"/>
+    <w:basedOn w:val="CommentTextChar"/>
+    <w:link w:val="CommentSubject"/>
+    <w:uiPriority w:val="99"/>
+    <w:semiHidden/>
+    <w:rsid w:val="00D2402F"/>
+    <w:rPr>
+      <w:rFonts w:eastAsiaTheme="minorEastAsia"/>
+      <w:b/>
+      <w:bCs/>
+      <w:sz w:val="24"/>
+      <w:szCs w:val="24"/>
+    </w:rPr>
+  </w:style>
+</w:styles>
+</file>
+
+<file path=word/stylesWithEffects.xml><?xml version="1.0" encoding="utf-8"?>
+<w:styles xmlns:wpc="http://schemas.microsoft.com/office/word/2010/wordprocessingCanvas" xmlns:mo="http://schemas.microsoft.com/office/mac/office/2008/main" xmlns:mc="http://schemas.openxmlformats.org/markup-compatibility/2006" xmlns:mv="urn:schemas-microsoft-com:mac:vml" xmlns:o="urn:schemas-microsoft-com:office:office" xmlns:r="http://schemas.openxmlformats.org/officeDocument/2006/relationships" xmlns:m="http://schemas.openxmlformats.org/officeDocument/2006/math" xmlns:v="urn:schemas-microsoft-com:vml" xmlns:wp14="http://schemas.microsoft.com/office/word/2010/wordprocessingDrawing" xmlns:wp="http://schemas.openxmlformats.org/drawingml/2006/wordprocessingDrawing" xmlns:w10="urn:schemas-microsoft-com:office:word" xmlns:w="http://schemas.openxmlformats.org/wordprocessingml/2006/main" xmlns:w14="http://schemas.microsoft.com/office/word/2010/wordml" xmlns:wpg="http://schemas.microsoft.com/office/word/2010/wordprocessingGroup" xmlns:wpi="http://schemas.microsoft.com/office/word/2010/wordprocessingInk" xmlns:wne="http://schemas.microsoft.com/office/word/2006/wordml" xmlns:wps="http://schemas.microsoft.com/office/word/2010/wordprocessingShape" mc:Ignorable="w14 wp14">
+  <w:docDefaults>
+    <w:rPrDefault>
+      <w:rPr>
+        <w:rFonts w:ascii="Times New Roman" w:eastAsia="Times New Roman" w:hAnsi="Times New Roman" w:cs="Times New Roman"/>
+        <w:lang w:val="en-US" w:eastAsia="en-US" w:bidi="ar-SA"/>
+      </w:rPr>
+    </w:rPrDefault>
+    <w:pPrDefault/>
+  </w:docDefaults>
+  <w:latentStyles w:defLockedState="0" w:defUIPriority="99" w:defSemiHidden="1" w:defUnhideWhenUsed="1" w:defQFormat="0" w:count="276">
+    <w:lsdException w:name="Normal" w:semiHidden="0" w:uiPriority="0" w:unhideWhenUsed="0" w:qFormat="1"/>
+    <w:lsdException w:name="heading 1" w:semiHidden="0" w:uiPriority="9" w:unhideWhenUsed="0" w:qFormat="1"/>
+    <w:lsdException w:name="heading 2" w:semiHidden="0" w:uiPriority="9" w:unhideWhenUsed="0" w:qFormat="1"/>
+    <w:lsdException w:name="heading 3" w:semiHidden="0" w:uiPriority="9" w:unhideWhenUsed="0" w:qFormat="1"/>
+    <w:lsdException w:name="heading 4" w:semiHidden="0" w:uiPriority="9" w:unhideWhenUsed="0" w:qFormat="1"/>
+    <w:lsdException w:name="heading 5" w:uiPriority="9" w:qFormat="1"/>
+    <w:lsdException w:name="heading 6" w:uiPriority="9" w:qFormat="1"/>
+    <w:lsdException w:name="heading 7" w:uiPriority="9" w:qFormat="1"/>
+    <w:lsdException w:name="heading 8" w:uiPriority="9" w:qFormat="1"/>
+    <w:lsdException w:name="heading 9" w:uiPriority="9" w:qFormat="1"/>
+    <w:lsdException w:name="toc 1" w:uiPriority="39"/>
+    <w:lsdException w:name="toc 2" w:uiPriority="39"/>
+    <w:lsdException w:name="toc 3" w:uiPriority="39"/>
+    <w:lsdException w:name="toc 4" w:uiPriority="39"/>
+    <w:lsdException w:name="toc 5" w:uiPriority="39"/>
+    <w:lsdException w:name="toc 6" w:uiPriority="39"/>
+    <w:lsdException w:name="toc 7" w:uiPriority="39"/>
+    <w:lsdException w:name="toc 8" w:uiPriority="39"/>
+    <w:lsdException w:name="toc 9" w:uiPriority="39"/>
+    <w:lsdException w:name="caption" w:uiPriority="35" w:qFormat="1"/>
+    <w:lsdException w:name="Title" w:semiHidden="0" w:uiPriority="10" w:unhideWhenUsed="0" w:qFormat="1"/>
+    <w:lsdException w:name="Default Paragraph Font" w:uiPriority="1"/>
+    <w:lsdException w:name="Subtitle" w:semiHidden="0" w:uiPriority="11" w:unhideWhenUsed="0" w:qFormat="1"/>
+    <w:lsdException w:name="Strong" w:semiHidden="0" w:uiPriority="22" w:unhideWhenUsed="0" w:qFormat="1"/>
+    <w:lsdException w:name="Emphasis" w:semiHidden="0" w:uiPriority="20" w:unhideWhenUsed="0" w:qFormat="1"/>
+    <w:lsdException w:name="Table Grid" w:semiHidden="0" w:uiPriority="39" w:unhideWhenUsed="0"/>
+    <w:lsdException w:name="Note Level 1" w:semiHidden="0" w:unhideWhenUsed="0"/>
+    <w:lsdException w:name="Note Level 2" w:semiHidden="0" w:unhideWhenUsed="0"/>
+    <w:lsdException w:name="Note Level 3" w:semiHidden="0" w:unhideWhenUsed="0"/>
+    <w:lsdException w:name="Note Level 4" w:semiHidden="0" w:unhideWhenUsed="0"/>
+    <w:lsdException w:name="Note Level 5" w:semiHidden="0" w:unhideWhenUsed="0"/>
+    <w:lsdException w:name="Note Level 6" w:semiHidden="0" w:unhideWhenUsed="0"/>
+    <w:lsdException w:name="Note Level 7" w:semiHidden="0" w:unhideWhenUsed="0"/>
+    <w:lsdException w:name="Note Level 8" w:semiHidden="0" w:unhideWhenUsed="0"/>
+    <w:lsdException w:name="Note Level 9" w:semiHidden="0" w:unhideWhenUsed="0"/>
+    <w:lsdException w:name="Placeholder Text" w:unhideWhenUsed="0"/>
+    <w:lsdException w:name="No Spacing" w:semiHidden="0" w:uiPriority="1" w:unhideWhenUsed="0" w:qFormat="1"/>
+    <w:lsdException w:name="Light Shading" w:semiHidden="0" w:uiPriority="60" w:unhideWhenUsed="0"/>
+    <w:lsdException w:name="Light List" w:semiHidden="0" w:uiPriority="61" w:unhideWhenUsed="0"/>
+    <w:lsdException w:name="Light Grid" w:semiHidden="0" w:uiPriority="62" w:unhideWhenUsed="0"/>
+    <w:lsdException w:name="Medium Shading 1" w:semiHidden="0" w:uiPriority="63" w:unhideWhenUsed="0"/>
+    <w:lsdException w:name="Medium Shading 2" w:semiHidden="0" w:uiPriority="64" w:unhideWhenUsed="0"/>
+    <w:lsdException w:name="Medium List 1" w:semiHidden="0" w:uiPriority="65" w:unhideWhenUsed="0"/>
+    <w:lsdException w:name="Medium List 2" w:semiHidden="0" w:uiPriority="66" w:unhideWhenUsed="0"/>
+    <w:lsdException w:name="Medium Grid 1" w:semiHidden="0" w:uiPriority="67" w:unhideWhenUsed="0"/>
+    <w:lsdException w:name="Medium Grid 2" w:semiHidden="0" w:uiPriority="68" w:unhideWhenUsed="0"/>
+    <w:lsdException w:name="Medium Grid 3" w:semiHidden="0" w:uiPriority="69" w:unhideWhenUsed="0"/>
+    <w:lsdException w:name="Dark List" w:semiHidden="0" w:uiPriority="70" w:unhideWhenUsed="0"/>
+    <w:lsdException w:name="Colorful Shading" w:semiHidden="0" w:uiPriority="71" w:unhideWhenUsed="0"/>
+    <w:lsdException w:name="Colorful List" w:semiHidden="0" w:uiPriority="72" w:unhideWhenUsed="0"/>
+    <w:lsdException w:name="Colorful Grid" w:semiHidden="0" w:uiPriority="73" w:unhideWhenUsed="0"/>
+    <w:lsdException w:name="Light Shading Accent 1" w:semiHidden="0" w:uiPriority="60" w:unhideWhenUsed="0"/>
+    <w:lsdException w:name="Light List Accent 1" w:semiHidden="0" w:uiPriority="61" w:unhideWhenUsed="0"/>
+    <w:lsdException w:name="Light Grid Accent 1" w:semiHidden="0" w:uiPriority="62" w:unhideWhenUsed="0"/>
+    <w:lsdException w:name="Medium Shading 1 Accent 1" w:semiHidden="0" w:uiPriority="63" w:unhideWhenUsed="0"/>
+    <w:lsdException w:name="Medium Shading 2 Accent 1" w:semiHidden="0" w:uiPriority="64" w:unhideWhenUsed="0"/>
+    <w:lsdException w:name="Medium List 1 Accent 1" w:semiHidden="0" w:uiPriority="65" w:unhideWhenUsed="0"/>
+    <w:lsdException w:name="Revision" w:unhideWhenUsed="0"/>
+    <w:lsdException w:name="List Paragraph" w:semiHidden="0" w:uiPriority="34" w:unhideWhenUsed="0" w:qFormat="1"/>
+    <w:lsdException w:name="Quote" w:semiHidden="0" w:uiPriority="29" w:unhideWhenUsed="0" w:qFormat="1"/>
+    <w:lsdException w:name="Intense Quote" w:semiHidden="0" w:uiPriority="30" w:unhideWhenUsed="0" w:qFormat="1"/>
+    <w:lsdException w:name="Medium List 2 Accent 1" w:semiHidden="0" w:uiPriority="66" w:unhideWhenUsed="0"/>
+    <w:lsdException w:name="Medium Grid 1 Accent 1" w:semiHidden="0" w:uiPriority="67" w:unhideWhenUsed="0"/>
+    <w:lsdException w:name="Medium Grid 2 Accent 1" w:semiHidden="0" w:uiPriority="68" w:unhideWhenUsed="0"/>
+    <w:lsdException w:name="Medium Grid 3 Accent 1" w:semiHidden="0" w:uiPriority="69" w:unhideWhenUsed="0"/>
+    <w:lsdException w:name="Dark List Accent 1" w:semiHidden="0" w:uiPriority="70" w:unhideWhenUsed="0"/>
+    <w:lsdException w:name="Colorful Shading Accent 1" w:semiHidden="0" w:uiPriority="71" w:unhideWhenUsed="0"/>
+    <w:lsdException w:name="Colorful List Accent 1" w:semiHidden="0" w:uiPriority="72" w:unhideWhenUsed="0"/>
+    <w:lsdException w:name="Colorful Grid Accent 1" w:semiHidden="0" w:uiPriority="73" w:unhideWhenUsed="0"/>
+    <w:lsdException w:name="Light Shading Accent 2" w:semiHidden="0" w:uiPriority="60" w:unhideWhenUsed="0"/>
+    <w:lsdException w:name="Light List Accent 2" w:semiHidden="0" w:uiPriority="61" w:unhideWhenUsed="0"/>
+    <w:lsdException w:name="Light Grid Accent 2" w:semiHidden="0" w:uiPriority="62" w:unhideWhenUsed="0"/>
+    <w:lsdException w:name="Medium Shading 1 Accent 2" w:semiHidden="0" w:uiPriority="63" w:unhideWhenUsed="0"/>
+    <w:lsdException w:name="Medium Shading 2 Accent 2" w:semiHidden="0" w:uiPriority="64" w:unhideWhenUsed="0"/>
+    <w:lsdException w:name="Medium List 1 Accent 2" w:semiHidden="0" w:uiPriority="65" w:unhideWhenUsed="0"/>
+    <w:lsdException w:name="Medium List 2 Accent 2" w:semiHidden="0" w:uiPriority="66" w:unhideWhenUsed="0"/>
+    <w:lsdException w:name="Medium Grid 1 Accent 2" w:semiHidden="0" w:uiPriority="67" w:unhideWhenUsed="0"/>
+    <w:lsdException w:name="Medium Grid 2 Accent 2" w:semiHidden="0" w:uiPriority="68" w:unhideWhenUsed="0"/>
+    <w:lsdException w:name="Medium Grid 3 Accent 2" w:semiHidden="0" w:uiPriority="69" w:unhideWhenUsed="0"/>
+    <w:lsdException w:name="Dark List Accent 2" w:semiHidden="0" w:uiPriority="70" w:unhideWhenUsed="0"/>
+    <w:lsdException w:name="Colorful Shading Accent 2" w:semiHidden="0" w:uiPriority="71" w:unhideWhenUsed="0"/>
+    <w:lsdException w:name="Colorful List Accent 2" w:semiHidden="0" w:uiPriority="72" w:unhideWhenUsed="0"/>
+    <w:lsdException w:name="Colorful Grid Accent 2" w:semiHidden="0" w:uiPriority="73" w:unhideWhenUsed="0"/>
+    <w:lsdException w:name="Light Shading Accent 3" w:semiHidden="0" w:uiPriority="60" w:unhideWhenUsed="0"/>
+    <w:lsdException w:name="Light List Accent 3" w:semiHidden="0" w:uiPriority="61" w:unhideWhenUsed="0"/>
+    <w:lsdException w:name="Light Grid Accent 3" w:semiHidden="0" w:uiPriority="62" w:unhideWhenUsed="0"/>
+    <w:lsdException w:name="Medium Shading 1 Accent 3" w:semiHidden="0" w:uiPriority="63" w:unhideWhenUsed="0"/>
+    <w:lsdException w:name="Medium Shading 2 Accent 3" w:semiHidden="0" w:uiPriority="64" w:unhideWhenUsed="0"/>
+    <w:lsdException w:name="Medium List 1 Accent 3" w:semiHidden="0" w:uiPriority="65" w:unhideWhenUsed="0"/>
+    <w:lsdException w:name="Medium List 2 Accent 3" w:semiHidden="0" w:uiPriority="66" w:unhideWhenUsed="0"/>
+    <w:lsdException w:name="Medium Grid 1 Accent 3" w:semiHidden="0" w:uiPriority="67" w:unhideWhenUsed="0"/>
+    <w:lsdException w:name="Medium Grid 2 Accent 3" w:semiHidden="0" w:uiPriority="68" w:unhideWhenUsed="0"/>
+    <w:lsdException w:name="Medium Grid 3 Accent 3" w:semiHidden="0" w:uiPriority="69" w:unhideWhenUsed="0"/>
+    <w:lsdException w:name="Dark List Accent 3" w:semiHidden="0" w:uiPriority="70" w:unhideWhenUsed="0"/>
+    <w:lsdException w:name="Colorful Shading Accent 3" w:semiHidden="0" w:uiPriority="71" w:unhideWhenUsed="0"/>
+    <w:lsdException w:name="Colorful List Accent 3" w:semiHidden="0" w:uiPriority="72" w:unhideWhenUsed="0"/>
+    <w:lsdException w:name="Colorful Grid Accent 3" w:semiHidden="0" w:uiPriority="73" w:unhideWhenUsed="0"/>
+    <w:lsdException w:name="Light Shading Accent 4" w:semiHidden="0" w:uiPriority="60" w:unhideWhenUsed="0"/>
+    <w:lsdException w:name="Light List Accent 4" w:semiHidden="0" w:uiPriority="61" w:unhideWhenUsed="0"/>
+    <w:lsdException w:name="Light Grid Accent 4" w:semiHidden="0" w:uiPriority="62" w:unhideWhenUsed="0"/>
+    <w:lsdException w:name="Medium Shading 1 Accent 4" w:semiHidden="0" w:uiPriority="63" w:unhideWhenUsed="0"/>
+    <w:lsdException w:name="Medium Shading 2 Accent 4" w:semiHidden="0" w:uiPriority="64" w:unhideWhenUsed="0"/>
+    <w:lsdException w:name="Medium List 1 Accent 4" w:semiHidden="0" w:uiPriority="65" w:unhideWhenUsed="0"/>
+    <w:lsdException w:name="Medium List 2 Accent 4" w:semiHidden="0" w:uiPriority="66" w:unhideWhenUsed="0"/>
+    <w:lsdException w:name="Medium Grid 1 Accent 4" w:semiHidden="0" w:uiPriority="67" w:unhideWhenUsed="0"/>
+    <w:lsdException w:name="Medium Grid 2 Accent 4" w:semiHidden="0" w:uiPriority="68" w:unhideWhenUsed="0"/>
+    <w:lsdException w:name="Medium Grid 3 Accent 4" w:semiHidden="0" w:uiPriority="69" w:unhideWhenUsed="0"/>
+    <w:lsdException w:name="Dark List Accent 4" w:semiHidden="0" w:uiPriority="70" w:unhideWhenUsed="0"/>
+    <w:lsdException w:name="Colorful Shading Accent 4" w:semiHidden="0" w:uiPriority="71" w:unhideWhenUsed="0"/>
+    <w:lsdException w:name="Colorful List Accent 4" w:semiHidden="0" w:uiPriority="72" w:unhideWhenUsed="0"/>
+    <w:lsdException w:name="Colorful Grid Accent 4" w:semiHidden="0" w:uiPriority="73" w:unhideWhenUsed="0"/>
+    <w:lsdException w:name="Light Shading Accent 5" w:semiHidden="0" w:uiPriority="60" w:unhideWhenUsed="0"/>
+    <w:lsdException w:name="Light List Accent 5" w:semiHidden="0" w:uiPriority="61" w:unhideWhenUsed="0"/>
+    <w:lsdException w:name="Light Grid Accent 5" w:semiHidden="0" w:uiPriority="62" w:unhideWhenUsed="0"/>
+    <w:lsdException w:name="Medium Shading 1 Accent 5" w:semiHidden="0" w:uiPriority="63" w:unhideWhenUsed="0"/>
+    <w:lsdException w:name="Medium Shading 2 Accent 5" w:semiHidden="0" w:uiPriority="64" w:unhideWhenUsed="0"/>
+    <w:lsdException w:name="Medium List 1 Accent 5" w:semiHidden="0" w:uiPriority="65" w:unhideWhenUsed="0"/>
+    <w:lsdException w:name="Medium List 2 Accent 5" w:semiHidden="0" w:uiPriority="66" w:unhideWhenUsed="0"/>
+    <w:lsdException w:name="Medium Grid 1 Accent 5" w:semiHidden="0" w:uiPriority="67" w:unhideWhenUsed="0"/>
+    <w:lsdException w:name="Medium Grid 2 Accent 5" w:semiHidden="0" w:uiPriority="68" w:unhideWhenUsed="0"/>
+    <w:lsdException w:name="Medium Grid 3 Accent 5" w:semiHidden="0" w:uiPriority="69" w:unhideWhenUsed="0"/>
+    <w:lsdException w:name="Dark List Accent 5" w:semiHidden="0" w:uiPriority="70" w:unhideWhenUsed="0"/>
+    <w:lsdException w:name="Colorful Shading Accent 5" w:semiHidden="0" w:uiPriority="71" w:unhideWhenUsed="0"/>
+    <w:lsdException w:name="Colorful List Accent 5" w:semiHidden="0" w:uiPriority="72" w:unhideWhenUsed="0"/>
+    <w:lsdException w:name="Colorful Grid Accent 5" w:semiHidden="0" w:uiPriority="73" w:unhideWhenUsed="0"/>
+    <w:lsdException w:name="Light Shading Accent 6" w:semiHidden="0" w:uiPriority="60" w:unhideWhenUsed="0"/>
+    <w:lsdException w:name="Light List Accent 6" w:semiHidden="0" w:uiPriority="61" w:unhideWhenUsed="0"/>
+    <w:lsdException w:name="Light Grid Accent 6" w:semiHidden="0" w:uiPriority="62" w:unhideWhenUsed="0"/>
+    <w:lsdException w:name="Medium Shading 1 Accent 6" w:semiHidden="0" w:uiPriority="63" w:unhideWhenUsed="0"/>
+    <w:lsdException w:name="Medium Shading 2 Accent 6" w:semiHidden="0" w:uiPriority="64" w:unhideWhenUsed="0"/>
+    <w:lsdException w:name="Medium List 1 Accent 6" w:semiHidden="0" w:uiPriority="65" w:unhideWhenUsed="0"/>
+    <w:lsdException w:name="Medium List 2 Accent 6" w:semiHidden="0" w:uiPriority="66" w:unhideWhenUsed="0"/>
+    <w:lsdException w:name="Medium Grid 1 Accent 6" w:semiHidden="0" w:uiPriority="67" w:unhideWhenUsed="0"/>
+    <w:lsdException w:name="Medium Grid 2 Accent 6" w:semiHidden="0" w:uiPriority="68" w:unhideWhenUsed="0"/>
+    <w:lsdException w:name="Medium Grid 3 Accent 6" w:semiHidden="0" w:uiPriority="69" w:unhideWhenUsed="0"/>
+    <w:lsdException w:name="Dark List Accent 6" w:semiHidden="0" w:uiPriority="70" w:unhideWhenUsed="0"/>
+    <w:lsdException w:name="Colorful Shading Accent 6" w:semiHidden="0" w:uiPriority="71" w:unhideWhenUsed="0"/>
+    <w:lsdException w:name="Colorful List Accent 6" w:semiHidden="0" w:uiPriority="72" w:unhideWhenUsed="0"/>
+    <w:lsdException w:name="Colorful Grid Accent 6" w:semiHidden="0" w:uiPriority="73" w:unhideWhenUsed="0"/>
+    <w:lsdException w:name="Subtle Emphasis" w:semiHidden="0" w:uiPriority="19" w:unhideWhenUsed="0" w:qFormat="1"/>
+    <w:lsdException w:name="Intense Emphasis" w:semiHidden="0" w:uiPriority="21" w:unhideWhenUsed="0" w:qFormat="1"/>
+    <w:lsdException w:name="Subtle Reference" w:semiHidden="0" w:uiPriority="31" w:unhideWhenUsed="0" w:qFormat="1"/>
+    <w:lsdException w:name="Intense Reference" w:semiHidden="0" w:uiPriority="32" w:unhideWhenUsed="0" w:qFormat="1"/>
+    <w:lsdException w:name="Book Title" w:semiHidden="0" w:uiPriority="33" w:unhideWhenUsed="0" w:qFormat="1"/>
+    <w:lsdException w:name="Bibliography" w:uiPriority="37"/>
+    <w:lsdException w:name="TOC Heading" w:uiPriority="39" w:qFormat="1"/>
   </w:latentStyles>
   <w:style w:type="paragraph" w:default="1" w:styleId="Normal">
     <w:name w:val="Normal"/>
@@ -6653,7 +7360,7 @@
   <a:extraClrSchemeLst/>
   <a:extLst>
     <a:ext uri="{05A4C25C-085E-4340-85A3-A5531E510DB2}">
-      <thm15:themeFamily xmlns:thm15="http://schemas.microsoft.com/office/thememl/2012/main" name="Office Theme" id="{62F939B6-93AF-4DB8-9C6B-D6C7DFDC589F}" vid="{4A3C46E8-61CC-4603-A589-7422A47A8E4A}"/>
+      <thm15:themeFamily xmlns:thm15="http://schemas.microsoft.com/office/thememl/2012/main" xmlns="" name="Office Theme" id="{62F939B6-93AF-4DB8-9C6B-D6C7DFDC589F}" vid="{4A3C46E8-61CC-4603-A589-7422A47A8E4A}"/>
     </a:ext>
   </a:extLst>
 </a:theme>

</xml_diff>

<commit_message>
Added motivation section and corrected tables
</commit_message>
<xml_diff>
--- a/ccsc-final-draft.docx
+++ b/ccsc-final-draft.docx
@@ -358,46 +358,197 @@
           <w:sz w:val="24"/>
           <w:szCs w:val="24"/>
         </w:rPr>
-        <w:t xml:space="preserve">high. In this </w:t>
-      </w:r>
-      <w:r>
-        <w:rPr>
-          <w:rStyle w:val="cmr-12x-x-1201"/>
-          <w:sz w:val="24"/>
-          <w:szCs w:val="24"/>
-        </w:rPr>
-        <w:t>paper,</w:t>
-      </w:r>
-      <w:r>
-        <w:rPr>
-          <w:rStyle w:val="cmr-12x-x-1201"/>
-          <w:sz w:val="24"/>
-          <w:szCs w:val="24"/>
-        </w:rPr>
-        <w:t xml:space="preserve"> we explore opportunities for parallelism in the algorithm, with</w:t>
-      </w:r>
-      <w:r>
-        <w:t xml:space="preserve"> </w:t>
-      </w:r>
-      <w:r>
-        <w:rPr>
-          <w:rStyle w:val="cmr-12x-x-1201"/>
-          <w:sz w:val="24"/>
-          <w:szCs w:val="24"/>
-        </w:rPr>
-        <w:t>a goal of reducing the amount of time taken to generate keys and join keys in a</w:t>
-      </w:r>
-      <w:r>
-        <w:t xml:space="preserve"> </w:t>
-      </w:r>
-      <w:r>
-        <w:rPr>
-          <w:rStyle w:val="cmr-12x-x-1201"/>
-          <w:sz w:val="24"/>
-          <w:szCs w:val="24"/>
-        </w:rPr>
-        <w:t>scalable manner.</w:t>
-      </w:r>
+        <w:t xml:space="preserve">high.  </w:t>
+      </w:r>
+      <w:commentRangeStart w:id="0"/>
+      <w:r>
+        <w:rPr>
+          <w:rStyle w:val="cmr-12x-x-1201"/>
+          <w:sz w:val="24"/>
+          <w:szCs w:val="24"/>
+        </w:rPr>
+        <w:t>Motivation</w:t>
+      </w:r>
+      <w:commentRangeEnd w:id="0"/>
+      <w:r>
+        <w:rPr>
+          <w:rStyle w:val="CommentReference"/>
+        </w:rPr>
+        <w:commentReference w:id="0"/>
+      </w:r>
+      <w:r>
+        <w:rPr>
+          <w:rStyle w:val="cmr-12x-x-1201"/>
+          <w:sz w:val="24"/>
+          <w:szCs w:val="24"/>
+        </w:rPr>
+        <w:t xml:space="preserve"> for our work</w:t>
+      </w:r>
+      <w:ins w:id="1" w:author="Arbogast, Joseph Keith - arbogajk" w:date="2017-07-01T12:31:00Z">
+        <w:r>
+          <w:rPr>
+            <w:rStyle w:val="cmr-12x-x-1201"/>
+            <w:sz w:val="24"/>
+            <w:szCs w:val="24"/>
+          </w:rPr>
+          <w:t xml:space="preserve"> described in this paper</w:t>
+        </w:r>
+      </w:ins>
+      <w:r>
+        <w:rPr>
+          <w:rStyle w:val="cmr-12x-x-1201"/>
+          <w:sz w:val="24"/>
+          <w:szCs w:val="24"/>
+        </w:rPr>
+        <w:t xml:space="preserve"> comes from an interest in security and a semester project in a parallel and distributed systems course.  In our initial research for </w:t>
+      </w:r>
+      <w:ins w:id="2" w:author="Arbogast, Joseph Keith - arbogajk" w:date="2017-07-01T12:32:00Z">
+        <w:r>
+          <w:rPr>
+            <w:rStyle w:val="cmr-12x-x-1201"/>
+            <w:sz w:val="24"/>
+            <w:szCs w:val="24"/>
+          </w:rPr>
+          <w:t xml:space="preserve">the </w:t>
+        </w:r>
+      </w:ins>
+      <w:del w:id="3" w:author="Arbogast, Joseph Keith - arbogajk" w:date="2017-07-01T12:32:00Z">
+        <w:r>
+          <w:rPr>
+            <w:rStyle w:val="cmr-12x-x-1201"/>
+            <w:sz w:val="24"/>
+            <w:szCs w:val="24"/>
+          </w:rPr>
+          <w:delText>a</w:delText>
+        </w:r>
+      </w:del>
+      <w:del w:id="4" w:author="Arbogast, Joseph Keith - arbogajk" w:date="2017-07-01T12:33:00Z">
+        <w:r>
+          <w:rPr>
+            <w:rStyle w:val="cmr-12x-x-1201"/>
+            <w:sz w:val="24"/>
+            <w:szCs w:val="24"/>
+          </w:rPr>
+          <w:delText xml:space="preserve"> </w:delText>
+        </w:r>
+      </w:del>
+      <w:r>
+        <w:rPr>
+          <w:rStyle w:val="cmr-12x-x-1201"/>
+          <w:sz w:val="24"/>
+          <w:szCs w:val="24"/>
+        </w:rPr>
+        <w:t>projec</w:t>
+      </w:r>
+      <w:ins w:id="5" w:author="Arbogast, Joseph Keith - arbogajk" w:date="2017-07-01T12:35:00Z">
+        <w:r>
+          <w:rPr>
+            <w:rStyle w:val="cmr-12x-x-1201"/>
+            <w:sz w:val="24"/>
+            <w:szCs w:val="24"/>
+          </w:rPr>
+          <w:t>t</w:t>
+        </w:r>
+      </w:ins>
+      <w:del w:id="6" w:author="Arbogast, Joseph Keith - arbogajk" w:date="2017-07-01T12:35:00Z">
+        <w:r>
+          <w:rPr>
+            <w:rStyle w:val="cmr-12x-x-1201"/>
+            <w:sz w:val="24"/>
+            <w:szCs w:val="24"/>
+          </w:rPr>
+          <w:delText xml:space="preserve">t </w:delText>
+        </w:r>
+      </w:del>
+      <w:del w:id="7" w:author="Arbogast, Joseph Keith - arbogajk" w:date="2017-07-01T12:32:00Z">
+        <w:r>
+          <w:rPr>
+            <w:rStyle w:val="cmr-12x-x-1201"/>
+            <w:sz w:val="24"/>
+            <w:szCs w:val="24"/>
+          </w:rPr>
+          <w:delText xml:space="preserve">idea </w:delText>
+        </w:r>
+      </w:del>
+      <w:del w:id="8" w:author="Arbogast, Joseph Keith - arbogajk" w:date="2017-07-01T12:35:00Z">
+        <w:r>
+          <w:rPr>
+            <w:rStyle w:val="cmr-12x-x-1201"/>
+            <w:sz w:val="24"/>
+            <w:szCs w:val="24"/>
+          </w:rPr>
+          <w:delText>relating to cryptography and concurrent programming</w:delText>
+        </w:r>
+      </w:del>
+      <w:ins w:id="9" w:author="Arbogast, Joseph Keith - arbogajk" w:date="2017-07-01T12:32:00Z">
+        <w:r>
+          <w:rPr>
+            <w:rStyle w:val="cmr-12x-x-1201"/>
+            <w:sz w:val="24"/>
+            <w:szCs w:val="24"/>
+          </w:rPr>
+          <w:t>,</w:t>
+        </w:r>
+      </w:ins>
+      <w:r>
+        <w:rPr>
+          <w:rStyle w:val="cmr-12x-x-1201"/>
+          <w:sz w:val="24"/>
+          <w:szCs w:val="24"/>
+        </w:rPr>
+        <w:t xml:space="preserve"> we discovered several </w:t>
+      </w:r>
+      <w:ins w:id="10" w:author="Arbogast, Joseph Keith - arbogajk" w:date="2017-07-01T12:32:00Z">
+        <w:r>
+          <w:rPr>
+            <w:rStyle w:val="cmr-12x-x-1201"/>
+            <w:sz w:val="24"/>
+            <w:szCs w:val="24"/>
+          </w:rPr>
+          <w:t>citations</w:t>
+        </w:r>
+      </w:ins>
+      <w:ins w:id="11" w:author="Arbogast, Joseph Keith - arbogajk" w:date="2017-07-01T12:33:00Z">
+        <w:r>
+          <w:rPr>
+            <w:rStyle w:val="cmr-12x-x-1201"/>
+            <w:sz w:val="24"/>
+            <w:szCs w:val="24"/>
+          </w:rPr>
+          <w:t xml:space="preserve"> referring to Shamir’s secret sharing and other secret sharing schemes based off of Shamir’s, but no real effort to </w:t>
+        </w:r>
+      </w:ins>
+      <w:ins w:id="12" w:author="Arbogast, Joseph Keith - arbogajk" w:date="2017-07-01T12:35:00Z">
+        <w:r>
+          <w:rPr>
+            <w:rStyle w:val="cmr-12x-x-1201"/>
+            <w:sz w:val="24"/>
+            <w:szCs w:val="24"/>
+          </w:rPr>
+          <w:t>use concurrent programming to speed up the original Shamir’s secret-sharing algorithm.</w:t>
+        </w:r>
+      </w:ins>
+      <w:del w:id="13" w:author="Arbogast, Joseph Keith - arbogajk" w:date="2017-07-01T12:32:00Z">
+        <w:r>
+          <w:rPr>
+            <w:rStyle w:val="cmr-12x-x-1201"/>
+            <w:sz w:val="24"/>
+            <w:szCs w:val="24"/>
+          </w:rPr>
+          <w:delText>numerou</w:delText>
+        </w:r>
+      </w:del>
+    </w:p>
+    <w:p>
+      <w:pPr>
+        <w:pStyle w:val="noindent"/>
+        <w:spacing w:before="0" w:beforeAutospacing="0" w:after="0" w:afterAutospacing="0"/>
+        <w:rPr>
+          <w:rStyle w:val="cmr-12x-x-1201"/>
+          <w:sz w:val="24"/>
+          <w:szCs w:val="24"/>
+        </w:rPr>
+      </w:pPr>
     </w:p>
     <w:p>
       <w:pPr>
@@ -410,12 +561,65 @@
           <w:szCs w:val="24"/>
         </w:rPr>
       </w:pPr>
+      <w:r>
+        <w:rPr>
+          <w:rStyle w:val="cmr-12x-x-1201"/>
+          <w:sz w:val="24"/>
+          <w:szCs w:val="24"/>
+        </w:rPr>
+        <w:t xml:space="preserve">In this </w:t>
+      </w:r>
+      <w:r>
+        <w:rPr>
+          <w:rStyle w:val="cmr-12x-x-1201"/>
+          <w:sz w:val="24"/>
+          <w:szCs w:val="24"/>
+        </w:rPr>
+        <w:t>paper,</w:t>
+      </w:r>
+      <w:r>
+        <w:rPr>
+          <w:rStyle w:val="cmr-12x-x-1201"/>
+          <w:sz w:val="24"/>
+          <w:szCs w:val="24"/>
+        </w:rPr>
+        <w:t xml:space="preserve"> we explore opportunities for parallelism in the algorithm, with</w:t>
+      </w:r>
+      <w:r>
+        <w:t xml:space="preserve"> </w:t>
+      </w:r>
+      <w:r>
+        <w:rPr>
+          <w:rStyle w:val="cmr-12x-x-1201"/>
+          <w:sz w:val="24"/>
+          <w:szCs w:val="24"/>
+        </w:rPr>
+        <w:t>a goal of reducing the amount of time taken to generate keys and join keys in a</w:t>
+      </w:r>
+      <w:r>
+        <w:t xml:space="preserve"> </w:t>
+      </w:r>
+      <w:r>
+        <w:rPr>
+          <w:rStyle w:val="cmr-12x-x-1201"/>
+          <w:sz w:val="24"/>
+          <w:szCs w:val="24"/>
+        </w:rPr>
+        <w:t>scalable manner</w:t>
+      </w:r>
+      <w:r>
+        <w:rPr>
+          <w:rStyle w:val="cmr-12x-x-1201"/>
+          <w:sz w:val="24"/>
+          <w:szCs w:val="24"/>
+        </w:rPr>
+        <w:t>.</w:t>
+      </w:r>
     </w:p>
     <w:p>
       <w:pPr>
         <w:pStyle w:val="noindent"/>
         <w:spacing w:before="0" w:beforeAutospacing="0" w:after="0" w:afterAutospacing="0"/>
-        <w:ind w:firstLine="720"/>
       </w:pPr>
       <w:r>
         <w:rPr>
@@ -680,7 +884,7 @@
                     <pic:cNvPicPr/>
                   </pic:nvPicPr>
                   <pic:blipFill>
-                    <a:blip r:embed="rId6">
+                    <a:blip r:embed="rId9">
                       <a:extLst>
                         <a:ext uri="{28A0092B-C50C-407E-A947-70E740481C1C}">
                           <a14:useLocalDpi xmlns:a14="http://schemas.microsoft.com/office/drawing/2010/main" val="0"/>
@@ -729,7 +933,18 @@
           <w:sz w:val="24"/>
           <w:szCs w:val="24"/>
         </w:rPr>
-        <w:t>The required threshold to reproduce the secret of the function listed in Example</w:t>
+        <w:lastRenderedPageBreak/>
+        <w:t>T</w:t>
+      </w:r>
+      <w:bookmarkStart w:id="14" w:name="_GoBack"/>
+      <w:bookmarkEnd w:id="14"/>
+      <w:r>
+        <w:rPr>
+          <w:rStyle w:val="cmr-12x-x-1201"/>
+          <w:sz w:val="24"/>
+          <w:szCs w:val="24"/>
+        </w:rPr>
+        <w:t>he required threshold to reproduce the secret of the function listed in Example</w:t>
       </w:r>
       <w:r>
         <w:t xml:space="preserve"> </w:t>
@@ -813,16 +1028,7 @@
           <w:sz w:val="24"/>
           <w:szCs w:val="24"/>
         </w:rPr>
-        <w:t xml:space="preserve">corresponding Y value. This is repeated n times for each </w:t>
-      </w:r>
-      <w:r>
-        <w:rPr>
-          <w:rStyle w:val="cmr-12x-x-1201"/>
-          <w:sz w:val="24"/>
-          <w:szCs w:val="24"/>
-        </w:rPr>
-        <w:lastRenderedPageBreak/>
-        <w:t>character in the input</w:t>
+        <w:t>corresponding Y value. This is repeated n times for each character in the input</w:t>
       </w:r>
       <w:r>
         <w:t xml:space="preserve"> </w:t>
@@ -1146,7 +1352,32 @@
           <w:sz w:val="24"/>
           <w:szCs w:val="24"/>
         </w:rPr>
-        <w:t>advantage of its parallel for-loop construct. Specifically, we identified 3 regions of</w:t>
+        <w:t xml:space="preserve">advantage of its parallel </w:t>
+      </w:r>
+      <w:r>
+        <w:rPr>
+          <w:rStyle w:val="cmr-12x-x-1201"/>
+          <w:rFonts w:ascii="Monaco" w:hAnsi="Monaco"/>
+          <w:sz w:val="18"/>
+          <w:szCs w:val="18"/>
+        </w:rPr>
+        <w:t>for</w:t>
+      </w:r>
+      <w:r>
+        <w:rPr>
+          <w:rStyle w:val="cmr-12x-x-1201"/>
+          <w:sz w:val="24"/>
+          <w:szCs w:val="24"/>
+        </w:rPr>
+        <w:t xml:space="preserve"> </w:t>
+      </w:r>
+      <w:r>
+        <w:rPr>
+          <w:rStyle w:val="cmr-12x-x-1201"/>
+          <w:sz w:val="24"/>
+          <w:szCs w:val="24"/>
+        </w:rPr>
+        <w:t>loop construct. Specifically, we identified 3 regions of</w:t>
       </w:r>
       <w:r>
         <w:t xml:space="preserve"> </w:t>
@@ -1173,52 +1404,17 @@
           <w:sz w:val="24"/>
           <w:szCs w:val="24"/>
         </w:rPr>
-        <w:t xml:space="preserve"> (</w:t>
-      </w:r>
-      <w:r>
-        <w:rPr>
-          <w:rStyle w:val="cmr-12x-x-1201"/>
-          <w:sz w:val="24"/>
-          <w:szCs w:val="24"/>
-        </w:rPr>
-        <w:t xml:space="preserve">Source code available at: </w:t>
-      </w:r>
-      <w:r>
-        <w:rPr>
-          <w:rFonts w:eastAsia="Times New Roman"/>
-        </w:rPr>
-        <w:fldChar w:fldCharType="begin"/>
-      </w:r>
-      <w:r>
-        <w:rPr>
-          <w:rFonts w:eastAsia="Times New Roman"/>
-        </w:rPr>
-        <w:instrText xml:space="preserve"> HYPERLINK "https://github.com/arbogajk/470_SP" </w:instrText>
-      </w:r>
-      <w:r>
-        <w:rPr>
-          <w:rFonts w:eastAsia="Times New Roman"/>
-        </w:rPr>
-      </w:r>
-      <w:r>
-        <w:rPr>
-          <w:rFonts w:eastAsia="Times New Roman"/>
-        </w:rPr>
-        <w:fldChar w:fldCharType="separate"/>
-      </w:r>
-      <w:r>
-        <w:rPr>
-          <w:rStyle w:val="Hyperlink"/>
-          <w:rFonts w:eastAsia="Times New Roman"/>
-        </w:rPr>
-        <w:t>https://github.com/arbogajk/470_SP</w:t>
-      </w:r>
-      <w:r>
-        <w:rPr>
-          <w:rFonts w:eastAsia="Times New Roman"/>
-        </w:rPr>
-        <w:fldChar w:fldCharType="end"/>
-      </w:r>
+        <w:t xml:space="preserve"> (Source code available at: </w:t>
+      </w:r>
+      <w:hyperlink r:id="rId10" w:history="1">
+        <w:r>
+          <w:rPr>
+            <w:rStyle w:val="Hyperlink"/>
+            <w:rFonts w:eastAsia="Times New Roman"/>
+          </w:rPr>
+          <w:t>https://github.com/arbogajk/470_SP</w:t>
+        </w:r>
+      </w:hyperlink>
       <w:r>
         <w:rPr>
           <w:rFonts w:eastAsia="Times New Roman"/>
@@ -1697,7 +1893,16 @@
           <w:sz w:val="24"/>
           <w:szCs w:val="24"/>
         </w:rPr>
-        <w:t xml:space="preserve"> should be visible to</w:t>
+        <w:t xml:space="preserve"> should be visible </w:t>
+      </w:r>
+      <w:r>
+        <w:rPr>
+          <w:rStyle w:val="cmr-12x-x-1201"/>
+          <w:sz w:val="24"/>
+          <w:szCs w:val="24"/>
+        </w:rPr>
+        <w:lastRenderedPageBreak/>
+        <w:t>to</w:t>
       </w:r>
       <w:r>
         <w:t xml:space="preserve"> </w:t>
@@ -1782,7 +1987,6 @@
           <w:sz w:val="24"/>
           <w:szCs w:val="24"/>
         </w:rPr>
-        <w:lastRenderedPageBreak/>
         <w:t>OpenMP</w:t>
       </w:r>
       <w:proofErr w:type="spellEnd"/>
@@ -1987,18 +2191,23 @@
         </w:rPr>
         <w:t xml:space="preserve">In Figure </w:t>
       </w:r>
-      <w:hyperlink w:anchor="x1-7001r1" w:history="1">
-        <w:r>
-          <w:rPr>
-            <w:rStyle w:val="cmr-12x-x-1201"/>
-            <w:color w:val="0000FF"/>
-            <w:sz w:val="24"/>
-            <w:szCs w:val="24"/>
-            <w:u w:val="single"/>
-          </w:rPr>
-          <w:t>1</w:t>
-        </w:r>
-      </w:hyperlink>
+      <w:r>
+        <w:rPr>
+          <w:rStyle w:val="cmr-12x-x-1201"/>
+          <w:sz w:val="24"/>
+          <w:szCs w:val="24"/>
+          <w:rPrChange w:id="15" w:author="Arbogast, Joseph Keith - arbogajk" w:date="2017-07-01T12:41:00Z">
+            <w:rPr>
+              <w:rStyle w:val="cmr-12x-x-1201"/>
+              <w:color w:val="0000FF"/>
+              <w:sz w:val="24"/>
+              <w:szCs w:val="24"/>
+              <w:u w:val="single"/>
+            </w:rPr>
+          </w:rPrChange>
+        </w:rPr>
+        <w:t>1</w:t>
+      </w:r>
       <w:r>
         <w:t xml:space="preserve"> </w:t>
       </w:r>
@@ -2010,18 +2219,24 @@
         </w:rPr>
         <w:t xml:space="preserve">and Table </w:t>
       </w:r>
-      <w:hyperlink w:anchor="x1-7002r1" w:history="1">
-        <w:r>
-          <w:rPr>
-            <w:rStyle w:val="cmr-12x-x-1201"/>
-            <w:color w:val="0000FF"/>
-            <w:sz w:val="24"/>
-            <w:szCs w:val="24"/>
-            <w:u w:val="single"/>
-          </w:rPr>
-          <w:t>1</w:t>
-        </w:r>
-      </w:hyperlink>
+      <w:r>
+        <w:rPr>
+          <w:rStyle w:val="cmr-12x-x-1201"/>
+          <w:color w:val="0000FF"/>
+          <w:sz w:val="24"/>
+          <w:szCs w:val="24"/>
+          <w:rPrChange w:id="16" w:author="Arbogast, Joseph Keith - arbogajk" w:date="2017-07-01T12:41:00Z">
+            <w:rPr>
+              <w:rStyle w:val="cmr-12x-x-1201"/>
+              <w:color w:val="0000FF"/>
+              <w:sz w:val="24"/>
+              <w:szCs w:val="24"/>
+              <w:u w:val="single"/>
+            </w:rPr>
+          </w:rPrChange>
+        </w:rPr>
+        <w:t>1</w:t>
+      </w:r>
       <w:r>
         <w:rPr>
           <w:rStyle w:val="cmr-12x-x-1201"/>
@@ -2097,7 +2312,7 @@
                     <pic:cNvPicPr/>
                   </pic:nvPicPr>
                   <pic:blipFill>
-                    <a:blip r:embed="rId7" cstate="print">
+                    <a:blip r:embed="rId11" cstate="print">
                       <a:extLst>
                         <a:ext uri="{28A0092B-C50C-407E-A947-70E740481C1C}">
                           <a14:useLocalDpi xmlns:a14="http://schemas.microsoft.com/office/drawing/2010/main" val="0"/>
@@ -2181,52 +2396,62 @@
     </w:p>
     <w:p>
       <w:pPr>
-        <w:ind w:hanging="480"/>
         <w:divId w:val="1670869959"/>
       </w:pPr>
     </w:p>
     <w:p>
       <w:pPr>
-        <w:ind w:hanging="480"/>
         <w:divId w:val="1670869959"/>
       </w:pPr>
     </w:p>
     <w:p>
       <w:pPr>
-        <w:ind w:hanging="480"/>
         <w:divId w:val="1670869959"/>
       </w:pPr>
     </w:p>
     <w:p>
       <w:pPr>
-        <w:ind w:hanging="480"/>
         <w:divId w:val="1670869959"/>
       </w:pPr>
     </w:p>
     <w:p>
       <w:pPr>
-        <w:ind w:hanging="480"/>
         <w:divId w:val="1670869959"/>
-      </w:pPr>
-    </w:p>
-    <w:p>
-      <w:pPr>
-        <w:ind w:hanging="480"/>
+        <w:rPr>
+          <w:del w:id="17" w:author="Arbogast, Joseph Keith - arbogajk" w:date="2017-07-01T12:41:00Z"/>
+        </w:rPr>
+        <w:pPrChange w:id="18" w:author="Arbogast, Joseph Keith - arbogajk" w:date="2017-07-01T12:42:00Z">
+          <w:pPr>
+            <w:ind w:hanging="480"/>
+            <w:divId w:val="1670869959"/>
+          </w:pPr>
+        </w:pPrChange>
+      </w:pPr>
+    </w:p>
+    <w:p>
+      <w:pPr>
         <w:divId w:val="1670869959"/>
-      </w:pPr>
-    </w:p>
-    <w:p>
-      <w:pPr>
-        <w:ind w:hanging="480"/>
+        <w:rPr>
+          <w:del w:id="19" w:author="Arbogast, Joseph Keith - arbogajk" w:date="2017-07-01T12:41:00Z"/>
+        </w:rPr>
+        <w:pPrChange w:id="20" w:author="Arbogast, Joseph Keith - arbogajk" w:date="2017-07-01T12:41:00Z">
+          <w:pPr>
+            <w:ind w:hanging="480"/>
+            <w:divId w:val="1670869959"/>
+          </w:pPr>
+        </w:pPrChange>
+      </w:pPr>
+    </w:p>
+    <w:p>
+      <w:pPr>
+        <w:ind w:left="240"/>
         <w:divId w:val="1670869959"/>
-      </w:pPr>
-      <w:bookmarkStart w:id="0" w:name="_GoBack"/>
-      <w:bookmarkEnd w:id="0"/>
-    </w:p>
-    <w:p>
-      <w:pPr>
-        <w:ind w:hanging="480"/>
-        <w:divId w:val="1670869959"/>
+        <w:pPrChange w:id="21" w:author="Arbogast, Joseph Keith - arbogajk" w:date="2017-07-01T12:41:00Z">
+          <w:pPr>
+            <w:ind w:hanging="480"/>
+            <w:divId w:val="1670869959"/>
+          </w:pPr>
+        </w:pPrChange>
       </w:pPr>
     </w:p>
     <w:p>
@@ -2376,8 +2601,17 @@
                 <w:rStyle w:val="id1"/>
                 <w:b w:val="0"/>
               </w:rPr>
-              <w:t>28.6211</w:t>
-            </w:r>
+              <w:t>28.62</w:t>
+            </w:r>
+            <w:del w:id="22" w:author="Arbogast, Joseph Keith - arbogajk" w:date="2017-07-01T12:37:00Z">
+              <w:r>
+                <w:rPr>
+                  <w:rStyle w:val="id1"/>
+                  <w:b w:val="0"/>
+                </w:rPr>
+                <w:delText>11</w:delText>
+              </w:r>
+            </w:del>
             <w:r>
               <w:rPr>
                 <w:rStyle w:val="id1"/>
@@ -2405,8 +2639,17 @@
                 <w:rStyle w:val="id1"/>
                 <w:b w:val="0"/>
               </w:rPr>
-              <w:t>9.3661</w:t>
-            </w:r>
+              <w:t>9.36</w:t>
+            </w:r>
+            <w:del w:id="23" w:author="Arbogast, Joseph Keith - arbogajk" w:date="2017-07-01T12:37:00Z">
+              <w:r>
+                <w:rPr>
+                  <w:rStyle w:val="id1"/>
+                  <w:b w:val="0"/>
+                </w:rPr>
+                <w:delText>61</w:delText>
+              </w:r>
+            </w:del>
             <w:r>
               <w:rPr>
                 <w:rStyle w:val="id1"/>
@@ -2462,8 +2705,17 @@
                 <w:rStyle w:val="id1"/>
                 <w:b w:val="0"/>
               </w:rPr>
-              <w:t>14.4674</w:t>
-            </w:r>
+              <w:t>14.46</w:t>
+            </w:r>
+            <w:del w:id="24" w:author="Arbogast, Joseph Keith - arbogajk" w:date="2017-07-01T12:37:00Z">
+              <w:r>
+                <w:rPr>
+                  <w:rStyle w:val="id1"/>
+                  <w:b w:val="0"/>
+                </w:rPr>
+                <w:delText>74</w:delText>
+              </w:r>
+            </w:del>
             <w:r>
               <w:rPr>
                 <w:rStyle w:val="id1"/>
@@ -2491,14 +2743,39 @@
                 <w:rStyle w:val="id1"/>
                 <w:b w:val="0"/>
               </w:rPr>
-              <w:t>4.7160</w:t>
-            </w:r>
-            <w:r>
-              <w:rPr>
-                <w:rStyle w:val="id1"/>
-                <w:b w:val="0"/>
-              </w:rPr>
-              <w:t xml:space="preserve"> sec</w:t>
+              <w:t>4.71</w:t>
+            </w:r>
+            <w:ins w:id="25" w:author="Arbogast, Joseph Keith - arbogajk" w:date="2017-07-01T12:37:00Z">
+              <w:r>
+                <w:rPr>
+                  <w:rStyle w:val="id1"/>
+                  <w:b w:val="0"/>
+                </w:rPr>
+                <w:t xml:space="preserve"> </w:t>
+              </w:r>
+            </w:ins>
+            <w:del w:id="26" w:author="Arbogast, Joseph Keith - arbogajk" w:date="2017-07-01T12:37:00Z">
+              <w:r>
+                <w:rPr>
+                  <w:rStyle w:val="id1"/>
+                  <w:b w:val="0"/>
+                </w:rPr>
+                <w:delText>60</w:delText>
+              </w:r>
+              <w:r>
+                <w:rPr>
+                  <w:rStyle w:val="id1"/>
+                  <w:b w:val="0"/>
+                </w:rPr>
+                <w:delText xml:space="preserve"> </w:delText>
+              </w:r>
+            </w:del>
+            <w:r>
+              <w:rPr>
+                <w:rStyle w:val="id1"/>
+                <w:b w:val="0"/>
+              </w:rPr>
+              <w:t>sec</w:t>
             </w:r>
           </w:p>
         </w:tc>
@@ -2548,8 +2825,17 @@
                 <w:rStyle w:val="id1"/>
                 <w:b w:val="0"/>
               </w:rPr>
-              <w:t>8.0794</w:t>
-            </w:r>
+              <w:t>8.07</w:t>
+            </w:r>
+            <w:del w:id="27" w:author="Arbogast, Joseph Keith - arbogajk" w:date="2017-07-01T12:37:00Z">
+              <w:r>
+                <w:rPr>
+                  <w:rStyle w:val="id1"/>
+                  <w:b w:val="0"/>
+                </w:rPr>
+                <w:delText>94</w:delText>
+              </w:r>
+            </w:del>
             <w:r>
               <w:rPr>
                 <w:rStyle w:val="id1"/>
@@ -2584,8 +2870,17 @@
                 <w:rStyle w:val="id1"/>
                 <w:b w:val="0"/>
               </w:rPr>
-              <w:t>2.6117</w:t>
-            </w:r>
+              <w:t>2.61</w:t>
+            </w:r>
+            <w:del w:id="28" w:author="Arbogast, Joseph Keith - arbogajk" w:date="2017-07-01T12:38:00Z">
+              <w:r>
+                <w:rPr>
+                  <w:rStyle w:val="id1"/>
+                  <w:b w:val="0"/>
+                </w:rPr>
+                <w:delText>17</w:delText>
+              </w:r>
+            </w:del>
             <w:r>
               <w:rPr>
                 <w:rStyle w:val="id1"/>
@@ -2641,8 +2936,17 @@
                 <w:rStyle w:val="id1"/>
                 <w:b w:val="0"/>
               </w:rPr>
-              <w:t>4.6039</w:t>
-            </w:r>
+              <w:t>4.60</w:t>
+            </w:r>
+            <w:del w:id="29" w:author="Arbogast, Joseph Keith - arbogajk" w:date="2017-07-01T12:37:00Z">
+              <w:r>
+                <w:rPr>
+                  <w:rStyle w:val="id1"/>
+                  <w:b w:val="0"/>
+                </w:rPr>
+                <w:delText>39</w:delText>
+              </w:r>
+            </w:del>
             <w:r>
               <w:rPr>
                 <w:rStyle w:val="id1"/>
@@ -2670,8 +2974,17 @@
                 <w:rStyle w:val="id1"/>
                 <w:b w:val="0"/>
               </w:rPr>
-              <w:t>1.4698</w:t>
-            </w:r>
+              <w:t>1.46</w:t>
+            </w:r>
+            <w:del w:id="30" w:author="Arbogast, Joseph Keith - arbogajk" w:date="2017-07-01T12:38:00Z">
+              <w:r>
+                <w:rPr>
+                  <w:rStyle w:val="id1"/>
+                  <w:b w:val="0"/>
+                </w:rPr>
+                <w:delText>98</w:delText>
+              </w:r>
+            </w:del>
             <w:r>
               <w:rPr>
                 <w:rStyle w:val="id1"/>
@@ -2727,14 +3040,39 @@
                 <w:rStyle w:val="id1"/>
                 <w:b w:val="0"/>
               </w:rPr>
-              <w:t>3.0933</w:t>
-            </w:r>
-            <w:r>
-              <w:rPr>
-                <w:rStyle w:val="id1"/>
-                <w:b w:val="0"/>
-              </w:rPr>
-              <w:t xml:space="preserve"> sec</w:t>
+              <w:t>3.09</w:t>
+            </w:r>
+            <w:ins w:id="31" w:author="Arbogast, Joseph Keith - arbogajk" w:date="2017-07-01T12:37:00Z">
+              <w:r>
+                <w:rPr>
+                  <w:rStyle w:val="id1"/>
+                  <w:b w:val="0"/>
+                </w:rPr>
+                <w:t xml:space="preserve"> </w:t>
+              </w:r>
+            </w:ins>
+            <w:del w:id="32" w:author="Arbogast, Joseph Keith - arbogajk" w:date="2017-07-01T12:37:00Z">
+              <w:r>
+                <w:rPr>
+                  <w:rStyle w:val="id1"/>
+                  <w:b w:val="0"/>
+                </w:rPr>
+                <w:delText>33</w:delText>
+              </w:r>
+              <w:r>
+                <w:rPr>
+                  <w:rStyle w:val="id1"/>
+                  <w:b w:val="0"/>
+                </w:rPr>
+                <w:delText xml:space="preserve"> </w:delText>
+              </w:r>
+            </w:del>
+            <w:r>
+              <w:rPr>
+                <w:rStyle w:val="id1"/>
+                <w:b w:val="0"/>
+              </w:rPr>
+              <w:t>sec</w:t>
             </w:r>
           </w:p>
         </w:tc>
@@ -2756,8 +3094,17 @@
                 <w:rStyle w:val="id1"/>
                 <w:b w:val="0"/>
               </w:rPr>
-              <w:t>0.9234</w:t>
-            </w:r>
+              <w:t>0.92</w:t>
+            </w:r>
+            <w:del w:id="33" w:author="Arbogast, Joseph Keith - arbogajk" w:date="2017-07-01T12:38:00Z">
+              <w:r>
+                <w:rPr>
+                  <w:rStyle w:val="id1"/>
+                  <w:b w:val="0"/>
+                </w:rPr>
+                <w:delText>34</w:delText>
+              </w:r>
+            </w:del>
             <w:r>
               <w:rPr>
                 <w:rStyle w:val="id1"/>
@@ -2992,7 +3339,7 @@
                     <pic:cNvPicPr/>
                   </pic:nvPicPr>
                   <pic:blipFill>
-                    <a:blip r:embed="rId8" cstate="print">
+                    <a:blip r:embed="rId12" cstate="print">
                       <a:extLst>
                         <a:ext uri="{28A0092B-C50C-407E-A947-70E740481C1C}">
                           <a14:useLocalDpi xmlns:a14="http://schemas.microsoft.com/office/drawing/2010/main" val="0"/>
@@ -3260,8 +3607,13 @@
               <w:jc w:val="center"/>
             </w:pPr>
             <w:r>
-              <w:t>5.1092</w:t>
-            </w:r>
+              <w:t>5.10</w:t>
+            </w:r>
+            <w:del w:id="34" w:author="Arbogast, Joseph Keith - arbogajk" w:date="2017-07-01T12:38:00Z">
+              <w:r>
+                <w:delText>92</w:delText>
+              </w:r>
+            </w:del>
             <w:r>
               <w:t xml:space="preserve"> sec</w:t>
             </w:r>
@@ -3276,8 +3628,13 @@
               <w:jc w:val="center"/>
             </w:pPr>
             <w:r>
-              <w:t>1.6499</w:t>
-            </w:r>
+              <w:t>1.64</w:t>
+            </w:r>
+            <w:del w:id="35" w:author="Arbogast, Joseph Keith - arbogajk" w:date="2017-07-01T12:38:00Z">
+              <w:r>
+                <w:delText>99</w:delText>
+              </w:r>
+            </w:del>
             <w:r>
               <w:t xml:space="preserve"> sec</w:t>
             </w:r>
@@ -3312,8 +3669,13 @@
               <w:jc w:val="center"/>
             </w:pPr>
             <w:r>
-              <w:t>2.6740</w:t>
-            </w:r>
+              <w:t>2.67</w:t>
+            </w:r>
+            <w:del w:id="36" w:author="Arbogast, Joseph Keith - arbogajk" w:date="2017-07-01T12:38:00Z">
+              <w:r>
+                <w:delText>40</w:delText>
+              </w:r>
+            </w:del>
             <w:r>
               <w:t xml:space="preserve"> sec</w:t>
             </w:r>
@@ -3328,8 +3690,13 @@
               <w:jc w:val="center"/>
             </w:pPr>
             <w:r>
-              <w:t>0.8492</w:t>
-            </w:r>
+              <w:t>0.84</w:t>
+            </w:r>
+            <w:del w:id="37" w:author="Arbogast, Joseph Keith - arbogajk" w:date="2017-07-01T12:38:00Z">
+              <w:r>
+                <w:delText>92</w:delText>
+              </w:r>
+            </w:del>
             <w:r>
               <w:t xml:space="preserve"> sec</w:t>
             </w:r>
@@ -3364,8 +3731,13 @@
               <w:jc w:val="center"/>
             </w:pPr>
             <w:r>
-              <w:t>1.5339</w:t>
-            </w:r>
+              <w:t>1.53</w:t>
+            </w:r>
+            <w:del w:id="38" w:author="Arbogast, Joseph Keith - arbogajk" w:date="2017-07-01T12:38:00Z">
+              <w:r>
+                <w:delText>39</w:delText>
+              </w:r>
+            </w:del>
             <w:r>
               <w:t xml:space="preserve"> sec</w:t>
             </w:r>
@@ -3380,8 +3752,13 @@
               <w:jc w:val="center"/>
             </w:pPr>
             <w:r>
-              <w:t>0.5051</w:t>
-            </w:r>
+              <w:t>0.50</w:t>
+            </w:r>
+            <w:del w:id="39" w:author="Arbogast, Joseph Keith - arbogajk" w:date="2017-07-01T12:38:00Z">
+              <w:r>
+                <w:delText>51</w:delText>
+              </w:r>
+            </w:del>
             <w:r>
               <w:t xml:space="preserve"> sec</w:t>
             </w:r>
@@ -3416,8 +3793,13 @@
               <w:jc w:val="center"/>
             </w:pPr>
             <w:r>
-              <w:t>0.9670</w:t>
-            </w:r>
+              <w:t>0.96</w:t>
+            </w:r>
+            <w:del w:id="40" w:author="Arbogast, Joseph Keith - arbogajk" w:date="2017-07-01T12:38:00Z">
+              <w:r>
+                <w:delText>70</w:delText>
+              </w:r>
+            </w:del>
             <w:r>
               <w:t xml:space="preserve"> sec</w:t>
             </w:r>
@@ -3432,8 +3814,13 @@
               <w:jc w:val="center"/>
             </w:pPr>
             <w:r>
-              <w:t>0.3247</w:t>
-            </w:r>
+              <w:t>0.32</w:t>
+            </w:r>
+            <w:del w:id="41" w:author="Arbogast, Joseph Keith - arbogajk" w:date="2017-07-01T12:38:00Z">
+              <w:r>
+                <w:delText>47</w:delText>
+              </w:r>
+            </w:del>
             <w:r>
               <w:t xml:space="preserve"> sec</w:t>
             </w:r>
@@ -3468,8 +3855,13 @@
               <w:jc w:val="center"/>
             </w:pPr>
             <w:r>
-              <w:t>1.1331</w:t>
-            </w:r>
+              <w:t>1.13</w:t>
+            </w:r>
+            <w:del w:id="42" w:author="Arbogast, Joseph Keith - arbogajk" w:date="2017-07-01T12:38:00Z">
+              <w:r>
+                <w:delText>31</w:delText>
+              </w:r>
+            </w:del>
             <w:r>
               <w:t xml:space="preserve"> sec</w:t>
             </w:r>
@@ -3484,8 +3876,13 @@
               <w:jc w:val="center"/>
             </w:pPr>
             <w:r>
-              <w:t>0.3786</w:t>
-            </w:r>
+              <w:t>0.37</w:t>
+            </w:r>
+            <w:del w:id="43" w:author="Arbogast, Joseph Keith - arbogajk" w:date="2017-07-01T12:38:00Z">
+              <w:r>
+                <w:delText>86</w:delText>
+              </w:r>
+            </w:del>
             <w:r>
               <w:t xml:space="preserve"> sec</w:t>
             </w:r>
@@ -3584,9 +3981,17 @@
         <w:rPr>
           <w:rStyle w:val="cmr-12x-x-1201"/>
           <w:rFonts w:ascii="Monaco" w:hAnsi="Monaco"/>
-          <w:i/>
           <w:sz w:val="18"/>
           <w:szCs w:val="18"/>
+          <w:rPrChange w:id="44" w:author="Arbogast, Joseph Keith - arbogajk" w:date="2017-07-01T12:39:00Z">
+            <w:rPr>
+              <w:rStyle w:val="cmr-12x-x-1201"/>
+              <w:rFonts w:ascii="Monaco" w:hAnsi="Monaco"/>
+              <w:i/>
+              <w:sz w:val="18"/>
+              <w:szCs w:val="18"/>
+            </w:rPr>
+          </w:rPrChange>
         </w:rPr>
         <w:t>split_string</w:t>
       </w:r>
@@ -3941,8 +4346,17 @@
                 <w:rStyle w:val="id1"/>
                 <w:b w:val="0"/>
               </w:rPr>
-              <w:t>4.6673</w:t>
-            </w:r>
+              <w:t>4.66</w:t>
+            </w:r>
+            <w:del w:id="45" w:author="Arbogast, Joseph Keith - arbogajk" w:date="2017-07-01T12:39:00Z">
+              <w:r>
+                <w:rPr>
+                  <w:rStyle w:val="id1"/>
+                  <w:b w:val="0"/>
+                </w:rPr>
+                <w:delText>73</w:delText>
+              </w:r>
+            </w:del>
             <w:r>
               <w:rPr>
                 <w:rStyle w:val="id1"/>
@@ -4020,8 +4434,17 @@
                 <w:rStyle w:val="id1"/>
                 <w:b w:val="0"/>
               </w:rPr>
-              <w:t>4.7118</w:t>
-            </w:r>
+              <w:t>4.71</w:t>
+            </w:r>
+            <w:del w:id="46" w:author="Arbogast, Joseph Keith - arbogajk" w:date="2017-07-01T12:39:00Z">
+              <w:r>
+                <w:rPr>
+                  <w:rStyle w:val="id1"/>
+                  <w:b w:val="0"/>
+                </w:rPr>
+                <w:delText>18</w:delText>
+              </w:r>
+            </w:del>
             <w:r>
               <w:rPr>
                 <w:rStyle w:val="id1"/>
@@ -4099,8 +4522,17 @@
                 <w:rStyle w:val="id1"/>
                 <w:b w:val="0"/>
               </w:rPr>
-              <w:t>5.2831</w:t>
-            </w:r>
+              <w:t>5.28</w:t>
+            </w:r>
+            <w:del w:id="47" w:author="Arbogast, Joseph Keith - arbogajk" w:date="2017-07-01T12:39:00Z">
+              <w:r>
+                <w:rPr>
+                  <w:rStyle w:val="id1"/>
+                  <w:b w:val="0"/>
+                </w:rPr>
+                <w:delText>31</w:delText>
+              </w:r>
+            </w:del>
             <w:r>
               <w:rPr>
                 <w:rStyle w:val="id1"/>
@@ -4178,8 +4610,17 @@
                 <w:rStyle w:val="id1"/>
                 <w:b w:val="0"/>
               </w:rPr>
-              <w:t>5.8683</w:t>
-            </w:r>
+              <w:t>5.86</w:t>
+            </w:r>
+            <w:del w:id="48" w:author="Arbogast, Joseph Keith - arbogajk" w:date="2017-07-01T12:39:00Z">
+              <w:r>
+                <w:rPr>
+                  <w:rStyle w:val="id1"/>
+                  <w:b w:val="0"/>
+                </w:rPr>
+                <w:delText>83</w:delText>
+              </w:r>
+            </w:del>
             <w:r>
               <w:rPr>
                 <w:rStyle w:val="id1"/>
@@ -4257,8 +4698,17 @@
                 <w:rStyle w:val="id1"/>
                 <w:b w:val="0"/>
               </w:rPr>
-              <w:t>7.4179</w:t>
-            </w:r>
+              <w:t>7.41</w:t>
+            </w:r>
+            <w:del w:id="49" w:author="Arbogast, Joseph Keith - arbogajk" w:date="2017-07-01T12:39:00Z">
+              <w:r>
+                <w:rPr>
+                  <w:rStyle w:val="id1"/>
+                  <w:b w:val="0"/>
+                </w:rPr>
+                <w:delText>79</w:delText>
+              </w:r>
+            </w:del>
             <w:r>
               <w:rPr>
                 <w:rStyle w:val="id1"/>
@@ -4744,7 +5194,7 @@
       <w:r>
         <w:t xml:space="preserve">  </w:t>
       </w:r>
-      <w:hyperlink r:id="rId9" w:history="1">
+      <w:hyperlink r:id="rId13" w:history="1">
         <w:r>
           <w:rPr>
             <w:rStyle w:val="Hyperlink"/>
@@ -4807,31 +5257,7 @@
     <w:p/>
     <w:p>
       <w:r>
-        <w:t>[4]</w:t>
-      </w:r>
-      <w:r>
-        <w:t xml:space="preserve"> </w:t>
-      </w:r>
-      <w:r>
-        <w:t>Parallel Implementation of Shamir’</w:t>
-      </w:r>
-      <w:r>
-        <w:t>s secret sharing scheme. Source code</w:t>
-      </w:r>
-      <w:r>
-        <w:t>, [O</w:t>
-      </w:r>
-      <w:r>
-        <w:t xml:space="preserve">nline].  </w:t>
-      </w:r>
-      <w:r>
-        <w:t xml:space="preserve">Available: </w:t>
-      </w:r>
-    </w:p>
-    <w:p/>
-    <w:p>
-      <w:r>
-        <w:t>[5</w:t>
+        <w:t>[4</w:t>
       </w:r>
       <w:proofErr w:type="gramStart"/>
       <w:r>
@@ -4891,7 +5317,7 @@
           <w:szCs w:val="20"/>
           <w:shd w:val="clear" w:color="auto" w:fill="FFFFFF"/>
         </w:rPr>
-        <w:t>Interface</w:t>
+        <w:t>Interface”.</w:t>
       </w:r>
       <w:r>
         <w:rPr>
@@ -4901,8 +5327,9 @@
           <w:szCs w:val="20"/>
           <w:shd w:val="clear" w:color="auto" w:fill="FFFFFF"/>
         </w:rPr>
-        <w:t>”</w:t>
-      </w:r>
+        <w:t xml:space="preserve"> </w:t>
+      </w:r>
+      <w:proofErr w:type="spellStart"/>
       <w:r>
         <w:rPr>
           <w:rFonts w:ascii="Tahoma" w:hAnsi="Tahoma" w:cs="Tahoma"/>
@@ -4911,8 +5338,9 @@
           <w:szCs w:val="20"/>
           <w:shd w:val="clear" w:color="auto" w:fill="FFFFFF"/>
         </w:rPr>
-        <w:t>.</w:t>
-      </w:r>
+        <w:t>OpenMP</w:t>
+      </w:r>
+      <w:proofErr w:type="spellEnd"/>
       <w:r>
         <w:rPr>
           <w:rFonts w:ascii="Tahoma" w:hAnsi="Tahoma" w:cs="Tahoma"/>
@@ -4921,9 +5349,8 @@
           <w:szCs w:val="20"/>
           <w:shd w:val="clear" w:color="auto" w:fill="FFFFFF"/>
         </w:rPr>
-        <w:t xml:space="preserve"> </w:t>
-      </w:r>
-      <w:proofErr w:type="spellStart"/>
+        <w:t xml:space="preserve"> Architecture Review Board, 2015.</w:t>
+      </w:r>
       <w:r>
         <w:rPr>
           <w:rFonts w:ascii="Tahoma" w:hAnsi="Tahoma" w:cs="Tahoma"/>
@@ -4932,9 +5359,10 @@
           <w:szCs w:val="20"/>
           <w:shd w:val="clear" w:color="auto" w:fill="FFFFFF"/>
         </w:rPr>
-        <w:t>OpenMP</w:t>
-      </w:r>
-      <w:proofErr w:type="spellEnd"/>
+        <w:t xml:space="preserve">  </w:t>
+      </w:r>
+      <w:proofErr w:type="spellStart"/>
+      <w:proofErr w:type="gramStart"/>
       <w:r>
         <w:rPr>
           <w:rFonts w:ascii="Tahoma" w:hAnsi="Tahoma" w:cs="Tahoma"/>
@@ -4943,8 +5371,9 @@
           <w:szCs w:val="20"/>
           <w:shd w:val="clear" w:color="auto" w:fill="FFFFFF"/>
         </w:rPr>
-        <w:t xml:space="preserve"> Architecture Review Board, </w:t>
-      </w:r>
+        <w:t>OpenMP</w:t>
+      </w:r>
+      <w:proofErr w:type="spellEnd"/>
       <w:r>
         <w:rPr>
           <w:rFonts w:ascii="Tahoma" w:hAnsi="Tahoma" w:cs="Tahoma"/>
@@ -4953,8 +5382,9 @@
           <w:szCs w:val="20"/>
           <w:shd w:val="clear" w:color="auto" w:fill="FFFFFF"/>
         </w:rPr>
-        <w:t>2015.</w:t>
-      </w:r>
+        <w:t xml:space="preserve">  [</w:t>
+      </w:r>
+      <w:proofErr w:type="gramEnd"/>
       <w:r>
         <w:rPr>
           <w:rFonts w:ascii="Tahoma" w:hAnsi="Tahoma" w:cs="Tahoma"/>
@@ -4963,40 +5393,6 @@
           <w:szCs w:val="20"/>
           <w:shd w:val="clear" w:color="auto" w:fill="FFFFFF"/>
         </w:rPr>
-        <w:t xml:space="preserve">  </w:t>
-      </w:r>
-      <w:proofErr w:type="spellStart"/>
-      <w:proofErr w:type="gramStart"/>
-      <w:r>
-        <w:rPr>
-          <w:rFonts w:ascii="Tahoma" w:hAnsi="Tahoma" w:cs="Tahoma"/>
-          <w:color w:val="212121"/>
-          <w:sz w:val="20"/>
-          <w:szCs w:val="20"/>
-          <w:shd w:val="clear" w:color="auto" w:fill="FFFFFF"/>
-        </w:rPr>
-        <w:t>OpenMP</w:t>
-      </w:r>
-      <w:proofErr w:type="spellEnd"/>
-      <w:r>
-        <w:rPr>
-          <w:rFonts w:ascii="Tahoma" w:hAnsi="Tahoma" w:cs="Tahoma"/>
-          <w:color w:val="212121"/>
-          <w:sz w:val="20"/>
-          <w:szCs w:val="20"/>
-          <w:shd w:val="clear" w:color="auto" w:fill="FFFFFF"/>
-        </w:rPr>
-        <w:t xml:space="preserve">  [</w:t>
-      </w:r>
-      <w:proofErr w:type="gramEnd"/>
-      <w:r>
-        <w:rPr>
-          <w:rFonts w:ascii="Tahoma" w:hAnsi="Tahoma" w:cs="Tahoma"/>
-          <w:color w:val="212121"/>
-          <w:sz w:val="20"/>
-          <w:szCs w:val="20"/>
-          <w:shd w:val="clear" w:color="auto" w:fill="FFFFFF"/>
-        </w:rPr>
         <w:t xml:space="preserve">Online].  Available: </w:t>
       </w:r>
       <w:r>
@@ -5015,7 +5411,7 @@
       </w:pPr>
     </w:p>
     <w:sectPr>
-      <w:footerReference w:type="default" r:id="rId10"/>
+      <w:footerReference w:type="default" r:id="rId14"/>
       <w:pgSz w:w="12240" w:h="15840"/>
       <w:pgMar w:top="1440" w:right="1440" w:bottom="1440" w:left="1440" w:header="720" w:footer="720" w:gutter="0"/>
       <w:cols w:space="720"/>
@@ -5023,6 +5419,33 @@
     </w:sectPr>
   </w:body>
 </w:document>
+</file>
+
+<file path=word/comments.xml><?xml version="1.0" encoding="utf-8"?>
+<w:comments xmlns:wpc="http://schemas.microsoft.com/office/word/2010/wordprocessingCanvas" xmlns:mo="http://schemas.microsoft.com/office/mac/office/2008/main" xmlns:mc="http://schemas.openxmlformats.org/markup-compatibility/2006" xmlns:mv="urn:schemas-microsoft-com:mac:vml" xmlns:o="urn:schemas-microsoft-com:office:office" xmlns:r="http://schemas.openxmlformats.org/officeDocument/2006/relationships" xmlns:m="http://schemas.openxmlformats.org/officeDocument/2006/math" xmlns:v="urn:schemas-microsoft-com:vml" xmlns:wp14="http://schemas.microsoft.com/office/word/2010/wordprocessingDrawing" xmlns:wp="http://schemas.openxmlformats.org/drawingml/2006/wordprocessingDrawing" xmlns:w10="urn:schemas-microsoft-com:office:word" xmlns:w="http://schemas.openxmlformats.org/wordprocessingml/2006/main" xmlns:w14="http://schemas.microsoft.com/office/word/2010/wordml" xmlns:w15="http://schemas.microsoft.com/office/word/2012/wordml" xmlns:wpg="http://schemas.microsoft.com/office/word/2010/wordprocessingGroup" xmlns:wpi="http://schemas.microsoft.com/office/word/2010/wordprocessingInk" xmlns:wne="http://schemas.microsoft.com/office/word/2006/wordml" xmlns:wps="http://schemas.microsoft.com/office/word/2010/wordprocessingShape" mc:Ignorable="w14 w15 wp14">
+  <w:comment w:id="0" w:author="Arbogast, Joseph Keith - arbogajk" w:date="2017-07-01T12:30:00Z" w:initials="AJK-a">
+    <w:p>
+      <w:pPr>
+        <w:pStyle w:val="CommentText"/>
+      </w:pPr>
+      <w:r>
+        <w:rPr>
+          <w:rStyle w:val="CommentReference"/>
+        </w:rPr>
+        <w:annotationRef/>
+      </w:r>
+      <w:r>
+        <w:t>Check this about our motivation for the work.</w:t>
+      </w:r>
+    </w:p>
+  </w:comment>
+</w:comments>
+</file>
+
+<file path=word/commentsExtended.xml><?xml version="1.0" encoding="utf-8"?>
+<w15:commentsEx xmlns:wpc="http://schemas.microsoft.com/office/word/2010/wordprocessingCanvas" xmlns:mo="http://schemas.microsoft.com/office/mac/office/2008/main" xmlns:mc="http://schemas.openxmlformats.org/markup-compatibility/2006" xmlns:mv="urn:schemas-microsoft-com:mac:vml" xmlns:o="urn:schemas-microsoft-com:office:office" xmlns:r="http://schemas.openxmlformats.org/officeDocument/2006/relationships" xmlns:m="http://schemas.openxmlformats.org/officeDocument/2006/math" xmlns:v="urn:schemas-microsoft-com:vml" xmlns:wp14="http://schemas.microsoft.com/office/word/2010/wordprocessingDrawing" xmlns:wp="http://schemas.openxmlformats.org/drawingml/2006/wordprocessingDrawing" xmlns:w10="urn:schemas-microsoft-com:office:word" xmlns:w="http://schemas.openxmlformats.org/wordprocessingml/2006/main" xmlns:w14="http://schemas.microsoft.com/office/word/2010/wordml" xmlns:w15="http://schemas.microsoft.com/office/word/2012/wordml" xmlns:wpg="http://schemas.microsoft.com/office/word/2010/wordprocessingGroup" xmlns:wpi="http://schemas.microsoft.com/office/word/2010/wordprocessingInk" xmlns:wne="http://schemas.microsoft.com/office/word/2006/wordml" xmlns:wps="http://schemas.microsoft.com/office/word/2010/wordprocessingShape" mc:Ignorable="w14 w15 wp14">
+  <w15:commentEx w15:paraId="70FA0FB6" w15:done="0"/>
+</w15:commentsEx>
 </file>
 
 <file path=word/endnotes.xml><?xml version="1.0" encoding="utf-8"?>
@@ -5084,6 +5507,14 @@
     </w:p>
   </w:footnote>
 </w:footnotes>
+</file>
+
+<file path=word/people.xml><?xml version="1.0" encoding="utf-8"?>
+<w15:people xmlns:wpc="http://schemas.microsoft.com/office/word/2010/wordprocessingCanvas" xmlns:mo="http://schemas.microsoft.com/office/mac/office/2008/main" xmlns:mc="http://schemas.openxmlformats.org/markup-compatibility/2006" xmlns:mv="urn:schemas-microsoft-com:mac:vml" xmlns:o="urn:schemas-microsoft-com:office:office" xmlns:r="http://schemas.openxmlformats.org/officeDocument/2006/relationships" xmlns:m="http://schemas.openxmlformats.org/officeDocument/2006/math" xmlns:v="urn:schemas-microsoft-com:vml" xmlns:wp14="http://schemas.microsoft.com/office/word/2010/wordprocessingDrawing" xmlns:wp="http://schemas.openxmlformats.org/drawingml/2006/wordprocessingDrawing" xmlns:w10="urn:schemas-microsoft-com:office:word" xmlns:w="http://schemas.openxmlformats.org/wordprocessingml/2006/main" xmlns:w14="http://schemas.microsoft.com/office/word/2010/wordml" xmlns:w15="http://schemas.microsoft.com/office/word/2012/wordml" xmlns:wpg="http://schemas.microsoft.com/office/word/2010/wordprocessingGroup" xmlns:wpi="http://schemas.microsoft.com/office/word/2010/wordprocessingInk" xmlns:wne="http://schemas.microsoft.com/office/word/2006/wordml" xmlns:wps="http://schemas.microsoft.com/office/word/2010/wordprocessingShape" mc:Ignorable="w14 w15 wp14">
+  <w15:person w15:author="Arbogast, Joseph Keith - arbogajk">
+    <w15:presenceInfo w15:providerId="None" w15:userId="Arbogast, Joseph Keith - arbogajk"/>
+  </w15:person>
+</w15:people>
 </file>
 
 <file path=word/styles.xml><?xml version="1.0" encoding="utf-8"?>
@@ -6803,4 +7234,16 @@
     </a:ext>
   </a:extLst>
 </a:theme>
+</file>
+
+<file path=customXml/item1.xml><?xml version="1.0" encoding="utf-8"?>
+<b:Sources xmlns:b="http://schemas.openxmlformats.org/officeDocument/2006/bibliography" xmlns="http://schemas.openxmlformats.org/officeDocument/2006/bibliography" SelectedStyle="/APASixthEditionOfficeOnline.xsl" StyleName="APA"/>
+</file>
+
+<file path=customXml/itemProps1.xml><?xml version="1.0" encoding="utf-8"?>
+<ds:datastoreItem xmlns:ds="http://schemas.openxmlformats.org/officeDocument/2006/customXml" ds:itemID="{B556E106-06B7-2A47-B50F-DD73999B0E58}">
+  <ds:schemaRefs>
+    <ds:schemaRef ds:uri="http://schemas.openxmlformats.org/officeDocument/2006/bibliography"/>
+  </ds:schemaRefs>
+</ds:datastoreItem>
 </file>
</xml_diff>